<commit_message>
added sandstorm low and high form fields
</commit_message>
<xml_diff>
--- a/Scouting Form/2481 Scouting Form 2019.docx
+++ b/Scouting Form/2481 Scouting Form 2019.docx
@@ -22,30 +22,30 @@
         <w:ind w:firstLine="2160"/>
         <w:jc w:val="center"/>
         <w:rPr>
-          <w:sz w:val="36"/>
+          <w:sz w:val="32"/>
         </w:rPr>
       </w:pPr>
       <w:r>
         <w:rPr>
-          <w:sz w:val="36"/>
+          <w:sz w:val="32"/>
         </w:rPr>
         <w:t>2</w:t>
       </w:r>
       <w:r>
         <w:rPr>
-          <w:sz w:val="36"/>
+          <w:sz w:val="32"/>
         </w:rPr>
         <w:t xml:space="preserve">481 Scouting </w:t>
       </w:r>
       <w:r>
         <w:rPr>
-          <w:sz w:val="36"/>
+          <w:sz w:val="32"/>
         </w:rPr>
         <w:t xml:space="preserve">Form </w:t>
       </w:r>
       <w:r>
         <w:rPr>
-          <w:sz w:val="36"/>
+          <w:sz w:val="32"/>
         </w:rPr>
         <w:t>2019</w:t>
       </w:r>
@@ -69,27 +69,27 @@
         <w:spacing w:after="0" w:line="276" w:lineRule="auto"/>
         <w:jc w:val="center"/>
         <w:rPr>
-          <w:sz w:val="36"/>
+          <w:sz w:val="32"/>
         </w:rPr>
       </w:pPr>
       <w:r>
         <w:rPr>
           <w:noProof/>
-          <w:sz w:val="36"/>
+          <w:sz w:val="32"/>
         </w:rPr>
         <mc:AlternateContent>
           <mc:Choice Requires="wps">
             <w:drawing>
-              <wp:anchor distT="0" distB="0" distL="114300" distR="114300" simplePos="0" relativeHeight="251655168" behindDoc="0" locked="0" layoutInCell="1" allowOverlap="1" wp14:anchorId="292F98FA" wp14:editId="220C81FE">
+              <wp:anchor distT="0" distB="0" distL="114300" distR="114300" simplePos="0" relativeHeight="251636736" behindDoc="0" locked="0" layoutInCell="1" allowOverlap="1" wp14:anchorId="292F98FA" wp14:editId="220C81FE">
                 <wp:simplePos x="0" y="0"/>
                 <wp:positionH relativeFrom="column">
                   <wp:posOffset>1400175</wp:posOffset>
                 </wp:positionH>
                 <wp:positionV relativeFrom="paragraph">
-                  <wp:posOffset>22860</wp:posOffset>
+                  <wp:posOffset>20321</wp:posOffset>
                 </wp:positionV>
-                <wp:extent cx="5543550" cy="8391525"/>
-                <wp:effectExtent l="19050" t="19050" r="19050" b="28575"/>
+                <wp:extent cx="5543550" cy="8077200"/>
+                <wp:effectExtent l="19050" t="19050" r="19050" b="19050"/>
                 <wp:wrapNone/>
                 <wp:docPr id="1" name="Rectangle 1"/>
                 <wp:cNvGraphicFramePr/>
@@ -100,7 +100,7 @@
                       <wps:spPr>
                         <a:xfrm>
                           <a:off x="0" y="0"/>
-                          <a:ext cx="5543550" cy="8391525"/>
+                          <a:ext cx="5543550" cy="8077200"/>
                         </a:xfrm>
                         <a:prstGeom prst="rect">
                           <a:avLst/>
@@ -149,7 +149,7 @@
           </mc:Choice>
           <mc:Fallback>
             <w:pict>
-              <v:rect w14:anchorId="7FD8C5F6" id="Rectangle 1" o:spid="_x0000_s1026" style="position:absolute;margin-left:110.25pt;margin-top:1.8pt;width:436.5pt;height:660.75pt;z-index:251655168;visibility:visible;mso-wrap-style:square;mso-width-percent:0;mso-height-percent:0;mso-wrap-distance-left:9pt;mso-wrap-distance-top:0;mso-wrap-distance-right:9pt;mso-wrap-distance-bottom:0;mso-position-horizontal:absolute;mso-position-horizontal-relative:text;mso-position-vertical:absolute;mso-position-vertical-relative:text;mso-width-percent:0;mso-height-percent:0;mso-width-relative:margin;mso-height-relative:margin;v-text-anchor:middle" o:gfxdata="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" filled="f" strokecolor="black [3213]" strokeweight="3pt"/>
+              <v:rect w14:anchorId="19507FF6" id="Rectangle 1" o:spid="_x0000_s1026" style="position:absolute;margin-left:110.25pt;margin-top:1.6pt;width:436.5pt;height:636pt;z-index:251636736;visibility:visible;mso-wrap-style:square;mso-width-percent:0;mso-height-percent:0;mso-wrap-distance-left:9pt;mso-wrap-distance-top:0;mso-wrap-distance-right:9pt;mso-wrap-distance-bottom:0;mso-position-horizontal:absolute;mso-position-horizontal-relative:text;mso-position-vertical:absolute;mso-position-vertical-relative:text;mso-width-percent:0;mso-height-percent:0;mso-width-relative:margin;mso-height-relative:margin;v-text-anchor:middle" o:gfxdata="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" filled="f" strokecolor="black [3213]" strokeweight="3pt"/>
             </w:pict>
           </mc:Fallback>
         </mc:AlternateContent>
@@ -157,12 +157,12 @@
       <w:r>
         <w:rPr>
           <w:noProof/>
-          <w:sz w:val="36"/>
+          <w:sz w:val="32"/>
         </w:rPr>
         <mc:AlternateContent>
           <mc:Choice Requires="wps">
             <w:drawing>
-              <wp:anchor distT="0" distB="0" distL="114300" distR="114300" simplePos="0" relativeHeight="251664384" behindDoc="0" locked="0" layoutInCell="1" allowOverlap="1" wp14:anchorId="59203CDC" wp14:editId="44CBA960">
+              <wp:anchor distT="0" distB="0" distL="114300" distR="114300" simplePos="0" relativeHeight="251637760" behindDoc="0" locked="0" layoutInCell="1" allowOverlap="1" wp14:anchorId="59203CDC" wp14:editId="44CBA960">
                 <wp:simplePos x="0" y="0"/>
                 <wp:positionH relativeFrom="column">
                   <wp:posOffset>1400175</wp:posOffset>
@@ -233,7 +233,7 @@
           </mc:Choice>
           <mc:Fallback>
             <w:pict>
-              <v:rect w14:anchorId="498C04C6" id="Rectangle 3" o:spid="_x0000_s1026" style="position:absolute;margin-left:110.25pt;margin-top:3.3pt;width:435.75pt;height:31.7pt;z-index:251664384;visibility:visible;mso-wrap-style:square;mso-width-percent:0;mso-height-percent:0;mso-wrap-distance-left:9pt;mso-wrap-distance-top:0;mso-wrap-distance-right:9pt;mso-wrap-distance-bottom:0;mso-position-horizontal:absolute;mso-position-horizontal-relative:text;mso-position-vertical:absolute;mso-position-vertical-relative:text;mso-width-percent:0;mso-height-percent:0;mso-width-relative:margin;mso-height-relative:margin;v-text-anchor:middle" o:gfxdata="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" fillcolor="black [3213]" strokecolor="black [3213]" strokeweight="1pt"/>
+              <v:rect w14:anchorId="1A1DF06A" id="Rectangle 3" o:spid="_x0000_s1026" style="position:absolute;margin-left:110.25pt;margin-top:3.3pt;width:435.75pt;height:31.7pt;z-index:251637760;visibility:visible;mso-wrap-style:square;mso-width-percent:0;mso-height-percent:0;mso-wrap-distance-left:9pt;mso-wrap-distance-top:0;mso-wrap-distance-right:9pt;mso-wrap-distance-bottom:0;mso-position-horizontal:absolute;mso-position-horizontal-relative:text;mso-position-vertical:absolute;mso-position-vertical-relative:text;mso-width-percent:0;mso-height-percent:0;mso-width-relative:margin;mso-height-relative:margin;v-text-anchor:middle" o:gfxdata="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" fillcolor="black [3213]" strokecolor="black [3213]" strokeweight="1pt"/>
             </w:pict>
           </mc:Fallback>
         </mc:AlternateContent>
@@ -257,7 +257,7 @@
         </w:tabs>
         <w:spacing w:after="0" w:line="312" w:lineRule="auto"/>
         <w:rPr>
-          <w:sz w:val="36"/>
+          <w:sz w:val="32"/>
         </w:rPr>
       </w:pPr>
     </w:p>
@@ -279,24 +279,24 @@
         </w:tabs>
         <w:spacing w:after="0" w:line="312" w:lineRule="auto"/>
         <w:rPr>
-          <w:sz w:val="28"/>
+          <w:sz w:val="24"/>
         </w:rPr>
       </w:pPr>
       <w:r>
         <w:rPr>
           <w:noProof/>
-          <w:sz w:val="36"/>
+          <w:sz w:val="32"/>
         </w:rPr>
         <mc:AlternateContent>
           <mc:Choice Requires="wpg">
             <w:drawing>
-              <wp:anchor distT="0" distB="0" distL="114300" distR="114300" simplePos="0" relativeHeight="251640832" behindDoc="0" locked="0" layoutInCell="1" allowOverlap="1" wp14:anchorId="10C4FEC1" wp14:editId="706DF9E4">
+              <wp:anchor distT="0" distB="0" distL="114300" distR="114300" simplePos="0" relativeHeight="251630592" behindDoc="0" locked="0" layoutInCell="1" allowOverlap="1" wp14:anchorId="10C4FEC1" wp14:editId="706DF9E4">
                 <wp:simplePos x="0" y="0"/>
                 <wp:positionH relativeFrom="column">
-                  <wp:posOffset>1578610</wp:posOffset>
+                  <wp:posOffset>1569085</wp:posOffset>
                 </wp:positionH>
                 <wp:positionV relativeFrom="paragraph">
-                  <wp:posOffset>71120</wp:posOffset>
+                  <wp:posOffset>42545</wp:posOffset>
                 </wp:positionV>
                 <wp:extent cx="4338320" cy="228600"/>
                 <wp:effectExtent l="0" t="0" r="24130" b="19050"/>
@@ -680,7 +680,7 @@
           </mc:Choice>
           <mc:Fallback>
             <w:pict>
-              <v:group w14:anchorId="34A5482F" id="Group 307" o:spid="_x0000_s1026" style="position:absolute;margin-left:124.3pt;margin-top:5.6pt;width:341.6pt;height:18pt;z-index:251640832;mso-width-relative:margin" coordsize="43387,2286" o:gfxdata="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">
+              <v:group w14:anchorId="58FD1117" id="Group 307" o:spid="_x0000_s1026" style="position:absolute;margin-left:123.55pt;margin-top:3.35pt;width:341.6pt;height:18pt;z-index:251630592;mso-width-relative:margin" coordsize="43387,2286" o:gfxdata="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">
                 <v:oval id="Oval 212" o:spid="_x0000_s1027" style="position:absolute;left:4611;width:2280;height:2286;visibility:visible;mso-wrap-style:square;v-text-anchor:middle" o:gfxdata="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" filled="f" strokecolor="black [1600]" strokeweight="1pt">
                   <v:stroke joinstyle="miter"/>
                 </v:oval>
@@ -718,82 +718,112 @@
       </w:r>
       <w:r>
         <w:rPr>
-          <w:sz w:val="36"/>
+          <w:sz w:val="32"/>
         </w:rPr>
         <w:t>Team</w:t>
       </w:r>
       <w:r>
         <w:rPr>
-          <w:sz w:val="36"/>
+          <w:sz w:val="32"/>
         </w:rPr>
         <w:t xml:space="preserve"> </w:t>
       </w:r>
       <w:r>
         <w:rPr>
-          <w:sz w:val="20"/>
+          <w:sz w:val="18"/>
         </w:rPr>
         <w:t>(</w:t>
       </w:r>
       <w:r>
         <w:rPr>
-          <w:sz w:val="20"/>
+          <w:sz w:val="18"/>
         </w:rPr>
         <w:t>x1</w:t>
       </w:r>
       <w:r>
         <w:rPr>
-          <w:sz w:val="20"/>
+          <w:sz w:val="18"/>
         </w:rPr>
         <w:t>000</w:t>
       </w:r>
       <w:r>
         <w:rPr>
-          <w:sz w:val="18"/>
+          <w:sz w:val="16"/>
         </w:rPr>
         <w:t>)</w:t>
       </w:r>
       <w:r>
         <w:rPr>
-          <w:sz w:val="14"/>
-        </w:rPr>
-        <w:tab/>
-      </w:r>
-      <w:r>
+          <w:sz w:val="12"/>
+        </w:rPr>
+        <w:tab/>
+      </w:r>
+      <w:r>
+        <w:rPr>
+          <w:sz w:val="20"/>
+        </w:rPr>
         <w:t>0</w:t>
       </w:r>
       <w:r>
+        <w:rPr>
+          <w:sz w:val="20"/>
+        </w:rPr>
         <w:tab/>
         <w:t>1</w:t>
       </w:r>
       <w:r>
+        <w:rPr>
+          <w:sz w:val="20"/>
+        </w:rPr>
         <w:tab/>
         <w:t>2</w:t>
       </w:r>
       <w:r>
+        <w:rPr>
+          <w:sz w:val="20"/>
+        </w:rPr>
         <w:tab/>
         <w:t>3</w:t>
       </w:r>
       <w:r>
+        <w:rPr>
+          <w:sz w:val="20"/>
+        </w:rPr>
         <w:tab/>
         <w:t>4</w:t>
       </w:r>
       <w:r>
+        <w:rPr>
+          <w:sz w:val="20"/>
+        </w:rPr>
         <w:tab/>
         <w:t>5</w:t>
       </w:r>
       <w:r>
+        <w:rPr>
+          <w:sz w:val="20"/>
+        </w:rPr>
         <w:tab/>
         <w:t>6</w:t>
       </w:r>
       <w:r>
+        <w:rPr>
+          <w:sz w:val="20"/>
+        </w:rPr>
         <w:tab/>
         <w:t>7</w:t>
       </w:r>
       <w:r>
+        <w:rPr>
+          <w:sz w:val="20"/>
+        </w:rPr>
         <w:tab/>
         <w:t>8</w:t>
       </w:r>
       <w:r>
+        <w:rPr>
+          <w:sz w:val="20"/>
+        </w:rPr>
         <w:tab/>
         <w:t>9</w:t>
       </w:r>
@@ -816,24 +846,24 @@
         </w:tabs>
         <w:spacing w:after="0" w:line="312" w:lineRule="auto"/>
         <w:rPr>
-          <w:sz w:val="36"/>
+          <w:sz w:val="32"/>
         </w:rPr>
       </w:pPr>
       <w:r>
         <w:rPr>
           <w:noProof/>
-          <w:sz w:val="36"/>
+          <w:sz w:val="32"/>
         </w:rPr>
         <mc:AlternateContent>
           <mc:Choice Requires="wpg">
             <w:drawing>
-              <wp:anchor distT="0" distB="0" distL="114300" distR="114300" simplePos="0" relativeHeight="251642880" behindDoc="0" locked="0" layoutInCell="1" allowOverlap="1" wp14:anchorId="6E1BD37A" wp14:editId="3C8CED93">
+              <wp:anchor distT="0" distB="0" distL="114300" distR="114300" simplePos="0" relativeHeight="251631616" behindDoc="0" locked="0" layoutInCell="1" allowOverlap="1" wp14:anchorId="6E1BD37A" wp14:editId="3C8CED93">
                 <wp:simplePos x="0" y="0"/>
                 <wp:positionH relativeFrom="column">
-                  <wp:posOffset>1578610</wp:posOffset>
+                  <wp:posOffset>1569085</wp:posOffset>
                 </wp:positionH>
                 <wp:positionV relativeFrom="paragraph">
-                  <wp:posOffset>72390</wp:posOffset>
+                  <wp:posOffset>43815</wp:posOffset>
                 </wp:positionV>
                 <wp:extent cx="4338320" cy="228600"/>
                 <wp:effectExtent l="0" t="0" r="24130" b="19050"/>
@@ -1217,7 +1247,7 @@
           </mc:Choice>
           <mc:Fallback>
             <w:pict>
-              <v:group w14:anchorId="51924B68" id="Group 437" o:spid="_x0000_s1026" style="position:absolute;margin-left:124.3pt;margin-top:5.7pt;width:341.6pt;height:18pt;z-index:251642880;mso-width-relative:margin" coordsize="43387,2286" o:gfxdata="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">
+              <v:group w14:anchorId="307AE4CB" id="Group 437" o:spid="_x0000_s1026" style="position:absolute;margin-left:123.55pt;margin-top:3.45pt;width:341.6pt;height:18pt;z-index:251631616;mso-width-relative:margin" coordsize="43387,2286" o:gfxdata="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">
                 <v:oval id="Oval 438" o:spid="_x0000_s1027" style="position:absolute;left:4611;width:2280;height:2286;visibility:visible;mso-wrap-style:square;v-text-anchor:middle" o:gfxdata="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" filled="f" strokecolor="black [1600]" strokeweight="1pt">
                   <v:stroke joinstyle="miter"/>
                 </v:oval>
@@ -1256,89 +1286,119 @@
       <w:r>
         <w:rPr>
           <w:color w:val="FFFFFF" w:themeColor="background1"/>
-          <w:sz w:val="36"/>
+          <w:sz w:val="32"/>
         </w:rPr>
         <w:t>W</w:t>
       </w:r>
       <w:r>
         <w:rPr>
           <w:color w:val="FFFFFF" w:themeColor="background1"/>
-          <w:sz w:val="20"/>
+          <w:sz w:val="18"/>
         </w:rPr>
         <w:t xml:space="preserve">             </w:t>
       </w:r>
       <w:r>
         <w:rPr>
-          <w:sz w:val="20"/>
+          <w:sz w:val="18"/>
         </w:rPr>
         <w:t>(x</w:t>
       </w:r>
       <w:r>
         <w:rPr>
-          <w:sz w:val="20"/>
+          <w:sz w:val="18"/>
         </w:rPr>
         <w:t>10</w:t>
       </w:r>
       <w:r>
         <w:rPr>
-          <w:sz w:val="20"/>
+          <w:sz w:val="18"/>
         </w:rPr>
         <w:t>0</w:t>
       </w:r>
       <w:r>
         <w:rPr>
-          <w:sz w:val="20"/>
+          <w:sz w:val="18"/>
         </w:rPr>
         <w:t>)</w:t>
       </w:r>
       <w:r>
         <w:rPr>
-          <w:sz w:val="14"/>
+          <w:sz w:val="12"/>
         </w:rPr>
         <w:t xml:space="preserve"> </w:t>
       </w:r>
       <w:r>
         <w:rPr>
-          <w:sz w:val="14"/>
-        </w:rPr>
-        <w:tab/>
-      </w:r>
-      <w:r>
+          <w:sz w:val="12"/>
+        </w:rPr>
+        <w:tab/>
+      </w:r>
+      <w:r>
+        <w:rPr>
+          <w:sz w:val="20"/>
+        </w:rPr>
         <w:t>0</w:t>
       </w:r>
       <w:r>
+        <w:rPr>
+          <w:sz w:val="20"/>
+        </w:rPr>
         <w:tab/>
         <w:t>1</w:t>
       </w:r>
       <w:r>
+        <w:rPr>
+          <w:sz w:val="20"/>
+        </w:rPr>
         <w:tab/>
         <w:t>2</w:t>
       </w:r>
       <w:r>
+        <w:rPr>
+          <w:sz w:val="20"/>
+        </w:rPr>
         <w:tab/>
         <w:t>3</w:t>
       </w:r>
       <w:r>
+        <w:rPr>
+          <w:sz w:val="20"/>
+        </w:rPr>
         <w:tab/>
         <w:t>4</w:t>
       </w:r>
       <w:r>
+        <w:rPr>
+          <w:sz w:val="20"/>
+        </w:rPr>
         <w:tab/>
         <w:t>5</w:t>
       </w:r>
       <w:r>
+        <w:rPr>
+          <w:sz w:val="20"/>
+        </w:rPr>
         <w:tab/>
         <w:t>6</w:t>
       </w:r>
       <w:r>
+        <w:rPr>
+          <w:sz w:val="20"/>
+        </w:rPr>
         <w:tab/>
         <w:t>7</w:t>
       </w:r>
       <w:r>
+        <w:rPr>
+          <w:sz w:val="20"/>
+        </w:rPr>
         <w:tab/>
         <w:t>8</w:t>
       </w:r>
       <w:r>
+        <w:rPr>
+          <w:sz w:val="20"/>
+        </w:rPr>
         <w:tab/>
         <w:t>9</w:t>
       </w:r>
@@ -1361,24 +1421,24 @@
         </w:tabs>
         <w:spacing w:after="0" w:line="312" w:lineRule="auto"/>
         <w:rPr>
-          <w:sz w:val="36"/>
+          <w:sz w:val="32"/>
         </w:rPr>
       </w:pPr>
       <w:r>
         <w:rPr>
           <w:noProof/>
-          <w:sz w:val="36"/>
+          <w:sz w:val="32"/>
         </w:rPr>
         <mc:AlternateContent>
           <mc:Choice Requires="wpg">
             <w:drawing>
-              <wp:anchor distT="0" distB="0" distL="114300" distR="114300" simplePos="0" relativeHeight="251644928" behindDoc="0" locked="0" layoutInCell="1" allowOverlap="1" wp14:anchorId="0582FCCB" wp14:editId="0D28A9CD">
+              <wp:anchor distT="0" distB="0" distL="114300" distR="114300" simplePos="0" relativeHeight="251632640" behindDoc="0" locked="0" layoutInCell="1" allowOverlap="1" wp14:anchorId="0582FCCB" wp14:editId="0D28A9CD">
                 <wp:simplePos x="0" y="0"/>
                 <wp:positionH relativeFrom="column">
-                  <wp:posOffset>1578610</wp:posOffset>
+                  <wp:posOffset>1569085</wp:posOffset>
                 </wp:positionH>
                 <wp:positionV relativeFrom="paragraph">
-                  <wp:posOffset>65405</wp:posOffset>
+                  <wp:posOffset>36830</wp:posOffset>
                 </wp:positionV>
                 <wp:extent cx="4338338" cy="228600"/>
                 <wp:effectExtent l="0" t="0" r="24130" b="19050"/>
@@ -1762,7 +1822,7 @@
           </mc:Choice>
           <mc:Fallback>
             <w:pict>
-              <v:group w14:anchorId="26BA1D63" id="Group 520" o:spid="_x0000_s1026" style="position:absolute;margin-left:124.3pt;margin-top:5.15pt;width:341.6pt;height:18pt;z-index:251644928;mso-width-relative:margin" coordsize="43387,2286" o:gfxdata="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">
+              <v:group w14:anchorId="1E565719" id="Group 520" o:spid="_x0000_s1026" style="position:absolute;margin-left:123.55pt;margin-top:2.9pt;width:341.6pt;height:18pt;z-index:251632640;mso-width-relative:margin" coordsize="43387,2286" o:gfxdata="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">
                 <v:oval id="Oval 521" o:spid="_x0000_s1027" style="position:absolute;left:4611;width:2280;height:2286;visibility:visible;mso-wrap-style:square;v-text-anchor:middle" o:gfxdata="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" filled="f" strokecolor="black [1600]" strokeweight="1pt">
                   <v:stroke joinstyle="miter"/>
                 </v:oval>
@@ -1801,76 +1861,106 @@
       <w:r>
         <w:rPr>
           <w:color w:val="FFFFFF" w:themeColor="background1"/>
-          <w:sz w:val="36"/>
+          <w:sz w:val="32"/>
         </w:rPr>
         <w:t>W</w:t>
       </w:r>
       <w:r>
         <w:rPr>
-          <w:sz w:val="20"/>
+          <w:sz w:val="18"/>
         </w:rPr>
         <w:t xml:space="preserve">             (</w:t>
       </w:r>
       <w:r>
         <w:rPr>
-          <w:sz w:val="20"/>
+          <w:sz w:val="18"/>
         </w:rPr>
         <w:t>x10</w:t>
       </w:r>
       <w:r>
         <w:rPr>
-          <w:sz w:val="20"/>
+          <w:sz w:val="18"/>
         </w:rPr>
         <w:t>)</w:t>
       </w:r>
       <w:r>
         <w:rPr>
-          <w:sz w:val="14"/>
+          <w:sz w:val="12"/>
         </w:rPr>
         <w:t xml:space="preserve"> </w:t>
       </w:r>
       <w:r>
         <w:rPr>
-          <w:sz w:val="14"/>
-        </w:rPr>
-        <w:tab/>
-      </w:r>
-      <w:r>
+          <w:sz w:val="12"/>
+        </w:rPr>
+        <w:tab/>
+      </w:r>
+      <w:r>
+        <w:rPr>
+          <w:sz w:val="20"/>
+        </w:rPr>
         <w:t>0</w:t>
       </w:r>
       <w:r>
+        <w:rPr>
+          <w:sz w:val="20"/>
+        </w:rPr>
         <w:tab/>
         <w:t>1</w:t>
       </w:r>
       <w:r>
+        <w:rPr>
+          <w:sz w:val="20"/>
+        </w:rPr>
         <w:tab/>
         <w:t>2</w:t>
       </w:r>
       <w:r>
+        <w:rPr>
+          <w:sz w:val="20"/>
+        </w:rPr>
         <w:tab/>
         <w:t>3</w:t>
       </w:r>
       <w:r>
+        <w:rPr>
+          <w:sz w:val="20"/>
+        </w:rPr>
         <w:tab/>
         <w:t>4</w:t>
       </w:r>
       <w:r>
+        <w:rPr>
+          <w:sz w:val="20"/>
+        </w:rPr>
         <w:tab/>
         <w:t>5</w:t>
       </w:r>
       <w:r>
+        <w:rPr>
+          <w:sz w:val="20"/>
+        </w:rPr>
         <w:tab/>
         <w:t>6</w:t>
       </w:r>
       <w:r>
+        <w:rPr>
+          <w:sz w:val="20"/>
+        </w:rPr>
         <w:tab/>
         <w:t>7</w:t>
       </w:r>
       <w:r>
+        <w:rPr>
+          <w:sz w:val="20"/>
+        </w:rPr>
         <w:tab/>
         <w:t>8</w:t>
       </w:r>
       <w:r>
+        <w:rPr>
+          <w:sz w:val="20"/>
+        </w:rPr>
         <w:tab/>
         <w:t>9</w:t>
       </w:r>
@@ -1893,24 +1983,97 @@
         </w:tabs>
         <w:spacing w:after="0" w:line="312" w:lineRule="auto"/>
         <w:rPr>
-          <w:sz w:val="36"/>
+          <w:sz w:val="32"/>
         </w:rPr>
       </w:pPr>
       <w:r>
         <w:rPr>
           <w:noProof/>
-          <w:sz w:val="36"/>
+          <w:sz w:val="32"/>
+        </w:rPr>
+        <mc:AlternateContent>
+          <mc:Choice Requires="wps">
+            <w:drawing>
+              <wp:anchor distT="0" distB="0" distL="114300" distR="114300" simplePos="0" relativeHeight="251670528" behindDoc="0" locked="0" layoutInCell="1" allowOverlap="1">
+                <wp:simplePos x="0" y="0"/>
+                <wp:positionH relativeFrom="column">
+                  <wp:posOffset>-200025</wp:posOffset>
+                </wp:positionH>
+                <wp:positionV relativeFrom="paragraph">
+                  <wp:posOffset>302895</wp:posOffset>
+                </wp:positionV>
+                <wp:extent cx="1371600" cy="0"/>
+                <wp:effectExtent l="19050" t="19050" r="0" b="19050"/>
+                <wp:wrapNone/>
+                <wp:docPr id="688" name="Straight Connector 688"/>
+                <wp:cNvGraphicFramePr/>
+                <a:graphic xmlns:a="http://schemas.openxmlformats.org/drawingml/2006/main">
+                  <a:graphicData uri="http://schemas.microsoft.com/office/word/2010/wordprocessingShape">
+                    <wps:wsp>
+                      <wps:cNvCnPr/>
+                      <wps:spPr>
+                        <a:xfrm flipH="1">
+                          <a:off x="0" y="0"/>
+                          <a:ext cx="1371600" cy="0"/>
+                        </a:xfrm>
+                        <a:prstGeom prst="line">
+                          <a:avLst/>
+                        </a:prstGeom>
+                        <a:ln w="28575">
+                          <a:solidFill>
+                            <a:schemeClr val="tx1"/>
+                          </a:solidFill>
+                        </a:ln>
+                        <a:effectLst/>
+                      </wps:spPr>
+                      <wps:style>
+                        <a:lnRef idx="1">
+                          <a:schemeClr val="accent1"/>
+                        </a:lnRef>
+                        <a:fillRef idx="0">
+                          <a:schemeClr val="accent1"/>
+                        </a:fillRef>
+                        <a:effectRef idx="0">
+                          <a:schemeClr val="accent1"/>
+                        </a:effectRef>
+                        <a:fontRef idx="minor">
+                          <a:schemeClr val="tx1"/>
+                        </a:fontRef>
+                      </wps:style>
+                      <wps:bodyPr/>
+                    </wps:wsp>
+                  </a:graphicData>
+                </a:graphic>
+                <wp14:sizeRelH relativeFrom="margin">
+                  <wp14:pctWidth>0</wp14:pctWidth>
+                </wp14:sizeRelH>
+              </wp:anchor>
+            </w:drawing>
+          </mc:Choice>
+          <mc:Fallback>
+            <w:pict>
+              <v:line w14:anchorId="22392E67" id="Straight Connector 688" o:spid="_x0000_s1026" style="position:absolute;flip:x;z-index:251670528;visibility:visible;mso-wrap-style:square;mso-width-percent:0;mso-wrap-distance-left:9pt;mso-wrap-distance-top:0;mso-wrap-distance-right:9pt;mso-wrap-distance-bottom:0;mso-position-horizontal:absolute;mso-position-horizontal-relative:text;mso-position-vertical:absolute;mso-position-vertical-relative:text;mso-width-percent:0;mso-width-relative:margin" from="-15.75pt,23.85pt" to="92.25pt,23.85pt" o:gfxdata="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" strokecolor="black [3213]" strokeweight="2.25pt">
+                <v:stroke joinstyle="miter"/>
+              </v:line>
+            </w:pict>
+          </mc:Fallback>
+        </mc:AlternateContent>
+      </w:r>
+      <w:r>
+        <w:rPr>
+          <w:noProof/>
+          <w:sz w:val="32"/>
         </w:rPr>
         <mc:AlternateContent>
           <mc:Choice Requires="wpg">
             <w:drawing>
-              <wp:anchor distT="0" distB="0" distL="114300" distR="114300" simplePos="0" relativeHeight="251672576" behindDoc="0" locked="0" layoutInCell="1" allowOverlap="1" wp14:anchorId="6C06DDD5" wp14:editId="5E7935B4">
+              <wp:anchor distT="0" distB="0" distL="114300" distR="114300" simplePos="0" relativeHeight="251654144" behindDoc="0" locked="0" layoutInCell="1" allowOverlap="1" wp14:anchorId="6C06DDD5" wp14:editId="5E7935B4">
                 <wp:simplePos x="0" y="0"/>
                 <wp:positionH relativeFrom="column">
-                  <wp:posOffset>1578610</wp:posOffset>
+                  <wp:posOffset>1569085</wp:posOffset>
                 </wp:positionH>
                 <wp:positionV relativeFrom="paragraph">
-                  <wp:posOffset>77470</wp:posOffset>
+                  <wp:posOffset>48895</wp:posOffset>
                 </wp:positionV>
                 <wp:extent cx="4338338" cy="228600"/>
                 <wp:effectExtent l="0" t="0" r="24130" b="19050"/>
@@ -2294,7 +2457,7 @@
           </mc:Choice>
           <mc:Fallback>
             <w:pict>
-              <v:group w14:anchorId="0523DC47" id="Group 585" o:spid="_x0000_s1026" style="position:absolute;margin-left:124.3pt;margin-top:6.1pt;width:341.6pt;height:18pt;z-index:251672576;mso-width-relative:margin" coordsize="43387,2286" o:gfxdata="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">
+              <v:group w14:anchorId="1C0994D8" id="Group 585" o:spid="_x0000_s1026" style="position:absolute;margin-left:123.55pt;margin-top:3.85pt;width:341.6pt;height:18pt;z-index:251654144;mso-width-relative:margin" coordsize="43387,2286" o:gfxdata="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">
                 <v:oval id="Oval 586" o:spid="_x0000_s1027" style="position:absolute;left:4611;width:2280;height:2286;visibility:visible;mso-wrap-style:square;v-text-anchor:middle" o:gfxdata="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" filled="f" strokecolor="black [1600]" strokeweight="1pt">
                   <v:stroke joinstyle="miter"/>
                 </v:oval>
@@ -2333,82 +2496,112 @@
       <w:r>
         <w:rPr>
           <w:color w:val="FFFFFF" w:themeColor="background1"/>
-          <w:sz w:val="36"/>
+          <w:sz w:val="32"/>
         </w:rPr>
         <w:t>W</w:t>
       </w:r>
       <w:r>
         <w:rPr>
-          <w:sz w:val="36"/>
+          <w:sz w:val="32"/>
         </w:rPr>
         <w:t xml:space="preserve">       </w:t>
       </w:r>
       <w:r>
         <w:rPr>
-          <w:sz w:val="20"/>
+          <w:sz w:val="18"/>
         </w:rPr>
         <w:t>(</w:t>
       </w:r>
       <w:r>
         <w:rPr>
-          <w:sz w:val="20"/>
+          <w:sz w:val="18"/>
         </w:rPr>
         <w:t>x1</w:t>
       </w:r>
       <w:r>
         <w:rPr>
-          <w:sz w:val="20"/>
+          <w:sz w:val="18"/>
         </w:rPr>
         <w:t>)</w:t>
       </w:r>
       <w:r>
         <w:rPr>
-          <w:sz w:val="14"/>
+          <w:sz w:val="12"/>
         </w:rPr>
         <w:t xml:space="preserve"> </w:t>
       </w:r>
       <w:r>
         <w:rPr>
-          <w:sz w:val="14"/>
-        </w:rPr>
-        <w:tab/>
-      </w:r>
-      <w:r>
+          <w:sz w:val="12"/>
+        </w:rPr>
+        <w:tab/>
+      </w:r>
+      <w:r>
+        <w:rPr>
+          <w:sz w:val="20"/>
+        </w:rPr>
         <w:t>0</w:t>
       </w:r>
       <w:r>
+        <w:rPr>
+          <w:sz w:val="20"/>
+        </w:rPr>
         <w:tab/>
         <w:t>1</w:t>
       </w:r>
       <w:r>
+        <w:rPr>
+          <w:sz w:val="20"/>
+        </w:rPr>
         <w:tab/>
         <w:t>2</w:t>
       </w:r>
       <w:r>
+        <w:rPr>
+          <w:sz w:val="20"/>
+        </w:rPr>
         <w:tab/>
         <w:t>3</w:t>
       </w:r>
       <w:r>
+        <w:rPr>
+          <w:sz w:val="20"/>
+        </w:rPr>
         <w:tab/>
         <w:t>4</w:t>
       </w:r>
       <w:r>
+        <w:rPr>
+          <w:sz w:val="20"/>
+        </w:rPr>
         <w:tab/>
         <w:t>5</w:t>
       </w:r>
       <w:r>
+        <w:rPr>
+          <w:sz w:val="20"/>
+        </w:rPr>
         <w:tab/>
         <w:t>6</w:t>
       </w:r>
       <w:r>
+        <w:rPr>
+          <w:sz w:val="20"/>
+        </w:rPr>
         <w:tab/>
         <w:t>7</w:t>
       </w:r>
       <w:r>
+        <w:rPr>
+          <w:sz w:val="20"/>
+        </w:rPr>
         <w:tab/>
         <w:t>8</w:t>
       </w:r>
       <w:r>
+        <w:rPr>
+          <w:sz w:val="20"/>
+        </w:rPr>
         <w:tab/>
         <w:t>9</w:t>
       </w:r>
@@ -2431,24 +2624,24 @@
         </w:tabs>
         <w:spacing w:after="0" w:line="312" w:lineRule="auto"/>
         <w:rPr>
-          <w:sz w:val="36"/>
+          <w:sz w:val="32"/>
         </w:rPr>
       </w:pPr>
       <w:r>
         <w:rPr>
           <w:noProof/>
-          <w:sz w:val="36"/>
+          <w:sz w:val="32"/>
         </w:rPr>
         <mc:AlternateContent>
           <mc:Choice Requires="wpg">
             <w:drawing>
-              <wp:anchor distT="0" distB="0" distL="114300" distR="114300" simplePos="0" relativeHeight="251646976" behindDoc="0" locked="0" layoutInCell="1" allowOverlap="1" wp14:anchorId="6B0E2802" wp14:editId="1921CAF7">
+              <wp:anchor distT="0" distB="0" distL="114300" distR="114300" simplePos="0" relativeHeight="251635712" behindDoc="0" locked="0" layoutInCell="1" allowOverlap="1" wp14:anchorId="6B0E2802" wp14:editId="1921CAF7">
                 <wp:simplePos x="0" y="0"/>
                 <wp:positionH relativeFrom="column">
-                  <wp:posOffset>1578610</wp:posOffset>
+                  <wp:posOffset>1569085</wp:posOffset>
                 </wp:positionH>
                 <wp:positionV relativeFrom="paragraph">
-                  <wp:posOffset>63500</wp:posOffset>
+                  <wp:posOffset>34925</wp:posOffset>
                 </wp:positionV>
                 <wp:extent cx="4338320" cy="228600"/>
                 <wp:effectExtent l="0" t="0" r="24130" b="19050"/>
@@ -2832,7 +3025,7 @@
           </mc:Choice>
           <mc:Fallback>
             <w:pict>
-              <v:group w14:anchorId="6BBA4B37" id="Group 533" o:spid="_x0000_s1026" style="position:absolute;margin-left:124.3pt;margin-top:5pt;width:341.6pt;height:18pt;z-index:251646976;mso-width-relative:margin" coordsize="43387,2286" o:gfxdata="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">
+              <v:group w14:anchorId="2DCBEFE4" id="Group 533" o:spid="_x0000_s1026" style="position:absolute;margin-left:123.55pt;margin-top:2.75pt;width:341.6pt;height:18pt;z-index:251635712;mso-width-relative:margin" coordsize="43387,2286" o:gfxdata="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">
                 <v:oval id="Oval 534" o:spid="_x0000_s1027" style="position:absolute;left:4611;width:2280;height:2286;visibility:visible;mso-wrap-style:square;v-text-anchor:middle" o:gfxdata="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" filled="f" strokecolor="black [1600]" strokeweight="1pt">
                   <v:stroke joinstyle="miter"/>
                 </v:oval>
@@ -2870,88 +3063,118 @@
       </w:r>
       <w:r>
         <w:rPr>
-          <w:sz w:val="36"/>
+          <w:sz w:val="32"/>
         </w:rPr>
         <w:t>Match</w:t>
       </w:r>
       <w:r>
         <w:rPr>
-          <w:sz w:val="36"/>
+          <w:sz w:val="32"/>
         </w:rPr>
         <w:t xml:space="preserve"> </w:t>
       </w:r>
       <w:r>
         <w:rPr>
-          <w:sz w:val="20"/>
+          <w:sz w:val="18"/>
         </w:rPr>
         <w:t>(</w:t>
       </w:r>
       <w:r>
         <w:rPr>
-          <w:sz w:val="20"/>
+          <w:sz w:val="18"/>
         </w:rPr>
         <w:t>x1</w:t>
       </w:r>
       <w:r>
         <w:rPr>
-          <w:sz w:val="20"/>
+          <w:sz w:val="18"/>
         </w:rPr>
         <w:t>00</w:t>
       </w:r>
       <w:r>
         <w:rPr>
-          <w:sz w:val="20"/>
+          <w:sz w:val="18"/>
         </w:rPr>
         <w:t>)</w:t>
       </w:r>
       <w:r>
         <w:rPr>
-          <w:sz w:val="14"/>
+          <w:sz w:val="12"/>
         </w:rPr>
         <w:t xml:space="preserve"> </w:t>
       </w:r>
       <w:r>
         <w:rPr>
-          <w:sz w:val="14"/>
-        </w:rPr>
-        <w:tab/>
-      </w:r>
-      <w:r>
+          <w:sz w:val="12"/>
+        </w:rPr>
+        <w:tab/>
+      </w:r>
+      <w:r>
+        <w:rPr>
+          <w:sz w:val="20"/>
+        </w:rPr>
         <w:t>0</w:t>
       </w:r>
       <w:r>
+        <w:rPr>
+          <w:sz w:val="20"/>
+        </w:rPr>
         <w:tab/>
         <w:t>1</w:t>
       </w:r>
       <w:r>
+        <w:rPr>
+          <w:sz w:val="20"/>
+        </w:rPr>
         <w:tab/>
         <w:t>2</w:t>
       </w:r>
       <w:r>
+        <w:rPr>
+          <w:sz w:val="20"/>
+        </w:rPr>
         <w:tab/>
         <w:t>3</w:t>
       </w:r>
       <w:r>
+        <w:rPr>
+          <w:sz w:val="20"/>
+        </w:rPr>
         <w:tab/>
         <w:t>4</w:t>
       </w:r>
       <w:r>
+        <w:rPr>
+          <w:sz w:val="20"/>
+        </w:rPr>
         <w:tab/>
         <w:t>5</w:t>
       </w:r>
       <w:r>
+        <w:rPr>
+          <w:sz w:val="20"/>
+        </w:rPr>
         <w:tab/>
         <w:t>6</w:t>
       </w:r>
       <w:r>
+        <w:rPr>
+          <w:sz w:val="20"/>
+        </w:rPr>
         <w:tab/>
         <w:t>7</w:t>
       </w:r>
       <w:r>
+        <w:rPr>
+          <w:sz w:val="20"/>
+        </w:rPr>
         <w:tab/>
         <w:t>8</w:t>
       </w:r>
       <w:r>
+        <w:rPr>
+          <w:sz w:val="20"/>
+        </w:rPr>
         <w:tab/>
         <w:t>9</w:t>
       </w:r>
@@ -2974,24 +3197,24 @@
         </w:tabs>
         <w:spacing w:after="0" w:line="312" w:lineRule="auto"/>
         <w:rPr>
-          <w:sz w:val="36"/>
+          <w:sz w:val="32"/>
         </w:rPr>
       </w:pPr>
       <w:r>
         <w:rPr>
           <w:noProof/>
-          <w:sz w:val="36"/>
+          <w:sz w:val="32"/>
         </w:rPr>
         <mc:AlternateContent>
           <mc:Choice Requires="wpg">
             <w:drawing>
-              <wp:anchor distT="0" distB="0" distL="114300" distR="114300" simplePos="0" relativeHeight="251666432" behindDoc="0" locked="0" layoutInCell="1" allowOverlap="1" wp14:anchorId="4074317C" wp14:editId="449B2E06">
+              <wp:anchor distT="0" distB="0" distL="114300" distR="114300" simplePos="0" relativeHeight="251644928" behindDoc="0" locked="0" layoutInCell="1" allowOverlap="1" wp14:anchorId="4074317C" wp14:editId="449B2E06">
                 <wp:simplePos x="0" y="0"/>
                 <wp:positionH relativeFrom="column">
-                  <wp:posOffset>1578610</wp:posOffset>
+                  <wp:posOffset>1569085</wp:posOffset>
                 </wp:positionH>
                 <wp:positionV relativeFrom="paragraph">
-                  <wp:posOffset>64135</wp:posOffset>
+                  <wp:posOffset>35560</wp:posOffset>
                 </wp:positionV>
                 <wp:extent cx="4338320" cy="228600"/>
                 <wp:effectExtent l="0" t="0" r="24130" b="19050"/>
@@ -3375,7 +3598,7 @@
           </mc:Choice>
           <mc:Fallback>
             <w:pict>
-              <v:group w14:anchorId="30940F38" id="Group 546" o:spid="_x0000_s1026" style="position:absolute;margin-left:124.3pt;margin-top:5.05pt;width:341.6pt;height:18pt;z-index:251666432;mso-width-relative:margin" coordsize="43387,2286" o:gfxdata="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">
+              <v:group w14:anchorId="5A7E0446" id="Group 546" o:spid="_x0000_s1026" style="position:absolute;margin-left:123.55pt;margin-top:2.8pt;width:341.6pt;height:18pt;z-index:251644928;mso-width-relative:margin" coordsize="43387,2286" o:gfxdata="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">
                 <v:oval id="Oval 547" o:spid="_x0000_s1027" style="position:absolute;left:4611;width:2280;height:2286;visibility:visible;mso-wrap-style:square;v-text-anchor:middle" o:gfxdata="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" filled="f" strokecolor="black [1600]" strokeweight="1pt">
                   <v:stroke joinstyle="miter"/>
                 </v:oval>
@@ -3414,88 +3637,118 @@
       <w:r>
         <w:rPr>
           <w:color w:val="FFFFFF" w:themeColor="background1"/>
-          <w:sz w:val="36"/>
+          <w:sz w:val="32"/>
         </w:rPr>
         <w:t>W</w:t>
       </w:r>
       <w:r>
         <w:rPr>
-          <w:sz w:val="20"/>
+          <w:sz w:val="18"/>
         </w:rPr>
         <w:t xml:space="preserve">    </w:t>
       </w:r>
       <w:r>
         <w:rPr>
-          <w:sz w:val="10"/>
+          <w:sz w:val="8"/>
         </w:rPr>
         <w:t xml:space="preserve">  </w:t>
       </w:r>
       <w:r>
         <w:rPr>
-          <w:sz w:val="20"/>
+          <w:sz w:val="18"/>
         </w:rPr>
         <w:t xml:space="preserve">           (</w:t>
       </w:r>
       <w:r>
         <w:rPr>
-          <w:sz w:val="20"/>
+          <w:sz w:val="18"/>
         </w:rPr>
         <w:t>x10</w:t>
       </w:r>
       <w:r>
         <w:rPr>
-          <w:sz w:val="20"/>
+          <w:sz w:val="18"/>
         </w:rPr>
         <w:t>)</w:t>
       </w:r>
       <w:r>
         <w:rPr>
-          <w:sz w:val="14"/>
+          <w:sz w:val="12"/>
         </w:rPr>
         <w:t xml:space="preserve"> </w:t>
       </w:r>
       <w:r>
         <w:rPr>
-          <w:sz w:val="14"/>
-        </w:rPr>
-        <w:tab/>
-      </w:r>
-      <w:r>
+          <w:sz w:val="12"/>
+        </w:rPr>
+        <w:tab/>
+      </w:r>
+      <w:r>
+        <w:rPr>
+          <w:sz w:val="20"/>
+        </w:rPr>
         <w:t>0</w:t>
       </w:r>
       <w:r>
+        <w:rPr>
+          <w:sz w:val="20"/>
+        </w:rPr>
         <w:tab/>
         <w:t>1</w:t>
       </w:r>
       <w:r>
+        <w:rPr>
+          <w:sz w:val="20"/>
+        </w:rPr>
         <w:tab/>
         <w:t>2</w:t>
       </w:r>
       <w:r>
+        <w:rPr>
+          <w:sz w:val="20"/>
+        </w:rPr>
         <w:tab/>
         <w:t>3</w:t>
       </w:r>
       <w:r>
+        <w:rPr>
+          <w:sz w:val="20"/>
+        </w:rPr>
         <w:tab/>
         <w:t>4</w:t>
       </w:r>
       <w:r>
+        <w:rPr>
+          <w:sz w:val="20"/>
+        </w:rPr>
         <w:tab/>
         <w:t>5</w:t>
       </w:r>
       <w:r>
+        <w:rPr>
+          <w:sz w:val="20"/>
+        </w:rPr>
         <w:tab/>
         <w:t>6</w:t>
       </w:r>
       <w:r>
+        <w:rPr>
+          <w:sz w:val="20"/>
+        </w:rPr>
         <w:tab/>
         <w:t>7</w:t>
       </w:r>
       <w:r>
+        <w:rPr>
+          <w:sz w:val="20"/>
+        </w:rPr>
         <w:tab/>
         <w:t>8</w:t>
       </w:r>
       <w:r>
+        <w:rPr>
+          <w:sz w:val="20"/>
+        </w:rPr>
         <w:tab/>
         <w:t>9</w:t>
       </w:r>
@@ -3518,24 +3771,97 @@
         </w:tabs>
         <w:spacing w:after="0" w:line="312" w:lineRule="auto"/>
         <w:rPr>
-          <w:sz w:val="20"/>
+          <w:sz w:val="18"/>
         </w:rPr>
       </w:pPr>
       <w:r>
         <w:rPr>
           <w:noProof/>
-          <w:sz w:val="36"/>
+          <w:sz w:val="32"/>
+        </w:rPr>
+        <mc:AlternateContent>
+          <mc:Choice Requires="wps">
+            <w:drawing>
+              <wp:anchor distT="0" distB="0" distL="114300" distR="114300" simplePos="0" relativeHeight="251675648" behindDoc="0" locked="0" layoutInCell="1" allowOverlap="1" wp14:anchorId="16FE7233" wp14:editId="3A6FDDA7">
+                <wp:simplePos x="0" y="0"/>
+                <wp:positionH relativeFrom="column">
+                  <wp:posOffset>-200025</wp:posOffset>
+                </wp:positionH>
+                <wp:positionV relativeFrom="paragraph">
+                  <wp:posOffset>297180</wp:posOffset>
+                </wp:positionV>
+                <wp:extent cx="1371600" cy="0"/>
+                <wp:effectExtent l="19050" t="19050" r="0" b="19050"/>
+                <wp:wrapNone/>
+                <wp:docPr id="689" name="Straight Connector 689"/>
+                <wp:cNvGraphicFramePr/>
+                <a:graphic xmlns:a="http://schemas.openxmlformats.org/drawingml/2006/main">
+                  <a:graphicData uri="http://schemas.microsoft.com/office/word/2010/wordprocessingShape">
+                    <wps:wsp>
+                      <wps:cNvCnPr/>
+                      <wps:spPr>
+                        <a:xfrm flipH="1">
+                          <a:off x="0" y="0"/>
+                          <a:ext cx="1371600" cy="0"/>
+                        </a:xfrm>
+                        <a:prstGeom prst="line">
+                          <a:avLst/>
+                        </a:prstGeom>
+                        <a:ln w="28575">
+                          <a:solidFill>
+                            <a:schemeClr val="tx1"/>
+                          </a:solidFill>
+                        </a:ln>
+                        <a:effectLst/>
+                      </wps:spPr>
+                      <wps:style>
+                        <a:lnRef idx="1">
+                          <a:schemeClr val="accent1"/>
+                        </a:lnRef>
+                        <a:fillRef idx="0">
+                          <a:schemeClr val="accent1"/>
+                        </a:fillRef>
+                        <a:effectRef idx="0">
+                          <a:schemeClr val="accent1"/>
+                        </a:effectRef>
+                        <a:fontRef idx="minor">
+                          <a:schemeClr val="tx1"/>
+                        </a:fontRef>
+                      </wps:style>
+                      <wps:bodyPr/>
+                    </wps:wsp>
+                  </a:graphicData>
+                </a:graphic>
+                <wp14:sizeRelH relativeFrom="margin">
+                  <wp14:pctWidth>0</wp14:pctWidth>
+                </wp14:sizeRelH>
+              </wp:anchor>
+            </w:drawing>
+          </mc:Choice>
+          <mc:Fallback>
+            <w:pict>
+              <v:line w14:anchorId="50636E35" id="Straight Connector 689" o:spid="_x0000_s1026" style="position:absolute;flip:x;z-index:251675648;visibility:visible;mso-wrap-style:square;mso-width-percent:0;mso-wrap-distance-left:9pt;mso-wrap-distance-top:0;mso-wrap-distance-right:9pt;mso-wrap-distance-bottom:0;mso-position-horizontal:absolute;mso-position-horizontal-relative:text;mso-position-vertical:absolute;mso-position-vertical-relative:text;mso-width-percent:0;mso-width-relative:margin" from="-15.75pt,23.4pt" to="92.25pt,23.4pt" o:gfxdata="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" strokecolor="black [3213]" strokeweight="2.25pt">
+                <v:stroke joinstyle="miter"/>
+              </v:line>
+            </w:pict>
+          </mc:Fallback>
+        </mc:AlternateContent>
+      </w:r>
+      <w:r>
+        <w:rPr>
+          <w:noProof/>
+          <w:sz w:val="32"/>
         </w:rPr>
         <mc:AlternateContent>
           <mc:Choice Requires="wpg">
             <w:drawing>
-              <wp:anchor distT="0" distB="0" distL="114300" distR="114300" simplePos="0" relativeHeight="251668480" behindDoc="0" locked="0" layoutInCell="1" allowOverlap="1" wp14:anchorId="10417D11" wp14:editId="3B67A355">
+              <wp:anchor distT="0" distB="0" distL="114300" distR="114300" simplePos="0" relativeHeight="251648000" behindDoc="0" locked="0" layoutInCell="1" allowOverlap="1" wp14:anchorId="10417D11" wp14:editId="3B67A355">
                 <wp:simplePos x="0" y="0"/>
                 <wp:positionH relativeFrom="column">
-                  <wp:posOffset>1578610</wp:posOffset>
+                  <wp:posOffset>1569085</wp:posOffset>
                 </wp:positionH>
                 <wp:positionV relativeFrom="paragraph">
-                  <wp:posOffset>65405</wp:posOffset>
+                  <wp:posOffset>36830</wp:posOffset>
                 </wp:positionV>
                 <wp:extent cx="4338338" cy="228600"/>
                 <wp:effectExtent l="0" t="0" r="24130" b="19050"/>
@@ -3919,7 +4245,7 @@
           </mc:Choice>
           <mc:Fallback>
             <w:pict>
-              <v:group w14:anchorId="2F978BF0" id="Group 559" o:spid="_x0000_s1026" style="position:absolute;margin-left:124.3pt;margin-top:5.15pt;width:341.6pt;height:18pt;z-index:251668480;mso-width-relative:margin" coordsize="43387,2286" o:gfxdata="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">
+              <v:group w14:anchorId="3CEFF8AF" id="Group 559" o:spid="_x0000_s1026" style="position:absolute;margin-left:123.55pt;margin-top:2.9pt;width:341.6pt;height:18pt;z-index:251648000;mso-width-relative:margin" coordsize="43387,2286" o:gfxdata="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">
                 <v:oval id="Oval 560" o:spid="_x0000_s1027" style="position:absolute;left:4611;width:2280;height:2286;visibility:visible;mso-wrap-style:square;v-text-anchor:middle" o:gfxdata="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" filled="f" strokecolor="black [1600]" strokeweight="1pt">
                   <v:stroke joinstyle="miter"/>
                 </v:oval>
@@ -3958,82 +4284,112 @@
       <w:r>
         <w:rPr>
           <w:color w:val="FFFFFF" w:themeColor="background1"/>
-          <w:sz w:val="36"/>
+          <w:sz w:val="32"/>
         </w:rPr>
         <w:t>W</w:t>
       </w:r>
       <w:r>
         <w:rPr>
-          <w:sz w:val="36"/>
+          <w:sz w:val="32"/>
         </w:rPr>
         <w:t xml:space="preserve"> </w:t>
       </w:r>
       <w:r>
         <w:rPr>
-          <w:sz w:val="20"/>
+          <w:sz w:val="18"/>
         </w:rPr>
         <w:t xml:space="preserve">              (</w:t>
       </w:r>
       <w:r>
         <w:rPr>
-          <w:sz w:val="20"/>
+          <w:sz w:val="18"/>
         </w:rPr>
         <w:t>x1</w:t>
       </w:r>
       <w:r>
         <w:rPr>
-          <w:sz w:val="20"/>
+          <w:sz w:val="18"/>
         </w:rPr>
         <w:t>)</w:t>
       </w:r>
       <w:r>
         <w:rPr>
-          <w:sz w:val="14"/>
+          <w:sz w:val="12"/>
         </w:rPr>
         <w:t xml:space="preserve"> </w:t>
       </w:r>
       <w:r>
         <w:rPr>
-          <w:sz w:val="14"/>
-        </w:rPr>
-        <w:tab/>
-      </w:r>
-      <w:r>
+          <w:sz w:val="12"/>
+        </w:rPr>
+        <w:tab/>
+      </w:r>
+      <w:r>
+        <w:rPr>
+          <w:sz w:val="20"/>
+        </w:rPr>
         <w:t>0</w:t>
       </w:r>
       <w:r>
+        <w:rPr>
+          <w:sz w:val="20"/>
+        </w:rPr>
         <w:tab/>
         <w:t>1</w:t>
       </w:r>
       <w:r>
+        <w:rPr>
+          <w:sz w:val="20"/>
+        </w:rPr>
         <w:tab/>
         <w:t>2</w:t>
       </w:r>
       <w:r>
+        <w:rPr>
+          <w:sz w:val="20"/>
+        </w:rPr>
         <w:tab/>
         <w:t>3</w:t>
       </w:r>
       <w:r>
+        <w:rPr>
+          <w:sz w:val="20"/>
+        </w:rPr>
         <w:tab/>
         <w:t>4</w:t>
       </w:r>
       <w:r>
+        <w:rPr>
+          <w:sz w:val="20"/>
+        </w:rPr>
         <w:tab/>
         <w:t>5</w:t>
       </w:r>
       <w:r>
+        <w:rPr>
+          <w:sz w:val="20"/>
+        </w:rPr>
         <w:tab/>
         <w:t>6</w:t>
       </w:r>
       <w:r>
+        <w:rPr>
+          <w:sz w:val="20"/>
+        </w:rPr>
         <w:tab/>
         <w:t>7</w:t>
       </w:r>
       <w:r>
+        <w:rPr>
+          <w:sz w:val="20"/>
+        </w:rPr>
         <w:tab/>
         <w:t>8</w:t>
       </w:r>
       <w:r>
+        <w:rPr>
+          <w:sz w:val="20"/>
+        </w:rPr>
         <w:tab/>
         <w:t>9</w:t>
       </w:r>
@@ -4056,24 +4412,97 @@
         </w:tabs>
         <w:spacing w:after="0" w:line="312" w:lineRule="auto"/>
         <w:rPr>
-          <w:sz w:val="36"/>
+          <w:sz w:val="32"/>
         </w:rPr>
       </w:pPr>
       <w:r>
         <w:rPr>
           <w:noProof/>
-          <w:sz w:val="36"/>
+          <w:sz w:val="32"/>
+        </w:rPr>
+        <mc:AlternateContent>
+          <mc:Choice Requires="wps">
+            <w:drawing>
+              <wp:anchor distT="0" distB="0" distL="114300" distR="114300" simplePos="0" relativeHeight="251680768" behindDoc="0" locked="0" layoutInCell="1" allowOverlap="1" wp14:anchorId="16FE7233" wp14:editId="3A6FDDA7">
+                <wp:simplePos x="0" y="0"/>
+                <wp:positionH relativeFrom="column">
+                  <wp:posOffset>-200025</wp:posOffset>
+                </wp:positionH>
+                <wp:positionV relativeFrom="paragraph">
+                  <wp:posOffset>299085</wp:posOffset>
+                </wp:positionV>
+                <wp:extent cx="1371600" cy="0"/>
+                <wp:effectExtent l="19050" t="19050" r="0" b="19050"/>
+                <wp:wrapNone/>
+                <wp:docPr id="690" name="Straight Connector 690"/>
+                <wp:cNvGraphicFramePr/>
+                <a:graphic xmlns:a="http://schemas.openxmlformats.org/drawingml/2006/main">
+                  <a:graphicData uri="http://schemas.microsoft.com/office/word/2010/wordprocessingShape">
+                    <wps:wsp>
+                      <wps:cNvCnPr/>
+                      <wps:spPr>
+                        <a:xfrm flipH="1">
+                          <a:off x="0" y="0"/>
+                          <a:ext cx="1371600" cy="0"/>
+                        </a:xfrm>
+                        <a:prstGeom prst="line">
+                          <a:avLst/>
+                        </a:prstGeom>
+                        <a:ln w="28575">
+                          <a:solidFill>
+                            <a:schemeClr val="tx1"/>
+                          </a:solidFill>
+                        </a:ln>
+                        <a:effectLst/>
+                      </wps:spPr>
+                      <wps:style>
+                        <a:lnRef idx="1">
+                          <a:schemeClr val="accent1"/>
+                        </a:lnRef>
+                        <a:fillRef idx="0">
+                          <a:schemeClr val="accent1"/>
+                        </a:fillRef>
+                        <a:effectRef idx="0">
+                          <a:schemeClr val="accent1"/>
+                        </a:effectRef>
+                        <a:fontRef idx="minor">
+                          <a:schemeClr val="tx1"/>
+                        </a:fontRef>
+                      </wps:style>
+                      <wps:bodyPr/>
+                    </wps:wsp>
+                  </a:graphicData>
+                </a:graphic>
+                <wp14:sizeRelH relativeFrom="margin">
+                  <wp14:pctWidth>0</wp14:pctWidth>
+                </wp14:sizeRelH>
+              </wp:anchor>
+            </w:drawing>
+          </mc:Choice>
+          <mc:Fallback>
+            <w:pict>
+              <v:line w14:anchorId="36F69307" id="Straight Connector 690" o:spid="_x0000_s1026" style="position:absolute;flip:x;z-index:251680768;visibility:visible;mso-wrap-style:square;mso-width-percent:0;mso-wrap-distance-left:9pt;mso-wrap-distance-top:0;mso-wrap-distance-right:9pt;mso-wrap-distance-bottom:0;mso-position-horizontal:absolute;mso-position-horizontal-relative:text;mso-position-vertical:absolute;mso-position-vertical-relative:text;mso-width-percent:0;mso-width-relative:margin" from="-15.75pt,23.55pt" to="92.25pt,23.55pt" o:gfxdata="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" strokecolor="black [3213]" strokeweight="2.25pt">
+                <v:stroke joinstyle="miter"/>
+              </v:line>
+            </w:pict>
+          </mc:Fallback>
+        </mc:AlternateContent>
+      </w:r>
+      <w:r>
+        <w:rPr>
+          <w:noProof/>
+          <w:sz w:val="32"/>
         </w:rPr>
         <mc:AlternateContent>
           <mc:Choice Requires="wpg">
             <w:drawing>
-              <wp:anchor distT="0" distB="0" distL="114300" distR="114300" simplePos="0" relativeHeight="251670528" behindDoc="0" locked="0" layoutInCell="1" allowOverlap="1" wp14:anchorId="467340AF" wp14:editId="4E8550A4">
+              <wp:anchor distT="0" distB="0" distL="114300" distR="114300" simplePos="0" relativeHeight="251651072" behindDoc="0" locked="0" layoutInCell="1" allowOverlap="1" wp14:anchorId="467340AF" wp14:editId="4E8550A4">
                 <wp:simplePos x="0" y="0"/>
                 <wp:positionH relativeFrom="column">
-                  <wp:posOffset>1578610</wp:posOffset>
+                  <wp:posOffset>1569085</wp:posOffset>
                 </wp:positionH>
                 <wp:positionV relativeFrom="paragraph">
-                  <wp:posOffset>62230</wp:posOffset>
+                  <wp:posOffset>33655</wp:posOffset>
                 </wp:positionV>
                 <wp:extent cx="688975" cy="228600"/>
                 <wp:effectExtent l="0" t="0" r="15875" b="19050"/>
@@ -4175,7 +4604,7 @@
           </mc:Choice>
           <mc:Fallback>
             <w:pict>
-              <v:group w14:anchorId="4583AA75" id="Group 572" o:spid="_x0000_s1026" style="position:absolute;margin-left:124.3pt;margin-top:4.9pt;width:54.25pt;height:18pt;z-index:251670528;mso-width-relative:margin" coordsize="6891,2286" o:gfxdata="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">
+              <v:group w14:anchorId="34A98F57" id="Group 572" o:spid="_x0000_s1026" style="position:absolute;margin-left:123.55pt;margin-top:2.65pt;width:54.25pt;height:18pt;z-index:251651072;mso-width-relative:margin" coordsize="6891,2286" o:gfxdata="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">
                 <v:oval id="Oval 573" o:spid="_x0000_s1027" style="position:absolute;left:4611;width:2280;height:2286;visibility:visible;mso-wrap-style:square;v-text-anchor:middle" o:gfxdata="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" filled="f" strokecolor="black [1600]" strokeweight="1pt">
                   <v:stroke joinstyle="miter"/>
                 </v:oval>
@@ -4189,20 +4618,26 @@
       </w:r>
       <w:r>
         <w:rPr>
-          <w:sz w:val="36"/>
+          <w:sz w:val="32"/>
         </w:rPr>
         <w:t>Color</w:t>
       </w:r>
       <w:r>
         <w:rPr>
-          <w:sz w:val="14"/>
-        </w:rPr>
-        <w:tab/>
-      </w:r>
-      <w:r>
+          <w:sz w:val="12"/>
+        </w:rPr>
+        <w:tab/>
+      </w:r>
+      <w:r>
+        <w:rPr>
+          <w:sz w:val="20"/>
+        </w:rPr>
         <w:t>R</w:t>
       </w:r>
       <w:r>
+        <w:rPr>
+          <w:sz w:val="20"/>
+        </w:rPr>
         <w:tab/>
         <w:t>B</w:t>
       </w:r>
@@ -4225,24 +4660,24 @@
         </w:tabs>
         <w:spacing w:after="0" w:line="312" w:lineRule="auto"/>
         <w:rPr>
-          <w:sz w:val="36"/>
+          <w:sz w:val="32"/>
         </w:rPr>
       </w:pPr>
       <w:r>
         <w:rPr>
           <w:noProof/>
-          <w:sz w:val="36"/>
+          <w:sz w:val="32"/>
         </w:rPr>
         <mc:AlternateContent>
           <mc:Choice Requires="wpg">
             <w:drawing>
-              <wp:anchor distT="0" distB="0" distL="114300" distR="114300" simplePos="0" relativeHeight="251682816" behindDoc="0" locked="0" layoutInCell="1" allowOverlap="1" wp14:anchorId="6670C077" wp14:editId="0E9474D8">
+              <wp:anchor distT="0" distB="0" distL="114300" distR="114300" simplePos="0" relativeHeight="251660288" behindDoc="0" locked="0" layoutInCell="1" allowOverlap="1" wp14:anchorId="6670C077" wp14:editId="0E9474D8">
                 <wp:simplePos x="0" y="0"/>
                 <wp:positionH relativeFrom="column">
-                  <wp:posOffset>1581150</wp:posOffset>
+                  <wp:posOffset>1571625</wp:posOffset>
                 </wp:positionH>
                 <wp:positionV relativeFrom="paragraph">
-                  <wp:posOffset>56515</wp:posOffset>
+                  <wp:posOffset>27940</wp:posOffset>
                 </wp:positionV>
                 <wp:extent cx="701823" cy="228600"/>
                 <wp:effectExtent l="0" t="0" r="22225" b="19050"/>
@@ -4344,7 +4779,7 @@
           </mc:Choice>
           <mc:Fallback>
             <w:pict>
-              <v:group w14:anchorId="0381B812" id="Group 702" o:spid="_x0000_s1026" style="position:absolute;margin-left:124.5pt;margin-top:4.45pt;width:55.25pt;height:18pt;z-index:251682816;mso-width-relative:margin" coordsize="7018,2286" o:gfxdata="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">
+              <v:group w14:anchorId="3C434C14" id="Group 702" o:spid="_x0000_s1026" style="position:absolute;margin-left:123.75pt;margin-top:2.2pt;width:55.25pt;height:18pt;z-index:251660288;mso-width-relative:margin" coordsize="7018,2286" o:gfxdata="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">
                 <v:oval id="Oval 703" o:spid="_x0000_s1027" style="position:absolute;left:4739;width:2279;height:2286;visibility:visible;mso-wrap-style:square;v-text-anchor:middle" o:gfxdata="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" filled="f" strokecolor="black [1600]" strokeweight="1pt">
                   <v:stroke joinstyle="miter"/>
                 </v:oval>
@@ -4358,15 +4793,21 @@
       </w:r>
       <w:r>
         <w:rPr>
-          <w:sz w:val="36"/>
+          <w:sz w:val="32"/>
         </w:rPr>
         <w:t>HAB Cross</w:t>
       </w:r>
       <w:r>
+        <w:rPr>
+          <w:sz w:val="20"/>
+        </w:rPr>
         <w:tab/>
         <w:t>L</w:t>
       </w:r>
       <w:r>
+        <w:rPr>
+          <w:sz w:val="20"/>
+        </w:rPr>
         <w:tab/>
         <w:t>M</w:t>
       </w:r>
@@ -4389,24 +4830,24 @@
         </w:tabs>
         <w:spacing w:after="0" w:line="312" w:lineRule="auto"/>
         <w:rPr>
-          <w:sz w:val="36"/>
+          <w:sz w:val="32"/>
         </w:rPr>
       </w:pPr>
       <w:r>
         <w:rPr>
           <w:noProof/>
-          <w:sz w:val="36"/>
+          <w:sz w:val="32"/>
         </w:rPr>
         <mc:AlternateContent>
           <mc:Choice Requires="wpg">
             <w:drawing>
-              <wp:anchor distT="0" distB="0" distL="114300" distR="114300" simplePos="0" relativeHeight="251689984" behindDoc="0" locked="0" layoutInCell="1" allowOverlap="1" wp14:anchorId="2986DBA1" wp14:editId="35A47326">
+              <wp:anchor distT="0" distB="0" distL="114300" distR="114300" simplePos="0" relativeHeight="251663360" behindDoc="0" locked="0" layoutInCell="1" allowOverlap="1" wp14:anchorId="2986DBA1" wp14:editId="35A47326">
                 <wp:simplePos x="0" y="0"/>
                 <wp:positionH relativeFrom="column">
-                  <wp:posOffset>1581150</wp:posOffset>
+                  <wp:posOffset>1571625</wp:posOffset>
                 </wp:positionH>
                 <wp:positionV relativeFrom="paragraph">
-                  <wp:posOffset>55880</wp:posOffset>
+                  <wp:posOffset>27305</wp:posOffset>
                 </wp:positionV>
                 <wp:extent cx="1595424" cy="228600"/>
                 <wp:effectExtent l="0" t="0" r="24130" b="19050"/>
@@ -4580,7 +5021,7 @@
           </mc:Choice>
           <mc:Fallback>
             <w:pict>
-              <v:group w14:anchorId="3B4FE32D" id="Group 5" o:spid="_x0000_s1026" style="position:absolute;margin-left:124.5pt;margin-top:4.4pt;width:125.6pt;height:18pt;z-index:251689984;mso-width-relative:margin" coordsize="15955,2286" o:gfxdata="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">
+              <v:group w14:anchorId="7DA6CCBB" id="Group 5" o:spid="_x0000_s1026" style="position:absolute;margin-left:123.75pt;margin-top:2.15pt;width:125.6pt;height:18pt;z-index:251663360;mso-width-relative:margin" coordsize="15955,2286" o:gfxdata="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">
                 <v:oval id="Oval 6" o:spid="_x0000_s1027" style="position:absolute;left:4611;width:2280;height:2286;visibility:visible;mso-wrap-style:square;v-text-anchor:middle" o:gfxdata="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" filled="f" strokecolor="black [1600]" strokeweight="1pt">
                   <v:stroke joinstyle="miter"/>
                 </v:oval>
@@ -4600,28 +5041,46 @@
       </w:r>
       <w:r>
         <w:rPr>
-          <w:sz w:val="36"/>
-        </w:rPr>
-        <w:t>Hatch Storm</w:t>
-      </w:r>
-      <w:r>
-        <w:rPr>
-          <w:sz w:val="14"/>
-        </w:rPr>
-        <w:tab/>
-      </w:r>
-      <w:r>
+          <w:sz w:val="32"/>
+        </w:rPr>
+        <w:t>Hatch S</w:t>
+      </w:r>
+      <w:r>
+        <w:rPr>
+          <w:sz w:val="32"/>
+        </w:rPr>
+        <w:t xml:space="preserve"> Low</w:t>
+      </w:r>
+      <w:r>
+        <w:rPr>
+          <w:sz w:val="12"/>
+        </w:rPr>
+        <w:tab/>
+      </w:r>
+      <w:r>
+        <w:rPr>
+          <w:sz w:val="20"/>
+        </w:rPr>
         <w:t>1</w:t>
       </w:r>
       <w:r>
+        <w:rPr>
+          <w:sz w:val="20"/>
+        </w:rPr>
         <w:tab/>
         <w:t>2</w:t>
       </w:r>
       <w:r>
+        <w:rPr>
+          <w:sz w:val="20"/>
+        </w:rPr>
         <w:tab/>
         <w:t>3</w:t>
       </w:r>
       <w:r>
+        <w:rPr>
+          <w:sz w:val="20"/>
+        </w:rPr>
         <w:tab/>
         <w:t>4</w:t>
       </w:r>
@@ -4644,29 +5103,29 @@
         </w:tabs>
         <w:spacing w:after="0" w:line="312" w:lineRule="auto"/>
         <w:rPr>
-          <w:sz w:val="36"/>
+          <w:sz w:val="20"/>
         </w:rPr>
       </w:pPr>
       <w:r>
         <w:rPr>
           <w:noProof/>
-          <w:sz w:val="36"/>
+          <w:sz w:val="32"/>
         </w:rPr>
         <mc:AlternateContent>
           <mc:Choice Requires="wpg">
             <w:drawing>
-              <wp:anchor distT="0" distB="0" distL="114300" distR="114300" simplePos="0" relativeHeight="251628544" behindDoc="0" locked="0" layoutInCell="1" allowOverlap="1" wp14:anchorId="13D7E614" wp14:editId="5CA24C21">
+              <wp:anchor distT="0" distB="0" distL="114300" distR="114300" simplePos="0" relativeHeight="251665408" behindDoc="0" locked="0" layoutInCell="1" allowOverlap="1" wp14:anchorId="56E44FC4" wp14:editId="0FD50346">
                 <wp:simplePos x="0" y="0"/>
                 <wp:positionH relativeFrom="column">
-                  <wp:posOffset>1581150</wp:posOffset>
+                  <wp:posOffset>1562100</wp:posOffset>
                 </wp:positionH>
                 <wp:positionV relativeFrom="paragraph">
-                  <wp:posOffset>53975</wp:posOffset>
+                  <wp:posOffset>24765</wp:posOffset>
                 </wp:positionV>
-                <wp:extent cx="5226865" cy="228600"/>
-                <wp:effectExtent l="0" t="0" r="12065" b="19050"/>
+                <wp:extent cx="1595424" cy="228600"/>
+                <wp:effectExtent l="0" t="0" r="24130" b="19050"/>
                 <wp:wrapNone/>
-                <wp:docPr id="598" name="Group 598"/>
+                <wp:docPr id="14" name="Group 14"/>
                 <wp:cNvGraphicFramePr/>
                 <a:graphic xmlns:a="http://schemas.openxmlformats.org/drawingml/2006/main">
                   <a:graphicData uri="http://schemas.microsoft.com/office/word/2010/wordprocessingGroup">
@@ -4675,13 +5134,13 @@
                       <wpg:grpSpPr>
                         <a:xfrm>
                           <a:off x="0" y="0"/>
-                          <a:ext cx="5226865" cy="228600"/>
+                          <a:ext cx="1595424" cy="228600"/>
                           <a:chOff x="0" y="0"/>
-                          <a:chExt cx="5227410" cy="228600"/>
+                          <a:chExt cx="1595590" cy="228600"/>
                         </a:xfrm>
                       </wpg:grpSpPr>
                       <wps:wsp>
-                        <wps:cNvPr id="599" name="Oval 599"/>
+                        <wps:cNvPr id="15" name="Oval 15"/>
                         <wps:cNvSpPr/>
                         <wps:spPr>
                           <a:xfrm>
@@ -4717,7 +5176,7 @@
                         </wps:bodyPr>
                       </wps:wsp>
                       <wps:wsp>
-                        <wps:cNvPr id="600" name="Oval 600"/>
+                        <wps:cNvPr id="16" name="Oval 16"/>
                         <wps:cNvSpPr/>
                         <wps:spPr>
                           <a:xfrm>
@@ -4753,7 +5212,7 @@
                         </wps:bodyPr>
                       </wps:wsp>
                       <wps:wsp>
-                        <wps:cNvPr id="601" name="Oval 601"/>
+                        <wps:cNvPr id="25" name="Oval 25"/>
                         <wps:cNvSpPr/>
                         <wps:spPr>
                           <a:xfrm>
@@ -4789,293 +5248,11 @@
                         </wps:bodyPr>
                       </wps:wsp>
                       <wps:wsp>
-                        <wps:cNvPr id="602" name="Oval 602"/>
-                        <wps:cNvSpPr/>
-                        <wps:spPr>
-                          <a:xfrm>
-                            <a:off x="1817701" y="0"/>
-                            <a:ext cx="227965" cy="228600"/>
-                          </a:xfrm>
-                          <a:prstGeom prst="ellipse">
-                            <a:avLst/>
-                          </a:prstGeom>
-                          <a:noFill/>
-                          <a:ln w="12700" cap="flat" cmpd="sng" algn="ctr">
-                            <a:solidFill>
-                              <a:sysClr val="windowText" lastClr="000000">
-                                <a:shade val="50000"/>
-                              </a:sysClr>
-                            </a:solidFill>
-                            <a:prstDash val="solid"/>
-                            <a:miter lim="800000"/>
-                          </a:ln>
-                          <a:effectLst/>
-                        </wps:spPr>
-                        <wps:bodyPr rot="0" spcFirstLastPara="0" vertOverflow="overflow" horzOverflow="overflow" vert="horz" wrap="square" lIns="91440" tIns="45720" rIns="91440" bIns="45720" numCol="1" spcCol="0" rtlCol="0" fromWordArt="0" anchor="ctr" anchorCtr="0" forceAA="0" compatLnSpc="1">
-                          <a:prstTxWarp prst="textNoShape">
-                            <a:avLst/>
-                          </a:prstTxWarp>
-                          <a:noAutofit/>
-                        </wps:bodyPr>
-                      </wps:wsp>
-                      <wps:wsp>
-                        <wps:cNvPr id="603" name="Oval 603"/>
-                        <wps:cNvSpPr/>
-                        <wps:spPr>
-                          <a:xfrm>
-                            <a:off x="2282025" y="0"/>
-                            <a:ext cx="227965" cy="228600"/>
-                          </a:xfrm>
-                          <a:prstGeom prst="ellipse">
-                            <a:avLst/>
-                          </a:prstGeom>
-                          <a:noFill/>
-                        </wps:spPr>
-                        <wps:style>
-                          <a:lnRef idx="2">
-                            <a:schemeClr val="dk1">
-                              <a:shade val="50000"/>
-                            </a:schemeClr>
-                          </a:lnRef>
-                          <a:fillRef idx="1">
-                            <a:schemeClr val="dk1"/>
-                          </a:fillRef>
-                          <a:effectRef idx="0">
-                            <a:schemeClr val="dk1"/>
-                          </a:effectRef>
-                          <a:fontRef idx="minor">
-                            <a:schemeClr val="lt1"/>
-                          </a:fontRef>
-                        </wps:style>
-                        <wps:bodyPr rot="0" spcFirstLastPara="0" vertOverflow="overflow" horzOverflow="overflow" vert="horz" wrap="square" lIns="91440" tIns="45720" rIns="91440" bIns="45720" numCol="1" spcCol="0" rtlCol="0" fromWordArt="0" anchor="ctr" anchorCtr="0" forceAA="0" compatLnSpc="1">
-                          <a:prstTxWarp prst="textNoShape">
-                            <a:avLst/>
-                          </a:prstTxWarp>
-                          <a:noAutofit/>
-                        </wps:bodyPr>
-                      </wps:wsp>
-                      <wps:wsp>
-                        <wps:cNvPr id="604" name="Oval 604"/>
-                        <wps:cNvSpPr/>
-                        <wps:spPr>
-                          <a:xfrm>
-                            <a:off x="2743200" y="0"/>
-                            <a:ext cx="227965" cy="228600"/>
-                          </a:xfrm>
-                          <a:prstGeom prst="ellipse">
-                            <a:avLst/>
-                          </a:prstGeom>
-                          <a:noFill/>
-                        </wps:spPr>
-                        <wps:style>
-                          <a:lnRef idx="2">
-                            <a:schemeClr val="dk1">
-                              <a:shade val="50000"/>
-                            </a:schemeClr>
-                          </a:lnRef>
-                          <a:fillRef idx="1">
-                            <a:schemeClr val="dk1"/>
-                          </a:fillRef>
-                          <a:effectRef idx="0">
-                            <a:schemeClr val="dk1"/>
-                          </a:effectRef>
-                          <a:fontRef idx="minor">
-                            <a:schemeClr val="lt1"/>
-                          </a:fontRef>
-                        </wps:style>
-                        <wps:bodyPr rot="0" spcFirstLastPara="0" vertOverflow="overflow" horzOverflow="overflow" vert="horz" wrap="square" lIns="91440" tIns="45720" rIns="91440" bIns="45720" numCol="1" spcCol="0" rtlCol="0" fromWordArt="0" anchor="ctr" anchorCtr="0" forceAA="0" compatLnSpc="1">
-                          <a:prstTxWarp prst="textNoShape">
-                            <a:avLst/>
-                          </a:prstTxWarp>
-                          <a:noAutofit/>
-                        </wps:bodyPr>
-                      </wps:wsp>
-                      <wps:wsp>
-                        <wps:cNvPr id="605" name="Oval 605"/>
-                        <wps:cNvSpPr/>
-                        <wps:spPr>
-                          <a:xfrm>
-                            <a:off x="3196425" y="0"/>
-                            <a:ext cx="227965" cy="228600"/>
-                          </a:xfrm>
-                          <a:prstGeom prst="ellipse">
-                            <a:avLst/>
-                          </a:prstGeom>
-                          <a:noFill/>
-                        </wps:spPr>
-                        <wps:style>
-                          <a:lnRef idx="2">
-                            <a:schemeClr val="dk1">
-                              <a:shade val="50000"/>
-                            </a:schemeClr>
-                          </a:lnRef>
-                          <a:fillRef idx="1">
-                            <a:schemeClr val="dk1"/>
-                          </a:fillRef>
-                          <a:effectRef idx="0">
-                            <a:schemeClr val="dk1"/>
-                          </a:effectRef>
-                          <a:fontRef idx="minor">
-                            <a:schemeClr val="lt1"/>
-                          </a:fontRef>
-                        </wps:style>
-                        <wps:bodyPr rot="0" spcFirstLastPara="0" vertOverflow="overflow" horzOverflow="overflow" vert="horz" wrap="square" lIns="91440" tIns="45720" rIns="91440" bIns="45720" numCol="1" spcCol="0" rtlCol="0" fromWordArt="0" anchor="ctr" anchorCtr="0" forceAA="0" compatLnSpc="1">
-                          <a:prstTxWarp prst="textNoShape">
-                            <a:avLst/>
-                          </a:prstTxWarp>
-                          <a:noAutofit/>
-                        </wps:bodyPr>
-                      </wps:wsp>
-                      <wps:wsp>
-                        <wps:cNvPr id="606" name="Oval 606"/>
-                        <wps:cNvSpPr/>
-                        <wps:spPr>
-                          <a:xfrm>
-                            <a:off x="3657600" y="0"/>
-                            <a:ext cx="227965" cy="228600"/>
-                          </a:xfrm>
-                          <a:prstGeom prst="ellipse">
-                            <a:avLst/>
-                          </a:prstGeom>
-                          <a:noFill/>
-                        </wps:spPr>
-                        <wps:style>
-                          <a:lnRef idx="2">
-                            <a:schemeClr val="dk1">
-                              <a:shade val="50000"/>
-                            </a:schemeClr>
-                          </a:lnRef>
-                          <a:fillRef idx="1">
-                            <a:schemeClr val="dk1"/>
-                          </a:fillRef>
-                          <a:effectRef idx="0">
-                            <a:schemeClr val="dk1"/>
-                          </a:effectRef>
-                          <a:fontRef idx="minor">
-                            <a:schemeClr val="lt1"/>
-                          </a:fontRef>
-                        </wps:style>
-                        <wps:bodyPr rot="0" spcFirstLastPara="0" vertOverflow="overflow" horzOverflow="overflow" vert="horz" wrap="square" lIns="91440" tIns="45720" rIns="91440" bIns="45720" numCol="1" spcCol="0" rtlCol="0" fromWordArt="0" anchor="ctr" anchorCtr="0" forceAA="0" compatLnSpc="1">
-                          <a:prstTxWarp prst="textNoShape">
-                            <a:avLst/>
-                          </a:prstTxWarp>
-                          <a:noAutofit/>
-                        </wps:bodyPr>
-                      </wps:wsp>
-                      <wps:wsp>
-                        <wps:cNvPr id="607" name="Oval 607"/>
-                        <wps:cNvSpPr/>
-                        <wps:spPr>
-                          <a:xfrm>
-                            <a:off x="4149010" y="0"/>
-                            <a:ext cx="227965" cy="228600"/>
-                          </a:xfrm>
-                          <a:prstGeom prst="ellipse">
-                            <a:avLst/>
-                          </a:prstGeom>
-                          <a:noFill/>
-                        </wps:spPr>
-                        <wps:style>
-                          <a:lnRef idx="2">
-                            <a:schemeClr val="dk1">
-                              <a:shade val="50000"/>
-                            </a:schemeClr>
-                          </a:lnRef>
-                          <a:fillRef idx="1">
-                            <a:schemeClr val="dk1"/>
-                          </a:fillRef>
-                          <a:effectRef idx="0">
-                            <a:schemeClr val="dk1"/>
-                          </a:effectRef>
-                          <a:fontRef idx="minor">
-                            <a:schemeClr val="lt1"/>
-                          </a:fontRef>
-                        </wps:style>
-                        <wps:bodyPr rot="0" spcFirstLastPara="0" vertOverflow="overflow" horzOverflow="overflow" vert="horz" wrap="square" lIns="91440" tIns="45720" rIns="91440" bIns="45720" numCol="1" spcCol="0" rtlCol="0" fromWordArt="0" anchor="ctr" anchorCtr="0" forceAA="0" compatLnSpc="1">
-                          <a:prstTxWarp prst="textNoShape">
-                            <a:avLst/>
-                          </a:prstTxWarp>
-                          <a:noAutofit/>
-                        </wps:bodyPr>
-                      </wps:wsp>
-                      <wps:wsp>
-                        <wps:cNvPr id="608" name="Oval 608"/>
+                        <wps:cNvPr id="26" name="Oval 26"/>
                         <wps:cNvSpPr/>
                         <wps:spPr>
                           <a:xfrm>
                             <a:off x="0" y="0"/>
-                            <a:ext cx="227965" cy="228600"/>
-                          </a:xfrm>
-                          <a:prstGeom prst="ellipse">
-                            <a:avLst/>
-                          </a:prstGeom>
-                          <a:noFill/>
-                        </wps:spPr>
-                        <wps:style>
-                          <a:lnRef idx="2">
-                            <a:schemeClr val="dk1">
-                              <a:shade val="50000"/>
-                            </a:schemeClr>
-                          </a:lnRef>
-                          <a:fillRef idx="1">
-                            <a:schemeClr val="dk1"/>
-                          </a:fillRef>
-                          <a:effectRef idx="0">
-                            <a:schemeClr val="dk1"/>
-                          </a:effectRef>
-                          <a:fontRef idx="minor">
-                            <a:schemeClr val="lt1"/>
-                          </a:fontRef>
-                        </wps:style>
-                        <wps:bodyPr rot="0" spcFirstLastPara="0" vertOverflow="overflow" horzOverflow="overflow" vert="horz" wrap="square" lIns="91440" tIns="45720" rIns="91440" bIns="45720" numCol="1" spcCol="0" rtlCol="0" fromWordArt="0" anchor="ctr" anchorCtr="0" forceAA="0" compatLnSpc="1">
-                          <a:prstTxWarp prst="textNoShape">
-                            <a:avLst/>
-                          </a:prstTxWarp>
-                          <a:noAutofit/>
-                        </wps:bodyPr>
-                      </wps:wsp>
-                      <wps:wsp>
-                        <wps:cNvPr id="609" name="Oval 609"/>
-                        <wps:cNvSpPr/>
-                        <wps:spPr>
-                          <a:xfrm>
-                            <a:off x="4600656" y="0"/>
-                            <a:ext cx="227965" cy="228600"/>
-                          </a:xfrm>
-                          <a:prstGeom prst="ellipse">
-                            <a:avLst/>
-                          </a:prstGeom>
-                          <a:noFill/>
-                        </wps:spPr>
-                        <wps:style>
-                          <a:lnRef idx="2">
-                            <a:schemeClr val="dk1">
-                              <a:shade val="50000"/>
-                            </a:schemeClr>
-                          </a:lnRef>
-                          <a:fillRef idx="1">
-                            <a:schemeClr val="dk1"/>
-                          </a:fillRef>
-                          <a:effectRef idx="0">
-                            <a:schemeClr val="dk1"/>
-                          </a:effectRef>
-                          <a:fontRef idx="minor">
-                            <a:schemeClr val="lt1"/>
-                          </a:fontRef>
-                        </wps:style>
-                        <wps:bodyPr rot="0" spcFirstLastPara="0" vertOverflow="overflow" horzOverflow="overflow" vert="horz" wrap="square" lIns="91440" tIns="45720" rIns="91440" bIns="45720" numCol="1" spcCol="0" rtlCol="0" fromWordArt="0" anchor="ctr" anchorCtr="0" forceAA="0" compatLnSpc="1">
-                          <a:prstTxWarp prst="textNoShape">
-                            <a:avLst/>
-                          </a:prstTxWarp>
-                          <a:noAutofit/>
-                        </wps:bodyPr>
-                      </wps:wsp>
-                      <wps:wsp>
-                        <wps:cNvPr id="610" name="Oval 610"/>
-                        <wps:cNvSpPr/>
-                        <wps:spPr>
-                          <a:xfrm>
-                            <a:off x="4999445" y="0"/>
                             <a:ext cx="227965" cy="228600"/>
                           </a:xfrm>
                           <a:prstGeom prst="ellipse">
@@ -5117,41 +5294,17 @@
           </mc:Choice>
           <mc:Fallback>
             <w:pict>
-              <v:group w14:anchorId="48047E13" id="Group 598" o:spid="_x0000_s1026" style="position:absolute;margin-left:124.5pt;margin-top:4.25pt;width:411.55pt;height:18pt;z-index:251628544;mso-width-relative:margin" coordsize="52274,2286" o:gfxdata="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">
-                <v:oval id="Oval 599" o:spid="_x0000_s1027" style="position:absolute;left:4611;width:2280;height:2286;visibility:visible;mso-wrap-style:square;v-text-anchor:middle" o:gfxdata="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" filled="f" strokecolor="black [1600]" strokeweight="1pt">
-                  <v:stroke joinstyle="miter"/>
-                </v:oval>
-                <v:oval id="Oval 600" o:spid="_x0000_s1028" style="position:absolute;left:9144;width:2279;height:2286;visibility:visible;mso-wrap-style:square;v-text-anchor:middle" o:gfxdata="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" filled="f" strokecolor="black [1600]" strokeweight="1pt">
-                  <v:stroke joinstyle="miter"/>
-                </v:oval>
-                <v:oval id="Oval 601" o:spid="_x0000_s1029" style="position:absolute;left:13676;width:2279;height:2286;visibility:visible;mso-wrap-style:square;v-text-anchor:middle" o:gfxdata="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" filled="f" strokecolor="black [1600]" strokeweight="1pt">
-                  <v:stroke joinstyle="miter"/>
-                </v:oval>
-                <v:oval id="Oval 602" o:spid="_x0000_s1030" style="position:absolute;left:18177;width:2279;height:2286;visibility:visible;mso-wrap-style:square;v-text-anchor:middle" o:gfxdata="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" filled="f" strokeweight="1pt">
-                  <v:stroke joinstyle="miter"/>
-                </v:oval>
-                <v:oval id="Oval 603" o:spid="_x0000_s1031" style="position:absolute;left:22820;width:2279;height:2286;visibility:visible;mso-wrap-style:square;v-text-anchor:middle" o:gfxdata="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" filled="f" strokecolor="black [1600]" strokeweight="1pt">
-                  <v:stroke joinstyle="miter"/>
-                </v:oval>
-                <v:oval id="Oval 604" o:spid="_x0000_s1032" style="position:absolute;left:27432;width:2279;height:2286;visibility:visible;mso-wrap-style:square;v-text-anchor:middle" o:gfxdata="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" filled="f" strokecolor="black [1600]" strokeweight="1pt">
-                  <v:stroke joinstyle="miter"/>
-                </v:oval>
-                <v:oval id="Oval 605" o:spid="_x0000_s1033" style="position:absolute;left:31964;width:2279;height:2286;visibility:visible;mso-wrap-style:square;v-text-anchor:middle" o:gfxdata="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" filled="f" strokecolor="black [1600]" strokeweight="1pt">
-                  <v:stroke joinstyle="miter"/>
-                </v:oval>
-                <v:oval id="Oval 606" o:spid="_x0000_s1034" style="position:absolute;left:36576;width:2279;height:2286;visibility:visible;mso-wrap-style:square;v-text-anchor:middle" o:gfxdata="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" filled="f" strokecolor="black [1600]" strokeweight="1pt">
-                  <v:stroke joinstyle="miter"/>
-                </v:oval>
-                <v:oval id="Oval 607" o:spid="_x0000_s1035" style="position:absolute;left:41490;width:2279;height:2286;visibility:visible;mso-wrap-style:square;v-text-anchor:middle" o:gfxdata="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" filled="f" strokecolor="black [1600]" strokeweight="1pt">
-                  <v:stroke joinstyle="miter"/>
-                </v:oval>
-                <v:oval id="Oval 608" o:spid="_x0000_s1036" style="position:absolute;width:2279;height:2286;visibility:visible;mso-wrap-style:square;v-text-anchor:middle" o:gfxdata="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" filled="f" strokecolor="black [1600]" strokeweight="1pt">
-                  <v:stroke joinstyle="miter"/>
-                </v:oval>
-                <v:oval id="Oval 609" o:spid="_x0000_s1037" style="position:absolute;left:46006;width:2280;height:2286;visibility:visible;mso-wrap-style:square;v-text-anchor:middle" o:gfxdata="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" filled="f" strokecolor="black [1600]" strokeweight="1pt">
-                  <v:stroke joinstyle="miter"/>
-                </v:oval>
-                <v:oval id="Oval 610" o:spid="_x0000_s1038" style="position:absolute;left:49994;width:2280;height:2286;visibility:visible;mso-wrap-style:square;v-text-anchor:middle" o:gfxdata="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" filled="f" strokecolor="black [1600]" strokeweight="1pt">
+              <v:group w14:anchorId="61D8489E" id="Group 14" o:spid="_x0000_s1026" style="position:absolute;margin-left:123pt;margin-top:1.95pt;width:125.6pt;height:18pt;z-index:251665408;mso-width-relative:margin" coordsize="15955,2286" o:gfxdata="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">
+                <v:oval id="Oval 15" o:spid="_x0000_s1027" style="position:absolute;left:4611;width:2280;height:2286;visibility:visible;mso-wrap-style:square;v-text-anchor:middle" o:gfxdata="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" filled="f" strokecolor="black [1600]" strokeweight="1pt">
+                  <v:stroke joinstyle="miter"/>
+                </v:oval>
+                <v:oval id="Oval 16" o:spid="_x0000_s1028" style="position:absolute;left:9144;width:2279;height:2286;visibility:visible;mso-wrap-style:square;v-text-anchor:middle" o:gfxdata="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" filled="f" strokecolor="black [1600]" strokeweight="1pt">
+                  <v:stroke joinstyle="miter"/>
+                </v:oval>
+                <v:oval id="Oval 25" o:spid="_x0000_s1029" style="position:absolute;left:13676;width:2279;height:2286;visibility:visible;mso-wrap-style:square;v-text-anchor:middle" o:gfxdata="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" filled="f" strokecolor="black [1600]" strokeweight="1pt">
+                  <v:stroke joinstyle="miter"/>
+                </v:oval>
+                <v:oval id="Oval 26" o:spid="_x0000_s1030" style="position:absolute;width:2279;height:2286;visibility:visible;mso-wrap-style:square;v-text-anchor:middle" o:gfxdata="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" filled="f" strokecolor="black [1600]" strokeweight="1pt">
                   <v:stroke joinstyle="miter"/>
                 </v:oval>
               </v:group>
@@ -5161,62 +5314,55 @@
       </w:r>
       <w:r>
         <w:rPr>
-          <w:sz w:val="36"/>
-        </w:rPr>
-        <w:t>Hatch Low</w:t>
-      </w:r>
-      <w:r>
-        <w:rPr>
-          <w:sz w:val="14"/>
-        </w:rPr>
-        <w:tab/>
-      </w:r>
-      <w:r>
+          <w:noProof/>
+          <w:sz w:val="32"/>
+        </w:rPr>
+        <w:t>Hatch</w:t>
+      </w:r>
+      <w:r>
+        <w:rPr>
+          <w:sz w:val="32"/>
+        </w:rPr>
+        <w:t xml:space="preserve"> S</w:t>
+      </w:r>
+      <w:r>
+        <w:rPr>
+          <w:sz w:val="32"/>
+        </w:rPr>
+        <w:t xml:space="preserve"> High</w:t>
+      </w:r>
+      <w:r>
+        <w:rPr>
+          <w:sz w:val="12"/>
+        </w:rPr>
+        <w:tab/>
+      </w:r>
+      <w:r>
+        <w:rPr>
+          <w:sz w:val="20"/>
+        </w:rPr>
         <w:t>1</w:t>
       </w:r>
       <w:r>
+        <w:rPr>
+          <w:sz w:val="20"/>
+        </w:rPr>
         <w:tab/>
         <w:t>2</w:t>
       </w:r>
       <w:r>
+        <w:rPr>
+          <w:sz w:val="20"/>
+        </w:rPr>
         <w:tab/>
         <w:t>3</w:t>
       </w:r>
       <w:r>
+        <w:rPr>
+          <w:sz w:val="20"/>
+        </w:rPr>
         <w:tab/>
         <w:t>4</w:t>
-      </w:r>
-      <w:r>
-        <w:tab/>
-        <w:t>5</w:t>
-      </w:r>
-      <w:r>
-        <w:tab/>
-        <w:t>6</w:t>
-      </w:r>
-      <w:r>
-        <w:tab/>
-        <w:t>7</w:t>
-      </w:r>
-      <w:r>
-        <w:tab/>
-        <w:t>8</w:t>
-      </w:r>
-      <w:r>
-        <w:tab/>
-        <w:t>9</w:t>
-      </w:r>
-      <w:r>
-        <w:tab/>
-        <w:t>10</w:t>
-      </w:r>
-      <w:r>
-        <w:tab/>
-        <w:t>11</w:t>
-      </w:r>
-      <w:r>
-        <w:tab/>
-        <w:t>12</w:t>
       </w:r>
     </w:p>
     <w:p>
@@ -5237,29 +5383,29 @@
         </w:tabs>
         <w:spacing w:after="0" w:line="312" w:lineRule="auto"/>
         <w:rPr>
-          <w:sz w:val="36"/>
+          <w:sz w:val="32"/>
         </w:rPr>
       </w:pPr>
       <w:r>
         <w:rPr>
           <w:noProof/>
-          <w:sz w:val="36"/>
+          <w:sz w:val="32"/>
         </w:rPr>
         <mc:AlternateContent>
           <mc:Choice Requires="wpg">
             <w:drawing>
-              <wp:anchor distT="0" distB="0" distL="114300" distR="114300" simplePos="0" relativeHeight="251638784" behindDoc="0" locked="0" layoutInCell="1" allowOverlap="1" wp14:anchorId="21D68E22" wp14:editId="3F177BE7">
+              <wp:anchor distT="0" distB="0" distL="114300" distR="114300" simplePos="0" relativeHeight="251667456" behindDoc="0" locked="0" layoutInCell="1" allowOverlap="1" wp14:anchorId="4DC91CF0" wp14:editId="3767FE14">
                 <wp:simplePos x="0" y="0"/>
                 <wp:positionH relativeFrom="column">
-                  <wp:posOffset>1574165</wp:posOffset>
+                  <wp:posOffset>1571625</wp:posOffset>
                 </wp:positionH>
                 <wp:positionV relativeFrom="paragraph">
-                  <wp:posOffset>54610</wp:posOffset>
+                  <wp:posOffset>27305</wp:posOffset>
                 </wp:positionV>
-                <wp:extent cx="3424033" cy="228600"/>
+                <wp:extent cx="1595424" cy="228600"/>
                 <wp:effectExtent l="0" t="0" r="24130" b="19050"/>
                 <wp:wrapNone/>
-                <wp:docPr id="30" name="Group 30"/>
+                <wp:docPr id="4" name="Group 4"/>
                 <wp:cNvGraphicFramePr/>
                 <a:graphic xmlns:a="http://schemas.openxmlformats.org/drawingml/2006/main">
                   <a:graphicData uri="http://schemas.microsoft.com/office/word/2010/wordprocessingGroup">
@@ -5268,13 +5414,13 @@
                       <wpg:grpSpPr>
                         <a:xfrm>
                           <a:off x="0" y="0"/>
-                          <a:ext cx="3424033" cy="228600"/>
+                          <a:ext cx="1595424" cy="228600"/>
                           <a:chOff x="0" y="0"/>
-                          <a:chExt cx="3424390" cy="228600"/>
+                          <a:chExt cx="1595590" cy="228600"/>
                         </a:xfrm>
                       </wpg:grpSpPr>
                       <wps:wsp>
-                        <wps:cNvPr id="31" name="Oval 31"/>
+                        <wps:cNvPr id="9" name="Oval 9"/>
                         <wps:cNvSpPr/>
                         <wps:spPr>
                           <a:xfrm>
@@ -5310,7 +5456,7 @@
                         </wps:bodyPr>
                       </wps:wsp>
                       <wps:wsp>
-                        <wps:cNvPr id="674" name="Oval 674"/>
+                        <wps:cNvPr id="10" name="Oval 10"/>
                         <wps:cNvSpPr/>
                         <wps:spPr>
                           <a:xfrm>
@@ -5346,7 +5492,7 @@
                         </wps:bodyPr>
                       </wps:wsp>
                       <wps:wsp>
-                        <wps:cNvPr id="675" name="Oval 675"/>
+                        <wps:cNvPr id="11" name="Oval 11"/>
                         <wps:cNvSpPr/>
                         <wps:spPr>
                           <a:xfrm>
@@ -5382,145 +5528,7 @@
                         </wps:bodyPr>
                       </wps:wsp>
                       <wps:wsp>
-                        <wps:cNvPr id="678" name="Oval 678"/>
-                        <wps:cNvSpPr/>
-                        <wps:spPr>
-                          <a:xfrm>
-                            <a:off x="1836752" y="0"/>
-                            <a:ext cx="227965" cy="228600"/>
-                          </a:xfrm>
-                          <a:prstGeom prst="ellipse">
-                            <a:avLst/>
-                          </a:prstGeom>
-                          <a:noFill/>
-                          <a:ln w="12700" cap="flat" cmpd="sng" algn="ctr">
-                            <a:solidFill>
-                              <a:sysClr val="windowText" lastClr="000000">
-                                <a:shade val="50000"/>
-                              </a:sysClr>
-                            </a:solidFill>
-                            <a:prstDash val="solid"/>
-                            <a:miter lim="800000"/>
-                          </a:ln>
-                          <a:effectLst/>
-                        </wps:spPr>
-                        <wps:bodyPr rot="0" spcFirstLastPara="0" vertOverflow="overflow" horzOverflow="overflow" vert="horz" wrap="square" lIns="91440" tIns="45720" rIns="91440" bIns="45720" numCol="1" spcCol="0" rtlCol="0" fromWordArt="0" anchor="ctr" anchorCtr="0" forceAA="0" compatLnSpc="1">
-                          <a:prstTxWarp prst="textNoShape">
-                            <a:avLst/>
-                          </a:prstTxWarp>
-                          <a:noAutofit/>
-                        </wps:bodyPr>
-                      </wps:wsp>
-                      <wps:wsp>
-                        <wps:cNvPr id="679" name="Oval 679"/>
-                        <wps:cNvSpPr/>
-                        <wps:spPr>
-                          <a:xfrm>
-                            <a:off x="2282025" y="0"/>
-                            <a:ext cx="227965" cy="228600"/>
-                          </a:xfrm>
-                          <a:prstGeom prst="ellipse">
-                            <a:avLst/>
-                          </a:prstGeom>
-                          <a:noFill/>
-                        </wps:spPr>
-                        <wps:style>
-                          <a:lnRef idx="2">
-                            <a:schemeClr val="dk1">
-                              <a:shade val="50000"/>
-                            </a:schemeClr>
-                          </a:lnRef>
-                          <a:fillRef idx="1">
-                            <a:schemeClr val="dk1"/>
-                          </a:fillRef>
-                          <a:effectRef idx="0">
-                            <a:schemeClr val="dk1"/>
-                          </a:effectRef>
-                          <a:fontRef idx="minor">
-                            <a:schemeClr val="lt1"/>
-                          </a:fontRef>
-                        </wps:style>
-                        <wps:bodyPr rot="0" spcFirstLastPara="0" vertOverflow="overflow" horzOverflow="overflow" vert="horz" wrap="square" lIns="91440" tIns="45720" rIns="91440" bIns="45720" numCol="1" spcCol="0" rtlCol="0" fromWordArt="0" anchor="ctr" anchorCtr="0" forceAA="0" compatLnSpc="1">
-                          <a:prstTxWarp prst="textNoShape">
-                            <a:avLst/>
-                          </a:prstTxWarp>
-                          <a:noAutofit/>
-                        </wps:bodyPr>
-                      </wps:wsp>
-                      <wps:wsp>
-                        <wps:cNvPr id="680" name="Oval 680"/>
-                        <wps:cNvSpPr/>
-                        <wps:spPr>
-                          <a:xfrm>
-                            <a:off x="2743200" y="0"/>
-                            <a:ext cx="227965" cy="228600"/>
-                          </a:xfrm>
-                          <a:prstGeom prst="ellipse">
-                            <a:avLst/>
-                          </a:prstGeom>
-                          <a:noFill/>
-                        </wps:spPr>
-                        <wps:style>
-                          <a:lnRef idx="2">
-                            <a:schemeClr val="dk1">
-                              <a:shade val="50000"/>
-                            </a:schemeClr>
-                          </a:lnRef>
-                          <a:fillRef idx="1">
-                            <a:schemeClr val="dk1"/>
-                          </a:fillRef>
-                          <a:effectRef idx="0">
-                            <a:schemeClr val="dk1"/>
-                          </a:effectRef>
-                          <a:fontRef idx="minor">
-                            <a:schemeClr val="lt1"/>
-                          </a:fontRef>
-                        </wps:style>
-                        <wps:bodyPr rot="0" spcFirstLastPara="0" vertOverflow="overflow" horzOverflow="overflow" vert="horz" wrap="square" lIns="91440" tIns="45720" rIns="91440" bIns="45720" numCol="1" spcCol="0" rtlCol="0" fromWordArt="0" anchor="ctr" anchorCtr="0" forceAA="0" compatLnSpc="1">
-                          <a:prstTxWarp prst="textNoShape">
-                            <a:avLst/>
-                          </a:prstTxWarp>
-                          <a:noAutofit/>
-                        </wps:bodyPr>
-                      </wps:wsp>
-                      <wps:wsp>
-                        <wps:cNvPr id="681" name="Oval 681"/>
-                        <wps:cNvSpPr/>
-                        <wps:spPr>
-                          <a:xfrm>
-                            <a:off x="3196425" y="0"/>
-                            <a:ext cx="227965" cy="228600"/>
-                          </a:xfrm>
-                          <a:prstGeom prst="ellipse">
-                            <a:avLst/>
-                          </a:prstGeom>
-                          <a:noFill/>
-                        </wps:spPr>
-                        <wps:style>
-                          <a:lnRef idx="2">
-                            <a:schemeClr val="dk1">
-                              <a:shade val="50000"/>
-                            </a:schemeClr>
-                          </a:lnRef>
-                          <a:fillRef idx="1">
-                            <a:schemeClr val="dk1"/>
-                          </a:fillRef>
-                          <a:effectRef idx="0">
-                            <a:schemeClr val="dk1"/>
-                          </a:effectRef>
-                          <a:fontRef idx="minor">
-                            <a:schemeClr val="lt1"/>
-                          </a:fontRef>
-                        </wps:style>
-                        <wps:bodyPr rot="0" spcFirstLastPara="0" vertOverflow="overflow" horzOverflow="overflow" vert="horz" wrap="square" lIns="91440" tIns="45720" rIns="91440" bIns="45720" numCol="1" spcCol="0" rtlCol="0" fromWordArt="0" anchor="ctr" anchorCtr="0" forceAA="0" compatLnSpc="1">
-                          <a:prstTxWarp prst="textNoShape">
-                            <a:avLst/>
-                          </a:prstTxWarp>
-                          <a:noAutofit/>
-                        </wps:bodyPr>
-                      </wps:wsp>
-                      <wps:wsp>
-                        <wps:cNvPr id="684" name="Oval 684"/>
+                        <wps:cNvPr id="12" name="Oval 12"/>
                         <wps:cNvSpPr/>
                         <wps:spPr>
                           <a:xfrm>
@@ -5566,29 +5574,17 @@
           </mc:Choice>
           <mc:Fallback>
             <w:pict>
-              <v:group w14:anchorId="4CB87DA1" id="Group 30" o:spid="_x0000_s1026" style="position:absolute;margin-left:123.95pt;margin-top:4.3pt;width:269.6pt;height:18pt;z-index:251638784;mso-width-relative:margin" coordsize="34243,2286" o:gfxdata="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">
-                <v:oval id="Oval 31" o:spid="_x0000_s1027" style="position:absolute;left:4611;width:2280;height:2286;visibility:visible;mso-wrap-style:square;v-text-anchor:middle" o:gfxdata="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" filled="f" strokecolor="black [1600]" strokeweight="1pt">
-                  <v:stroke joinstyle="miter"/>
-                </v:oval>
-                <v:oval id="Oval 674" o:spid="_x0000_s1028" style="position:absolute;left:9144;width:2279;height:2286;visibility:visible;mso-wrap-style:square;v-text-anchor:middle" o:gfxdata="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" filled="f" strokecolor="black [1600]" strokeweight="1pt">
-                  <v:stroke joinstyle="miter"/>
-                </v:oval>
-                <v:oval id="Oval 675" o:spid="_x0000_s1029" style="position:absolute;left:13676;width:2279;height:2286;visibility:visible;mso-wrap-style:square;v-text-anchor:middle" o:gfxdata="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" filled="f" strokecolor="black [1600]" strokeweight="1pt">
-                  <v:stroke joinstyle="miter"/>
-                </v:oval>
-                <v:oval id="Oval 678" o:spid="_x0000_s1030" style="position:absolute;left:18367;width:2280;height:2286;visibility:visible;mso-wrap-style:square;v-text-anchor:middle" o:gfxdata="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" filled="f" strokeweight="1pt">
-                  <v:stroke joinstyle="miter"/>
-                </v:oval>
-                <v:oval id="Oval 679" o:spid="_x0000_s1031" style="position:absolute;left:22820;width:2279;height:2286;visibility:visible;mso-wrap-style:square;v-text-anchor:middle" o:gfxdata="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" filled="f" strokecolor="black [1600]" strokeweight="1pt">
-                  <v:stroke joinstyle="miter"/>
-                </v:oval>
-                <v:oval id="Oval 680" o:spid="_x0000_s1032" style="position:absolute;left:27432;width:2279;height:2286;visibility:visible;mso-wrap-style:square;v-text-anchor:middle" o:gfxdata="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" filled="f" strokecolor="black [1600]" strokeweight="1pt">
-                  <v:stroke joinstyle="miter"/>
-                </v:oval>
-                <v:oval id="Oval 681" o:spid="_x0000_s1033" style="position:absolute;left:31964;width:2279;height:2286;visibility:visible;mso-wrap-style:square;v-text-anchor:middle" o:gfxdata="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" filled="f" strokecolor="black [1600]" strokeweight="1pt">
-                  <v:stroke joinstyle="miter"/>
-                </v:oval>
-                <v:oval id="Oval 684" o:spid="_x0000_s1034" style="position:absolute;width:2279;height:2286;visibility:visible;mso-wrap-style:square;v-text-anchor:middle" o:gfxdata="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" filled="f" strokecolor="black [1600]" strokeweight="1pt">
+              <v:group w14:anchorId="6056F74A" id="Group 4" o:spid="_x0000_s1026" style="position:absolute;margin-left:123.75pt;margin-top:2.15pt;width:125.6pt;height:18pt;z-index:251667456;mso-width-relative:margin" coordsize="15955,2286" o:gfxdata="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">
+                <v:oval id="Oval 9" o:spid="_x0000_s1027" style="position:absolute;left:4611;width:2280;height:2286;visibility:visible;mso-wrap-style:square;v-text-anchor:middle" o:gfxdata="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" filled="f" strokecolor="black [1600]" strokeweight="1pt">
+                  <v:stroke joinstyle="miter"/>
+                </v:oval>
+                <v:oval id="Oval 10" o:spid="_x0000_s1028" style="position:absolute;left:9144;width:2279;height:2286;visibility:visible;mso-wrap-style:square;v-text-anchor:middle" o:gfxdata="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" filled="f" strokecolor="black [1600]" strokeweight="1pt">
+                  <v:stroke joinstyle="miter"/>
+                </v:oval>
+                <v:oval id="Oval 11" o:spid="_x0000_s1029" style="position:absolute;left:13676;width:2279;height:2286;visibility:visible;mso-wrap-style:square;v-text-anchor:middle" o:gfxdata="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" filled="f" strokecolor="black [1600]" strokeweight="1pt">
+                  <v:stroke joinstyle="miter"/>
+                </v:oval>
+                <v:oval id="Oval 12" o:spid="_x0000_s1030" style="position:absolute;width:2279;height:2286;visibility:visible;mso-wrap-style:square;v-text-anchor:middle" o:gfxdata="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" filled="f" strokecolor="black [1600]" strokeweight="1pt">
                   <v:stroke joinstyle="miter"/>
                 </v:oval>
               </v:group>
@@ -5598,41 +5594,49 @@
       </w:r>
       <w:r>
         <w:rPr>
-          <w:sz w:val="36"/>
-        </w:rPr>
-        <w:t>Hatch High</w:t>
-      </w:r>
-      <w:r>
-        <w:tab/>
+          <w:noProof/>
+          <w:sz w:val="32"/>
+        </w:rPr>
+        <w:t>Cargo</w:t>
+      </w:r>
+      <w:r>
+        <w:rPr>
+          <w:sz w:val="32"/>
+        </w:rPr>
+        <w:t xml:space="preserve"> S Low</w:t>
+      </w:r>
+      <w:r>
+        <w:rPr>
+          <w:sz w:val="12"/>
+        </w:rPr>
+        <w:tab/>
+      </w:r>
+      <w:r>
+        <w:rPr>
+          <w:sz w:val="20"/>
+        </w:rPr>
         <w:t>1</w:t>
       </w:r>
       <w:r>
+        <w:rPr>
+          <w:sz w:val="20"/>
+        </w:rPr>
         <w:tab/>
         <w:t>2</w:t>
       </w:r>
       <w:r>
+        <w:rPr>
+          <w:sz w:val="20"/>
+        </w:rPr>
         <w:tab/>
         <w:t>3</w:t>
       </w:r>
       <w:r>
+        <w:rPr>
+          <w:sz w:val="20"/>
+        </w:rPr>
         <w:tab/>
         <w:t>4</w:t>
-      </w:r>
-      <w:r>
-        <w:tab/>
-        <w:t>5</w:t>
-      </w:r>
-      <w:r>
-        <w:tab/>
-        <w:t>6</w:t>
-      </w:r>
-      <w:r>
-        <w:tab/>
-        <w:t>7</w:t>
-      </w:r>
-      <w:r>
-        <w:tab/>
-        <w:t>8</w:t>
       </w:r>
     </w:p>
     <w:p>
@@ -5653,29 +5657,102 @@
         </w:tabs>
         <w:spacing w:after="0" w:line="312" w:lineRule="auto"/>
         <w:rPr>
-          <w:sz w:val="36"/>
+          <w:sz w:val="32"/>
         </w:rPr>
       </w:pPr>
       <w:r>
         <w:rPr>
           <w:noProof/>
-          <w:sz w:val="36"/>
+          <w:sz w:val="32"/>
+        </w:rPr>
+        <mc:AlternateContent>
+          <mc:Choice Requires="wps">
+            <w:drawing>
+              <wp:anchor distT="0" distB="0" distL="114300" distR="114300" simplePos="0" relativeHeight="251685888" behindDoc="0" locked="0" layoutInCell="1" allowOverlap="1" wp14:anchorId="16FE7233" wp14:editId="3A6FDDA7">
+                <wp:simplePos x="0" y="0"/>
+                <wp:positionH relativeFrom="column">
+                  <wp:posOffset>-200025</wp:posOffset>
+                </wp:positionH>
+                <wp:positionV relativeFrom="paragraph">
+                  <wp:posOffset>286385</wp:posOffset>
+                </wp:positionV>
+                <wp:extent cx="1371600" cy="0"/>
+                <wp:effectExtent l="19050" t="19050" r="0" b="19050"/>
+                <wp:wrapNone/>
+                <wp:docPr id="691" name="Straight Connector 691"/>
+                <wp:cNvGraphicFramePr/>
+                <a:graphic xmlns:a="http://schemas.openxmlformats.org/drawingml/2006/main">
+                  <a:graphicData uri="http://schemas.microsoft.com/office/word/2010/wordprocessingShape">
+                    <wps:wsp>
+                      <wps:cNvCnPr/>
+                      <wps:spPr>
+                        <a:xfrm flipH="1">
+                          <a:off x="0" y="0"/>
+                          <a:ext cx="1371600" cy="0"/>
+                        </a:xfrm>
+                        <a:prstGeom prst="line">
+                          <a:avLst/>
+                        </a:prstGeom>
+                        <a:ln w="28575">
+                          <a:solidFill>
+                            <a:schemeClr val="tx1"/>
+                          </a:solidFill>
+                        </a:ln>
+                        <a:effectLst/>
+                      </wps:spPr>
+                      <wps:style>
+                        <a:lnRef idx="1">
+                          <a:schemeClr val="accent1"/>
+                        </a:lnRef>
+                        <a:fillRef idx="0">
+                          <a:schemeClr val="accent1"/>
+                        </a:fillRef>
+                        <a:effectRef idx="0">
+                          <a:schemeClr val="accent1"/>
+                        </a:effectRef>
+                        <a:fontRef idx="minor">
+                          <a:schemeClr val="tx1"/>
+                        </a:fontRef>
+                      </wps:style>
+                      <wps:bodyPr/>
+                    </wps:wsp>
+                  </a:graphicData>
+                </a:graphic>
+                <wp14:sizeRelH relativeFrom="margin">
+                  <wp14:pctWidth>0</wp14:pctWidth>
+                </wp14:sizeRelH>
+              </wp:anchor>
+            </w:drawing>
+          </mc:Choice>
+          <mc:Fallback>
+            <w:pict>
+              <v:line w14:anchorId="477299FA" id="Straight Connector 691" o:spid="_x0000_s1026" style="position:absolute;flip:x;z-index:251685888;visibility:visible;mso-wrap-style:square;mso-width-percent:0;mso-wrap-distance-left:9pt;mso-wrap-distance-top:0;mso-wrap-distance-right:9pt;mso-wrap-distance-bottom:0;mso-position-horizontal:absolute;mso-position-horizontal-relative:text;mso-position-vertical:absolute;mso-position-vertical-relative:text;mso-width-percent:0;mso-width-relative:margin" from="-15.75pt,22.55pt" to="92.25pt,22.55pt" o:gfxdata="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" strokecolor="black [3213]" strokeweight="2.25pt">
+                <v:stroke joinstyle="miter"/>
+              </v:line>
+            </w:pict>
+          </mc:Fallback>
+        </mc:AlternateContent>
+      </w:r>
+      <w:r>
+        <w:rPr>
+          <w:noProof/>
+          <w:sz w:val="32"/>
         </w:rPr>
         <mc:AlternateContent>
           <mc:Choice Requires="wpg">
             <w:drawing>
-              <wp:anchor distT="0" distB="0" distL="114300" distR="114300" simplePos="0" relativeHeight="251692032" behindDoc="0" locked="0" layoutInCell="1" allowOverlap="1" wp14:anchorId="3B53D33B" wp14:editId="19DB5115">
+              <wp:anchor distT="0" distB="0" distL="114300" distR="114300" simplePos="0" relativeHeight="251642880" behindDoc="0" locked="0" layoutInCell="1" allowOverlap="1" wp14:anchorId="2B8B0568" wp14:editId="0F5B2CD8">
                 <wp:simplePos x="0" y="0"/>
                 <wp:positionH relativeFrom="column">
-                  <wp:posOffset>1571625</wp:posOffset>
+                  <wp:posOffset>1562100</wp:posOffset>
                 </wp:positionH>
                 <wp:positionV relativeFrom="paragraph">
-                  <wp:posOffset>53340</wp:posOffset>
+                  <wp:posOffset>24765</wp:posOffset>
                 </wp:positionV>
                 <wp:extent cx="1595424" cy="228600"/>
                 <wp:effectExtent l="0" t="0" r="24130" b="19050"/>
                 <wp:wrapNone/>
-                <wp:docPr id="14" name="Group 14"/>
+                <wp:docPr id="28" name="Group 28"/>
                 <wp:cNvGraphicFramePr/>
                 <a:graphic xmlns:a="http://schemas.openxmlformats.org/drawingml/2006/main">
                   <a:graphicData uri="http://schemas.microsoft.com/office/word/2010/wordprocessingGroup">
@@ -5690,7 +5767,7 @@
                         </a:xfrm>
                       </wpg:grpSpPr>
                       <wps:wsp>
-                        <wps:cNvPr id="15" name="Oval 15"/>
+                        <wps:cNvPr id="29" name="Oval 29"/>
                         <wps:cNvSpPr/>
                         <wps:spPr>
                           <a:xfrm>
@@ -5726,7 +5803,7 @@
                         </wps:bodyPr>
                       </wps:wsp>
                       <wps:wsp>
-                        <wps:cNvPr id="16" name="Oval 16"/>
+                        <wps:cNvPr id="682" name="Oval 682"/>
                         <wps:cNvSpPr/>
                         <wps:spPr>
                           <a:xfrm>
@@ -5762,7 +5839,7 @@
                         </wps:bodyPr>
                       </wps:wsp>
                       <wps:wsp>
-                        <wps:cNvPr id="25" name="Oval 25"/>
+                        <wps:cNvPr id="683" name="Oval 683"/>
                         <wps:cNvSpPr/>
                         <wps:spPr>
                           <a:xfrm>
@@ -5798,7 +5875,7 @@
                         </wps:bodyPr>
                       </wps:wsp>
                       <wps:wsp>
-                        <wps:cNvPr id="26" name="Oval 26"/>
+                        <wps:cNvPr id="685" name="Oval 685"/>
                         <wps:cNvSpPr/>
                         <wps:spPr>
                           <a:xfrm>
@@ -5844,17 +5921,17 @@
           </mc:Choice>
           <mc:Fallback>
             <w:pict>
-              <v:group w14:anchorId="7C5C0D73" id="Group 14" o:spid="_x0000_s1026" style="position:absolute;margin-left:123.75pt;margin-top:4.2pt;width:125.6pt;height:18pt;z-index:251692032;mso-width-relative:margin" coordsize="15955,2286" o:gfxdata="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">
-                <v:oval id="Oval 15" o:spid="_x0000_s1027" style="position:absolute;left:4611;width:2280;height:2286;visibility:visible;mso-wrap-style:square;v-text-anchor:middle" o:gfxdata="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" filled="f" strokecolor="black [1600]" strokeweight="1pt">
-                  <v:stroke joinstyle="miter"/>
-                </v:oval>
-                <v:oval id="Oval 16" o:spid="_x0000_s1028" style="position:absolute;left:9144;width:2279;height:2286;visibility:visible;mso-wrap-style:square;v-text-anchor:middle" o:gfxdata="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" filled="f" strokecolor="black [1600]" strokeweight="1pt">
-                  <v:stroke joinstyle="miter"/>
-                </v:oval>
-                <v:oval id="Oval 25" o:spid="_x0000_s1029" style="position:absolute;left:13676;width:2279;height:2286;visibility:visible;mso-wrap-style:square;v-text-anchor:middle" o:gfxdata="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" filled="f" strokecolor="black [1600]" strokeweight="1pt">
-                  <v:stroke joinstyle="miter"/>
-                </v:oval>
-                <v:oval id="Oval 26" o:spid="_x0000_s1030" style="position:absolute;width:2279;height:2286;visibility:visible;mso-wrap-style:square;v-text-anchor:middle" o:gfxdata="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" filled="f" strokecolor="black [1600]" strokeweight="1pt">
+              <v:group w14:anchorId="2C93A7A4" id="Group 28" o:spid="_x0000_s1026" style="position:absolute;margin-left:123pt;margin-top:1.95pt;width:125.6pt;height:18pt;z-index:251642880;mso-width-relative:margin" coordsize="15955,2286" o:gfxdata="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">
+                <v:oval id="Oval 29" o:spid="_x0000_s1027" style="position:absolute;left:4611;width:2280;height:2286;visibility:visible;mso-wrap-style:square;v-text-anchor:middle" o:gfxdata="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" filled="f" strokecolor="black [1600]" strokeweight="1pt">
+                  <v:stroke joinstyle="miter"/>
+                </v:oval>
+                <v:oval id="Oval 682" o:spid="_x0000_s1028" style="position:absolute;left:9144;width:2279;height:2286;visibility:visible;mso-wrap-style:square;v-text-anchor:middle" o:gfxdata="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" filled="f" strokecolor="black [1600]" strokeweight="1pt">
+                  <v:stroke joinstyle="miter"/>
+                </v:oval>
+                <v:oval id="Oval 683" o:spid="_x0000_s1029" style="position:absolute;left:13676;width:2279;height:2286;visibility:visible;mso-wrap-style:square;v-text-anchor:middle" o:gfxdata="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" filled="f" strokecolor="black [1600]" strokeweight="1pt">
+                  <v:stroke joinstyle="miter"/>
+                </v:oval>
+                <v:oval id="Oval 685" o:spid="_x0000_s1030" style="position:absolute;width:2279;height:2286;visibility:visible;mso-wrap-style:square;v-text-anchor:middle" o:gfxdata="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" filled="f" strokecolor="black [1600]" strokeweight="1pt">
                   <v:stroke joinstyle="miter"/>
                 </v:oval>
               </v:group>
@@ -5864,28 +5941,47 @@
       </w:r>
       <w:r>
         <w:rPr>
-          <w:sz w:val="36"/>
-        </w:rPr>
-        <w:t>Cargo Storm</w:t>
-      </w:r>
-      <w:r>
-        <w:rPr>
-          <w:sz w:val="14"/>
-        </w:rPr>
-        <w:tab/>
-      </w:r>
-      <w:r>
+          <w:noProof/>
+          <w:sz w:val="32"/>
+        </w:rPr>
+        <w:t>Cargo</w:t>
+      </w:r>
+      <w:r>
+        <w:rPr>
+          <w:sz w:val="32"/>
+        </w:rPr>
+        <w:t xml:space="preserve"> S High</w:t>
+      </w:r>
+      <w:r>
+        <w:rPr>
+          <w:sz w:val="12"/>
+        </w:rPr>
+        <w:tab/>
+      </w:r>
+      <w:r>
+        <w:rPr>
+          <w:sz w:val="20"/>
+        </w:rPr>
         <w:t>1</w:t>
       </w:r>
       <w:r>
+        <w:rPr>
+          <w:sz w:val="20"/>
+        </w:rPr>
         <w:tab/>
         <w:t>2</w:t>
       </w:r>
       <w:r>
+        <w:rPr>
+          <w:sz w:val="20"/>
+        </w:rPr>
         <w:tab/>
         <w:t>3</w:t>
       </w:r>
       <w:r>
+        <w:rPr>
+          <w:sz w:val="20"/>
+        </w:rPr>
         <w:tab/>
         <w:t>4</w:t>
       </w:r>
@@ -5910,24 +6006,1093 @@
         </w:tabs>
         <w:spacing w:after="0" w:line="312" w:lineRule="auto"/>
         <w:rPr>
-          <w:sz w:val="36"/>
+          <w:sz w:val="32"/>
         </w:rPr>
       </w:pPr>
       <w:r>
         <w:rPr>
           <w:noProof/>
-          <w:sz w:val="36"/>
+          <w:sz w:val="32"/>
         </w:rPr>
         <mc:AlternateContent>
           <mc:Choice Requires="wpg">
             <w:drawing>
-              <wp:anchor distT="0" distB="0" distL="114300" distR="114300" simplePos="0" relativeHeight="251632640" behindDoc="0" locked="0" layoutInCell="1" allowOverlap="1" wp14:anchorId="666D6AA7" wp14:editId="0EA17432">
+              <wp:anchor distT="0" distB="0" distL="114300" distR="114300" simplePos="0" relativeHeight="251622400" behindDoc="0" locked="0" layoutInCell="1" allowOverlap="1" wp14:anchorId="13D7E614" wp14:editId="5CA24C21">
                 <wp:simplePos x="0" y="0"/>
                 <wp:positionH relativeFrom="column">
                   <wp:posOffset>1571625</wp:posOffset>
                 </wp:positionH>
                 <wp:positionV relativeFrom="paragraph">
-                  <wp:posOffset>60960</wp:posOffset>
+                  <wp:posOffset>34925</wp:posOffset>
+                </wp:positionV>
+                <wp:extent cx="5226865" cy="228600"/>
+                <wp:effectExtent l="0" t="0" r="12065" b="19050"/>
+                <wp:wrapNone/>
+                <wp:docPr id="598" name="Group 598"/>
+                <wp:cNvGraphicFramePr/>
+                <a:graphic xmlns:a="http://schemas.openxmlformats.org/drawingml/2006/main">
+                  <a:graphicData uri="http://schemas.microsoft.com/office/word/2010/wordprocessingGroup">
+                    <wpg:wgp>
+                      <wpg:cNvGrpSpPr/>
+                      <wpg:grpSpPr>
+                        <a:xfrm>
+                          <a:off x="0" y="0"/>
+                          <a:ext cx="5226865" cy="228600"/>
+                          <a:chOff x="0" y="0"/>
+                          <a:chExt cx="5227410" cy="228600"/>
+                        </a:xfrm>
+                      </wpg:grpSpPr>
+                      <wps:wsp>
+                        <wps:cNvPr id="599" name="Oval 599"/>
+                        <wps:cNvSpPr/>
+                        <wps:spPr>
+                          <a:xfrm>
+                            <a:off x="461176" y="0"/>
+                            <a:ext cx="227965" cy="228600"/>
+                          </a:xfrm>
+                          <a:prstGeom prst="ellipse">
+                            <a:avLst/>
+                          </a:prstGeom>
+                          <a:noFill/>
+                        </wps:spPr>
+                        <wps:style>
+                          <a:lnRef idx="2">
+                            <a:schemeClr val="dk1">
+                              <a:shade val="50000"/>
+                            </a:schemeClr>
+                          </a:lnRef>
+                          <a:fillRef idx="1">
+                            <a:schemeClr val="dk1"/>
+                          </a:fillRef>
+                          <a:effectRef idx="0">
+                            <a:schemeClr val="dk1"/>
+                          </a:effectRef>
+                          <a:fontRef idx="minor">
+                            <a:schemeClr val="lt1"/>
+                          </a:fontRef>
+                        </wps:style>
+                        <wps:bodyPr rot="0" spcFirstLastPara="0" vertOverflow="overflow" horzOverflow="overflow" vert="horz" wrap="square" lIns="91440" tIns="45720" rIns="91440" bIns="45720" numCol="1" spcCol="0" rtlCol="0" fromWordArt="0" anchor="ctr" anchorCtr="0" forceAA="0" compatLnSpc="1">
+                          <a:prstTxWarp prst="textNoShape">
+                            <a:avLst/>
+                          </a:prstTxWarp>
+                          <a:noAutofit/>
+                        </wps:bodyPr>
+                      </wps:wsp>
+                      <wps:wsp>
+                        <wps:cNvPr id="600" name="Oval 600"/>
+                        <wps:cNvSpPr/>
+                        <wps:spPr>
+                          <a:xfrm>
+                            <a:off x="914400" y="0"/>
+                            <a:ext cx="227965" cy="228600"/>
+                          </a:xfrm>
+                          <a:prstGeom prst="ellipse">
+                            <a:avLst/>
+                          </a:prstGeom>
+                          <a:noFill/>
+                        </wps:spPr>
+                        <wps:style>
+                          <a:lnRef idx="2">
+                            <a:schemeClr val="dk1">
+                              <a:shade val="50000"/>
+                            </a:schemeClr>
+                          </a:lnRef>
+                          <a:fillRef idx="1">
+                            <a:schemeClr val="dk1"/>
+                          </a:fillRef>
+                          <a:effectRef idx="0">
+                            <a:schemeClr val="dk1"/>
+                          </a:effectRef>
+                          <a:fontRef idx="minor">
+                            <a:schemeClr val="lt1"/>
+                          </a:fontRef>
+                        </wps:style>
+                        <wps:bodyPr rot="0" spcFirstLastPara="0" vertOverflow="overflow" horzOverflow="overflow" vert="horz" wrap="square" lIns="91440" tIns="45720" rIns="91440" bIns="45720" numCol="1" spcCol="0" rtlCol="0" fromWordArt="0" anchor="ctr" anchorCtr="0" forceAA="0" compatLnSpc="1">
+                          <a:prstTxWarp prst="textNoShape">
+                            <a:avLst/>
+                          </a:prstTxWarp>
+                          <a:noAutofit/>
+                        </wps:bodyPr>
+                      </wps:wsp>
+                      <wps:wsp>
+                        <wps:cNvPr id="601" name="Oval 601"/>
+                        <wps:cNvSpPr/>
+                        <wps:spPr>
+                          <a:xfrm>
+                            <a:off x="1367625" y="0"/>
+                            <a:ext cx="227965" cy="228600"/>
+                          </a:xfrm>
+                          <a:prstGeom prst="ellipse">
+                            <a:avLst/>
+                          </a:prstGeom>
+                          <a:noFill/>
+                        </wps:spPr>
+                        <wps:style>
+                          <a:lnRef idx="2">
+                            <a:schemeClr val="dk1">
+                              <a:shade val="50000"/>
+                            </a:schemeClr>
+                          </a:lnRef>
+                          <a:fillRef idx="1">
+                            <a:schemeClr val="dk1"/>
+                          </a:fillRef>
+                          <a:effectRef idx="0">
+                            <a:schemeClr val="dk1"/>
+                          </a:effectRef>
+                          <a:fontRef idx="minor">
+                            <a:schemeClr val="lt1"/>
+                          </a:fontRef>
+                        </wps:style>
+                        <wps:bodyPr rot="0" spcFirstLastPara="0" vertOverflow="overflow" horzOverflow="overflow" vert="horz" wrap="square" lIns="91440" tIns="45720" rIns="91440" bIns="45720" numCol="1" spcCol="0" rtlCol="0" fromWordArt="0" anchor="ctr" anchorCtr="0" forceAA="0" compatLnSpc="1">
+                          <a:prstTxWarp prst="textNoShape">
+                            <a:avLst/>
+                          </a:prstTxWarp>
+                          <a:noAutofit/>
+                        </wps:bodyPr>
+                      </wps:wsp>
+                      <wps:wsp>
+                        <wps:cNvPr id="602" name="Oval 602"/>
+                        <wps:cNvSpPr/>
+                        <wps:spPr>
+                          <a:xfrm>
+                            <a:off x="1817701" y="0"/>
+                            <a:ext cx="227965" cy="228600"/>
+                          </a:xfrm>
+                          <a:prstGeom prst="ellipse">
+                            <a:avLst/>
+                          </a:prstGeom>
+                          <a:noFill/>
+                          <a:ln w="12700" cap="flat" cmpd="sng" algn="ctr">
+                            <a:solidFill>
+                              <a:sysClr val="windowText" lastClr="000000">
+                                <a:shade val="50000"/>
+                              </a:sysClr>
+                            </a:solidFill>
+                            <a:prstDash val="solid"/>
+                            <a:miter lim="800000"/>
+                          </a:ln>
+                          <a:effectLst/>
+                        </wps:spPr>
+                        <wps:bodyPr rot="0" spcFirstLastPara="0" vertOverflow="overflow" horzOverflow="overflow" vert="horz" wrap="square" lIns="91440" tIns="45720" rIns="91440" bIns="45720" numCol="1" spcCol="0" rtlCol="0" fromWordArt="0" anchor="ctr" anchorCtr="0" forceAA="0" compatLnSpc="1">
+                          <a:prstTxWarp prst="textNoShape">
+                            <a:avLst/>
+                          </a:prstTxWarp>
+                          <a:noAutofit/>
+                        </wps:bodyPr>
+                      </wps:wsp>
+                      <wps:wsp>
+                        <wps:cNvPr id="603" name="Oval 603"/>
+                        <wps:cNvSpPr/>
+                        <wps:spPr>
+                          <a:xfrm>
+                            <a:off x="2282025" y="0"/>
+                            <a:ext cx="227965" cy="228600"/>
+                          </a:xfrm>
+                          <a:prstGeom prst="ellipse">
+                            <a:avLst/>
+                          </a:prstGeom>
+                          <a:noFill/>
+                        </wps:spPr>
+                        <wps:style>
+                          <a:lnRef idx="2">
+                            <a:schemeClr val="dk1">
+                              <a:shade val="50000"/>
+                            </a:schemeClr>
+                          </a:lnRef>
+                          <a:fillRef idx="1">
+                            <a:schemeClr val="dk1"/>
+                          </a:fillRef>
+                          <a:effectRef idx="0">
+                            <a:schemeClr val="dk1"/>
+                          </a:effectRef>
+                          <a:fontRef idx="minor">
+                            <a:schemeClr val="lt1"/>
+                          </a:fontRef>
+                        </wps:style>
+                        <wps:bodyPr rot="0" spcFirstLastPara="0" vertOverflow="overflow" horzOverflow="overflow" vert="horz" wrap="square" lIns="91440" tIns="45720" rIns="91440" bIns="45720" numCol="1" spcCol="0" rtlCol="0" fromWordArt="0" anchor="ctr" anchorCtr="0" forceAA="0" compatLnSpc="1">
+                          <a:prstTxWarp prst="textNoShape">
+                            <a:avLst/>
+                          </a:prstTxWarp>
+                          <a:noAutofit/>
+                        </wps:bodyPr>
+                      </wps:wsp>
+                      <wps:wsp>
+                        <wps:cNvPr id="604" name="Oval 604"/>
+                        <wps:cNvSpPr/>
+                        <wps:spPr>
+                          <a:xfrm>
+                            <a:off x="2743200" y="0"/>
+                            <a:ext cx="227965" cy="228600"/>
+                          </a:xfrm>
+                          <a:prstGeom prst="ellipse">
+                            <a:avLst/>
+                          </a:prstGeom>
+                          <a:noFill/>
+                        </wps:spPr>
+                        <wps:style>
+                          <a:lnRef idx="2">
+                            <a:schemeClr val="dk1">
+                              <a:shade val="50000"/>
+                            </a:schemeClr>
+                          </a:lnRef>
+                          <a:fillRef idx="1">
+                            <a:schemeClr val="dk1"/>
+                          </a:fillRef>
+                          <a:effectRef idx="0">
+                            <a:schemeClr val="dk1"/>
+                          </a:effectRef>
+                          <a:fontRef idx="minor">
+                            <a:schemeClr val="lt1"/>
+                          </a:fontRef>
+                        </wps:style>
+                        <wps:bodyPr rot="0" spcFirstLastPara="0" vertOverflow="overflow" horzOverflow="overflow" vert="horz" wrap="square" lIns="91440" tIns="45720" rIns="91440" bIns="45720" numCol="1" spcCol="0" rtlCol="0" fromWordArt="0" anchor="ctr" anchorCtr="0" forceAA="0" compatLnSpc="1">
+                          <a:prstTxWarp prst="textNoShape">
+                            <a:avLst/>
+                          </a:prstTxWarp>
+                          <a:noAutofit/>
+                        </wps:bodyPr>
+                      </wps:wsp>
+                      <wps:wsp>
+                        <wps:cNvPr id="605" name="Oval 605"/>
+                        <wps:cNvSpPr/>
+                        <wps:spPr>
+                          <a:xfrm>
+                            <a:off x="3196425" y="0"/>
+                            <a:ext cx="227965" cy="228600"/>
+                          </a:xfrm>
+                          <a:prstGeom prst="ellipse">
+                            <a:avLst/>
+                          </a:prstGeom>
+                          <a:noFill/>
+                        </wps:spPr>
+                        <wps:style>
+                          <a:lnRef idx="2">
+                            <a:schemeClr val="dk1">
+                              <a:shade val="50000"/>
+                            </a:schemeClr>
+                          </a:lnRef>
+                          <a:fillRef idx="1">
+                            <a:schemeClr val="dk1"/>
+                          </a:fillRef>
+                          <a:effectRef idx="0">
+                            <a:schemeClr val="dk1"/>
+                          </a:effectRef>
+                          <a:fontRef idx="minor">
+                            <a:schemeClr val="lt1"/>
+                          </a:fontRef>
+                        </wps:style>
+                        <wps:bodyPr rot="0" spcFirstLastPara="0" vertOverflow="overflow" horzOverflow="overflow" vert="horz" wrap="square" lIns="91440" tIns="45720" rIns="91440" bIns="45720" numCol="1" spcCol="0" rtlCol="0" fromWordArt="0" anchor="ctr" anchorCtr="0" forceAA="0" compatLnSpc="1">
+                          <a:prstTxWarp prst="textNoShape">
+                            <a:avLst/>
+                          </a:prstTxWarp>
+                          <a:noAutofit/>
+                        </wps:bodyPr>
+                      </wps:wsp>
+                      <wps:wsp>
+                        <wps:cNvPr id="606" name="Oval 606"/>
+                        <wps:cNvSpPr/>
+                        <wps:spPr>
+                          <a:xfrm>
+                            <a:off x="3657600" y="0"/>
+                            <a:ext cx="227965" cy="228600"/>
+                          </a:xfrm>
+                          <a:prstGeom prst="ellipse">
+                            <a:avLst/>
+                          </a:prstGeom>
+                          <a:noFill/>
+                        </wps:spPr>
+                        <wps:style>
+                          <a:lnRef idx="2">
+                            <a:schemeClr val="dk1">
+                              <a:shade val="50000"/>
+                            </a:schemeClr>
+                          </a:lnRef>
+                          <a:fillRef idx="1">
+                            <a:schemeClr val="dk1"/>
+                          </a:fillRef>
+                          <a:effectRef idx="0">
+                            <a:schemeClr val="dk1"/>
+                          </a:effectRef>
+                          <a:fontRef idx="minor">
+                            <a:schemeClr val="lt1"/>
+                          </a:fontRef>
+                        </wps:style>
+                        <wps:bodyPr rot="0" spcFirstLastPara="0" vertOverflow="overflow" horzOverflow="overflow" vert="horz" wrap="square" lIns="91440" tIns="45720" rIns="91440" bIns="45720" numCol="1" spcCol="0" rtlCol="0" fromWordArt="0" anchor="ctr" anchorCtr="0" forceAA="0" compatLnSpc="1">
+                          <a:prstTxWarp prst="textNoShape">
+                            <a:avLst/>
+                          </a:prstTxWarp>
+                          <a:noAutofit/>
+                        </wps:bodyPr>
+                      </wps:wsp>
+                      <wps:wsp>
+                        <wps:cNvPr id="607" name="Oval 607"/>
+                        <wps:cNvSpPr/>
+                        <wps:spPr>
+                          <a:xfrm>
+                            <a:off x="4149010" y="0"/>
+                            <a:ext cx="227965" cy="228600"/>
+                          </a:xfrm>
+                          <a:prstGeom prst="ellipse">
+                            <a:avLst/>
+                          </a:prstGeom>
+                          <a:noFill/>
+                        </wps:spPr>
+                        <wps:style>
+                          <a:lnRef idx="2">
+                            <a:schemeClr val="dk1">
+                              <a:shade val="50000"/>
+                            </a:schemeClr>
+                          </a:lnRef>
+                          <a:fillRef idx="1">
+                            <a:schemeClr val="dk1"/>
+                          </a:fillRef>
+                          <a:effectRef idx="0">
+                            <a:schemeClr val="dk1"/>
+                          </a:effectRef>
+                          <a:fontRef idx="minor">
+                            <a:schemeClr val="lt1"/>
+                          </a:fontRef>
+                        </wps:style>
+                        <wps:bodyPr rot="0" spcFirstLastPara="0" vertOverflow="overflow" horzOverflow="overflow" vert="horz" wrap="square" lIns="91440" tIns="45720" rIns="91440" bIns="45720" numCol="1" spcCol="0" rtlCol="0" fromWordArt="0" anchor="ctr" anchorCtr="0" forceAA="0" compatLnSpc="1">
+                          <a:prstTxWarp prst="textNoShape">
+                            <a:avLst/>
+                          </a:prstTxWarp>
+                          <a:noAutofit/>
+                        </wps:bodyPr>
+                      </wps:wsp>
+                      <wps:wsp>
+                        <wps:cNvPr id="608" name="Oval 608"/>
+                        <wps:cNvSpPr/>
+                        <wps:spPr>
+                          <a:xfrm>
+                            <a:off x="0" y="0"/>
+                            <a:ext cx="227965" cy="228600"/>
+                          </a:xfrm>
+                          <a:prstGeom prst="ellipse">
+                            <a:avLst/>
+                          </a:prstGeom>
+                          <a:noFill/>
+                        </wps:spPr>
+                        <wps:style>
+                          <a:lnRef idx="2">
+                            <a:schemeClr val="dk1">
+                              <a:shade val="50000"/>
+                            </a:schemeClr>
+                          </a:lnRef>
+                          <a:fillRef idx="1">
+                            <a:schemeClr val="dk1"/>
+                          </a:fillRef>
+                          <a:effectRef idx="0">
+                            <a:schemeClr val="dk1"/>
+                          </a:effectRef>
+                          <a:fontRef idx="minor">
+                            <a:schemeClr val="lt1"/>
+                          </a:fontRef>
+                        </wps:style>
+                        <wps:bodyPr rot="0" spcFirstLastPara="0" vertOverflow="overflow" horzOverflow="overflow" vert="horz" wrap="square" lIns="91440" tIns="45720" rIns="91440" bIns="45720" numCol="1" spcCol="0" rtlCol="0" fromWordArt="0" anchor="ctr" anchorCtr="0" forceAA="0" compatLnSpc="1">
+                          <a:prstTxWarp prst="textNoShape">
+                            <a:avLst/>
+                          </a:prstTxWarp>
+                          <a:noAutofit/>
+                        </wps:bodyPr>
+                      </wps:wsp>
+                      <wps:wsp>
+                        <wps:cNvPr id="609" name="Oval 609"/>
+                        <wps:cNvSpPr/>
+                        <wps:spPr>
+                          <a:xfrm>
+                            <a:off x="4600656" y="0"/>
+                            <a:ext cx="227965" cy="228600"/>
+                          </a:xfrm>
+                          <a:prstGeom prst="ellipse">
+                            <a:avLst/>
+                          </a:prstGeom>
+                          <a:noFill/>
+                        </wps:spPr>
+                        <wps:style>
+                          <a:lnRef idx="2">
+                            <a:schemeClr val="dk1">
+                              <a:shade val="50000"/>
+                            </a:schemeClr>
+                          </a:lnRef>
+                          <a:fillRef idx="1">
+                            <a:schemeClr val="dk1"/>
+                          </a:fillRef>
+                          <a:effectRef idx="0">
+                            <a:schemeClr val="dk1"/>
+                          </a:effectRef>
+                          <a:fontRef idx="minor">
+                            <a:schemeClr val="lt1"/>
+                          </a:fontRef>
+                        </wps:style>
+                        <wps:bodyPr rot="0" spcFirstLastPara="0" vertOverflow="overflow" horzOverflow="overflow" vert="horz" wrap="square" lIns="91440" tIns="45720" rIns="91440" bIns="45720" numCol="1" spcCol="0" rtlCol="0" fromWordArt="0" anchor="ctr" anchorCtr="0" forceAA="0" compatLnSpc="1">
+                          <a:prstTxWarp prst="textNoShape">
+                            <a:avLst/>
+                          </a:prstTxWarp>
+                          <a:noAutofit/>
+                        </wps:bodyPr>
+                      </wps:wsp>
+                      <wps:wsp>
+                        <wps:cNvPr id="610" name="Oval 610"/>
+                        <wps:cNvSpPr/>
+                        <wps:spPr>
+                          <a:xfrm>
+                            <a:off x="4999445" y="0"/>
+                            <a:ext cx="227965" cy="228600"/>
+                          </a:xfrm>
+                          <a:prstGeom prst="ellipse">
+                            <a:avLst/>
+                          </a:prstGeom>
+                          <a:noFill/>
+                        </wps:spPr>
+                        <wps:style>
+                          <a:lnRef idx="2">
+                            <a:schemeClr val="dk1">
+                              <a:shade val="50000"/>
+                            </a:schemeClr>
+                          </a:lnRef>
+                          <a:fillRef idx="1">
+                            <a:schemeClr val="dk1"/>
+                          </a:fillRef>
+                          <a:effectRef idx="0">
+                            <a:schemeClr val="dk1"/>
+                          </a:effectRef>
+                          <a:fontRef idx="minor">
+                            <a:schemeClr val="lt1"/>
+                          </a:fontRef>
+                        </wps:style>
+                        <wps:bodyPr rot="0" spcFirstLastPara="0" vertOverflow="overflow" horzOverflow="overflow" vert="horz" wrap="square" lIns="91440" tIns="45720" rIns="91440" bIns="45720" numCol="1" spcCol="0" rtlCol="0" fromWordArt="0" anchor="ctr" anchorCtr="0" forceAA="0" compatLnSpc="1">
+                          <a:prstTxWarp prst="textNoShape">
+                            <a:avLst/>
+                          </a:prstTxWarp>
+                          <a:noAutofit/>
+                        </wps:bodyPr>
+                      </wps:wsp>
+                    </wpg:wgp>
+                  </a:graphicData>
+                </a:graphic>
+                <wp14:sizeRelH relativeFrom="margin">
+                  <wp14:pctWidth>0</wp14:pctWidth>
+                </wp14:sizeRelH>
+              </wp:anchor>
+            </w:drawing>
+          </mc:Choice>
+          <mc:Fallback>
+            <w:pict>
+              <v:group w14:anchorId="2E59DE38" id="Group 598" o:spid="_x0000_s1026" style="position:absolute;margin-left:123.75pt;margin-top:2.75pt;width:411.55pt;height:18pt;z-index:251622400;mso-width-relative:margin" coordsize="52274,2286" o:gfxdata="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">
+                <v:oval id="Oval 599" o:spid="_x0000_s1027" style="position:absolute;left:4611;width:2280;height:2286;visibility:visible;mso-wrap-style:square;v-text-anchor:middle" o:gfxdata="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" filled="f" strokecolor="black [1600]" strokeweight="1pt">
+                  <v:stroke joinstyle="miter"/>
+                </v:oval>
+                <v:oval id="Oval 600" o:spid="_x0000_s1028" style="position:absolute;left:9144;width:2279;height:2286;visibility:visible;mso-wrap-style:square;v-text-anchor:middle" o:gfxdata="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" filled="f" strokecolor="black [1600]" strokeweight="1pt">
+                  <v:stroke joinstyle="miter"/>
+                </v:oval>
+                <v:oval id="Oval 601" o:spid="_x0000_s1029" style="position:absolute;left:13676;width:2279;height:2286;visibility:visible;mso-wrap-style:square;v-text-anchor:middle" o:gfxdata="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" filled="f" strokecolor="black [1600]" strokeweight="1pt">
+                  <v:stroke joinstyle="miter"/>
+                </v:oval>
+                <v:oval id="Oval 602" o:spid="_x0000_s1030" style="position:absolute;left:18177;width:2279;height:2286;visibility:visible;mso-wrap-style:square;v-text-anchor:middle" o:gfxdata="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" filled="f" strokeweight="1pt">
+                  <v:stroke joinstyle="miter"/>
+                </v:oval>
+                <v:oval id="Oval 603" o:spid="_x0000_s1031" style="position:absolute;left:22820;width:2279;height:2286;visibility:visible;mso-wrap-style:square;v-text-anchor:middle" o:gfxdata="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" filled="f" strokecolor="black [1600]" strokeweight="1pt">
+                  <v:stroke joinstyle="miter"/>
+                </v:oval>
+                <v:oval id="Oval 604" o:spid="_x0000_s1032" style="position:absolute;left:27432;width:2279;height:2286;visibility:visible;mso-wrap-style:square;v-text-anchor:middle" o:gfxdata="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" filled="f" strokecolor="black [1600]" strokeweight="1pt">
+                  <v:stroke joinstyle="miter"/>
+                </v:oval>
+                <v:oval id="Oval 605" o:spid="_x0000_s1033" style="position:absolute;left:31964;width:2279;height:2286;visibility:visible;mso-wrap-style:square;v-text-anchor:middle" o:gfxdata="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" filled="f" strokecolor="black [1600]" strokeweight="1pt">
+                  <v:stroke joinstyle="miter"/>
+                </v:oval>
+                <v:oval id="Oval 606" o:spid="_x0000_s1034" style="position:absolute;left:36576;width:2279;height:2286;visibility:visible;mso-wrap-style:square;v-text-anchor:middle" o:gfxdata="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" filled="f" strokecolor="black [1600]" strokeweight="1pt">
+                  <v:stroke joinstyle="miter"/>
+                </v:oval>
+                <v:oval id="Oval 607" o:spid="_x0000_s1035" style="position:absolute;left:41490;width:2279;height:2286;visibility:visible;mso-wrap-style:square;v-text-anchor:middle" o:gfxdata="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" filled="f" strokecolor="black [1600]" strokeweight="1pt">
+                  <v:stroke joinstyle="miter"/>
+                </v:oval>
+                <v:oval id="Oval 608" o:spid="_x0000_s1036" style="position:absolute;width:2279;height:2286;visibility:visible;mso-wrap-style:square;v-text-anchor:middle" o:gfxdata="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" filled="f" strokecolor="black [1600]" strokeweight="1pt">
+                  <v:stroke joinstyle="miter"/>
+                </v:oval>
+                <v:oval id="Oval 609" o:spid="_x0000_s1037" style="position:absolute;left:46006;width:2280;height:2286;visibility:visible;mso-wrap-style:square;v-text-anchor:middle" o:gfxdata="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" filled="f" strokecolor="black [1600]" strokeweight="1pt">
+                  <v:stroke joinstyle="miter"/>
+                </v:oval>
+                <v:oval id="Oval 610" o:spid="_x0000_s1038" style="position:absolute;left:49994;width:2280;height:2286;visibility:visible;mso-wrap-style:square;v-text-anchor:middle" o:gfxdata="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" filled="f" strokecolor="black [1600]" strokeweight="1pt">
+                  <v:stroke joinstyle="miter"/>
+                </v:oval>
+              </v:group>
+            </w:pict>
+          </mc:Fallback>
+        </mc:AlternateContent>
+      </w:r>
+      <w:r>
+        <w:rPr>
+          <w:sz w:val="32"/>
+        </w:rPr>
+        <w:t>Hatch Low</w:t>
+      </w:r>
+      <w:r>
+        <w:rPr>
+          <w:sz w:val="12"/>
+        </w:rPr>
+        <w:tab/>
+      </w:r>
+      <w:r>
+        <w:rPr>
+          <w:sz w:val="20"/>
+        </w:rPr>
+        <w:t>1</w:t>
+      </w:r>
+      <w:r>
+        <w:rPr>
+          <w:sz w:val="20"/>
+        </w:rPr>
+        <w:tab/>
+        <w:t>2</w:t>
+      </w:r>
+      <w:r>
+        <w:rPr>
+          <w:sz w:val="20"/>
+        </w:rPr>
+        <w:tab/>
+        <w:t>3</w:t>
+      </w:r>
+      <w:r>
+        <w:rPr>
+          <w:sz w:val="20"/>
+        </w:rPr>
+        <w:tab/>
+        <w:t>4</w:t>
+      </w:r>
+      <w:r>
+        <w:rPr>
+          <w:sz w:val="20"/>
+        </w:rPr>
+        <w:tab/>
+        <w:t>5</w:t>
+      </w:r>
+      <w:r>
+        <w:rPr>
+          <w:sz w:val="20"/>
+        </w:rPr>
+        <w:tab/>
+        <w:t>6</w:t>
+      </w:r>
+      <w:r>
+        <w:rPr>
+          <w:sz w:val="20"/>
+        </w:rPr>
+        <w:tab/>
+        <w:t>7</w:t>
+      </w:r>
+      <w:r>
+        <w:rPr>
+          <w:sz w:val="20"/>
+        </w:rPr>
+        <w:tab/>
+        <w:t>8</w:t>
+      </w:r>
+      <w:r>
+        <w:rPr>
+          <w:sz w:val="20"/>
+        </w:rPr>
+        <w:tab/>
+        <w:t>9</w:t>
+      </w:r>
+      <w:r>
+        <w:rPr>
+          <w:sz w:val="20"/>
+        </w:rPr>
+        <w:tab/>
+        <w:t>10</w:t>
+      </w:r>
+      <w:r>
+        <w:rPr>
+          <w:sz w:val="20"/>
+        </w:rPr>
+        <w:tab/>
+        <w:t>11</w:t>
+      </w:r>
+      <w:r>
+        <w:rPr>
+          <w:sz w:val="20"/>
+        </w:rPr>
+        <w:tab/>
+        <w:t>12</w:t>
+      </w:r>
+    </w:p>
+    <w:p>
+      <w:pPr>
+        <w:tabs>
+          <w:tab w:val="left" w:pos="2610"/>
+          <w:tab w:val="left" w:pos="3330"/>
+          <w:tab w:val="left" w:pos="4050"/>
+          <w:tab w:val="left" w:pos="4770"/>
+          <w:tab w:val="left" w:pos="5490"/>
+          <w:tab w:val="left" w:pos="6210"/>
+          <w:tab w:val="left" w:pos="6930"/>
+          <w:tab w:val="left" w:pos="7650"/>
+          <w:tab w:val="left" w:pos="8370"/>
+          <w:tab w:val="left" w:pos="9090"/>
+          <w:tab w:val="left" w:pos="9810"/>
+          <w:tab w:val="left" w:pos="10440"/>
+        </w:tabs>
+        <w:spacing w:after="0" w:line="312" w:lineRule="auto"/>
+        <w:rPr>
+          <w:sz w:val="32"/>
+        </w:rPr>
+      </w:pPr>
+      <w:r>
+        <w:rPr>
+          <w:noProof/>
+          <w:sz w:val="32"/>
+        </w:rPr>
+        <mc:AlternateContent>
+          <mc:Choice Requires="wpg">
+            <w:drawing>
+              <wp:anchor distT="0" distB="0" distL="114300" distR="114300" simplePos="0" relativeHeight="251629568" behindDoc="0" locked="0" layoutInCell="1" allowOverlap="1" wp14:anchorId="21D68E22" wp14:editId="3F177BE7">
+                <wp:simplePos x="0" y="0"/>
+                <wp:positionH relativeFrom="column">
+                  <wp:posOffset>1564640</wp:posOffset>
+                </wp:positionH>
+                <wp:positionV relativeFrom="paragraph">
+                  <wp:posOffset>35560</wp:posOffset>
+                </wp:positionV>
+                <wp:extent cx="3424033" cy="228600"/>
+                <wp:effectExtent l="0" t="0" r="24130" b="19050"/>
+                <wp:wrapNone/>
+                <wp:docPr id="30" name="Group 30"/>
+                <wp:cNvGraphicFramePr/>
+                <a:graphic xmlns:a="http://schemas.openxmlformats.org/drawingml/2006/main">
+                  <a:graphicData uri="http://schemas.microsoft.com/office/word/2010/wordprocessingGroup">
+                    <wpg:wgp>
+                      <wpg:cNvGrpSpPr/>
+                      <wpg:grpSpPr>
+                        <a:xfrm>
+                          <a:off x="0" y="0"/>
+                          <a:ext cx="3424033" cy="228600"/>
+                          <a:chOff x="0" y="0"/>
+                          <a:chExt cx="3424390" cy="228600"/>
+                        </a:xfrm>
+                      </wpg:grpSpPr>
+                      <wps:wsp>
+                        <wps:cNvPr id="31" name="Oval 31"/>
+                        <wps:cNvSpPr/>
+                        <wps:spPr>
+                          <a:xfrm>
+                            <a:off x="461176" y="0"/>
+                            <a:ext cx="227965" cy="228600"/>
+                          </a:xfrm>
+                          <a:prstGeom prst="ellipse">
+                            <a:avLst/>
+                          </a:prstGeom>
+                          <a:noFill/>
+                        </wps:spPr>
+                        <wps:style>
+                          <a:lnRef idx="2">
+                            <a:schemeClr val="dk1">
+                              <a:shade val="50000"/>
+                            </a:schemeClr>
+                          </a:lnRef>
+                          <a:fillRef idx="1">
+                            <a:schemeClr val="dk1"/>
+                          </a:fillRef>
+                          <a:effectRef idx="0">
+                            <a:schemeClr val="dk1"/>
+                          </a:effectRef>
+                          <a:fontRef idx="minor">
+                            <a:schemeClr val="lt1"/>
+                          </a:fontRef>
+                        </wps:style>
+                        <wps:bodyPr rot="0" spcFirstLastPara="0" vertOverflow="overflow" horzOverflow="overflow" vert="horz" wrap="square" lIns="91440" tIns="45720" rIns="91440" bIns="45720" numCol="1" spcCol="0" rtlCol="0" fromWordArt="0" anchor="ctr" anchorCtr="0" forceAA="0" compatLnSpc="1">
+                          <a:prstTxWarp prst="textNoShape">
+                            <a:avLst/>
+                          </a:prstTxWarp>
+                          <a:noAutofit/>
+                        </wps:bodyPr>
+                      </wps:wsp>
+                      <wps:wsp>
+                        <wps:cNvPr id="674" name="Oval 674"/>
+                        <wps:cNvSpPr/>
+                        <wps:spPr>
+                          <a:xfrm>
+                            <a:off x="914400" y="0"/>
+                            <a:ext cx="227965" cy="228600"/>
+                          </a:xfrm>
+                          <a:prstGeom prst="ellipse">
+                            <a:avLst/>
+                          </a:prstGeom>
+                          <a:noFill/>
+                        </wps:spPr>
+                        <wps:style>
+                          <a:lnRef idx="2">
+                            <a:schemeClr val="dk1">
+                              <a:shade val="50000"/>
+                            </a:schemeClr>
+                          </a:lnRef>
+                          <a:fillRef idx="1">
+                            <a:schemeClr val="dk1"/>
+                          </a:fillRef>
+                          <a:effectRef idx="0">
+                            <a:schemeClr val="dk1"/>
+                          </a:effectRef>
+                          <a:fontRef idx="minor">
+                            <a:schemeClr val="lt1"/>
+                          </a:fontRef>
+                        </wps:style>
+                        <wps:bodyPr rot="0" spcFirstLastPara="0" vertOverflow="overflow" horzOverflow="overflow" vert="horz" wrap="square" lIns="91440" tIns="45720" rIns="91440" bIns="45720" numCol="1" spcCol="0" rtlCol="0" fromWordArt="0" anchor="ctr" anchorCtr="0" forceAA="0" compatLnSpc="1">
+                          <a:prstTxWarp prst="textNoShape">
+                            <a:avLst/>
+                          </a:prstTxWarp>
+                          <a:noAutofit/>
+                        </wps:bodyPr>
+                      </wps:wsp>
+                      <wps:wsp>
+                        <wps:cNvPr id="675" name="Oval 675"/>
+                        <wps:cNvSpPr/>
+                        <wps:spPr>
+                          <a:xfrm>
+                            <a:off x="1367625" y="0"/>
+                            <a:ext cx="227965" cy="228600"/>
+                          </a:xfrm>
+                          <a:prstGeom prst="ellipse">
+                            <a:avLst/>
+                          </a:prstGeom>
+                          <a:noFill/>
+                        </wps:spPr>
+                        <wps:style>
+                          <a:lnRef idx="2">
+                            <a:schemeClr val="dk1">
+                              <a:shade val="50000"/>
+                            </a:schemeClr>
+                          </a:lnRef>
+                          <a:fillRef idx="1">
+                            <a:schemeClr val="dk1"/>
+                          </a:fillRef>
+                          <a:effectRef idx="0">
+                            <a:schemeClr val="dk1"/>
+                          </a:effectRef>
+                          <a:fontRef idx="minor">
+                            <a:schemeClr val="lt1"/>
+                          </a:fontRef>
+                        </wps:style>
+                        <wps:bodyPr rot="0" spcFirstLastPara="0" vertOverflow="overflow" horzOverflow="overflow" vert="horz" wrap="square" lIns="91440" tIns="45720" rIns="91440" bIns="45720" numCol="1" spcCol="0" rtlCol="0" fromWordArt="0" anchor="ctr" anchorCtr="0" forceAA="0" compatLnSpc="1">
+                          <a:prstTxWarp prst="textNoShape">
+                            <a:avLst/>
+                          </a:prstTxWarp>
+                          <a:noAutofit/>
+                        </wps:bodyPr>
+                      </wps:wsp>
+                      <wps:wsp>
+                        <wps:cNvPr id="678" name="Oval 678"/>
+                        <wps:cNvSpPr/>
+                        <wps:spPr>
+                          <a:xfrm>
+                            <a:off x="1836752" y="0"/>
+                            <a:ext cx="227965" cy="228600"/>
+                          </a:xfrm>
+                          <a:prstGeom prst="ellipse">
+                            <a:avLst/>
+                          </a:prstGeom>
+                          <a:noFill/>
+                          <a:ln w="12700" cap="flat" cmpd="sng" algn="ctr">
+                            <a:solidFill>
+                              <a:sysClr val="windowText" lastClr="000000">
+                                <a:shade val="50000"/>
+                              </a:sysClr>
+                            </a:solidFill>
+                            <a:prstDash val="solid"/>
+                            <a:miter lim="800000"/>
+                          </a:ln>
+                          <a:effectLst/>
+                        </wps:spPr>
+                        <wps:bodyPr rot="0" spcFirstLastPara="0" vertOverflow="overflow" horzOverflow="overflow" vert="horz" wrap="square" lIns="91440" tIns="45720" rIns="91440" bIns="45720" numCol="1" spcCol="0" rtlCol="0" fromWordArt="0" anchor="ctr" anchorCtr="0" forceAA="0" compatLnSpc="1">
+                          <a:prstTxWarp prst="textNoShape">
+                            <a:avLst/>
+                          </a:prstTxWarp>
+                          <a:noAutofit/>
+                        </wps:bodyPr>
+                      </wps:wsp>
+                      <wps:wsp>
+                        <wps:cNvPr id="679" name="Oval 679"/>
+                        <wps:cNvSpPr/>
+                        <wps:spPr>
+                          <a:xfrm>
+                            <a:off x="2282025" y="0"/>
+                            <a:ext cx="227965" cy="228600"/>
+                          </a:xfrm>
+                          <a:prstGeom prst="ellipse">
+                            <a:avLst/>
+                          </a:prstGeom>
+                          <a:noFill/>
+                        </wps:spPr>
+                        <wps:style>
+                          <a:lnRef idx="2">
+                            <a:schemeClr val="dk1">
+                              <a:shade val="50000"/>
+                            </a:schemeClr>
+                          </a:lnRef>
+                          <a:fillRef idx="1">
+                            <a:schemeClr val="dk1"/>
+                          </a:fillRef>
+                          <a:effectRef idx="0">
+                            <a:schemeClr val="dk1"/>
+                          </a:effectRef>
+                          <a:fontRef idx="minor">
+                            <a:schemeClr val="lt1"/>
+                          </a:fontRef>
+                        </wps:style>
+                        <wps:bodyPr rot="0" spcFirstLastPara="0" vertOverflow="overflow" horzOverflow="overflow" vert="horz" wrap="square" lIns="91440" tIns="45720" rIns="91440" bIns="45720" numCol="1" spcCol="0" rtlCol="0" fromWordArt="0" anchor="ctr" anchorCtr="0" forceAA="0" compatLnSpc="1">
+                          <a:prstTxWarp prst="textNoShape">
+                            <a:avLst/>
+                          </a:prstTxWarp>
+                          <a:noAutofit/>
+                        </wps:bodyPr>
+                      </wps:wsp>
+                      <wps:wsp>
+                        <wps:cNvPr id="680" name="Oval 680"/>
+                        <wps:cNvSpPr/>
+                        <wps:spPr>
+                          <a:xfrm>
+                            <a:off x="2743200" y="0"/>
+                            <a:ext cx="227965" cy="228600"/>
+                          </a:xfrm>
+                          <a:prstGeom prst="ellipse">
+                            <a:avLst/>
+                          </a:prstGeom>
+                          <a:noFill/>
+                        </wps:spPr>
+                        <wps:style>
+                          <a:lnRef idx="2">
+                            <a:schemeClr val="dk1">
+                              <a:shade val="50000"/>
+                            </a:schemeClr>
+                          </a:lnRef>
+                          <a:fillRef idx="1">
+                            <a:schemeClr val="dk1"/>
+                          </a:fillRef>
+                          <a:effectRef idx="0">
+                            <a:schemeClr val="dk1"/>
+                          </a:effectRef>
+                          <a:fontRef idx="minor">
+                            <a:schemeClr val="lt1"/>
+                          </a:fontRef>
+                        </wps:style>
+                        <wps:bodyPr rot="0" spcFirstLastPara="0" vertOverflow="overflow" horzOverflow="overflow" vert="horz" wrap="square" lIns="91440" tIns="45720" rIns="91440" bIns="45720" numCol="1" spcCol="0" rtlCol="0" fromWordArt="0" anchor="ctr" anchorCtr="0" forceAA="0" compatLnSpc="1">
+                          <a:prstTxWarp prst="textNoShape">
+                            <a:avLst/>
+                          </a:prstTxWarp>
+                          <a:noAutofit/>
+                        </wps:bodyPr>
+                      </wps:wsp>
+                      <wps:wsp>
+                        <wps:cNvPr id="681" name="Oval 681"/>
+                        <wps:cNvSpPr/>
+                        <wps:spPr>
+                          <a:xfrm>
+                            <a:off x="3196425" y="0"/>
+                            <a:ext cx="227965" cy="228600"/>
+                          </a:xfrm>
+                          <a:prstGeom prst="ellipse">
+                            <a:avLst/>
+                          </a:prstGeom>
+                          <a:noFill/>
+                        </wps:spPr>
+                        <wps:style>
+                          <a:lnRef idx="2">
+                            <a:schemeClr val="dk1">
+                              <a:shade val="50000"/>
+                            </a:schemeClr>
+                          </a:lnRef>
+                          <a:fillRef idx="1">
+                            <a:schemeClr val="dk1"/>
+                          </a:fillRef>
+                          <a:effectRef idx="0">
+                            <a:schemeClr val="dk1"/>
+                          </a:effectRef>
+                          <a:fontRef idx="minor">
+                            <a:schemeClr val="lt1"/>
+                          </a:fontRef>
+                        </wps:style>
+                        <wps:bodyPr rot="0" spcFirstLastPara="0" vertOverflow="overflow" horzOverflow="overflow" vert="horz" wrap="square" lIns="91440" tIns="45720" rIns="91440" bIns="45720" numCol="1" spcCol="0" rtlCol="0" fromWordArt="0" anchor="ctr" anchorCtr="0" forceAA="0" compatLnSpc="1">
+                          <a:prstTxWarp prst="textNoShape">
+                            <a:avLst/>
+                          </a:prstTxWarp>
+                          <a:noAutofit/>
+                        </wps:bodyPr>
+                      </wps:wsp>
+                      <wps:wsp>
+                        <wps:cNvPr id="684" name="Oval 684"/>
+                        <wps:cNvSpPr/>
+                        <wps:spPr>
+                          <a:xfrm>
+                            <a:off x="0" y="0"/>
+                            <a:ext cx="227965" cy="228600"/>
+                          </a:xfrm>
+                          <a:prstGeom prst="ellipse">
+                            <a:avLst/>
+                          </a:prstGeom>
+                          <a:noFill/>
+                        </wps:spPr>
+                        <wps:style>
+                          <a:lnRef idx="2">
+                            <a:schemeClr val="dk1">
+                              <a:shade val="50000"/>
+                            </a:schemeClr>
+                          </a:lnRef>
+                          <a:fillRef idx="1">
+                            <a:schemeClr val="dk1"/>
+                          </a:fillRef>
+                          <a:effectRef idx="0">
+                            <a:schemeClr val="dk1"/>
+                          </a:effectRef>
+                          <a:fontRef idx="minor">
+                            <a:schemeClr val="lt1"/>
+                          </a:fontRef>
+                        </wps:style>
+                        <wps:bodyPr rot="0" spcFirstLastPara="0" vertOverflow="overflow" horzOverflow="overflow" vert="horz" wrap="square" lIns="91440" tIns="45720" rIns="91440" bIns="45720" numCol="1" spcCol="0" rtlCol="0" fromWordArt="0" anchor="ctr" anchorCtr="0" forceAA="0" compatLnSpc="1">
+                          <a:prstTxWarp prst="textNoShape">
+                            <a:avLst/>
+                          </a:prstTxWarp>
+                          <a:noAutofit/>
+                        </wps:bodyPr>
+                      </wps:wsp>
+                    </wpg:wgp>
+                  </a:graphicData>
+                </a:graphic>
+                <wp14:sizeRelH relativeFrom="margin">
+                  <wp14:pctWidth>0</wp14:pctWidth>
+                </wp14:sizeRelH>
+              </wp:anchor>
+            </w:drawing>
+          </mc:Choice>
+          <mc:Fallback>
+            <w:pict>
+              <v:group w14:anchorId="1B840529" id="Group 30" o:spid="_x0000_s1026" style="position:absolute;margin-left:123.2pt;margin-top:2.8pt;width:269.6pt;height:18pt;z-index:251629568;mso-width-relative:margin" coordsize="34243,2286" o:gfxdata="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">
+                <v:oval id="Oval 31" o:spid="_x0000_s1027" style="position:absolute;left:4611;width:2280;height:2286;visibility:visible;mso-wrap-style:square;v-text-anchor:middle" o:gfxdata="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" filled="f" strokecolor="black [1600]" strokeweight="1pt">
+                  <v:stroke joinstyle="miter"/>
+                </v:oval>
+                <v:oval id="Oval 674" o:spid="_x0000_s1028" style="position:absolute;left:9144;width:2279;height:2286;visibility:visible;mso-wrap-style:square;v-text-anchor:middle" o:gfxdata="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" filled="f" strokecolor="black [1600]" strokeweight="1pt">
+                  <v:stroke joinstyle="miter"/>
+                </v:oval>
+                <v:oval id="Oval 675" o:spid="_x0000_s1029" style="position:absolute;left:13676;width:2279;height:2286;visibility:visible;mso-wrap-style:square;v-text-anchor:middle" o:gfxdata="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" filled="f" strokecolor="black [1600]" strokeweight="1pt">
+                  <v:stroke joinstyle="miter"/>
+                </v:oval>
+                <v:oval id="Oval 678" o:spid="_x0000_s1030" style="position:absolute;left:18367;width:2280;height:2286;visibility:visible;mso-wrap-style:square;v-text-anchor:middle" o:gfxdata="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" filled="f" strokeweight="1pt">
+                  <v:stroke joinstyle="miter"/>
+                </v:oval>
+                <v:oval id="Oval 679" o:spid="_x0000_s1031" style="position:absolute;left:22820;width:2279;height:2286;visibility:visible;mso-wrap-style:square;v-text-anchor:middle" o:gfxdata="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" filled="f" strokecolor="black [1600]" strokeweight="1pt">
+                  <v:stroke joinstyle="miter"/>
+                </v:oval>
+                <v:oval id="Oval 680" o:spid="_x0000_s1032" style="position:absolute;left:27432;width:2279;height:2286;visibility:visible;mso-wrap-style:square;v-text-anchor:middle" o:gfxdata="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" filled="f" strokecolor="black [1600]" strokeweight="1pt">
+                  <v:stroke joinstyle="miter"/>
+                </v:oval>
+                <v:oval id="Oval 681" o:spid="_x0000_s1033" style="position:absolute;left:31964;width:2279;height:2286;visibility:visible;mso-wrap-style:square;v-text-anchor:middle" o:gfxdata="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" filled="f" strokecolor="black [1600]" strokeweight="1pt">
+                  <v:stroke joinstyle="miter"/>
+                </v:oval>
+                <v:oval id="Oval 684" o:spid="_x0000_s1034" style="position:absolute;width:2279;height:2286;visibility:visible;mso-wrap-style:square;v-text-anchor:middle" o:gfxdata="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" filled="f" strokecolor="black [1600]" strokeweight="1pt">
+                  <v:stroke joinstyle="miter"/>
+                </v:oval>
+              </v:group>
+            </w:pict>
+          </mc:Fallback>
+        </mc:AlternateContent>
+      </w:r>
+      <w:r>
+        <w:rPr>
+          <w:sz w:val="32"/>
+        </w:rPr>
+        <w:t>Hatch High</w:t>
+      </w:r>
+      <w:r>
+        <w:rPr>
+          <w:sz w:val="20"/>
+        </w:rPr>
+        <w:tab/>
+        <w:t>1</w:t>
+      </w:r>
+      <w:r>
+        <w:rPr>
+          <w:sz w:val="20"/>
+        </w:rPr>
+        <w:tab/>
+        <w:t>2</w:t>
+      </w:r>
+      <w:r>
+        <w:rPr>
+          <w:sz w:val="20"/>
+        </w:rPr>
+        <w:tab/>
+        <w:t>3</w:t>
+      </w:r>
+      <w:r>
+        <w:rPr>
+          <w:sz w:val="20"/>
+        </w:rPr>
+        <w:tab/>
+        <w:t>4</w:t>
+      </w:r>
+      <w:r>
+        <w:rPr>
+          <w:sz w:val="20"/>
+        </w:rPr>
+        <w:tab/>
+        <w:t>5</w:t>
+      </w:r>
+      <w:r>
+        <w:rPr>
+          <w:sz w:val="20"/>
+        </w:rPr>
+        <w:tab/>
+        <w:t>6</w:t>
+      </w:r>
+      <w:r>
+        <w:rPr>
+          <w:sz w:val="20"/>
+        </w:rPr>
+        <w:tab/>
+        <w:t>7</w:t>
+      </w:r>
+      <w:r>
+        <w:rPr>
+          <w:sz w:val="20"/>
+        </w:rPr>
+        <w:tab/>
+        <w:t>8</w:t>
+      </w:r>
+    </w:p>
+    <w:p>
+      <w:pPr>
+        <w:tabs>
+          <w:tab w:val="left" w:pos="2610"/>
+          <w:tab w:val="left" w:pos="3330"/>
+          <w:tab w:val="left" w:pos="4050"/>
+          <w:tab w:val="left" w:pos="4770"/>
+          <w:tab w:val="left" w:pos="5490"/>
+          <w:tab w:val="left" w:pos="6210"/>
+          <w:tab w:val="left" w:pos="6930"/>
+          <w:tab w:val="left" w:pos="7650"/>
+          <w:tab w:val="left" w:pos="8370"/>
+          <w:tab w:val="left" w:pos="9090"/>
+          <w:tab w:val="left" w:pos="9810"/>
+          <w:tab w:val="left" w:pos="10440"/>
+        </w:tabs>
+        <w:spacing w:after="0" w:line="312" w:lineRule="auto"/>
+        <w:rPr>
+          <w:sz w:val="32"/>
+        </w:rPr>
+      </w:pPr>
+      <w:r>
+        <w:rPr>
+          <w:noProof/>
+          <w:sz w:val="32"/>
+        </w:rPr>
+        <mc:AlternateContent>
+          <mc:Choice Requires="wpg">
+            <w:drawing>
+              <wp:anchor distT="0" distB="0" distL="114300" distR="114300" simplePos="0" relativeHeight="251624448" behindDoc="0" locked="0" layoutInCell="1" allowOverlap="1" wp14:anchorId="666D6AA7" wp14:editId="0EA17432">
+                <wp:simplePos x="0" y="0"/>
+                <wp:positionH relativeFrom="column">
+                  <wp:posOffset>1562100</wp:posOffset>
+                </wp:positionH>
+                <wp:positionV relativeFrom="paragraph">
+                  <wp:posOffset>32385</wp:posOffset>
                 </wp:positionV>
                 <wp:extent cx="5237480" cy="228600"/>
                 <wp:effectExtent l="0" t="0" r="20320" b="19050"/>
@@ -6383,7 +7548,7 @@
           </mc:Choice>
           <mc:Fallback>
             <w:pict>
-              <v:group w14:anchorId="1231D16C" id="Group 624" o:spid="_x0000_s1026" style="position:absolute;margin-left:123.75pt;margin-top:4.8pt;width:412.4pt;height:18pt;z-index:251632640;mso-width-relative:margin" coordsize="52382,2286" o:gfxdata="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">
+              <v:group w14:anchorId="20B778E0" id="Group 624" o:spid="_x0000_s1026" style="position:absolute;margin-left:123pt;margin-top:2.55pt;width:412.4pt;height:18pt;z-index:251624448;mso-width-relative:margin" coordsize="52382,2286" o:gfxdata="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">
                 <v:oval id="Oval 625" o:spid="_x0000_s1027" style="position:absolute;left:4611;width:2280;height:2286;visibility:visible;mso-wrap-style:square;v-text-anchor:middle" o:gfxdata="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" filled="f" strokecolor="black [1600]" strokeweight="1pt">
                   <v:stroke joinstyle="miter"/>
                 </v:oval>
@@ -6427,60 +7592,96 @@
       </w:r>
       <w:r>
         <w:rPr>
-          <w:sz w:val="36"/>
+          <w:sz w:val="32"/>
         </w:rPr>
         <w:t>Cargo Low</w:t>
       </w:r>
       <w:r>
         <w:rPr>
-          <w:sz w:val="14"/>
-        </w:rPr>
-        <w:tab/>
-      </w:r>
-      <w:r>
+          <w:sz w:val="12"/>
+        </w:rPr>
+        <w:tab/>
+      </w:r>
+      <w:r>
+        <w:rPr>
+          <w:sz w:val="20"/>
+        </w:rPr>
         <w:t>1</w:t>
       </w:r>
       <w:r>
+        <w:rPr>
+          <w:sz w:val="20"/>
+        </w:rPr>
         <w:tab/>
         <w:t>2</w:t>
       </w:r>
       <w:r>
+        <w:rPr>
+          <w:sz w:val="20"/>
+        </w:rPr>
         <w:tab/>
         <w:t>3</w:t>
       </w:r>
       <w:r>
+        <w:rPr>
+          <w:sz w:val="20"/>
+        </w:rPr>
         <w:tab/>
         <w:t>4</w:t>
       </w:r>
       <w:r>
+        <w:rPr>
+          <w:sz w:val="20"/>
+        </w:rPr>
         <w:tab/>
         <w:t>5</w:t>
       </w:r>
       <w:r>
+        <w:rPr>
+          <w:sz w:val="20"/>
+        </w:rPr>
         <w:tab/>
         <w:t>6</w:t>
       </w:r>
       <w:r>
+        <w:rPr>
+          <w:sz w:val="20"/>
+        </w:rPr>
         <w:tab/>
         <w:t>7</w:t>
       </w:r>
       <w:r>
+        <w:rPr>
+          <w:sz w:val="20"/>
+        </w:rPr>
         <w:tab/>
         <w:t>8</w:t>
       </w:r>
       <w:r>
+        <w:rPr>
+          <w:sz w:val="20"/>
+        </w:rPr>
         <w:tab/>
         <w:t>9</w:t>
       </w:r>
       <w:r>
+        <w:rPr>
+          <w:sz w:val="20"/>
+        </w:rPr>
         <w:tab/>
         <w:t>10</w:t>
       </w:r>
       <w:r>
+        <w:rPr>
+          <w:sz w:val="20"/>
+        </w:rPr>
         <w:tab/>
         <w:t>11</w:t>
       </w:r>
       <w:r>
+        <w:rPr>
+          <w:sz w:val="20"/>
+        </w:rPr>
         <w:tab/>
         <w:t>12</w:t>
       </w:r>
@@ -6503,24 +7704,97 @@
         </w:tabs>
         <w:spacing w:after="0" w:line="312" w:lineRule="auto"/>
         <w:rPr>
-          <w:sz w:val="36"/>
+          <w:sz w:val="32"/>
         </w:rPr>
       </w:pPr>
       <w:r>
         <w:rPr>
           <w:noProof/>
-          <w:sz w:val="36"/>
+          <w:sz w:val="32"/>
+        </w:rPr>
+        <mc:AlternateContent>
+          <mc:Choice Requires="wps">
+            <w:drawing>
+              <wp:anchor distT="0" distB="0" distL="114300" distR="114300" simplePos="0" relativeHeight="251691008" behindDoc="0" locked="0" layoutInCell="1" allowOverlap="1" wp14:anchorId="16FE7233" wp14:editId="3A6FDDA7">
+                <wp:simplePos x="0" y="0"/>
+                <wp:positionH relativeFrom="column">
+                  <wp:posOffset>-200025</wp:posOffset>
+                </wp:positionH>
+                <wp:positionV relativeFrom="paragraph">
+                  <wp:posOffset>263525</wp:posOffset>
+                </wp:positionV>
+                <wp:extent cx="1371600" cy="0"/>
+                <wp:effectExtent l="19050" t="19050" r="0" b="19050"/>
+                <wp:wrapNone/>
+                <wp:docPr id="692" name="Straight Connector 692"/>
+                <wp:cNvGraphicFramePr/>
+                <a:graphic xmlns:a="http://schemas.openxmlformats.org/drawingml/2006/main">
+                  <a:graphicData uri="http://schemas.microsoft.com/office/word/2010/wordprocessingShape">
+                    <wps:wsp>
+                      <wps:cNvCnPr/>
+                      <wps:spPr>
+                        <a:xfrm flipH="1">
+                          <a:off x="0" y="0"/>
+                          <a:ext cx="1371600" cy="0"/>
+                        </a:xfrm>
+                        <a:prstGeom prst="line">
+                          <a:avLst/>
+                        </a:prstGeom>
+                        <a:ln w="28575">
+                          <a:solidFill>
+                            <a:schemeClr val="tx1"/>
+                          </a:solidFill>
+                        </a:ln>
+                        <a:effectLst/>
+                      </wps:spPr>
+                      <wps:style>
+                        <a:lnRef idx="1">
+                          <a:schemeClr val="accent1"/>
+                        </a:lnRef>
+                        <a:fillRef idx="0">
+                          <a:schemeClr val="accent1"/>
+                        </a:fillRef>
+                        <a:effectRef idx="0">
+                          <a:schemeClr val="accent1"/>
+                        </a:effectRef>
+                        <a:fontRef idx="minor">
+                          <a:schemeClr val="tx1"/>
+                        </a:fontRef>
+                      </wps:style>
+                      <wps:bodyPr/>
+                    </wps:wsp>
+                  </a:graphicData>
+                </a:graphic>
+                <wp14:sizeRelH relativeFrom="margin">
+                  <wp14:pctWidth>0</wp14:pctWidth>
+                </wp14:sizeRelH>
+              </wp:anchor>
+            </w:drawing>
+          </mc:Choice>
+          <mc:Fallback>
+            <w:pict>
+              <v:line w14:anchorId="6D90024A" id="Straight Connector 692" o:spid="_x0000_s1026" style="position:absolute;flip:x;z-index:251691008;visibility:visible;mso-wrap-style:square;mso-width-percent:0;mso-wrap-distance-left:9pt;mso-wrap-distance-top:0;mso-wrap-distance-right:9pt;mso-wrap-distance-bottom:0;mso-position-horizontal:absolute;mso-position-horizontal-relative:text;mso-position-vertical:absolute;mso-position-vertical-relative:text;mso-width-percent:0;mso-width-relative:margin" from="-15.75pt,20.75pt" to="92.25pt,20.75pt" o:gfxdata="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" strokecolor="black [3213]" strokeweight="2.25pt">
+                <v:stroke joinstyle="miter"/>
+              </v:line>
+            </w:pict>
+          </mc:Fallback>
+        </mc:AlternateContent>
+      </w:r>
+      <w:r>
+        <w:rPr>
+          <w:noProof/>
+          <w:sz w:val="32"/>
         </w:rPr>
         <mc:AlternateContent>
           <mc:Choice Requires="wpg">
             <w:drawing>
-              <wp:anchor distT="0" distB="0" distL="114300" distR="114300" simplePos="0" relativeHeight="251634688" behindDoc="0" locked="0" layoutInCell="1" allowOverlap="1" wp14:anchorId="26637147" wp14:editId="4FFD69F6">
+              <wp:anchor distT="0" distB="0" distL="114300" distR="114300" simplePos="0" relativeHeight="251627520" behindDoc="0" locked="0" layoutInCell="1" allowOverlap="1" wp14:anchorId="26637147" wp14:editId="4FFD69F6">
                 <wp:simplePos x="0" y="0"/>
                 <wp:positionH relativeFrom="column">
-                  <wp:posOffset>1571625</wp:posOffset>
+                  <wp:posOffset>1562100</wp:posOffset>
                 </wp:positionH>
                 <wp:positionV relativeFrom="paragraph">
-                  <wp:posOffset>60960</wp:posOffset>
+                  <wp:posOffset>32385</wp:posOffset>
                 </wp:positionV>
                 <wp:extent cx="3433558" cy="228600"/>
                 <wp:effectExtent l="0" t="0" r="14605" b="19050"/>
@@ -6832,7 +8106,7 @@
           </mc:Choice>
           <mc:Fallback>
             <w:pict>
-              <v:group w14:anchorId="31E904A6" id="Group 17" o:spid="_x0000_s1026" style="position:absolute;margin-left:123.75pt;margin-top:4.8pt;width:270.35pt;height:18pt;z-index:251634688;mso-width-relative:margin" coordsize="34339,2286" o:gfxdata="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">
+              <v:group w14:anchorId="74430CAC" id="Group 17" o:spid="_x0000_s1026" style="position:absolute;margin-left:123pt;margin-top:2.55pt;width:270.35pt;height:18pt;z-index:251627520;mso-width-relative:margin" coordsize="34339,2286" o:gfxdata="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">
                 <v:oval id="Oval 18" o:spid="_x0000_s1027" style="position:absolute;left:4611;width:2280;height:2286;visibility:visible;mso-wrap-style:square;v-text-anchor:middle" o:gfxdata="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" filled="f" strokecolor="black [1600]" strokeweight="1pt">
                   <v:stroke joinstyle="miter"/>
                 </v:oval>
@@ -6864,44 +8138,68 @@
       </w:r>
       <w:r>
         <w:rPr>
-          <w:sz w:val="36"/>
+          <w:sz w:val="32"/>
         </w:rPr>
         <w:t>Cargo High</w:t>
       </w:r>
       <w:r>
         <w:rPr>
-          <w:sz w:val="14"/>
-        </w:rPr>
-        <w:tab/>
-      </w:r>
-      <w:r>
+          <w:sz w:val="12"/>
+        </w:rPr>
+        <w:tab/>
+      </w:r>
+      <w:r>
+        <w:rPr>
+          <w:sz w:val="20"/>
+        </w:rPr>
         <w:t>1</w:t>
       </w:r>
       <w:r>
+        <w:rPr>
+          <w:sz w:val="20"/>
+        </w:rPr>
         <w:tab/>
         <w:t>2</w:t>
       </w:r>
       <w:r>
+        <w:rPr>
+          <w:sz w:val="20"/>
+        </w:rPr>
         <w:tab/>
         <w:t>3</w:t>
       </w:r>
       <w:r>
+        <w:rPr>
+          <w:sz w:val="20"/>
+        </w:rPr>
         <w:tab/>
         <w:t>4</w:t>
       </w:r>
       <w:r>
+        <w:rPr>
+          <w:sz w:val="20"/>
+        </w:rPr>
         <w:tab/>
         <w:t>5</w:t>
       </w:r>
       <w:r>
+        <w:rPr>
+          <w:sz w:val="20"/>
+        </w:rPr>
         <w:tab/>
         <w:t>6</w:t>
       </w:r>
       <w:r>
+        <w:rPr>
+          <w:sz w:val="20"/>
+        </w:rPr>
         <w:tab/>
         <w:t>7</w:t>
       </w:r>
       <w:r>
+        <w:rPr>
+          <w:sz w:val="20"/>
+        </w:rPr>
         <w:tab/>
         <w:t>8</w:t>
       </w:r>
@@ -6924,24 +8222,97 @@
         </w:tabs>
         <w:spacing w:after="0" w:line="312" w:lineRule="auto"/>
         <w:rPr>
-          <w:sz w:val="36"/>
+          <w:sz w:val="32"/>
         </w:rPr>
       </w:pPr>
       <w:r>
         <w:rPr>
           <w:noProof/>
-          <w:sz w:val="36"/>
+          <w:sz w:val="32"/>
+        </w:rPr>
+        <mc:AlternateContent>
+          <mc:Choice Requires="wps">
+            <w:drawing>
+              <wp:anchor distT="0" distB="0" distL="114300" distR="114300" simplePos="0" relativeHeight="251694080" behindDoc="0" locked="0" layoutInCell="1" allowOverlap="1" wp14:anchorId="16FE7233" wp14:editId="3A6FDDA7">
+                <wp:simplePos x="0" y="0"/>
+                <wp:positionH relativeFrom="column">
+                  <wp:posOffset>-200025</wp:posOffset>
+                </wp:positionH>
+                <wp:positionV relativeFrom="paragraph">
+                  <wp:posOffset>283845</wp:posOffset>
+                </wp:positionV>
+                <wp:extent cx="1371600" cy="0"/>
+                <wp:effectExtent l="19050" t="19050" r="0" b="19050"/>
+                <wp:wrapNone/>
+                <wp:docPr id="693" name="Straight Connector 693"/>
+                <wp:cNvGraphicFramePr/>
+                <a:graphic xmlns:a="http://schemas.openxmlformats.org/drawingml/2006/main">
+                  <a:graphicData uri="http://schemas.microsoft.com/office/word/2010/wordprocessingShape">
+                    <wps:wsp>
+                      <wps:cNvCnPr/>
+                      <wps:spPr>
+                        <a:xfrm flipH="1">
+                          <a:off x="0" y="0"/>
+                          <a:ext cx="1371600" cy="0"/>
+                        </a:xfrm>
+                        <a:prstGeom prst="line">
+                          <a:avLst/>
+                        </a:prstGeom>
+                        <a:ln w="28575">
+                          <a:solidFill>
+                            <a:schemeClr val="tx1"/>
+                          </a:solidFill>
+                        </a:ln>
+                        <a:effectLst/>
+                      </wps:spPr>
+                      <wps:style>
+                        <a:lnRef idx="1">
+                          <a:schemeClr val="accent1"/>
+                        </a:lnRef>
+                        <a:fillRef idx="0">
+                          <a:schemeClr val="accent1"/>
+                        </a:fillRef>
+                        <a:effectRef idx="0">
+                          <a:schemeClr val="accent1"/>
+                        </a:effectRef>
+                        <a:fontRef idx="minor">
+                          <a:schemeClr val="tx1"/>
+                        </a:fontRef>
+                      </wps:style>
+                      <wps:bodyPr/>
+                    </wps:wsp>
+                  </a:graphicData>
+                </a:graphic>
+                <wp14:sizeRelH relativeFrom="margin">
+                  <wp14:pctWidth>0</wp14:pctWidth>
+                </wp14:sizeRelH>
+              </wp:anchor>
+            </w:drawing>
+          </mc:Choice>
+          <mc:Fallback>
+            <w:pict>
+              <v:line w14:anchorId="06E65FA9" id="Straight Connector 693" o:spid="_x0000_s1026" style="position:absolute;flip:x;z-index:251694080;visibility:visible;mso-wrap-style:square;mso-width-percent:0;mso-wrap-distance-left:9pt;mso-wrap-distance-top:0;mso-wrap-distance-right:9pt;mso-wrap-distance-bottom:0;mso-position-horizontal:absolute;mso-position-horizontal-relative:text;mso-position-vertical:absolute;mso-position-vertical-relative:text;mso-width-percent:0;mso-width-relative:margin" from="-15.75pt,22.35pt" to="92.25pt,22.35pt" o:gfxdata="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" strokecolor="black [3213]" strokeweight="2.25pt">
+                <v:stroke joinstyle="miter"/>
+              </v:line>
+            </w:pict>
+          </mc:Fallback>
+        </mc:AlternateContent>
+      </w:r>
+      <w:r>
+        <w:rPr>
+          <w:noProof/>
+          <w:sz w:val="32"/>
         </w:rPr>
         <mc:AlternateContent>
           <mc:Choice Requires="wpg">
             <w:drawing>
-              <wp:anchor distT="0" distB="0" distL="114300" distR="114300" simplePos="0" relativeHeight="251674624" behindDoc="0" locked="0" layoutInCell="1" allowOverlap="1" wp14:anchorId="5058F01E" wp14:editId="7F009459">
+              <wp:anchor distT="0" distB="0" distL="114300" distR="114300" simplePos="0" relativeHeight="251655168" behindDoc="0" locked="0" layoutInCell="1" allowOverlap="1" wp14:anchorId="5058F01E" wp14:editId="7F009459">
                 <wp:simplePos x="0" y="0"/>
                 <wp:positionH relativeFrom="column">
-                  <wp:posOffset>1576705</wp:posOffset>
+                  <wp:posOffset>1557655</wp:posOffset>
                 </wp:positionH>
                 <wp:positionV relativeFrom="paragraph">
-                  <wp:posOffset>64770</wp:posOffset>
+                  <wp:posOffset>26670</wp:posOffset>
                 </wp:positionV>
                 <wp:extent cx="1164190" cy="228600"/>
                 <wp:effectExtent l="0" t="0" r="17145" b="19050"/>
@@ -7082,7 +8453,7 @@
           </mc:Choice>
           <mc:Fallback>
             <w:pict>
-              <v:group w14:anchorId="79B19BF9" id="Group 650" o:spid="_x0000_s1026" style="position:absolute;margin-left:124.15pt;margin-top:5.1pt;width:91.65pt;height:18pt;z-index:251674624;mso-width-relative:margin;mso-height-relative:margin" coordsize="11643,2286" o:gfxdata="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">
+              <v:group w14:anchorId="60782BE1" id="Group 650" o:spid="_x0000_s1026" style="position:absolute;margin-left:122.65pt;margin-top:2.1pt;width:91.65pt;height:18pt;z-index:251655168;mso-width-relative:margin;mso-height-relative:margin" coordsize="11643,2286" o:gfxdata="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">
                 <v:oval id="Oval 651" o:spid="_x0000_s1027" style="position:absolute;left:4904;width:2280;height:2286;visibility:visible;mso-wrap-style:square;v-text-anchor:middle" o:gfxdata="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" filled="f" strokecolor="black [1600]" strokeweight="1pt">
                   <v:stroke joinstyle="miter"/>
                 </v:oval>
@@ -7099,24 +8470,33 @@
       </w:r>
       <w:r>
         <w:rPr>
-          <w:sz w:val="36"/>
+          <w:sz w:val="32"/>
         </w:rPr>
         <w:t>HAB Climb</w:t>
       </w:r>
       <w:r>
         <w:rPr>
-          <w:sz w:val="14"/>
-        </w:rPr>
-        <w:tab/>
-      </w:r>
-      <w:r>
+          <w:sz w:val="12"/>
+        </w:rPr>
+        <w:tab/>
+      </w:r>
+      <w:r>
+        <w:rPr>
+          <w:sz w:val="20"/>
+        </w:rPr>
         <w:t>L</w:t>
       </w:r>
       <w:r>
+        <w:rPr>
+          <w:sz w:val="20"/>
+        </w:rPr>
         <w:tab/>
         <w:t>M</w:t>
       </w:r>
       <w:r>
+        <w:rPr>
+          <w:sz w:val="20"/>
+        </w:rPr>
         <w:tab/>
         <w:t>H</w:t>
       </w:r>
@@ -7139,24 +8519,24 @@
         </w:tabs>
         <w:spacing w:after="0" w:line="312" w:lineRule="auto"/>
         <w:rPr>
-          <w:sz w:val="36"/>
+          <w:sz w:val="32"/>
         </w:rPr>
       </w:pPr>
       <w:r>
         <w:rPr>
           <w:noProof/>
-          <w:sz w:val="36"/>
+          <w:sz w:val="32"/>
         </w:rPr>
         <mc:AlternateContent>
           <mc:Choice Requires="wpg">
             <w:drawing>
-              <wp:anchor distT="0" distB="0" distL="114300" distR="114300" simplePos="0" relativeHeight="251676672" behindDoc="0" locked="0" layoutInCell="1" allowOverlap="1" wp14:anchorId="54481849" wp14:editId="6CD88F65">
+              <wp:anchor distT="0" distB="0" distL="114300" distR="114300" simplePos="0" relativeHeight="251656192" behindDoc="0" locked="0" layoutInCell="1" allowOverlap="1" wp14:anchorId="54481849" wp14:editId="6CD88F65">
                 <wp:simplePos x="0" y="0"/>
                 <wp:positionH relativeFrom="column">
-                  <wp:posOffset>1581150</wp:posOffset>
+                  <wp:posOffset>1571625</wp:posOffset>
                 </wp:positionH>
                 <wp:positionV relativeFrom="paragraph">
-                  <wp:posOffset>59690</wp:posOffset>
+                  <wp:posOffset>31115</wp:posOffset>
                 </wp:positionV>
                 <wp:extent cx="4370493" cy="228600"/>
                 <wp:effectExtent l="0" t="0" r="11430" b="19050"/>
@@ -7540,7 +8920,7 @@
           </mc:Choice>
           <mc:Fallback>
             <w:pict>
-              <v:group w14:anchorId="6A41BD63" id="Group 663" o:spid="_x0000_s1026" style="position:absolute;margin-left:124.5pt;margin-top:4.7pt;width:344.15pt;height:18pt;z-index:251676672;mso-width-relative:margin" coordsize="43709,2286" o:gfxdata="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">
+              <v:group w14:anchorId="4E033ABC" id="Group 663" o:spid="_x0000_s1026" style="position:absolute;margin-left:123.75pt;margin-top:2.45pt;width:344.15pt;height:18pt;z-index:251656192;mso-width-relative:margin" coordsize="43709,2286" o:gfxdata="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">
                 <v:oval id="Oval 664" o:spid="_x0000_s1027" style="position:absolute;left:4611;width:2280;height:2286;visibility:visible;mso-wrap-style:square;v-text-anchor:middle" o:gfxdata="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" filled="f" strokecolor="black [1600]" strokeweight="1pt">
                   <v:stroke joinstyle="miter"/>
                 </v:oval>
@@ -7578,52 +8958,82 @@
       </w:r>
       <w:r>
         <w:rPr>
-          <w:sz w:val="36"/>
+          <w:sz w:val="32"/>
         </w:rPr>
         <w:t>Foul</w:t>
       </w:r>
       <w:r>
         <w:rPr>
-          <w:sz w:val="14"/>
-        </w:rPr>
-        <w:tab/>
-      </w:r>
-      <w:r>
+          <w:sz w:val="12"/>
+        </w:rPr>
+        <w:tab/>
+      </w:r>
+      <w:r>
+        <w:rPr>
+          <w:sz w:val="20"/>
+        </w:rPr>
         <w:t>1</w:t>
       </w:r>
       <w:r>
+        <w:rPr>
+          <w:sz w:val="20"/>
+        </w:rPr>
         <w:tab/>
         <w:t>2</w:t>
       </w:r>
       <w:r>
+        <w:rPr>
+          <w:sz w:val="20"/>
+        </w:rPr>
         <w:tab/>
         <w:t>3</w:t>
       </w:r>
       <w:r>
+        <w:rPr>
+          <w:sz w:val="20"/>
+        </w:rPr>
         <w:tab/>
         <w:t>4</w:t>
       </w:r>
       <w:r>
+        <w:rPr>
+          <w:sz w:val="20"/>
+        </w:rPr>
         <w:tab/>
         <w:t>5</w:t>
       </w:r>
       <w:r>
+        <w:rPr>
+          <w:sz w:val="20"/>
+        </w:rPr>
         <w:tab/>
         <w:t>6</w:t>
       </w:r>
       <w:r>
+        <w:rPr>
+          <w:sz w:val="20"/>
+        </w:rPr>
         <w:tab/>
         <w:t>7</w:t>
       </w:r>
       <w:r>
+        <w:rPr>
+          <w:sz w:val="20"/>
+        </w:rPr>
         <w:tab/>
         <w:t>8</w:t>
       </w:r>
       <w:r>
+        <w:rPr>
+          <w:sz w:val="20"/>
+        </w:rPr>
         <w:tab/>
         <w:t>9</w:t>
       </w:r>
       <w:r>
+        <w:rPr>
+          <w:sz w:val="20"/>
+        </w:rPr>
         <w:tab/>
         <w:t>10</w:t>
       </w:r>
@@ -7646,24 +9056,24 @@
         </w:tabs>
         <w:spacing w:after="0" w:line="312" w:lineRule="auto"/>
         <w:rPr>
-          <w:sz w:val="36"/>
+          <w:sz w:val="32"/>
         </w:rPr>
       </w:pPr>
       <w:r>
         <w:rPr>
           <w:noProof/>
-          <w:sz w:val="36"/>
+          <w:sz w:val="32"/>
         </w:rPr>
         <mc:AlternateContent>
           <mc:Choice Requires="wpg">
             <w:drawing>
-              <wp:anchor distT="0" distB="0" distL="114300" distR="114300" simplePos="0" relativeHeight="251678720" behindDoc="0" locked="0" layoutInCell="1" allowOverlap="1" wp14:anchorId="49090C99" wp14:editId="7B352BCF">
+              <wp:anchor distT="0" distB="0" distL="114300" distR="114300" simplePos="0" relativeHeight="251657216" behindDoc="0" locked="0" layoutInCell="1" allowOverlap="1" wp14:anchorId="49090C99" wp14:editId="7B352BCF">
                 <wp:simplePos x="0" y="0"/>
                 <wp:positionH relativeFrom="column">
-                  <wp:posOffset>1576705</wp:posOffset>
+                  <wp:posOffset>1567180</wp:posOffset>
                 </wp:positionH>
                 <wp:positionV relativeFrom="paragraph">
-                  <wp:posOffset>59690</wp:posOffset>
+                  <wp:posOffset>31115</wp:posOffset>
                 </wp:positionV>
                 <wp:extent cx="689069" cy="228600"/>
                 <wp:effectExtent l="0" t="0" r="15875" b="19050"/>
@@ -7765,7 +9175,7 @@
           </mc:Choice>
           <mc:Fallback>
             <w:pict>
-              <v:group w14:anchorId="1EE56867" id="Group 676" o:spid="_x0000_s1026" style="position:absolute;margin-left:124.15pt;margin-top:4.7pt;width:54.25pt;height:18pt;z-index:251678720;mso-width-relative:margin" coordsize="6891,2286" o:gfxdata="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">
+              <v:group w14:anchorId="13E0E4F0" id="Group 676" o:spid="_x0000_s1026" style="position:absolute;margin-left:123.4pt;margin-top:2.45pt;width:54.25pt;height:18pt;z-index:251657216;mso-width-relative:margin" coordsize="6891,2286" o:gfxdata="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">
                 <v:oval id="Oval 677" o:spid="_x0000_s1027" style="position:absolute;left:4611;width:2280;height:2286;visibility:visible;mso-wrap-style:square;v-text-anchor:middle" o:gfxdata="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" filled="f" strokecolor="black [1600]" strokeweight="1pt">
                   <v:stroke joinstyle="miter"/>
                 </v:oval>
@@ -7779,20 +9189,26 @@
       </w:r>
       <w:r>
         <w:rPr>
-          <w:sz w:val="36"/>
+          <w:sz w:val="32"/>
         </w:rPr>
         <w:t>Card</w:t>
       </w:r>
       <w:r>
         <w:rPr>
-          <w:sz w:val="14"/>
-        </w:rPr>
-        <w:tab/>
-      </w:r>
-      <w:r>
+          <w:sz w:val="12"/>
+        </w:rPr>
+        <w:tab/>
+      </w:r>
+      <w:r>
+        <w:rPr>
+          <w:sz w:val="20"/>
+        </w:rPr>
         <w:t>Y</w:t>
       </w:r>
       <w:r>
+        <w:rPr>
+          <w:sz w:val="20"/>
+        </w:rPr>
         <w:tab/>
         <w:t>R</w:t>
       </w:r>
@@ -7814,22 +9230,25 @@
           <w:tab w:val="left" w:pos="10440"/>
         </w:tabs>
         <w:spacing w:after="0" w:line="312" w:lineRule="auto"/>
+        <w:rPr>
+          <w:sz w:val="20"/>
+        </w:rPr>
       </w:pPr>
       <w:r>
         <w:rPr>
           <w:noProof/>
-          <w:sz w:val="36"/>
+          <w:sz w:val="32"/>
         </w:rPr>
         <mc:AlternateContent>
           <mc:Choice Requires="wps">
             <w:drawing>
-              <wp:anchor distT="0" distB="0" distL="114300" distR="114300" simplePos="0" relativeHeight="251680768" behindDoc="0" locked="0" layoutInCell="1" allowOverlap="1">
+              <wp:anchor distT="0" distB="0" distL="114300" distR="114300" simplePos="0" relativeHeight="251658240" behindDoc="0" locked="0" layoutInCell="1" allowOverlap="1">
                 <wp:simplePos x="0" y="0"/>
                 <wp:positionH relativeFrom="column">
-                  <wp:posOffset>1576705</wp:posOffset>
+                  <wp:posOffset>1567180</wp:posOffset>
                 </wp:positionH>
                 <wp:positionV relativeFrom="paragraph">
-                  <wp:posOffset>62230</wp:posOffset>
+                  <wp:posOffset>33655</wp:posOffset>
                 </wp:positionV>
                 <wp:extent cx="227941" cy="228600"/>
                 <wp:effectExtent l="0" t="0" r="20320" b="19050"/>
@@ -7880,7 +9299,7 @@
           </mc:Choice>
           <mc:Fallback>
             <w:pict>
-              <v:oval w14:anchorId="1CC80942" id="Oval 699" o:spid="_x0000_s1026" style="position:absolute;margin-left:124.15pt;margin-top:4.9pt;width:17.95pt;height:18pt;z-index:251680768;visibility:visible;mso-wrap-style:square;mso-wrap-distance-left:9pt;mso-wrap-distance-top:0;mso-wrap-distance-right:9pt;mso-wrap-distance-bottom:0;mso-position-horizontal:absolute;mso-position-horizontal-relative:text;mso-position-vertical:absolute;mso-position-vertical-relative:text;v-text-anchor:middle" o:gfxdata="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" filled="f" strokecolor="black [1600]" strokeweight="1pt">
+              <v:oval w14:anchorId="27F04C05" id="Oval 699" o:spid="_x0000_s1026" style="position:absolute;margin-left:123.4pt;margin-top:2.65pt;width:17.95pt;height:18pt;z-index:251658240;visibility:visible;mso-wrap-style:square;mso-wrap-distance-left:9pt;mso-wrap-distance-top:0;mso-wrap-distance-right:9pt;mso-wrap-distance-bottom:0;mso-position-horizontal:absolute;mso-position-horizontal-relative:text;mso-position-vertical:absolute;mso-position-vertical-relative:text;v-text-anchor:middle" o:gfxdata="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" filled="f" strokecolor="black [1600]" strokeweight="1pt">
                 <v:stroke joinstyle="miter"/>
               </v:oval>
             </w:pict>
@@ -7889,17 +9308,20 @@
       </w:r>
       <w:r>
         <w:rPr>
-          <w:sz w:val="36"/>
+          <w:sz w:val="32"/>
         </w:rPr>
         <w:t>Disabled</w:t>
       </w:r>
       <w:r>
         <w:rPr>
-          <w:sz w:val="14"/>
-        </w:rPr>
-        <w:tab/>
-      </w:r>
-      <w:r>
+          <w:sz w:val="12"/>
+        </w:rPr>
+        <w:tab/>
+      </w:r>
+      <w:r>
+        <w:rPr>
+          <w:sz w:val="20"/>
+        </w:rPr>
         <w:t>Y</w:t>
       </w:r>
     </w:p>
@@ -7920,22 +9342,25 @@
           <w:tab w:val="left" w:pos="10440"/>
         </w:tabs>
         <w:spacing w:after="0" w:line="312" w:lineRule="auto"/>
+        <w:rPr>
+          <w:sz w:val="20"/>
+        </w:rPr>
       </w:pPr>
       <w:r>
         <w:rPr>
           <w:noProof/>
-          <w:sz w:val="36"/>
+          <w:sz w:val="32"/>
         </w:rPr>
         <mc:AlternateContent>
           <mc:Choice Requires="wps">
             <w:drawing>
-              <wp:anchor distT="0" distB="0" distL="114300" distR="114300" simplePos="0" relativeHeight="251684864" behindDoc="0" locked="0" layoutInCell="1" allowOverlap="1" wp14:anchorId="66CB6795" wp14:editId="24519DB1">
+              <wp:anchor distT="0" distB="0" distL="114300" distR="114300" simplePos="0" relativeHeight="251661312" behindDoc="0" locked="0" layoutInCell="1" allowOverlap="1" wp14:anchorId="66CB6795" wp14:editId="24519DB1">
                 <wp:simplePos x="0" y="0"/>
                 <wp:positionH relativeFrom="column">
-                  <wp:posOffset>1576705</wp:posOffset>
+                  <wp:posOffset>1567180</wp:posOffset>
                 </wp:positionH>
                 <wp:positionV relativeFrom="paragraph">
-                  <wp:posOffset>57785</wp:posOffset>
+                  <wp:posOffset>29210</wp:posOffset>
                 </wp:positionV>
                 <wp:extent cx="227941" cy="228600"/>
                 <wp:effectExtent l="0" t="0" r="20320" b="19050"/>
@@ -7986,7 +9411,7 @@
           </mc:Choice>
           <mc:Fallback>
             <w:pict>
-              <v:oval w14:anchorId="2625D343" id="Oval 725" o:spid="_x0000_s1026" style="position:absolute;margin-left:124.15pt;margin-top:4.55pt;width:17.95pt;height:18pt;z-index:251684864;visibility:visible;mso-wrap-style:square;mso-wrap-distance-left:9pt;mso-wrap-distance-top:0;mso-wrap-distance-right:9pt;mso-wrap-distance-bottom:0;mso-position-horizontal:absolute;mso-position-horizontal-relative:text;mso-position-vertical:absolute;mso-position-vertical-relative:text;v-text-anchor:middle" o:gfxdata="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" filled="f" strokecolor="black [1600]" strokeweight="1pt">
+              <v:oval w14:anchorId="068ECAB7" id="Oval 725" o:spid="_x0000_s1026" style="position:absolute;margin-left:123.4pt;margin-top:2.3pt;width:17.95pt;height:18pt;z-index:251661312;visibility:visible;mso-wrap-style:square;mso-wrap-distance-left:9pt;mso-wrap-distance-top:0;mso-wrap-distance-right:9pt;mso-wrap-distance-bottom:0;mso-position-horizontal:absolute;mso-position-horizontal-relative:text;mso-position-vertical:absolute;mso-position-vertical-relative:text;v-text-anchor:middle" o:gfxdata="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" filled="f" strokecolor="black [1600]" strokeweight="1pt">
                 <v:stroke joinstyle="miter"/>
               </v:oval>
             </w:pict>
@@ -7995,11 +9420,14 @@
       </w:r>
       <w:r>
         <w:rPr>
-          <w:sz w:val="36"/>
+          <w:sz w:val="32"/>
         </w:rPr>
         <w:t>Played D</w:t>
       </w:r>
       <w:r>
+        <w:rPr>
+          <w:sz w:val="20"/>
+        </w:rPr>
         <w:tab/>
         <w:t>Y</w:t>
       </w:r>
@@ -8021,22 +9449,25 @@
           <w:tab w:val="left" w:pos="10440"/>
         </w:tabs>
         <w:spacing w:after="0" w:line="312" w:lineRule="auto"/>
+        <w:rPr>
+          <w:sz w:val="20"/>
+        </w:rPr>
       </w:pPr>
       <w:r>
         <w:rPr>
           <w:noProof/>
-          <w:sz w:val="36"/>
+          <w:sz w:val="32"/>
         </w:rPr>
         <mc:AlternateContent>
           <mc:Choice Requires="wps">
             <w:drawing>
-              <wp:anchor distT="0" distB="0" distL="114300" distR="114300" simplePos="0" relativeHeight="251622400" behindDoc="0" locked="0" layoutInCell="1" allowOverlap="1" wp14:anchorId="0EC3870E" wp14:editId="7E20D05D">
+              <wp:anchor distT="0" distB="0" distL="114300" distR="114300" simplePos="0" relativeHeight="251620352" behindDoc="0" locked="0" layoutInCell="1" allowOverlap="1" wp14:anchorId="0EC3870E" wp14:editId="7E20D05D">
                 <wp:simplePos x="0" y="0"/>
                 <wp:positionH relativeFrom="column">
-                  <wp:posOffset>1580515</wp:posOffset>
+                  <wp:posOffset>1570990</wp:posOffset>
                 </wp:positionH>
                 <wp:positionV relativeFrom="paragraph">
-                  <wp:posOffset>62230</wp:posOffset>
+                  <wp:posOffset>33655</wp:posOffset>
                 </wp:positionV>
                 <wp:extent cx="227330" cy="228600"/>
                 <wp:effectExtent l="0" t="0" r="20320" b="19050"/>
@@ -8087,7 +9518,7 @@
           </mc:Choice>
           <mc:Fallback>
             <w:pict>
-              <v:oval w14:anchorId="12D7680D" id="Oval 2" o:spid="_x0000_s1026" style="position:absolute;margin-left:124.45pt;margin-top:4.9pt;width:17.9pt;height:18pt;z-index:251622400;visibility:visible;mso-wrap-style:square;mso-wrap-distance-left:9pt;mso-wrap-distance-top:0;mso-wrap-distance-right:9pt;mso-wrap-distance-bottom:0;mso-position-horizontal:absolute;mso-position-horizontal-relative:text;mso-position-vertical:absolute;mso-position-vertical-relative:text;v-text-anchor:middle" o:gfxdata="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" filled="f" strokecolor="black [1600]" strokeweight="1pt">
+              <v:oval w14:anchorId="4E34C9D0" id="Oval 2" o:spid="_x0000_s1026" style="position:absolute;margin-left:123.7pt;margin-top:2.65pt;width:17.9pt;height:18pt;z-index:251620352;visibility:visible;mso-wrap-style:square;mso-wrap-distance-left:9pt;mso-wrap-distance-top:0;mso-wrap-distance-right:9pt;mso-wrap-distance-bottom:0;mso-position-horizontal:absolute;mso-position-horizontal-relative:text;mso-position-vertical:absolute;mso-position-vertical-relative:text;v-text-anchor:middle" o:gfxdata="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" filled="f" strokecolor="black [1600]" strokeweight="1pt">
                 <v:stroke joinstyle="miter"/>
               </v:oval>
             </w:pict>
@@ -8096,27 +9527,36 @@
       </w:r>
       <w:r>
         <w:rPr>
-          <w:sz w:val="36"/>
+          <w:sz w:val="32"/>
         </w:rPr>
         <w:t>D</w:t>
       </w:r>
       <w:r>
         <w:rPr>
-          <w:sz w:val="36"/>
+          <w:sz w:val="32"/>
         </w:rPr>
         <w:t xml:space="preserve"> Against</w:t>
       </w:r>
       <w:r>
         <w:rPr>
-          <w:sz w:val="14"/>
-        </w:rPr>
-        <w:tab/>
-      </w:r>
-      <w:r>
+          <w:sz w:val="12"/>
+        </w:rPr>
+        <w:tab/>
+      </w:r>
+      <w:r>
+        <w:rPr>
+          <w:sz w:val="20"/>
+        </w:rPr>
         <w:t>Y</w:t>
       </w:r>
     </w:p>
     <w:sectPr>
+      <w:headerReference w:type="even" r:id="rId7"/>
+      <w:headerReference w:type="default" r:id="rId8"/>
+      <w:footerReference w:type="even" r:id="rId9"/>
+      <w:footerReference w:type="default" r:id="rId10"/>
+      <w:headerReference w:type="first" r:id="rId11"/>
+      <w:footerReference w:type="first" r:id="rId12"/>
       <w:pgSz w:w="12240" w:h="15840"/>
       <w:pgMar w:top="720" w:right="720" w:bottom="720" w:left="720" w:header="720" w:footer="720" w:gutter="0"/>
       <w:cols w:space="720"/>
@@ -8151,6 +9591,36 @@
 </w:endnotes>
 </file>
 
+<file path=word/footer1.xml><?xml version="1.0" encoding="utf-8"?>
+<w:ftr xmlns:wpc="http://schemas.microsoft.com/office/word/2010/wordprocessingCanvas" xmlns:cx="http://schemas.microsoft.com/office/drawing/2014/chartex" xmlns:cx1="http://schemas.microsoft.com/office/drawing/2015/9/8/chartex" xmlns:cx2="http://schemas.microsoft.com/office/drawing/2015/10/21/chartex" xmlns:cx3="http://schemas.microsoft.com/office/drawing/2016/5/9/chartex" xmlns:cx4="http://schemas.microsoft.com/office/drawing/2016/5/10/chartex" xmlns:cx5="http://schemas.microsoft.com/office/drawing/2016/5/11/chartex" xmlns:cx6="http://schemas.microsoft.com/office/drawing/2016/5/12/chartex" xmlns:cx7="http://schemas.microsoft.com/office/drawing/2016/5/13/chartex" xmlns:cx8="http://schemas.microsoft.com/office/drawing/2016/5/14/chartex" xmlns:mc="http://schemas.openxmlformats.org/markup-compatibility/2006" xmlns:aink="http://schemas.microsoft.com/office/drawing/2016/ink" xmlns:am3d="http://schemas.microsoft.com/office/drawing/2017/model3d" xmlns:o="urn:schemas-microsoft-com:office:office" xmlns:r="http://schemas.openxmlformats.org/officeDocument/2006/relationships" xmlns:m="http://schemas.openxmlformats.org/officeDocument/2006/math" xmlns:v="urn:schemas-microsoft-com:vml" xmlns:wp14="http://schemas.microsoft.com/office/word/2010/wordprocessingDrawing" xmlns:wp="http://schemas.openxmlformats.org/drawingml/2006/wordprocessingDrawing" xmlns:w10="urn:schemas-microsoft-com:office:word" xmlns:w="http://schemas.openxmlformats.org/wordprocessingml/2006/main" xmlns:w14="http://schemas.microsoft.com/office/word/2010/wordml" xmlns:w15="http://schemas.microsoft.com/office/word/2012/wordml" xmlns:w16cid="http://schemas.microsoft.com/office/word/2016/wordml/cid" xmlns:w16se="http://schemas.microsoft.com/office/word/2015/wordml/symex" xmlns:wpg="http://schemas.microsoft.com/office/word/2010/wordprocessingGroup" xmlns:wpi="http://schemas.microsoft.com/office/word/2010/wordprocessingInk" xmlns:wne="http://schemas.microsoft.com/office/word/2006/wordml" xmlns:wps="http://schemas.microsoft.com/office/word/2010/wordprocessingShape" mc:Ignorable="w14 w15 w16se w16cid wp14">
+  <w:p>
+    <w:pPr>
+      <w:pStyle w:val="Footer"/>
+    </w:pPr>
+  </w:p>
+</w:ftr>
+</file>
+
+<file path=word/footer2.xml><?xml version="1.0" encoding="utf-8"?>
+<w:ftr xmlns:wpc="http://schemas.microsoft.com/office/word/2010/wordprocessingCanvas" xmlns:cx="http://schemas.microsoft.com/office/drawing/2014/chartex" xmlns:cx1="http://schemas.microsoft.com/office/drawing/2015/9/8/chartex" xmlns:cx2="http://schemas.microsoft.com/office/drawing/2015/10/21/chartex" xmlns:cx3="http://schemas.microsoft.com/office/drawing/2016/5/9/chartex" xmlns:cx4="http://schemas.microsoft.com/office/drawing/2016/5/10/chartex" xmlns:cx5="http://schemas.microsoft.com/office/drawing/2016/5/11/chartex" xmlns:cx6="http://schemas.microsoft.com/office/drawing/2016/5/12/chartex" xmlns:cx7="http://schemas.microsoft.com/office/drawing/2016/5/13/chartex" xmlns:cx8="http://schemas.microsoft.com/office/drawing/2016/5/14/chartex" xmlns:mc="http://schemas.openxmlformats.org/markup-compatibility/2006" xmlns:aink="http://schemas.microsoft.com/office/drawing/2016/ink" xmlns:am3d="http://schemas.microsoft.com/office/drawing/2017/model3d" xmlns:o="urn:schemas-microsoft-com:office:office" xmlns:r="http://schemas.openxmlformats.org/officeDocument/2006/relationships" xmlns:m="http://schemas.openxmlformats.org/officeDocument/2006/math" xmlns:v="urn:schemas-microsoft-com:vml" xmlns:wp14="http://schemas.microsoft.com/office/word/2010/wordprocessingDrawing" xmlns:wp="http://schemas.openxmlformats.org/drawingml/2006/wordprocessingDrawing" xmlns:w10="urn:schemas-microsoft-com:office:word" xmlns:w="http://schemas.openxmlformats.org/wordprocessingml/2006/main" xmlns:w14="http://schemas.microsoft.com/office/word/2010/wordml" xmlns:w15="http://schemas.microsoft.com/office/word/2012/wordml" xmlns:w16cid="http://schemas.microsoft.com/office/word/2016/wordml/cid" xmlns:w16se="http://schemas.microsoft.com/office/word/2015/wordml/symex" xmlns:wpg="http://schemas.microsoft.com/office/word/2010/wordprocessingGroup" xmlns:wpi="http://schemas.microsoft.com/office/word/2010/wordprocessingInk" xmlns:wne="http://schemas.microsoft.com/office/word/2006/wordml" xmlns:wps="http://schemas.microsoft.com/office/word/2010/wordprocessingShape" mc:Ignorable="w14 w15 w16se w16cid wp14">
+  <w:p>
+    <w:pPr>
+      <w:pStyle w:val="Footer"/>
+    </w:pPr>
+  </w:p>
+</w:ftr>
+</file>
+
+<file path=word/footer3.xml><?xml version="1.0" encoding="utf-8"?>
+<w:ftr xmlns:wpc="http://schemas.microsoft.com/office/word/2010/wordprocessingCanvas" xmlns:cx="http://schemas.microsoft.com/office/drawing/2014/chartex" xmlns:cx1="http://schemas.microsoft.com/office/drawing/2015/9/8/chartex" xmlns:cx2="http://schemas.microsoft.com/office/drawing/2015/10/21/chartex" xmlns:cx3="http://schemas.microsoft.com/office/drawing/2016/5/9/chartex" xmlns:cx4="http://schemas.microsoft.com/office/drawing/2016/5/10/chartex" xmlns:cx5="http://schemas.microsoft.com/office/drawing/2016/5/11/chartex" xmlns:cx6="http://schemas.microsoft.com/office/drawing/2016/5/12/chartex" xmlns:cx7="http://schemas.microsoft.com/office/drawing/2016/5/13/chartex" xmlns:cx8="http://schemas.microsoft.com/office/drawing/2016/5/14/chartex" xmlns:mc="http://schemas.openxmlformats.org/markup-compatibility/2006" xmlns:aink="http://schemas.microsoft.com/office/drawing/2016/ink" xmlns:am3d="http://schemas.microsoft.com/office/drawing/2017/model3d" xmlns:o="urn:schemas-microsoft-com:office:office" xmlns:r="http://schemas.openxmlformats.org/officeDocument/2006/relationships" xmlns:m="http://schemas.openxmlformats.org/officeDocument/2006/math" xmlns:v="urn:schemas-microsoft-com:vml" xmlns:wp14="http://schemas.microsoft.com/office/word/2010/wordprocessingDrawing" xmlns:wp="http://schemas.openxmlformats.org/drawingml/2006/wordprocessingDrawing" xmlns:w10="urn:schemas-microsoft-com:office:word" xmlns:w="http://schemas.openxmlformats.org/wordprocessingml/2006/main" xmlns:w14="http://schemas.microsoft.com/office/word/2010/wordml" xmlns:w15="http://schemas.microsoft.com/office/word/2012/wordml" xmlns:w16cid="http://schemas.microsoft.com/office/word/2016/wordml/cid" xmlns:w16se="http://schemas.microsoft.com/office/word/2015/wordml/symex" xmlns:wpg="http://schemas.microsoft.com/office/word/2010/wordprocessingGroup" xmlns:wpi="http://schemas.microsoft.com/office/word/2010/wordprocessingInk" xmlns:wne="http://schemas.microsoft.com/office/word/2006/wordml" xmlns:wps="http://schemas.microsoft.com/office/word/2010/wordprocessingShape" mc:Ignorable="w14 w15 w16se w16cid wp14">
+  <w:p>
+    <w:pPr>
+      <w:pStyle w:val="Footer"/>
+    </w:pPr>
+  </w:p>
+</w:ftr>
+</file>
+
 <file path=word/footnotes.xml><?xml version="1.0" encoding="utf-8"?>
 <w:footnotes xmlns:wpc="http://schemas.microsoft.com/office/word/2010/wordprocessingCanvas" xmlns:cx="http://schemas.microsoft.com/office/drawing/2014/chartex" xmlns:cx1="http://schemas.microsoft.com/office/drawing/2015/9/8/chartex" xmlns:cx2="http://schemas.microsoft.com/office/drawing/2015/10/21/chartex" xmlns:cx3="http://schemas.microsoft.com/office/drawing/2016/5/9/chartex" xmlns:cx4="http://schemas.microsoft.com/office/drawing/2016/5/10/chartex" xmlns:cx5="http://schemas.microsoft.com/office/drawing/2016/5/11/chartex" xmlns:cx6="http://schemas.microsoft.com/office/drawing/2016/5/12/chartex" xmlns:cx7="http://schemas.microsoft.com/office/drawing/2016/5/13/chartex" xmlns:cx8="http://schemas.microsoft.com/office/drawing/2016/5/14/chartex" xmlns:mc="http://schemas.openxmlformats.org/markup-compatibility/2006" xmlns:aink="http://schemas.microsoft.com/office/drawing/2016/ink" xmlns:am3d="http://schemas.microsoft.com/office/drawing/2017/model3d" xmlns:o="urn:schemas-microsoft-com:office:office" xmlns:r="http://schemas.openxmlformats.org/officeDocument/2006/relationships" xmlns:m="http://schemas.openxmlformats.org/officeDocument/2006/math" xmlns:v="urn:schemas-microsoft-com:vml" xmlns:wp14="http://schemas.microsoft.com/office/word/2010/wordprocessingDrawing" xmlns:wp="http://schemas.openxmlformats.org/drawingml/2006/wordprocessingDrawing" xmlns:w10="urn:schemas-microsoft-com:office:word" xmlns:w="http://schemas.openxmlformats.org/wordprocessingml/2006/main" xmlns:w14="http://schemas.microsoft.com/office/word/2010/wordml" xmlns:w15="http://schemas.microsoft.com/office/word/2012/wordml" xmlns:w16cid="http://schemas.microsoft.com/office/word/2016/wordml/cid" xmlns:w16se="http://schemas.microsoft.com/office/word/2015/wordml/symex" xmlns:wpg="http://schemas.microsoft.com/office/word/2010/wordprocessingGroup" xmlns:wpi="http://schemas.microsoft.com/office/word/2010/wordprocessingInk" xmlns:wne="http://schemas.microsoft.com/office/word/2006/wordml" xmlns:wps="http://schemas.microsoft.com/office/word/2010/wordprocessingShape" mc:Ignorable="w14 w15 w16se w16cid wp14">
   <w:footnote w:type="separator" w:id="-1">
@@ -8174,6 +9644,36 @@
     </w:p>
   </w:footnote>
 </w:footnotes>
+</file>
+
+<file path=word/header1.xml><?xml version="1.0" encoding="utf-8"?>
+<w:hdr xmlns:wpc="http://schemas.microsoft.com/office/word/2010/wordprocessingCanvas" xmlns:cx="http://schemas.microsoft.com/office/drawing/2014/chartex" xmlns:cx1="http://schemas.microsoft.com/office/drawing/2015/9/8/chartex" xmlns:cx2="http://schemas.microsoft.com/office/drawing/2015/10/21/chartex" xmlns:cx3="http://schemas.microsoft.com/office/drawing/2016/5/9/chartex" xmlns:cx4="http://schemas.microsoft.com/office/drawing/2016/5/10/chartex" xmlns:cx5="http://schemas.microsoft.com/office/drawing/2016/5/11/chartex" xmlns:cx6="http://schemas.microsoft.com/office/drawing/2016/5/12/chartex" xmlns:cx7="http://schemas.microsoft.com/office/drawing/2016/5/13/chartex" xmlns:cx8="http://schemas.microsoft.com/office/drawing/2016/5/14/chartex" xmlns:mc="http://schemas.openxmlformats.org/markup-compatibility/2006" xmlns:aink="http://schemas.microsoft.com/office/drawing/2016/ink" xmlns:am3d="http://schemas.microsoft.com/office/drawing/2017/model3d" xmlns:o="urn:schemas-microsoft-com:office:office" xmlns:r="http://schemas.openxmlformats.org/officeDocument/2006/relationships" xmlns:m="http://schemas.openxmlformats.org/officeDocument/2006/math" xmlns:v="urn:schemas-microsoft-com:vml" xmlns:wp14="http://schemas.microsoft.com/office/word/2010/wordprocessingDrawing" xmlns:wp="http://schemas.openxmlformats.org/drawingml/2006/wordprocessingDrawing" xmlns:w10="urn:schemas-microsoft-com:office:word" xmlns:w="http://schemas.openxmlformats.org/wordprocessingml/2006/main" xmlns:w14="http://schemas.microsoft.com/office/word/2010/wordml" xmlns:w15="http://schemas.microsoft.com/office/word/2012/wordml" xmlns:w16cid="http://schemas.microsoft.com/office/word/2016/wordml/cid" xmlns:w16se="http://schemas.microsoft.com/office/word/2015/wordml/symex" xmlns:wpg="http://schemas.microsoft.com/office/word/2010/wordprocessingGroup" xmlns:wpi="http://schemas.microsoft.com/office/word/2010/wordprocessingInk" xmlns:wne="http://schemas.microsoft.com/office/word/2006/wordml" xmlns:wps="http://schemas.microsoft.com/office/word/2010/wordprocessingShape" mc:Ignorable="w14 w15 w16se w16cid wp14">
+  <w:p>
+    <w:pPr>
+      <w:pStyle w:val="Header"/>
+    </w:pPr>
+  </w:p>
+</w:hdr>
+</file>
+
+<file path=word/header2.xml><?xml version="1.0" encoding="utf-8"?>
+<w:hdr xmlns:wpc="http://schemas.microsoft.com/office/word/2010/wordprocessingCanvas" xmlns:cx="http://schemas.microsoft.com/office/drawing/2014/chartex" xmlns:cx1="http://schemas.microsoft.com/office/drawing/2015/9/8/chartex" xmlns:cx2="http://schemas.microsoft.com/office/drawing/2015/10/21/chartex" xmlns:cx3="http://schemas.microsoft.com/office/drawing/2016/5/9/chartex" xmlns:cx4="http://schemas.microsoft.com/office/drawing/2016/5/10/chartex" xmlns:cx5="http://schemas.microsoft.com/office/drawing/2016/5/11/chartex" xmlns:cx6="http://schemas.microsoft.com/office/drawing/2016/5/12/chartex" xmlns:cx7="http://schemas.microsoft.com/office/drawing/2016/5/13/chartex" xmlns:cx8="http://schemas.microsoft.com/office/drawing/2016/5/14/chartex" xmlns:mc="http://schemas.openxmlformats.org/markup-compatibility/2006" xmlns:aink="http://schemas.microsoft.com/office/drawing/2016/ink" xmlns:am3d="http://schemas.microsoft.com/office/drawing/2017/model3d" xmlns:o="urn:schemas-microsoft-com:office:office" xmlns:r="http://schemas.openxmlformats.org/officeDocument/2006/relationships" xmlns:m="http://schemas.openxmlformats.org/officeDocument/2006/math" xmlns:v="urn:schemas-microsoft-com:vml" xmlns:wp14="http://schemas.microsoft.com/office/word/2010/wordprocessingDrawing" xmlns:wp="http://schemas.openxmlformats.org/drawingml/2006/wordprocessingDrawing" xmlns:w10="urn:schemas-microsoft-com:office:word" xmlns:w="http://schemas.openxmlformats.org/wordprocessingml/2006/main" xmlns:w14="http://schemas.microsoft.com/office/word/2010/wordml" xmlns:w15="http://schemas.microsoft.com/office/word/2012/wordml" xmlns:w16cid="http://schemas.microsoft.com/office/word/2016/wordml/cid" xmlns:w16se="http://schemas.microsoft.com/office/word/2015/wordml/symex" xmlns:wpg="http://schemas.microsoft.com/office/word/2010/wordprocessingGroup" xmlns:wpi="http://schemas.microsoft.com/office/word/2010/wordprocessingInk" xmlns:wne="http://schemas.microsoft.com/office/word/2006/wordml" xmlns:wps="http://schemas.microsoft.com/office/word/2010/wordprocessingShape" mc:Ignorable="w14 w15 w16se w16cid wp14">
+  <w:p>
+    <w:pPr>
+      <w:pStyle w:val="Header"/>
+    </w:pPr>
+  </w:p>
+</w:hdr>
+</file>
+
+<file path=word/header3.xml><?xml version="1.0" encoding="utf-8"?>
+<w:hdr xmlns:wpc="http://schemas.microsoft.com/office/word/2010/wordprocessingCanvas" xmlns:cx="http://schemas.microsoft.com/office/drawing/2014/chartex" xmlns:cx1="http://schemas.microsoft.com/office/drawing/2015/9/8/chartex" xmlns:cx2="http://schemas.microsoft.com/office/drawing/2015/10/21/chartex" xmlns:cx3="http://schemas.microsoft.com/office/drawing/2016/5/9/chartex" xmlns:cx4="http://schemas.microsoft.com/office/drawing/2016/5/10/chartex" xmlns:cx5="http://schemas.microsoft.com/office/drawing/2016/5/11/chartex" xmlns:cx6="http://schemas.microsoft.com/office/drawing/2016/5/12/chartex" xmlns:cx7="http://schemas.microsoft.com/office/drawing/2016/5/13/chartex" xmlns:cx8="http://schemas.microsoft.com/office/drawing/2016/5/14/chartex" xmlns:mc="http://schemas.openxmlformats.org/markup-compatibility/2006" xmlns:aink="http://schemas.microsoft.com/office/drawing/2016/ink" xmlns:am3d="http://schemas.microsoft.com/office/drawing/2017/model3d" xmlns:o="urn:schemas-microsoft-com:office:office" xmlns:r="http://schemas.openxmlformats.org/officeDocument/2006/relationships" xmlns:m="http://schemas.openxmlformats.org/officeDocument/2006/math" xmlns:v="urn:schemas-microsoft-com:vml" xmlns:wp14="http://schemas.microsoft.com/office/word/2010/wordprocessingDrawing" xmlns:wp="http://schemas.openxmlformats.org/drawingml/2006/wordprocessingDrawing" xmlns:w10="urn:schemas-microsoft-com:office:word" xmlns:w="http://schemas.openxmlformats.org/wordprocessingml/2006/main" xmlns:w14="http://schemas.microsoft.com/office/word/2010/wordml" xmlns:w15="http://schemas.microsoft.com/office/word/2012/wordml" xmlns:w16cid="http://schemas.microsoft.com/office/word/2016/wordml/cid" xmlns:w16se="http://schemas.microsoft.com/office/word/2015/wordml/symex" xmlns:wpg="http://schemas.microsoft.com/office/word/2010/wordprocessingGroup" xmlns:wpi="http://schemas.microsoft.com/office/word/2010/wordprocessingInk" xmlns:wne="http://schemas.microsoft.com/office/word/2006/wordml" xmlns:wps="http://schemas.microsoft.com/office/word/2010/wordprocessingShape" mc:Ignorable="w14 w15 w16se w16cid wp14">
+  <w:p>
+    <w:pPr>
+      <w:pStyle w:val="Header"/>
+    </w:pPr>
+  </w:p>
+</w:hdr>
 </file>
 
 <file path=word/styles.xml><?xml version="1.0" encoding="utf-8"?>
@@ -8348,7 +9848,7 @@
     <w:lsdException w:name="Table Web 2" w:semiHidden="1" w:unhideWhenUsed="1"/>
     <w:lsdException w:name="Table Web 3" w:semiHidden="1" w:unhideWhenUsed="1"/>
     <w:lsdException w:name="Balloon Text" w:semiHidden="1" w:unhideWhenUsed="1"/>
-    <w:lsdException w:name="Table Grid" w:semiHidden="1" w:uiPriority="39" w:unhideWhenUsed="1"/>
+    <w:lsdException w:name="Table Grid" w:uiPriority="39"/>
     <w:lsdException w:name="Table Theme" w:semiHidden="1" w:unhideWhenUsed="1"/>
     <w:lsdException w:name="Placeholder Text" w:semiHidden="1"/>
     <w:lsdException w:name="No Spacing" w:uiPriority="1" w:qFormat="1"/>
@@ -8914,7 +10414,7 @@
 </file>
 
 <file path=customXml/itemProps1.xml><?xml version="1.0" encoding="utf-8"?>
-<ds:datastoreItem xmlns:ds="http://schemas.openxmlformats.org/officeDocument/2006/customXml" ds:itemID="{3522C0E8-C35C-4543-B1BB-70A2E3245665}">
+<ds:datastoreItem xmlns:ds="http://schemas.openxmlformats.org/officeDocument/2006/customXml" ds:itemID="{69A19665-8407-4DCC-BE84-D4F06E39C89E}">
   <ds:schemaRefs>
     <ds:schemaRef ds:uri="http://schemas.openxmlformats.org/officeDocument/2006/bibliography"/>
   </ds:schemaRefs>

</xml_diff>

<commit_message>
increased proccessing image height, changed hab levels from letters to numbers
</commit_message>
<xml_diff>
--- a/Scouting Form/2481 Scouting Form 2019.docx
+++ b/Scouting Form/2481 Scouting Form 2019.docx
@@ -1,6 +1,6 @@
 
 <file path=word/document.xml><?xml version="1.0" encoding="utf-8"?>
-<w:document xmlns:wpc="http://schemas.microsoft.com/office/word/2010/wordprocessingCanvas" xmlns:cx="http://schemas.microsoft.com/office/drawing/2014/chartex" xmlns:cx1="http://schemas.microsoft.com/office/drawing/2015/9/8/chartex" xmlns:cx2="http://schemas.microsoft.com/office/drawing/2015/10/21/chartex" xmlns:cx3="http://schemas.microsoft.com/office/drawing/2016/5/9/chartex" xmlns:cx4="http://schemas.microsoft.com/office/drawing/2016/5/10/chartex" xmlns:cx5="http://schemas.microsoft.com/office/drawing/2016/5/11/chartex" xmlns:cx6="http://schemas.microsoft.com/office/drawing/2016/5/12/chartex" xmlns:cx7="http://schemas.microsoft.com/office/drawing/2016/5/13/chartex" xmlns:cx8="http://schemas.microsoft.com/office/drawing/2016/5/14/chartex" xmlns:mc="http://schemas.openxmlformats.org/markup-compatibility/2006" xmlns:aink="http://schemas.microsoft.com/office/drawing/2016/ink" xmlns:am3d="http://schemas.microsoft.com/office/drawing/2017/model3d" xmlns:o="urn:schemas-microsoft-com:office:office" xmlns:r="http://schemas.openxmlformats.org/officeDocument/2006/relationships" xmlns:m="http://schemas.openxmlformats.org/officeDocument/2006/math" xmlns:v="urn:schemas-microsoft-com:vml" xmlns:wp14="http://schemas.microsoft.com/office/word/2010/wordprocessingDrawing" xmlns:wp="http://schemas.openxmlformats.org/drawingml/2006/wordprocessingDrawing" xmlns:w10="urn:schemas-microsoft-com:office:word" xmlns:w="http://schemas.openxmlformats.org/wordprocessingml/2006/main" xmlns:w14="http://schemas.microsoft.com/office/word/2010/wordml" xmlns:w15="http://schemas.microsoft.com/office/word/2012/wordml" xmlns:w16cid="http://schemas.microsoft.com/office/word/2016/wordml/cid" xmlns:w16se="http://schemas.microsoft.com/office/word/2015/wordml/symex" xmlns:wpg="http://schemas.microsoft.com/office/word/2010/wordprocessingGroup" xmlns:wpi="http://schemas.microsoft.com/office/word/2010/wordprocessingInk" xmlns:wne="http://schemas.microsoft.com/office/word/2006/wordml" xmlns:wps="http://schemas.microsoft.com/office/word/2010/wordprocessingShape" mc:Ignorable="w14 w15 w16se w16cid wp14">
+<w:document xmlns:wpc="http://schemas.microsoft.com/office/word/2010/wordprocessingCanvas" xmlns:mc="http://schemas.openxmlformats.org/markup-compatibility/2006" xmlns:o="urn:schemas-microsoft-com:office:office" xmlns:r="http://schemas.openxmlformats.org/officeDocument/2006/relationships" xmlns:m="http://schemas.openxmlformats.org/officeDocument/2006/math" xmlns:v="urn:schemas-microsoft-com:vml" xmlns:wp14="http://schemas.microsoft.com/office/word/2010/wordprocessingDrawing" xmlns:wp="http://schemas.openxmlformats.org/drawingml/2006/wordprocessingDrawing" xmlns:w10="urn:schemas-microsoft-com:office:word" xmlns:w="http://schemas.openxmlformats.org/wordprocessingml/2006/main" xmlns:w14="http://schemas.microsoft.com/office/word/2010/wordml" xmlns:wpg="http://schemas.microsoft.com/office/word/2010/wordprocessingGroup" xmlns:wpi="http://schemas.microsoft.com/office/word/2010/wordprocessingInk" xmlns:wne="http://schemas.microsoft.com/office/word/2006/wordml" xmlns:wps="http://schemas.microsoft.com/office/word/2010/wordprocessingShape" mc:Ignorable="w14 wp14">
   <w:body>
     <w:p>
       <w:pPr>
@@ -25,8 +25,6 @@
           <w:sz w:val="32"/>
         </w:rPr>
       </w:pPr>
-      <w:bookmarkStart w:id="0" w:name="_GoBack"/>
-      <w:bookmarkEnd w:id="0"/>
       <w:r>
         <w:rPr>
           <w:sz w:val="32"/>
@@ -151,7 +149,7 @@
               </wp:anchor>
             </w:drawing>
           </mc:Choice>
-          <mc:Fallback>
+          <mc:Fallback xmlns:w16se="http://schemas.microsoft.com/office/word/2015/wordml/symex" xmlns:w16cid="http://schemas.microsoft.com/office/word/2016/wordml/cid" xmlns:w15="http://schemas.microsoft.com/office/word/2012/wordml" xmlns:am3d="http://schemas.microsoft.com/office/drawing/2017/model3d" xmlns:aink="http://schemas.microsoft.com/office/drawing/2016/ink" xmlns:cx8="http://schemas.microsoft.com/office/drawing/2016/5/14/chartex" xmlns:cx7="http://schemas.microsoft.com/office/drawing/2016/5/13/chartex" xmlns:cx6="http://schemas.microsoft.com/office/drawing/2016/5/12/chartex" xmlns:cx5="http://schemas.microsoft.com/office/drawing/2016/5/11/chartex" xmlns:cx4="http://schemas.microsoft.com/office/drawing/2016/5/10/chartex" xmlns:cx3="http://schemas.microsoft.com/office/drawing/2016/5/9/chartex" xmlns:cx2="http://schemas.microsoft.com/office/drawing/2015/10/21/chartex" xmlns:cx1="http://schemas.microsoft.com/office/drawing/2015/9/8/chartex" xmlns:cx="http://schemas.microsoft.com/office/drawing/2014/chartex">
             <w:pict>
               <v:rect w14:anchorId="6F833AF1" id="Rectangle 3" o:spid="_x0000_s1026" style="position:absolute;margin-left:110.2pt;margin-top:3.05pt;width:435.75pt;height:26.05pt;z-index:251539968;visibility:visible;mso-wrap-style:square;mso-width-percent:0;mso-height-percent:0;mso-wrap-distance-left:9pt;mso-wrap-distance-top:0;mso-wrap-distance-right:9pt;mso-wrap-distance-bottom:0;mso-position-horizontal:absolute;mso-position-horizontal-relative:text;mso-position-vertical:absolute;mso-position-vertical-relative:text;mso-width-percent:0;mso-height-percent:0;mso-width-relative:margin;mso-height-relative:margin;v-text-anchor:middle" o:gfxdata="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" fillcolor="black [3213]" strokecolor="black [3213]" strokeweight="1pt"/>
             </w:pict>
@@ -233,7 +231,7 @@
               </wp:anchor>
             </w:drawing>
           </mc:Choice>
-          <mc:Fallback>
+          <mc:Fallback xmlns:w16se="http://schemas.microsoft.com/office/word/2015/wordml/symex" xmlns:w16cid="http://schemas.microsoft.com/office/word/2016/wordml/cid" xmlns:w15="http://schemas.microsoft.com/office/word/2012/wordml" xmlns:am3d="http://schemas.microsoft.com/office/drawing/2017/model3d" xmlns:aink="http://schemas.microsoft.com/office/drawing/2016/ink" xmlns:cx8="http://schemas.microsoft.com/office/drawing/2016/5/14/chartex" xmlns:cx7="http://schemas.microsoft.com/office/drawing/2016/5/13/chartex" xmlns:cx6="http://schemas.microsoft.com/office/drawing/2016/5/12/chartex" xmlns:cx5="http://schemas.microsoft.com/office/drawing/2016/5/11/chartex" xmlns:cx4="http://schemas.microsoft.com/office/drawing/2016/5/10/chartex" xmlns:cx3="http://schemas.microsoft.com/office/drawing/2016/5/9/chartex" xmlns:cx2="http://schemas.microsoft.com/office/drawing/2015/10/21/chartex" xmlns:cx1="http://schemas.microsoft.com/office/drawing/2015/9/8/chartex" xmlns:cx="http://schemas.microsoft.com/office/drawing/2014/chartex">
             <w:pict>
               <v:rect w14:anchorId="1A43C9F0" id="Rectangle 1" o:spid="_x0000_s1026" style="position:absolute;margin-left:110.2pt;margin-top:1.75pt;width:436.5pt;height:656.4pt;z-index:251525632;visibility:visible;mso-wrap-style:square;mso-width-percent:0;mso-height-percent:0;mso-wrap-distance-left:9pt;mso-wrap-distance-top:0;mso-wrap-distance-right:9pt;mso-wrap-distance-bottom:0;mso-position-horizontal:absolute;mso-position-horizontal-relative:text;mso-position-vertical:absolute;mso-position-vertical-relative:text;mso-width-percent:0;mso-height-percent:0;mso-width-relative:margin;mso-height-relative:margin;v-text-anchor:middle" o:gfxdata="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" filled="f" strokecolor="black [3213]" strokeweight="3pt"/>
             </w:pict>
@@ -655,7 +653,7 @@
               </wp:anchor>
             </w:drawing>
           </mc:Choice>
-          <mc:Fallback>
+          <mc:Fallback xmlns:w16se="http://schemas.microsoft.com/office/word/2015/wordml/symex" xmlns:w16cid="http://schemas.microsoft.com/office/word/2016/wordml/cid" xmlns:w15="http://schemas.microsoft.com/office/word/2012/wordml" xmlns:am3d="http://schemas.microsoft.com/office/drawing/2017/model3d" xmlns:aink="http://schemas.microsoft.com/office/drawing/2016/ink" xmlns:cx8="http://schemas.microsoft.com/office/drawing/2016/5/14/chartex" xmlns:cx7="http://schemas.microsoft.com/office/drawing/2016/5/13/chartex" xmlns:cx6="http://schemas.microsoft.com/office/drawing/2016/5/12/chartex" xmlns:cx5="http://schemas.microsoft.com/office/drawing/2016/5/11/chartex" xmlns:cx4="http://schemas.microsoft.com/office/drawing/2016/5/10/chartex" xmlns:cx3="http://schemas.microsoft.com/office/drawing/2016/5/9/chartex" xmlns:cx2="http://schemas.microsoft.com/office/drawing/2015/10/21/chartex" xmlns:cx1="http://schemas.microsoft.com/office/drawing/2015/9/8/chartex" xmlns:cx="http://schemas.microsoft.com/office/drawing/2014/chartex">
             <w:pict>
               <v:group w14:anchorId="4BB54600" id="Group 687" o:spid="_x0000_s1026" style="position:absolute;margin-left:125.45pt;margin-top:10.3pt;width:338.2pt;height:14.4pt;z-index:251517952" coordsize="42948,1828" o:gfxdata="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">
                 <v:oval id="Oval 212" o:spid="_x0000_s1027" style="position:absolute;left:4600;width:1828;height:1828;visibility:visible;mso-wrap-style:square;v-text-anchor:middle" o:gfxdata="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" filled="f" strokecolor="black [1600]" strokeweight="1pt">
@@ -1220,7 +1218,7 @@
               </wp:anchor>
             </w:drawing>
           </mc:Choice>
-          <mc:Fallback>
+          <mc:Fallback xmlns:w16se="http://schemas.microsoft.com/office/word/2015/wordml/symex" xmlns:w16cid="http://schemas.microsoft.com/office/word/2016/wordml/cid" xmlns:w15="http://schemas.microsoft.com/office/word/2012/wordml" xmlns:am3d="http://schemas.microsoft.com/office/drawing/2017/model3d" xmlns:aink="http://schemas.microsoft.com/office/drawing/2016/ink" xmlns:cx8="http://schemas.microsoft.com/office/drawing/2016/5/14/chartex" xmlns:cx7="http://schemas.microsoft.com/office/drawing/2016/5/13/chartex" xmlns:cx6="http://schemas.microsoft.com/office/drawing/2016/5/12/chartex" xmlns:cx5="http://schemas.microsoft.com/office/drawing/2016/5/11/chartex" xmlns:cx4="http://schemas.microsoft.com/office/drawing/2016/5/10/chartex" xmlns:cx3="http://schemas.microsoft.com/office/drawing/2016/5/9/chartex" xmlns:cx2="http://schemas.microsoft.com/office/drawing/2015/10/21/chartex" xmlns:cx1="http://schemas.microsoft.com/office/drawing/2015/9/8/chartex" xmlns:cx="http://schemas.microsoft.com/office/drawing/2014/chartex">
             <w:pict>
               <v:group w14:anchorId="44B0306D" id="Group 694" o:spid="_x0000_s1026" style="position:absolute;margin-left:125.45pt;margin-top:10.25pt;width:338.2pt;height:14.4pt;z-index:251530240" coordsize="42948,1828" o:gfxdata="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">
                 <v:oval id="Oval 438" o:spid="_x0000_s1027" style="position:absolute;left:4600;width:1828;height:1828;visibility:visible;mso-wrap-style:square;v-text-anchor:middle" o:gfxdata="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" filled="f" strokecolor="black [1600]" strokeweight="1pt">
@@ -1270,28 +1268,13 @@
           <w:color w:val="FFFFFF" w:themeColor="background1"/>
           <w:sz w:val="18"/>
         </w:rPr>
-        <w:t xml:space="preserve">          </w:t>
-      </w:r>
-      <w:proofErr w:type="gramStart"/>
-      <w:r>
-        <w:rPr>
-          <w:color w:val="FFFFFF" w:themeColor="background1"/>
+        <w:t xml:space="preserve">             </w:t>
+      </w:r>
+      <w:r>
+        <w:rPr>
           <w:sz w:val="18"/>
         </w:rPr>
-        <w:t xml:space="preserve">   </w:t>
-      </w:r>
-      <w:r>
-        <w:rPr>
-          <w:sz w:val="18"/>
-        </w:rPr>
-        <w:t>(</w:t>
-      </w:r>
-      <w:proofErr w:type="gramEnd"/>
-      <w:r>
-        <w:rPr>
-          <w:sz w:val="18"/>
-        </w:rPr>
-        <w:t>x</w:t>
+        <w:t>(x</w:t>
       </w:r>
       <w:r>
         <w:rPr>
@@ -1808,7 +1791,7 @@
               </wp:anchor>
             </w:drawing>
           </mc:Choice>
-          <mc:Fallback>
+          <mc:Fallback xmlns:w16se="http://schemas.microsoft.com/office/word/2015/wordml/symex" xmlns:w16cid="http://schemas.microsoft.com/office/word/2016/wordml/cid" xmlns:w15="http://schemas.microsoft.com/office/word/2012/wordml" xmlns:am3d="http://schemas.microsoft.com/office/drawing/2017/model3d" xmlns:aink="http://schemas.microsoft.com/office/drawing/2016/ink" xmlns:cx8="http://schemas.microsoft.com/office/drawing/2016/5/14/chartex" xmlns:cx7="http://schemas.microsoft.com/office/drawing/2016/5/13/chartex" xmlns:cx6="http://schemas.microsoft.com/office/drawing/2016/5/12/chartex" xmlns:cx5="http://schemas.microsoft.com/office/drawing/2016/5/11/chartex" xmlns:cx4="http://schemas.microsoft.com/office/drawing/2016/5/10/chartex" xmlns:cx3="http://schemas.microsoft.com/office/drawing/2016/5/9/chartex" xmlns:cx2="http://schemas.microsoft.com/office/drawing/2015/10/21/chartex" xmlns:cx1="http://schemas.microsoft.com/office/drawing/2015/9/8/chartex" xmlns:cx="http://schemas.microsoft.com/office/drawing/2014/chartex">
             <w:pict>
               <v:group w14:anchorId="66EE0451" id="Group 695" o:spid="_x0000_s1026" style="position:absolute;margin-left:125.45pt;margin-top:9.75pt;width:338.2pt;height:14.4pt;z-index:251542528" coordsize="42948,1828" o:gfxdata="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">
                 <v:oval id="Oval 521" o:spid="_x0000_s1027" style="position:absolute;left:4600;width:1828;height:1828;visibility:visible;mso-wrap-style:square;v-text-anchor:middle" o:gfxdata="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" filled="f" strokecolor="black [1600]" strokeweight="1pt">
@@ -1857,16 +1840,8 @@
         <w:rPr>
           <w:sz w:val="18"/>
         </w:rPr>
-        <w:t xml:space="preserve">          </w:t>
-      </w:r>
-      <w:proofErr w:type="gramStart"/>
-      <w:r>
-        <w:rPr>
-          <w:sz w:val="18"/>
-        </w:rPr>
-        <w:t xml:space="preserve">   (</w:t>
-      </w:r>
-      <w:proofErr w:type="gramEnd"/>
+        <w:t xml:space="preserve">             (</w:t>
+      </w:r>
       <w:r>
         <w:rPr>
           <w:sz w:val="18"/>
@@ -2375,7 +2350,7 @@
               </wp:anchor>
             </w:drawing>
           </mc:Choice>
-          <mc:Fallback>
+          <mc:Fallback xmlns:w16se="http://schemas.microsoft.com/office/word/2015/wordml/symex" xmlns:w16cid="http://schemas.microsoft.com/office/word/2016/wordml/cid" xmlns:w15="http://schemas.microsoft.com/office/word/2012/wordml" xmlns:am3d="http://schemas.microsoft.com/office/drawing/2017/model3d" xmlns:aink="http://schemas.microsoft.com/office/drawing/2016/ink" xmlns:cx8="http://schemas.microsoft.com/office/drawing/2016/5/14/chartex" xmlns:cx7="http://schemas.microsoft.com/office/drawing/2016/5/13/chartex" xmlns:cx6="http://schemas.microsoft.com/office/drawing/2016/5/12/chartex" xmlns:cx5="http://schemas.microsoft.com/office/drawing/2016/5/11/chartex" xmlns:cx4="http://schemas.microsoft.com/office/drawing/2016/5/10/chartex" xmlns:cx3="http://schemas.microsoft.com/office/drawing/2016/5/9/chartex" xmlns:cx2="http://schemas.microsoft.com/office/drawing/2015/10/21/chartex" xmlns:cx1="http://schemas.microsoft.com/office/drawing/2015/9/8/chartex" xmlns:cx="http://schemas.microsoft.com/office/drawing/2014/chartex">
             <w:pict>
               <v:group w14:anchorId="3A099972" id="Group 696" o:spid="_x0000_s1026" style="position:absolute;margin-left:125.45pt;margin-top:11.35pt;width:338.2pt;height:14.4pt;z-index:251617280" coordsize="42948,1828" o:gfxdata="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">
                 <v:oval id="Oval 586" o:spid="_x0000_s1027" style="position:absolute;left:4600;width:1828;height:1828;visibility:visible;mso-wrap-style:square;v-text-anchor:middle" o:gfxdata="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" filled="f" strokecolor="black [1600]" strokeweight="1pt">
@@ -2477,7 +2452,7 @@
               </wp:anchor>
             </w:drawing>
           </mc:Choice>
-          <mc:Fallback>
+          <mc:Fallback xmlns:w16se="http://schemas.microsoft.com/office/word/2015/wordml/symex" xmlns:w16cid="http://schemas.microsoft.com/office/word/2016/wordml/cid" xmlns:w15="http://schemas.microsoft.com/office/word/2012/wordml" xmlns:am3d="http://schemas.microsoft.com/office/drawing/2017/model3d" xmlns:aink="http://schemas.microsoft.com/office/drawing/2016/ink" xmlns:cx8="http://schemas.microsoft.com/office/drawing/2016/5/14/chartex" xmlns:cx7="http://schemas.microsoft.com/office/drawing/2016/5/13/chartex" xmlns:cx6="http://schemas.microsoft.com/office/drawing/2016/5/12/chartex" xmlns:cx5="http://schemas.microsoft.com/office/drawing/2016/5/11/chartex" xmlns:cx4="http://schemas.microsoft.com/office/drawing/2016/5/10/chartex" xmlns:cx3="http://schemas.microsoft.com/office/drawing/2016/5/9/chartex" xmlns:cx2="http://schemas.microsoft.com/office/drawing/2015/10/21/chartex" xmlns:cx1="http://schemas.microsoft.com/office/drawing/2015/9/8/chartex" xmlns:cx="http://schemas.microsoft.com/office/drawing/2014/chartex">
             <w:pict>
               <v:line w14:anchorId="030524EC" id="Straight Connector 688" o:spid="_x0000_s1026" style="position:absolute;flip:x;z-index:251851264;visibility:visible;mso-wrap-style:square;mso-width-percent:0;mso-wrap-distance-left:9pt;mso-wrap-distance-top:0;mso-wrap-distance-right:9pt;mso-wrap-distance-bottom:0;mso-position-horizontal:absolute;mso-position-horizontal-relative:text;mso-position-vertical:absolute;mso-position-vertical-relative:text;mso-width-percent:0;mso-width-relative:margin" from="-15.75pt,28.35pt" to="92.25pt,28.35pt" o:gfxdata="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" strokecolor="black [3213]" strokeweight="2.25pt">
                 <v:stroke joinstyle="miter"/>
@@ -2497,14 +2472,7 @@
         <w:rPr>
           <w:sz w:val="32"/>
         </w:rPr>
-        <w:t xml:space="preserve">    </w:t>
-      </w:r>
-      <w:proofErr w:type="gramStart"/>
-      <w:r>
-        <w:rPr>
-          <w:sz w:val="32"/>
-        </w:rPr>
-        <w:t xml:space="preserve">   </w:t>
+        <w:t xml:space="preserve">       </w:t>
       </w:r>
       <w:r>
         <w:rPr>
@@ -2512,7 +2480,6 @@
         </w:rPr>
         <w:t>(</w:t>
       </w:r>
-      <w:proofErr w:type="gramEnd"/>
       <w:r>
         <w:rPr>
           <w:sz w:val="18"/>
@@ -3021,7 +2988,7 @@
               </wp:anchor>
             </w:drawing>
           </mc:Choice>
-          <mc:Fallback>
+          <mc:Fallback xmlns:w16se="http://schemas.microsoft.com/office/word/2015/wordml/symex" xmlns:w16cid="http://schemas.microsoft.com/office/word/2016/wordml/cid" xmlns:w15="http://schemas.microsoft.com/office/word/2012/wordml" xmlns:am3d="http://schemas.microsoft.com/office/drawing/2017/model3d" xmlns:aink="http://schemas.microsoft.com/office/drawing/2016/ink" xmlns:cx8="http://schemas.microsoft.com/office/drawing/2016/5/14/chartex" xmlns:cx7="http://schemas.microsoft.com/office/drawing/2016/5/13/chartex" xmlns:cx6="http://schemas.microsoft.com/office/drawing/2016/5/12/chartex" xmlns:cx5="http://schemas.microsoft.com/office/drawing/2016/5/11/chartex" xmlns:cx4="http://schemas.microsoft.com/office/drawing/2016/5/10/chartex" xmlns:cx3="http://schemas.microsoft.com/office/drawing/2016/5/9/chartex" xmlns:cx2="http://schemas.microsoft.com/office/drawing/2015/10/21/chartex" xmlns:cx1="http://schemas.microsoft.com/office/drawing/2015/9/8/chartex" xmlns:cx="http://schemas.microsoft.com/office/drawing/2014/chartex">
             <w:pict>
               <v:group w14:anchorId="764CFB9A" id="Group 697" o:spid="_x0000_s1026" style="position:absolute;margin-left:125.45pt;margin-top:10.85pt;width:338.2pt;height:14.4pt;z-index:251556864" coordsize="42948,1828" o:gfxdata="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">
                 <v:oval id="Oval 534" o:spid="_x0000_s1027" style="position:absolute;left:4600;width:1828;height:1828;visibility:visible;mso-wrap-style:square;v-text-anchor:middle" o:gfxdata="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" filled="f" strokecolor="black [1600]" strokeweight="1pt">
@@ -3592,7 +3559,7 @@
               </wp:anchor>
             </w:drawing>
           </mc:Choice>
-          <mc:Fallback>
+          <mc:Fallback xmlns:w16se="http://schemas.microsoft.com/office/word/2015/wordml/symex" xmlns:w16cid="http://schemas.microsoft.com/office/word/2016/wordml/cid" xmlns:w15="http://schemas.microsoft.com/office/word/2012/wordml" xmlns:am3d="http://schemas.microsoft.com/office/drawing/2017/model3d" xmlns:aink="http://schemas.microsoft.com/office/drawing/2016/ink" xmlns:cx8="http://schemas.microsoft.com/office/drawing/2016/5/14/chartex" xmlns:cx7="http://schemas.microsoft.com/office/drawing/2016/5/13/chartex" xmlns:cx6="http://schemas.microsoft.com/office/drawing/2016/5/12/chartex" xmlns:cx5="http://schemas.microsoft.com/office/drawing/2016/5/11/chartex" xmlns:cx4="http://schemas.microsoft.com/office/drawing/2016/5/10/chartex" xmlns:cx3="http://schemas.microsoft.com/office/drawing/2016/5/9/chartex" xmlns:cx2="http://schemas.microsoft.com/office/drawing/2015/10/21/chartex" xmlns:cx1="http://schemas.microsoft.com/office/drawing/2015/9/8/chartex" xmlns:cx="http://schemas.microsoft.com/office/drawing/2014/chartex">
             <w:pict>
               <v:group w14:anchorId="7D831A0D" id="Group 698" o:spid="_x0000_s1026" style="position:absolute;margin-left:125.45pt;margin-top:10.75pt;width:338.2pt;height:14.4pt;z-index:251582464" coordsize="42948,1828" o:gfxdata="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">
                 <v:oval id="Oval 547" o:spid="_x0000_s1027" style="position:absolute;left:4600;width:1828;height:1828;visibility:visible;mso-wrap-style:square;v-text-anchor:middle" o:gfxdata="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" filled="f" strokecolor="black [1600]" strokeweight="1pt">
@@ -3653,16 +3620,8 @@
         <w:rPr>
           <w:sz w:val="18"/>
         </w:rPr>
-        <w:t xml:space="preserve">        </w:t>
-      </w:r>
-      <w:proofErr w:type="gramStart"/>
-      <w:r>
-        <w:rPr>
-          <w:sz w:val="18"/>
-        </w:rPr>
-        <w:t xml:space="preserve">   (</w:t>
-      </w:r>
-      <w:proofErr w:type="gramEnd"/>
+        <w:t xml:space="preserve">           (</w:t>
+      </w:r>
       <w:r>
         <w:rPr>
           <w:sz w:val="18"/>
@@ -4171,7 +4130,7 @@
               </wp:anchor>
             </w:drawing>
           </mc:Choice>
-          <mc:Fallback>
+          <mc:Fallback xmlns:w16se="http://schemas.microsoft.com/office/word/2015/wordml/symex" xmlns:w16cid="http://schemas.microsoft.com/office/word/2016/wordml/cid" xmlns:w15="http://schemas.microsoft.com/office/word/2012/wordml" xmlns:am3d="http://schemas.microsoft.com/office/drawing/2017/model3d" xmlns:aink="http://schemas.microsoft.com/office/drawing/2016/ink" xmlns:cx8="http://schemas.microsoft.com/office/drawing/2016/5/14/chartex" xmlns:cx7="http://schemas.microsoft.com/office/drawing/2016/5/13/chartex" xmlns:cx6="http://schemas.microsoft.com/office/drawing/2016/5/12/chartex" xmlns:cx5="http://schemas.microsoft.com/office/drawing/2016/5/11/chartex" xmlns:cx4="http://schemas.microsoft.com/office/drawing/2016/5/10/chartex" xmlns:cx3="http://schemas.microsoft.com/office/drawing/2016/5/9/chartex" xmlns:cx2="http://schemas.microsoft.com/office/drawing/2015/10/21/chartex" xmlns:cx1="http://schemas.microsoft.com/office/drawing/2015/9/8/chartex" xmlns:cx="http://schemas.microsoft.com/office/drawing/2014/chartex">
             <w:pict>
               <v:group w14:anchorId="69BDEB55" id="Group 700" o:spid="_x0000_s1026" style="position:absolute;margin-left:125.45pt;margin-top:11.15pt;width:338.2pt;height:14.4pt;z-index:251596800" coordsize="42948,1828" o:gfxdata="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">
                 <v:oval id="Oval 560" o:spid="_x0000_s1027" style="position:absolute;left:4600;width:1828;height:1828;visibility:visible;mso-wrap-style:square;v-text-anchor:middle" o:gfxdata="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" filled="f" strokecolor="black [1600]" strokeweight="1pt">
@@ -4273,7 +4232,7 @@
               </wp:anchor>
             </w:drawing>
           </mc:Choice>
-          <mc:Fallback>
+          <mc:Fallback xmlns:w16se="http://schemas.microsoft.com/office/word/2015/wordml/symex" xmlns:w16cid="http://schemas.microsoft.com/office/word/2016/wordml/cid" xmlns:w15="http://schemas.microsoft.com/office/word/2012/wordml" xmlns:am3d="http://schemas.microsoft.com/office/drawing/2017/model3d" xmlns:aink="http://schemas.microsoft.com/office/drawing/2016/ink" xmlns:cx8="http://schemas.microsoft.com/office/drawing/2016/5/14/chartex" xmlns:cx7="http://schemas.microsoft.com/office/drawing/2016/5/13/chartex" xmlns:cx6="http://schemas.microsoft.com/office/drawing/2016/5/12/chartex" xmlns:cx5="http://schemas.microsoft.com/office/drawing/2016/5/11/chartex" xmlns:cx4="http://schemas.microsoft.com/office/drawing/2016/5/10/chartex" xmlns:cx3="http://schemas.microsoft.com/office/drawing/2016/5/9/chartex" xmlns:cx2="http://schemas.microsoft.com/office/drawing/2015/10/21/chartex" xmlns:cx1="http://schemas.microsoft.com/office/drawing/2015/9/8/chartex" xmlns:cx="http://schemas.microsoft.com/office/drawing/2014/chartex">
             <w:pict>
               <v:line w14:anchorId="231994D6" id="Straight Connector 689" o:spid="_x0000_s1026" style="position:absolute;flip:x;z-index:251860480;visibility:visible;mso-wrap-style:square;mso-width-percent:0;mso-wrap-distance-left:9pt;mso-wrap-distance-top:0;mso-wrap-distance-right:9pt;mso-wrap-distance-bottom:0;mso-position-horizontal:absolute;mso-position-horizontal-relative:text;mso-position-vertical:absolute;mso-position-vertical-relative:text;mso-width-percent:0;mso-width-relative:margin" from="-15.75pt,27.9pt" to="92.25pt,27.9pt" o:gfxdata="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" strokecolor="black [3213]" strokeweight="2.25pt">
                 <v:stroke joinstyle="miter"/>
@@ -4299,16 +4258,8 @@
         <w:rPr>
           <w:sz w:val="18"/>
         </w:rPr>
-        <w:t xml:space="preserve">           </w:t>
-      </w:r>
-      <w:proofErr w:type="gramStart"/>
-      <w:r>
-        <w:rPr>
-          <w:sz w:val="18"/>
-        </w:rPr>
-        <w:t xml:space="preserve">   (</w:t>
-      </w:r>
-      <w:proofErr w:type="gramEnd"/>
+        <w:t xml:space="preserve">              (</w:t>
+      </w:r>
       <w:r>
         <w:rPr>
           <w:sz w:val="18"/>
@@ -4535,7 +4486,7 @@
               </wp:anchor>
             </w:drawing>
           </mc:Choice>
-          <mc:Fallback>
+          <mc:Fallback xmlns:w16se="http://schemas.microsoft.com/office/word/2015/wordml/symex" xmlns:w16cid="http://schemas.microsoft.com/office/word/2016/wordml/cid" xmlns:w15="http://schemas.microsoft.com/office/word/2012/wordml" xmlns:am3d="http://schemas.microsoft.com/office/drawing/2017/model3d" xmlns:aink="http://schemas.microsoft.com/office/drawing/2016/ink" xmlns:cx8="http://schemas.microsoft.com/office/drawing/2016/5/14/chartex" xmlns:cx7="http://schemas.microsoft.com/office/drawing/2016/5/13/chartex" xmlns:cx6="http://schemas.microsoft.com/office/drawing/2016/5/12/chartex" xmlns:cx5="http://schemas.microsoft.com/office/drawing/2016/5/11/chartex" xmlns:cx4="http://schemas.microsoft.com/office/drawing/2016/5/10/chartex" xmlns:cx3="http://schemas.microsoft.com/office/drawing/2016/5/9/chartex" xmlns:cx2="http://schemas.microsoft.com/office/drawing/2015/10/21/chartex" xmlns:cx1="http://schemas.microsoft.com/office/drawing/2015/9/8/chartex" xmlns:cx="http://schemas.microsoft.com/office/drawing/2014/chartex">
             <w:pict>
               <v:group w14:anchorId="4CB616D3" id="Group 701" o:spid="_x0000_s1026" style="position:absolute;margin-left:125.45pt;margin-top:10.65pt;width:50.6pt;height:14.4pt;z-index:251602944" coordsize="6428,1828" o:gfxdata="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">
                 <v:oval id="Oval 573" o:spid="_x0000_s1027" style="position:absolute;left:4600;width:1828;height:1828;visibility:visible;mso-wrap-style:square;v-text-anchor:middle" o:gfxdata="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" filled="f" strokecolor="black [1600]" strokeweight="1pt">
@@ -4613,7 +4564,7 @@
               </wp:anchor>
             </w:drawing>
           </mc:Choice>
-          <mc:Fallback>
+          <mc:Fallback xmlns:w16se="http://schemas.microsoft.com/office/word/2015/wordml/symex" xmlns:w16cid="http://schemas.microsoft.com/office/word/2016/wordml/cid" xmlns:w15="http://schemas.microsoft.com/office/word/2012/wordml" xmlns:am3d="http://schemas.microsoft.com/office/drawing/2017/model3d" xmlns:aink="http://schemas.microsoft.com/office/drawing/2016/ink" xmlns:cx8="http://schemas.microsoft.com/office/drawing/2016/5/14/chartex" xmlns:cx7="http://schemas.microsoft.com/office/drawing/2016/5/13/chartex" xmlns:cx6="http://schemas.microsoft.com/office/drawing/2016/5/12/chartex" xmlns:cx5="http://schemas.microsoft.com/office/drawing/2016/5/11/chartex" xmlns:cx4="http://schemas.microsoft.com/office/drawing/2016/5/10/chartex" xmlns:cx3="http://schemas.microsoft.com/office/drawing/2016/5/9/chartex" xmlns:cx2="http://schemas.microsoft.com/office/drawing/2015/10/21/chartex" xmlns:cx1="http://schemas.microsoft.com/office/drawing/2015/9/8/chartex" xmlns:cx="http://schemas.microsoft.com/office/drawing/2014/chartex">
             <w:pict>
               <v:line w14:anchorId="20EA5699" id="Straight Connector 690" o:spid="_x0000_s1026" style="position:absolute;flip:x;z-index:251871744;visibility:visible;mso-wrap-style:square;mso-width-percent:0;mso-wrap-distance-left:9pt;mso-wrap-distance-top:0;mso-wrap-distance-right:9pt;mso-wrap-distance-bottom:0;mso-position-horizontal:absolute;mso-position-horizontal-relative:text;mso-position-vertical:absolute;mso-position-vertical-relative:text;mso-width-percent:0;mso-width-relative:margin" from="-15.75pt,26.55pt" to="92.25pt,26.55pt" o:gfxdata="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" strokecolor="black [3213]" strokeweight="2.25pt">
                 <v:stroke joinstyle="miter"/>
@@ -4680,13 +4631,13 @@
               <wp:anchor distT="0" distB="0" distL="114300" distR="114300" simplePos="0" relativeHeight="251755008" behindDoc="0" locked="0" layoutInCell="1" allowOverlap="1">
                 <wp:simplePos x="0" y="0"/>
                 <wp:positionH relativeFrom="column">
-                  <wp:posOffset>1595993</wp:posOffset>
+                  <wp:posOffset>1596788</wp:posOffset>
                 </wp:positionH>
                 <wp:positionV relativeFrom="paragraph">
-                  <wp:posOffset>133518</wp:posOffset>
+                  <wp:posOffset>133066</wp:posOffset>
                 </wp:positionV>
-                <wp:extent cx="665325" cy="182880"/>
-                <wp:effectExtent l="0" t="0" r="20955" b="26670"/>
+                <wp:extent cx="638029" cy="182880"/>
+                <wp:effectExtent l="0" t="0" r="10160" b="26670"/>
                 <wp:wrapNone/>
                 <wp:docPr id="704" name="Group 704"/>
                 <wp:cNvGraphicFramePr/>
@@ -4697,9 +4648,9 @@
                       <wpg:grpSpPr>
                         <a:xfrm>
                           <a:off x="0" y="0"/>
-                          <a:ext cx="665325" cy="182880"/>
+                          <a:ext cx="638029" cy="182880"/>
                           <a:chOff x="0" y="0"/>
-                          <a:chExt cx="665325" cy="182880"/>
+                          <a:chExt cx="638029" cy="182880"/>
                         </a:xfrm>
                       </wpg:grpSpPr>
                       <wps:wsp>
@@ -4707,7 +4658,7 @@
                         <wps:cNvSpPr/>
                         <wps:spPr>
                           <a:xfrm>
-                            <a:off x="482445" y="0"/>
+                            <a:off x="455149" y="0"/>
                             <a:ext cx="182880" cy="182880"/>
                           </a:xfrm>
                           <a:prstGeom prst="ellipse">
@@ -4785,11 +4736,11 @@
           </mc:Choice>
           <mc:Fallback>
             <w:pict>
-              <v:group w14:anchorId="464D3CB9" id="Group 704" o:spid="_x0000_s1026" style="position:absolute;margin-left:125.65pt;margin-top:10.5pt;width:52.4pt;height:14.4pt;z-index:251755008;mso-width-relative:margin" coordsize="6653,1828" o:gfxdata="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">
-                <v:oval id="Oval 703" o:spid="_x0000_s1027" style="position:absolute;left:4824;width:1829;height:1828;visibility:visible;mso-wrap-style:square;v-text-anchor:middle" o:gfxdata="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" filled="f" strokecolor="black [1600]" strokeweight="1pt">
-                  <v:stroke joinstyle="miter"/>
-                </v:oval>
-                <v:oval id="Oval 712" o:spid="_x0000_s1028" style="position:absolute;width:1828;height:1828;visibility:visible;mso-wrap-style:square;v-text-anchor:middle" o:gfxdata="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" filled="f" strokecolor="black [1600]" strokeweight="1pt">
+              <v:group id="Group 704" o:spid="_x0000_s1026" style="position:absolute;margin-left:125.75pt;margin-top:10.5pt;width:50.25pt;height:14.4pt;z-index:251755008;mso-width-relative:margin" coordsize="6380,1828" o:gfxdata="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">
+                <v:oval id="Oval 703" o:spid="_x0000_s1027" style="position:absolute;left:4551;width:1829;height:1828;visibility:visible;mso-wrap-style:square;v-text-anchor:middle" o:gfxdata="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" filled="f" strokecolor="black [1600]" strokeweight="1pt">
+                  <v:stroke joinstyle="miter"/>
+                </v:oval>
+                <v:oval id="Oval 712" o:spid="_x0000_s1028" style="position:absolute;width:1828;height:1828;visibility:visible;mso-wrap-style:square;v-text-anchor:middle" o:gfxdata="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" filled="f" strokecolor="black [1600]" strokeweight="1pt">
                   <v:stroke joinstyle="miter"/>
                 </v:oval>
               </v:group>
@@ -4808,15 +4759,17 @@
           <w:sz w:val="20"/>
         </w:rPr>
         <w:tab/>
-        <w:t>L</w:t>
-      </w:r>
-      <w:r>
-        <w:rPr>
-          <w:sz w:val="20"/>
-        </w:rPr>
-        <w:tab/>
-        <w:t>M</w:t>
-      </w:r>
+        <w:t>1</w:t>
+      </w:r>
+      <w:r>
+        <w:rPr>
+          <w:sz w:val="20"/>
+        </w:rPr>
+        <w:tab/>
+        <w:t>2</w:t>
+      </w:r>
+      <w:bookmarkStart w:id="0" w:name="_GoBack"/>
+      <w:bookmarkEnd w:id="0"/>
     </w:p>
     <w:p>
       <w:pPr>
@@ -5022,7 +4975,7 @@
               </wp:anchor>
             </w:drawing>
           </mc:Choice>
-          <mc:Fallback>
+          <mc:Fallback xmlns:w16se="http://schemas.microsoft.com/office/word/2015/wordml/symex" xmlns:w16cid="http://schemas.microsoft.com/office/word/2016/wordml/cid" xmlns:w15="http://schemas.microsoft.com/office/word/2012/wordml" xmlns:am3d="http://schemas.microsoft.com/office/drawing/2017/model3d" xmlns:aink="http://schemas.microsoft.com/office/drawing/2016/ink" xmlns:cx8="http://schemas.microsoft.com/office/drawing/2016/5/14/chartex" xmlns:cx7="http://schemas.microsoft.com/office/drawing/2016/5/13/chartex" xmlns:cx6="http://schemas.microsoft.com/office/drawing/2016/5/12/chartex" xmlns:cx5="http://schemas.microsoft.com/office/drawing/2016/5/11/chartex" xmlns:cx4="http://schemas.microsoft.com/office/drawing/2016/5/10/chartex" xmlns:cx3="http://schemas.microsoft.com/office/drawing/2016/5/9/chartex" xmlns:cx2="http://schemas.microsoft.com/office/drawing/2015/10/21/chartex" xmlns:cx1="http://schemas.microsoft.com/office/drawing/2015/9/8/chartex" xmlns:cx="http://schemas.microsoft.com/office/drawing/2014/chartex">
             <w:pict>
               <v:group w14:anchorId="1C725DF6" id="Group 705" o:spid="_x0000_s1026" style="position:absolute;margin-left:125.9pt;margin-top:10.5pt;width:122.2pt;height:14.4pt;z-index:251773440" coordsize="15516,1828" o:gfxdata="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">
                 <v:oval id="Oval 6" o:spid="_x0000_s1027" style="position:absolute;left:4600;width:1828;height:1828;visibility:visible;mso-wrap-style:square;v-text-anchor:middle" o:gfxdata="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" filled="f" strokecolor="black [1600]" strokeweight="1pt">
@@ -5292,7 +5245,7 @@
               </wp:anchor>
             </w:drawing>
           </mc:Choice>
-          <mc:Fallback>
+          <mc:Fallback xmlns:w16se="http://schemas.microsoft.com/office/word/2015/wordml/symex" xmlns:w16cid="http://schemas.microsoft.com/office/word/2016/wordml/cid" xmlns:w15="http://schemas.microsoft.com/office/word/2012/wordml" xmlns:am3d="http://schemas.microsoft.com/office/drawing/2017/model3d" xmlns:aink="http://schemas.microsoft.com/office/drawing/2016/ink" xmlns:cx8="http://schemas.microsoft.com/office/drawing/2016/5/14/chartex" xmlns:cx7="http://schemas.microsoft.com/office/drawing/2016/5/13/chartex" xmlns:cx6="http://schemas.microsoft.com/office/drawing/2016/5/12/chartex" xmlns:cx5="http://schemas.microsoft.com/office/drawing/2016/5/11/chartex" xmlns:cx4="http://schemas.microsoft.com/office/drawing/2016/5/10/chartex" xmlns:cx3="http://schemas.microsoft.com/office/drawing/2016/5/9/chartex" xmlns:cx2="http://schemas.microsoft.com/office/drawing/2015/10/21/chartex" xmlns:cx1="http://schemas.microsoft.com/office/drawing/2015/9/8/chartex" xmlns:cx="http://schemas.microsoft.com/office/drawing/2014/chartex">
             <w:pict>
               <v:group w14:anchorId="0C05D1C3" id="Group 706" o:spid="_x0000_s1026" style="position:absolute;margin-left:125.8pt;margin-top:10.75pt;width:122.2pt;height:14.4pt;z-index:251800064" coordsize="15516,1828" o:gfxdata="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">
                 <v:oval id="Oval 15" o:spid="_x0000_s1027" style="position:absolute;left:4600;width:1828;height:1828;visibility:visible;mso-wrap-style:square;v-text-anchor:middle" o:gfxdata="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" filled="f" strokecolor="black [1600]" strokeweight="1pt">
@@ -5563,7 +5516,7 @@
               </wp:anchor>
             </w:drawing>
           </mc:Choice>
-          <mc:Fallback>
+          <mc:Fallback xmlns:w16se="http://schemas.microsoft.com/office/word/2015/wordml/symex" xmlns:w16cid="http://schemas.microsoft.com/office/word/2016/wordml/cid" xmlns:w15="http://schemas.microsoft.com/office/word/2012/wordml" xmlns:am3d="http://schemas.microsoft.com/office/drawing/2017/model3d" xmlns:aink="http://schemas.microsoft.com/office/drawing/2016/ink" xmlns:cx8="http://schemas.microsoft.com/office/drawing/2016/5/14/chartex" xmlns:cx7="http://schemas.microsoft.com/office/drawing/2016/5/13/chartex" xmlns:cx6="http://schemas.microsoft.com/office/drawing/2016/5/12/chartex" xmlns:cx5="http://schemas.microsoft.com/office/drawing/2016/5/11/chartex" xmlns:cx4="http://schemas.microsoft.com/office/drawing/2016/5/10/chartex" xmlns:cx3="http://schemas.microsoft.com/office/drawing/2016/5/9/chartex" xmlns:cx2="http://schemas.microsoft.com/office/drawing/2015/10/21/chartex" xmlns:cx1="http://schemas.microsoft.com/office/drawing/2015/9/8/chartex" xmlns:cx="http://schemas.microsoft.com/office/drawing/2014/chartex">
             <w:pict>
               <v:group w14:anchorId="293A5439" id="Group 707" o:spid="_x0000_s1026" style="position:absolute;margin-left:125.4pt;margin-top:10.8pt;width:122.2pt;height:14.4pt;z-index:251842048" coordsize="15516,1828" o:gfxdata="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">
                 <v:oval id="Oval 9" o:spid="_x0000_s1027" style="position:absolute;left:4600;width:1828;height:1828;visibility:visible;mso-wrap-style:square;v-text-anchor:middle" o:gfxdata="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" filled="f" strokecolor="black [1600]" strokeweight="1pt">
@@ -5834,7 +5787,7 @@
               </wp:anchor>
             </w:drawing>
           </mc:Choice>
-          <mc:Fallback>
+          <mc:Fallback xmlns:w16se="http://schemas.microsoft.com/office/word/2015/wordml/symex" xmlns:w16cid="http://schemas.microsoft.com/office/word/2016/wordml/cid" xmlns:w15="http://schemas.microsoft.com/office/word/2012/wordml" xmlns:am3d="http://schemas.microsoft.com/office/drawing/2017/model3d" xmlns:aink="http://schemas.microsoft.com/office/drawing/2016/ink" xmlns:cx8="http://schemas.microsoft.com/office/drawing/2016/5/14/chartex" xmlns:cx7="http://schemas.microsoft.com/office/drawing/2016/5/13/chartex" xmlns:cx6="http://schemas.microsoft.com/office/drawing/2016/5/12/chartex" xmlns:cx5="http://schemas.microsoft.com/office/drawing/2016/5/11/chartex" xmlns:cx4="http://schemas.microsoft.com/office/drawing/2016/5/10/chartex" xmlns:cx3="http://schemas.microsoft.com/office/drawing/2016/5/9/chartex" xmlns:cx2="http://schemas.microsoft.com/office/drawing/2015/10/21/chartex" xmlns:cx1="http://schemas.microsoft.com/office/drawing/2015/9/8/chartex" xmlns:cx="http://schemas.microsoft.com/office/drawing/2014/chartex">
             <w:pict>
               <v:group w14:anchorId="6435F365" id="Group 708" o:spid="_x0000_s1026" style="position:absolute;margin-left:125.85pt;margin-top:10.7pt;width:122.2pt;height:14.4pt;z-index:251542016" coordsize="15516,1828" o:gfxdata="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">
                 <v:oval id="Oval 29" o:spid="_x0000_s1027" style="position:absolute;left:4600;width:1828;height:1828;visibility:visible;mso-wrap-style:square;v-text-anchor:middle" o:gfxdata="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" filled="f" strokecolor="black [1600]" strokeweight="1pt">
@@ -5918,7 +5871,7 @@
               </wp:anchor>
             </w:drawing>
           </mc:Choice>
-          <mc:Fallback>
+          <mc:Fallback xmlns:w16se="http://schemas.microsoft.com/office/word/2015/wordml/symex" xmlns:w16cid="http://schemas.microsoft.com/office/word/2016/wordml/cid" xmlns:w15="http://schemas.microsoft.com/office/word/2012/wordml" xmlns:am3d="http://schemas.microsoft.com/office/drawing/2017/model3d" xmlns:aink="http://schemas.microsoft.com/office/drawing/2016/ink" xmlns:cx8="http://schemas.microsoft.com/office/drawing/2016/5/14/chartex" xmlns:cx7="http://schemas.microsoft.com/office/drawing/2016/5/13/chartex" xmlns:cx6="http://schemas.microsoft.com/office/drawing/2016/5/12/chartex" xmlns:cx5="http://schemas.microsoft.com/office/drawing/2016/5/11/chartex" xmlns:cx4="http://schemas.microsoft.com/office/drawing/2016/5/10/chartex" xmlns:cx3="http://schemas.microsoft.com/office/drawing/2016/5/9/chartex" xmlns:cx2="http://schemas.microsoft.com/office/drawing/2015/10/21/chartex" xmlns:cx1="http://schemas.microsoft.com/office/drawing/2015/9/8/chartex" xmlns:cx="http://schemas.microsoft.com/office/drawing/2014/chartex">
             <w:pict>
               <v:line w14:anchorId="45699B2D" id="Straight Connector 691" o:spid="_x0000_s1026" style="position:absolute;flip:x;z-index:251881984;visibility:visible;mso-wrap-style:square;mso-width-percent:0;mso-wrap-distance-left:9pt;mso-wrap-distance-top:0;mso-wrap-distance-right:9pt;mso-wrap-distance-bottom:0;mso-position-horizontal:absolute;mso-position-horizontal-relative:text;mso-position-vertical:absolute;mso-position-vertical-relative:text;mso-width-percent:0;mso-width-relative:margin" from="-15.75pt,27.8pt" to="92.25pt,27.8pt" o:gfxdata="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" strokecolor="black [3213]" strokeweight="2.25pt">
                 <v:stroke joinstyle="miter"/>
@@ -6463,7 +6416,7 @@
               </wp:anchor>
             </w:drawing>
           </mc:Choice>
-          <mc:Fallback>
+          <mc:Fallback xmlns:w16se="http://schemas.microsoft.com/office/word/2015/wordml/symex" xmlns:w16cid="http://schemas.microsoft.com/office/word/2016/wordml/cid" xmlns:w15="http://schemas.microsoft.com/office/word/2012/wordml" xmlns:am3d="http://schemas.microsoft.com/office/drawing/2017/model3d" xmlns:aink="http://schemas.microsoft.com/office/drawing/2016/ink" xmlns:cx8="http://schemas.microsoft.com/office/drawing/2016/5/14/chartex" xmlns:cx7="http://schemas.microsoft.com/office/drawing/2016/5/13/chartex" xmlns:cx6="http://schemas.microsoft.com/office/drawing/2016/5/12/chartex" xmlns:cx5="http://schemas.microsoft.com/office/drawing/2016/5/11/chartex" xmlns:cx4="http://schemas.microsoft.com/office/drawing/2016/5/10/chartex" xmlns:cx3="http://schemas.microsoft.com/office/drawing/2016/5/9/chartex" xmlns:cx2="http://schemas.microsoft.com/office/drawing/2015/10/21/chartex" xmlns:cx1="http://schemas.microsoft.com/office/drawing/2015/9/8/chartex" xmlns:cx="http://schemas.microsoft.com/office/drawing/2014/chartex">
             <w:pict>
               <v:group w14:anchorId="2FA64761" id="Group 709" o:spid="_x0000_s1026" style="position:absolute;margin-left:125.65pt;margin-top:10.7pt;width:408.4pt;height:14.4pt;z-index:251424256;mso-width-relative:margin" coordsize="51868,1828" o:gfxdata="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">
                 <v:oval id="Oval 599" o:spid="_x0000_s1027" style="position:absolute;left:4600;width:1828;height:1828;visibility:visible;mso-wrap-style:square;v-text-anchor:middle" o:gfxdata="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" filled="f" strokecolor="black [1600]" strokeweight="1pt">
@@ -6945,7 +6898,7 @@
               </wp:anchor>
             </w:drawing>
           </mc:Choice>
-          <mc:Fallback>
+          <mc:Fallback xmlns:w16se="http://schemas.microsoft.com/office/word/2015/wordml/symex" xmlns:w16cid="http://schemas.microsoft.com/office/word/2016/wordml/cid" xmlns:w15="http://schemas.microsoft.com/office/word/2012/wordml" xmlns:am3d="http://schemas.microsoft.com/office/drawing/2017/model3d" xmlns:aink="http://schemas.microsoft.com/office/drawing/2016/ink" xmlns:cx8="http://schemas.microsoft.com/office/drawing/2016/5/14/chartex" xmlns:cx7="http://schemas.microsoft.com/office/drawing/2016/5/13/chartex" xmlns:cx6="http://schemas.microsoft.com/office/drawing/2016/5/12/chartex" xmlns:cx5="http://schemas.microsoft.com/office/drawing/2016/5/11/chartex" xmlns:cx4="http://schemas.microsoft.com/office/drawing/2016/5/10/chartex" xmlns:cx3="http://schemas.microsoft.com/office/drawing/2016/5/9/chartex" xmlns:cx2="http://schemas.microsoft.com/office/drawing/2015/10/21/chartex" xmlns:cx1="http://schemas.microsoft.com/office/drawing/2015/9/8/chartex" xmlns:cx="http://schemas.microsoft.com/office/drawing/2014/chartex">
             <w:pict>
               <v:group w14:anchorId="75663C25" id="Group 710" o:spid="_x0000_s1026" style="position:absolute;margin-left:125.25pt;margin-top:10.6pt;width:266.2pt;height:14.4pt;z-index:251439616" coordsize="33804,1828" o:gfxdata="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">
                 <v:oval id="Oval 31" o:spid="_x0000_s1027" style="position:absolute;left:4600;width:1828;height:1828;visibility:visible;mso-wrap-style:square;v-text-anchor:middle" o:gfxdata="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" filled="f" strokecolor="black [1600]" strokeweight="1pt">
@@ -7526,7 +7479,7 @@
               </wp:anchor>
             </w:drawing>
           </mc:Choice>
-          <mc:Fallback>
+          <mc:Fallback xmlns:w16se="http://schemas.microsoft.com/office/word/2015/wordml/symex" xmlns:w16cid="http://schemas.microsoft.com/office/word/2016/wordml/cid" xmlns:w15="http://schemas.microsoft.com/office/word/2012/wordml" xmlns:am3d="http://schemas.microsoft.com/office/drawing/2017/model3d" xmlns:aink="http://schemas.microsoft.com/office/drawing/2016/ink" xmlns:cx8="http://schemas.microsoft.com/office/drawing/2016/5/14/chartex" xmlns:cx7="http://schemas.microsoft.com/office/drawing/2016/5/13/chartex" xmlns:cx6="http://schemas.microsoft.com/office/drawing/2016/5/12/chartex" xmlns:cx5="http://schemas.microsoft.com/office/drawing/2016/5/11/chartex" xmlns:cx4="http://schemas.microsoft.com/office/drawing/2016/5/10/chartex" xmlns:cx3="http://schemas.microsoft.com/office/drawing/2016/5/9/chartex" xmlns:cx2="http://schemas.microsoft.com/office/drawing/2015/10/21/chartex" xmlns:cx1="http://schemas.microsoft.com/office/drawing/2015/9/8/chartex" xmlns:cx="http://schemas.microsoft.com/office/drawing/2014/chartex">
             <w:pict>
               <v:group w14:anchorId="446396C7" id="Group 711" o:spid="_x0000_s1026" style="position:absolute;margin-left:125.25pt;margin-top:10.55pt;width:408.85pt;height:14.4pt;z-index:251426304" coordsize="51924,1828" o:gfxdata="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">
                 <v:oval id="Oval 625" o:spid="_x0000_s1027" style="position:absolute;left:4600;width:1828;height:1828;visibility:visible;mso-wrap-style:square;v-text-anchor:middle" o:gfxdata="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" filled="f" strokecolor="black [1600]" strokeweight="1pt">
@@ -8008,7 +7961,7 @@
               </wp:anchor>
             </w:drawing>
           </mc:Choice>
-          <mc:Fallback>
+          <mc:Fallback xmlns:w16se="http://schemas.microsoft.com/office/word/2015/wordml/symex" xmlns:w16cid="http://schemas.microsoft.com/office/word/2016/wordml/cid" xmlns:w15="http://schemas.microsoft.com/office/word/2012/wordml" xmlns:am3d="http://schemas.microsoft.com/office/drawing/2017/model3d" xmlns:aink="http://schemas.microsoft.com/office/drawing/2016/ink" xmlns:cx8="http://schemas.microsoft.com/office/drawing/2016/5/14/chartex" xmlns:cx7="http://schemas.microsoft.com/office/drawing/2016/5/13/chartex" xmlns:cx6="http://schemas.microsoft.com/office/drawing/2016/5/12/chartex" xmlns:cx5="http://schemas.microsoft.com/office/drawing/2016/5/11/chartex" xmlns:cx4="http://schemas.microsoft.com/office/drawing/2016/5/10/chartex" xmlns:cx3="http://schemas.microsoft.com/office/drawing/2016/5/9/chartex" xmlns:cx2="http://schemas.microsoft.com/office/drawing/2015/10/21/chartex" xmlns:cx1="http://schemas.microsoft.com/office/drawing/2015/9/8/chartex" xmlns:cx="http://schemas.microsoft.com/office/drawing/2014/chartex">
             <w:pict>
               <v:group w14:anchorId="00C3A058" id="Group 713" o:spid="_x0000_s1026" style="position:absolute;margin-left:125.4pt;margin-top:10.6pt;width:266.6pt;height:14.4pt;z-index:251427328" coordsize="33860,1828" o:gfxdata="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">
                 <v:oval id="Oval 18" o:spid="_x0000_s1027" style="position:absolute;left:4600;width:1828;height:1828;visibility:visible;mso-wrap-style:square;v-text-anchor:middle" o:gfxdata="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" filled="f" strokecolor="black [1600]" strokeweight="1pt">
@@ -8104,7 +8057,7 @@
               </wp:anchor>
             </w:drawing>
           </mc:Choice>
-          <mc:Fallback>
+          <mc:Fallback xmlns:w16se="http://schemas.microsoft.com/office/word/2015/wordml/symex" xmlns:w16cid="http://schemas.microsoft.com/office/word/2016/wordml/cid" xmlns:w15="http://schemas.microsoft.com/office/word/2012/wordml" xmlns:am3d="http://schemas.microsoft.com/office/drawing/2017/model3d" xmlns:aink="http://schemas.microsoft.com/office/drawing/2016/ink" xmlns:cx8="http://schemas.microsoft.com/office/drawing/2016/5/14/chartex" xmlns:cx7="http://schemas.microsoft.com/office/drawing/2016/5/13/chartex" xmlns:cx6="http://schemas.microsoft.com/office/drawing/2016/5/12/chartex" xmlns:cx5="http://schemas.microsoft.com/office/drawing/2016/5/11/chartex" xmlns:cx4="http://schemas.microsoft.com/office/drawing/2016/5/10/chartex" xmlns:cx3="http://schemas.microsoft.com/office/drawing/2016/5/9/chartex" xmlns:cx2="http://schemas.microsoft.com/office/drawing/2015/10/21/chartex" xmlns:cx1="http://schemas.microsoft.com/office/drawing/2015/9/8/chartex" xmlns:cx="http://schemas.microsoft.com/office/drawing/2014/chartex">
             <w:pict>
               <v:line w14:anchorId="3A41B530" id="Straight Connector 692" o:spid="_x0000_s1026" style="position:absolute;flip:x;z-index:251891200;visibility:visible;mso-wrap-style:square;mso-width-percent:0;mso-wrap-distance-left:9pt;mso-wrap-distance-top:0;mso-wrap-distance-right:9pt;mso-wrap-distance-bottom:0;mso-position-horizontal:absolute;mso-position-horizontal-relative:text;mso-position-vertical:absolute;mso-position-vertical-relative:text;mso-width-percent:0;mso-width-relative:margin" from="-15.75pt,27.5pt" to="92.25pt,27.5pt" o:gfxdata="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" strokecolor="black [3213]" strokeweight="2.25pt">
                 <v:stroke joinstyle="miter"/>
@@ -8218,8 +8171,8 @@
                 <wp:positionV relativeFrom="paragraph">
                   <wp:posOffset>132816</wp:posOffset>
                 </wp:positionV>
-                <wp:extent cx="1114109" cy="182880"/>
-                <wp:effectExtent l="0" t="0" r="10160" b="26670"/>
+                <wp:extent cx="1102889" cy="182880"/>
+                <wp:effectExtent l="0" t="0" r="21590" b="26670"/>
                 <wp:wrapNone/>
                 <wp:docPr id="714" name="Group 714"/>
                 <wp:cNvGraphicFramePr/>
@@ -8230,9 +8183,9 @@
                       <wpg:grpSpPr>
                         <a:xfrm>
                           <a:off x="0" y="0"/>
-                          <a:ext cx="1114109" cy="182880"/>
+                          <a:ext cx="1102889" cy="182880"/>
                           <a:chOff x="5610" y="0"/>
-                          <a:chExt cx="1114109" cy="182880"/>
+                          <a:chExt cx="1102889" cy="182880"/>
                         </a:xfrm>
                       </wpg:grpSpPr>
                       <wps:wsp>
@@ -8276,7 +8229,7 @@
                         <wps:cNvSpPr/>
                         <wps:spPr>
                           <a:xfrm>
-                            <a:off x="936839" y="0"/>
+                            <a:off x="925619" y="0"/>
                             <a:ext cx="182880" cy="182880"/>
                           </a:xfrm>
                           <a:prstGeom prst="ellipse">
@@ -8354,14 +8307,14 @@
           </mc:Choice>
           <mc:Fallback>
             <w:pict>
-              <v:group w14:anchorId="060B49E7" id="Group 714" o:spid="_x0000_s1026" style="position:absolute;margin-left:125.25pt;margin-top:10.45pt;width:87.75pt;height:14.4pt;z-index:251622400;mso-width-relative:margin" coordorigin="56" coordsize="11141,1828" o:gfxdata="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">
-                <v:oval id="Oval 651" o:spid="_x0000_s1027" style="position:absolute;left:4936;width:1829;height:1828;visibility:visible;mso-wrap-style:square;v-text-anchor:middle" o:gfxdata="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" filled="f" strokecolor="black [1600]" strokeweight="1pt">
-                  <v:stroke joinstyle="miter"/>
-                </v:oval>
-                <v:oval id="Oval 652" o:spid="_x0000_s1028" style="position:absolute;left:9368;width:1829;height:1828;visibility:visible;mso-wrap-style:square;v-text-anchor:middle" o:gfxdata="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" filled="f" strokecolor="black [1600]" strokeweight="1pt">
-                  <v:stroke joinstyle="miter"/>
-                </v:oval>
-                <v:oval id="Oval 660" o:spid="_x0000_s1029" style="position:absolute;left:56;width:1828;height:1828;visibility:visible;mso-wrap-style:square;v-text-anchor:middle" o:gfxdata="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" filled="f" strokecolor="black [1600]" strokeweight="1pt">
+              <v:group id="Group 714" o:spid="_x0000_s1026" style="position:absolute;margin-left:125.25pt;margin-top:10.45pt;width:86.85pt;height:14.4pt;z-index:251622400;mso-width-relative:margin" coordorigin="56" coordsize="11028,1828" o:gfxdata="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">
+                <v:oval id="Oval 651" o:spid="_x0000_s1027" style="position:absolute;left:4936;width:1829;height:1828;visibility:visible;mso-wrap-style:square;v-text-anchor:middle" o:gfxdata="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" filled="f" strokecolor="black [1600]" strokeweight="1pt">
+                  <v:stroke joinstyle="miter"/>
+                </v:oval>
+                <v:oval id="Oval 652" o:spid="_x0000_s1028" style="position:absolute;left:9256;width:1828;height:1828;visibility:visible;mso-wrap-style:square;v-text-anchor:middle" o:gfxdata="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" filled="f" strokecolor="black [1600]" strokeweight="1pt">
+                  <v:stroke joinstyle="miter"/>
+                </v:oval>
+                <v:oval id="Oval 660" o:spid="_x0000_s1029" style="position:absolute;left:56;width:1828;height:1828;visibility:visible;mso-wrap-style:square;v-text-anchor:middle" o:gfxdata="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" filled="f" strokecolor="black [1600]" strokeweight="1pt">
                   <v:stroke joinstyle="miter"/>
                 </v:oval>
               </v:group>
@@ -8433,7 +8386,7 @@
               </wp:anchor>
             </w:drawing>
           </mc:Choice>
-          <mc:Fallback>
+          <mc:Fallback xmlns:w16se="http://schemas.microsoft.com/office/word/2015/wordml/symex" xmlns:w16cid="http://schemas.microsoft.com/office/word/2016/wordml/cid" xmlns:w15="http://schemas.microsoft.com/office/word/2012/wordml" xmlns:am3d="http://schemas.microsoft.com/office/drawing/2017/model3d" xmlns:aink="http://schemas.microsoft.com/office/drawing/2016/ink" xmlns:cx8="http://schemas.microsoft.com/office/drawing/2016/5/14/chartex" xmlns:cx7="http://schemas.microsoft.com/office/drawing/2016/5/13/chartex" xmlns:cx6="http://schemas.microsoft.com/office/drawing/2016/5/12/chartex" xmlns:cx5="http://schemas.microsoft.com/office/drawing/2016/5/11/chartex" xmlns:cx4="http://schemas.microsoft.com/office/drawing/2016/5/10/chartex" xmlns:cx3="http://schemas.microsoft.com/office/drawing/2016/5/9/chartex" xmlns:cx2="http://schemas.microsoft.com/office/drawing/2015/10/21/chartex" xmlns:cx1="http://schemas.microsoft.com/office/drawing/2015/9/8/chartex" xmlns:cx="http://schemas.microsoft.com/office/drawing/2014/chartex">
             <w:pict>
               <v:line w14:anchorId="6619E60B" id="Straight Connector 693" o:spid="_x0000_s1026" style="position:absolute;flip:x;z-index:251899392;visibility:visible;mso-wrap-style:square;mso-width-percent:0;mso-wrap-distance-left:9pt;mso-wrap-distance-top:0;mso-wrap-distance-right:9pt;mso-wrap-distance-bottom:0;mso-position-horizontal:absolute;mso-position-horizontal-relative:text;mso-position-vertical:absolute;mso-position-vertical-relative:text;mso-width-percent:0;mso-width-relative:margin" from="-15.75pt,26.85pt" to="92.25pt,26.85pt" o:gfxdata="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" strokecolor="black [3213]" strokeweight="2.25pt">
                 <v:stroke joinstyle="miter"/>
@@ -8458,21 +8411,21 @@
         <w:rPr>
           <w:sz w:val="20"/>
         </w:rPr>
-        <w:t>L</w:t>
-      </w:r>
-      <w:r>
-        <w:rPr>
-          <w:sz w:val="20"/>
-        </w:rPr>
-        <w:tab/>
-        <w:t>M</w:t>
-      </w:r>
-      <w:r>
-        <w:rPr>
-          <w:sz w:val="20"/>
-        </w:rPr>
-        <w:tab/>
-        <w:t>H</w:t>
+        <w:t>1</w:t>
+      </w:r>
+      <w:r>
+        <w:rPr>
+          <w:sz w:val="20"/>
+        </w:rPr>
+        <w:tab/>
+        <w:t xml:space="preserve"> 2</w:t>
+      </w:r>
+      <w:r>
+        <w:rPr>
+          <w:sz w:val="20"/>
+        </w:rPr>
+        <w:tab/>
+        <w:t>3</w:t>
       </w:r>
     </w:p>
     <w:p>
@@ -8892,7 +8845,7 @@
               </wp:anchor>
             </w:drawing>
           </mc:Choice>
-          <mc:Fallback>
+          <mc:Fallback xmlns:w16se="http://schemas.microsoft.com/office/word/2015/wordml/symex" xmlns:w16cid="http://schemas.microsoft.com/office/word/2016/wordml/cid" xmlns:w15="http://schemas.microsoft.com/office/word/2012/wordml" xmlns:am3d="http://schemas.microsoft.com/office/drawing/2017/model3d" xmlns:aink="http://schemas.microsoft.com/office/drawing/2016/ink" xmlns:cx8="http://schemas.microsoft.com/office/drawing/2016/5/14/chartex" xmlns:cx7="http://schemas.microsoft.com/office/drawing/2016/5/13/chartex" xmlns:cx6="http://schemas.microsoft.com/office/drawing/2016/5/12/chartex" xmlns:cx5="http://schemas.microsoft.com/office/drawing/2016/5/11/chartex" xmlns:cx4="http://schemas.microsoft.com/office/drawing/2016/5/10/chartex" xmlns:cx3="http://schemas.microsoft.com/office/drawing/2016/5/9/chartex" xmlns:cx2="http://schemas.microsoft.com/office/drawing/2015/10/21/chartex" xmlns:cx1="http://schemas.microsoft.com/office/drawing/2015/9/8/chartex" xmlns:cx="http://schemas.microsoft.com/office/drawing/2014/chartex">
             <w:pict>
               <v:group w14:anchorId="08FBBD6A" id="Group 715" o:spid="_x0000_s1026" style="position:absolute;margin-left:125.65pt;margin-top:10.85pt;width:340.85pt;height:14.4pt;z-index:251634688;mso-width-relative:margin" coordsize="43285,1828" o:gfxdata="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">
                 <v:oval id="Oval 664" o:spid="_x0000_s1027" style="position:absolute;left:4600;width:1828;height:1828;visibility:visible;mso-wrap-style:square;v-text-anchor:middle" o:gfxdata="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" filled="f" strokecolor="black [1600]" strokeweight="1pt">
@@ -9144,7 +9097,7 @@
               </wp:anchor>
             </w:drawing>
           </mc:Choice>
-          <mc:Fallback>
+          <mc:Fallback xmlns:w16se="http://schemas.microsoft.com/office/word/2015/wordml/symex" xmlns:w16cid="http://schemas.microsoft.com/office/word/2016/wordml/cid" xmlns:w15="http://schemas.microsoft.com/office/word/2012/wordml" xmlns:am3d="http://schemas.microsoft.com/office/drawing/2017/model3d" xmlns:aink="http://schemas.microsoft.com/office/drawing/2016/ink" xmlns:cx8="http://schemas.microsoft.com/office/drawing/2016/5/14/chartex" xmlns:cx7="http://schemas.microsoft.com/office/drawing/2016/5/13/chartex" xmlns:cx6="http://schemas.microsoft.com/office/drawing/2016/5/12/chartex" xmlns:cx5="http://schemas.microsoft.com/office/drawing/2016/5/11/chartex" xmlns:cx4="http://schemas.microsoft.com/office/drawing/2016/5/10/chartex" xmlns:cx3="http://schemas.microsoft.com/office/drawing/2016/5/9/chartex" xmlns:cx2="http://schemas.microsoft.com/office/drawing/2015/10/21/chartex" xmlns:cx1="http://schemas.microsoft.com/office/drawing/2015/9/8/chartex" xmlns:cx="http://schemas.microsoft.com/office/drawing/2014/chartex">
             <w:pict>
               <v:group w14:anchorId="04D7F097" id="Group 716" o:spid="_x0000_s1026" style="position:absolute;margin-left:125.45pt;margin-top:10.45pt;width:50.6pt;height:14.4pt;z-index:251638784" coordsize="6428,1828" o:gfxdata="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">
                 <v:oval id="Oval 677" o:spid="_x0000_s1027" style="position:absolute;left:4600;width:1828;height:1828;visibility:visible;mso-wrap-style:square;v-text-anchor:middle" o:gfxdata="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" filled="f" strokecolor="black [1600]" strokeweight="1pt">
@@ -9274,7 +9227,7 @@
               </wp:anchor>
             </w:drawing>
           </mc:Choice>
-          <mc:Fallback>
+          <mc:Fallback xmlns:w16se="http://schemas.microsoft.com/office/word/2015/wordml/symex" xmlns:w16cid="http://schemas.microsoft.com/office/word/2016/wordml/cid" xmlns:w15="http://schemas.microsoft.com/office/word/2012/wordml" xmlns:am3d="http://schemas.microsoft.com/office/drawing/2017/model3d" xmlns:aink="http://schemas.microsoft.com/office/drawing/2016/ink" xmlns:cx8="http://schemas.microsoft.com/office/drawing/2016/5/14/chartex" xmlns:cx7="http://schemas.microsoft.com/office/drawing/2016/5/13/chartex" xmlns:cx6="http://schemas.microsoft.com/office/drawing/2016/5/12/chartex" xmlns:cx5="http://schemas.microsoft.com/office/drawing/2016/5/11/chartex" xmlns:cx4="http://schemas.microsoft.com/office/drawing/2016/5/10/chartex" xmlns:cx3="http://schemas.microsoft.com/office/drawing/2016/5/9/chartex" xmlns:cx2="http://schemas.microsoft.com/office/drawing/2015/10/21/chartex" xmlns:cx1="http://schemas.microsoft.com/office/drawing/2015/9/8/chartex" xmlns:cx="http://schemas.microsoft.com/office/drawing/2014/chartex">
             <w:pict>
               <v:oval w14:anchorId="4973C578" id="Oval 699" o:spid="_x0000_s1026" style="position:absolute;margin-left:125.85pt;margin-top:10.35pt;width:14.4pt;height:14.4pt;z-index:251735552;visibility:visible;mso-wrap-style:square;mso-width-percent:0;mso-height-percent:0;mso-wrap-distance-left:9pt;mso-wrap-distance-top:0;mso-wrap-distance-right:9pt;mso-wrap-distance-bottom:0;mso-position-horizontal:absolute;mso-position-horizontal-relative:text;mso-position-vertical:absolute;mso-position-vertical-relative:text;mso-width-percent:0;mso-height-percent:0;mso-width-relative:margin;mso-height-relative:margin;v-text-anchor:middle" o:gfxdata="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" filled="f" strokecolor="black [1600]" strokeweight="1pt">
                 <v:stroke joinstyle="miter"/>
@@ -9392,7 +9345,7 @@
               </wp:anchor>
             </w:drawing>
           </mc:Choice>
-          <mc:Fallback>
+          <mc:Fallback xmlns:w16se="http://schemas.microsoft.com/office/word/2015/wordml/symex" xmlns:w16cid="http://schemas.microsoft.com/office/word/2016/wordml/cid" xmlns:w15="http://schemas.microsoft.com/office/word/2012/wordml" xmlns:am3d="http://schemas.microsoft.com/office/drawing/2017/model3d" xmlns:aink="http://schemas.microsoft.com/office/drawing/2016/ink" xmlns:cx8="http://schemas.microsoft.com/office/drawing/2016/5/14/chartex" xmlns:cx7="http://schemas.microsoft.com/office/drawing/2016/5/13/chartex" xmlns:cx6="http://schemas.microsoft.com/office/drawing/2016/5/12/chartex" xmlns:cx5="http://schemas.microsoft.com/office/drawing/2016/5/11/chartex" xmlns:cx4="http://schemas.microsoft.com/office/drawing/2016/5/10/chartex" xmlns:cx3="http://schemas.microsoft.com/office/drawing/2016/5/9/chartex" xmlns:cx2="http://schemas.microsoft.com/office/drawing/2015/10/21/chartex" xmlns:cx1="http://schemas.microsoft.com/office/drawing/2015/9/8/chartex" xmlns:cx="http://schemas.microsoft.com/office/drawing/2014/chartex">
             <w:pict>
               <v:oval w14:anchorId="2DD8EAC1" id="Oval 725" o:spid="_x0000_s1026" style="position:absolute;margin-left:125.85pt;margin-top:10.4pt;width:14.4pt;height:14.4pt;z-index:251762176;visibility:visible;mso-wrap-style:square;mso-width-percent:0;mso-height-percent:0;mso-wrap-distance-left:9pt;mso-wrap-distance-top:0;mso-wrap-distance-right:9pt;mso-wrap-distance-bottom:0;mso-position-horizontal:absolute;mso-position-horizontal-relative:text;mso-position-vertical:absolute;mso-position-vertical-relative:text;mso-width-percent:0;mso-height-percent:0;mso-width-relative:margin;mso-height-relative:margin;v-text-anchor:middle" o:gfxdata="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" filled="f" strokecolor="black [1600]" strokeweight="1pt">
                 <v:stroke joinstyle="miter"/>
@@ -9505,7 +9458,7 @@
               </wp:anchor>
             </w:drawing>
           </mc:Choice>
-          <mc:Fallback>
+          <mc:Fallback xmlns:w16se="http://schemas.microsoft.com/office/word/2015/wordml/symex" xmlns:w16cid="http://schemas.microsoft.com/office/word/2016/wordml/cid" xmlns:w15="http://schemas.microsoft.com/office/word/2012/wordml" xmlns:am3d="http://schemas.microsoft.com/office/drawing/2017/model3d" xmlns:aink="http://schemas.microsoft.com/office/drawing/2016/ink" xmlns:cx8="http://schemas.microsoft.com/office/drawing/2016/5/14/chartex" xmlns:cx7="http://schemas.microsoft.com/office/drawing/2016/5/13/chartex" xmlns:cx6="http://schemas.microsoft.com/office/drawing/2016/5/12/chartex" xmlns:cx5="http://schemas.microsoft.com/office/drawing/2016/5/11/chartex" xmlns:cx4="http://schemas.microsoft.com/office/drawing/2016/5/10/chartex" xmlns:cx3="http://schemas.microsoft.com/office/drawing/2016/5/9/chartex" xmlns:cx2="http://schemas.microsoft.com/office/drawing/2015/10/21/chartex" xmlns:cx1="http://schemas.microsoft.com/office/drawing/2015/9/8/chartex" xmlns:cx="http://schemas.microsoft.com/office/drawing/2014/chartex">
             <w:pict>
               <v:oval w14:anchorId="6D6A3641" id="Oval 2" o:spid="_x0000_s1026" style="position:absolute;margin-left:125.7pt;margin-top:10.4pt;width:14.4pt;height:14.4pt;z-index:251422208;visibility:visible;mso-wrap-style:square;mso-width-percent:0;mso-height-percent:0;mso-wrap-distance-left:9pt;mso-wrap-distance-top:0;mso-wrap-distance-right:9pt;mso-wrap-distance-bottom:0;mso-position-horizontal:absolute;mso-position-horizontal-relative:text;mso-position-vertical:absolute;mso-position-vertical-relative:text;mso-width-percent:0;mso-height-percent:0;mso-width-relative:margin;mso-height-relative:margin;v-text-anchor:middle" o:gfxdata="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" filled="f" strokecolor="black [1600]" strokeweight="1pt">
                 <v:stroke joinstyle="miter"/>
@@ -9540,12 +9493,6 @@
       </w:r>
     </w:p>
     <w:sectPr>
-      <w:headerReference w:type="even" r:id="rId7"/>
-      <w:headerReference w:type="default" r:id="rId8"/>
-      <w:footerReference w:type="even" r:id="rId9"/>
-      <w:footerReference w:type="default" r:id="rId10"/>
-      <w:headerReference w:type="first" r:id="rId11"/>
-      <w:footerReference w:type="first" r:id="rId12"/>
       <w:pgSz w:w="12240" w:h="15840"/>
       <w:pgMar w:top="720" w:right="720" w:bottom="720" w:left="720" w:header="720" w:footer="720" w:gutter="0"/>
       <w:cols w:space="720"/>
@@ -9556,7 +9503,7 @@
 </file>
 
 <file path=word/endnotes.xml><?xml version="1.0" encoding="utf-8"?>
-<w:endnotes xmlns:wpc="http://schemas.microsoft.com/office/word/2010/wordprocessingCanvas" xmlns:cx="http://schemas.microsoft.com/office/drawing/2014/chartex" xmlns:cx1="http://schemas.microsoft.com/office/drawing/2015/9/8/chartex" xmlns:cx2="http://schemas.microsoft.com/office/drawing/2015/10/21/chartex" xmlns:cx3="http://schemas.microsoft.com/office/drawing/2016/5/9/chartex" xmlns:cx4="http://schemas.microsoft.com/office/drawing/2016/5/10/chartex" xmlns:cx5="http://schemas.microsoft.com/office/drawing/2016/5/11/chartex" xmlns:cx6="http://schemas.microsoft.com/office/drawing/2016/5/12/chartex" xmlns:cx7="http://schemas.microsoft.com/office/drawing/2016/5/13/chartex" xmlns:cx8="http://schemas.microsoft.com/office/drawing/2016/5/14/chartex" xmlns:mc="http://schemas.openxmlformats.org/markup-compatibility/2006" xmlns:aink="http://schemas.microsoft.com/office/drawing/2016/ink" xmlns:am3d="http://schemas.microsoft.com/office/drawing/2017/model3d" xmlns:o="urn:schemas-microsoft-com:office:office" xmlns:r="http://schemas.openxmlformats.org/officeDocument/2006/relationships" xmlns:m="http://schemas.openxmlformats.org/officeDocument/2006/math" xmlns:v="urn:schemas-microsoft-com:vml" xmlns:wp14="http://schemas.microsoft.com/office/word/2010/wordprocessingDrawing" xmlns:wp="http://schemas.openxmlformats.org/drawingml/2006/wordprocessingDrawing" xmlns:w10="urn:schemas-microsoft-com:office:word" xmlns:w="http://schemas.openxmlformats.org/wordprocessingml/2006/main" xmlns:w14="http://schemas.microsoft.com/office/word/2010/wordml" xmlns:w15="http://schemas.microsoft.com/office/word/2012/wordml" xmlns:w16cid="http://schemas.microsoft.com/office/word/2016/wordml/cid" xmlns:w16se="http://schemas.microsoft.com/office/word/2015/wordml/symex" xmlns:wpg="http://schemas.microsoft.com/office/word/2010/wordprocessingGroup" xmlns:wpi="http://schemas.microsoft.com/office/word/2010/wordprocessingInk" xmlns:wne="http://schemas.microsoft.com/office/word/2006/wordml" xmlns:wps="http://schemas.microsoft.com/office/word/2010/wordprocessingShape" mc:Ignorable="w14 w15 w16se w16cid wp14">
+<w:endnotes xmlns:wpc="http://schemas.microsoft.com/office/word/2010/wordprocessingCanvas" xmlns:mc="http://schemas.openxmlformats.org/markup-compatibility/2006" xmlns:o="urn:schemas-microsoft-com:office:office" xmlns:r="http://schemas.openxmlformats.org/officeDocument/2006/relationships" xmlns:m="http://schemas.openxmlformats.org/officeDocument/2006/math" xmlns:v="urn:schemas-microsoft-com:vml" xmlns:wp14="http://schemas.microsoft.com/office/word/2010/wordprocessingDrawing" xmlns:wp="http://schemas.openxmlformats.org/drawingml/2006/wordprocessingDrawing" xmlns:w10="urn:schemas-microsoft-com:office:word" xmlns:w="http://schemas.openxmlformats.org/wordprocessingml/2006/main" xmlns:w14="http://schemas.microsoft.com/office/word/2010/wordml" xmlns:wpg="http://schemas.microsoft.com/office/word/2010/wordprocessingGroup" xmlns:wpi="http://schemas.microsoft.com/office/word/2010/wordprocessingInk" xmlns:wne="http://schemas.microsoft.com/office/word/2006/wordml" xmlns:wps="http://schemas.microsoft.com/office/word/2010/wordprocessingShape" mc:Ignorable="w14 wp14">
   <w:endnote w:type="separator" w:id="-1">
     <w:p>
       <w:pPr>
@@ -9580,154 +9527,8 @@
 </w:endnotes>
 </file>
 
-<file path=word/footer1.xml><?xml version="1.0" encoding="utf-8"?>
-<w:ftr xmlns:wpc="http://schemas.microsoft.com/office/word/2010/wordprocessingCanvas" xmlns:cx="http://schemas.microsoft.com/office/drawing/2014/chartex" xmlns:cx1="http://schemas.microsoft.com/office/drawing/2015/9/8/chartex" xmlns:cx2="http://schemas.microsoft.com/office/drawing/2015/10/21/chartex" xmlns:cx3="http://schemas.microsoft.com/office/drawing/2016/5/9/chartex" xmlns:cx4="http://schemas.microsoft.com/office/drawing/2016/5/10/chartex" xmlns:cx5="http://schemas.microsoft.com/office/drawing/2016/5/11/chartex" xmlns:cx6="http://schemas.microsoft.com/office/drawing/2016/5/12/chartex" xmlns:cx7="http://schemas.microsoft.com/office/drawing/2016/5/13/chartex" xmlns:cx8="http://schemas.microsoft.com/office/drawing/2016/5/14/chartex" xmlns:mc="http://schemas.openxmlformats.org/markup-compatibility/2006" xmlns:aink="http://schemas.microsoft.com/office/drawing/2016/ink" xmlns:am3d="http://schemas.microsoft.com/office/drawing/2017/model3d" xmlns:o="urn:schemas-microsoft-com:office:office" xmlns:r="http://schemas.openxmlformats.org/officeDocument/2006/relationships" xmlns:m="http://schemas.openxmlformats.org/officeDocument/2006/math" xmlns:v="urn:schemas-microsoft-com:vml" xmlns:wp14="http://schemas.microsoft.com/office/word/2010/wordprocessingDrawing" xmlns:wp="http://schemas.openxmlformats.org/drawingml/2006/wordprocessingDrawing" xmlns:w10="urn:schemas-microsoft-com:office:word" xmlns:w="http://schemas.openxmlformats.org/wordprocessingml/2006/main" xmlns:w14="http://schemas.microsoft.com/office/word/2010/wordml" xmlns:w15="http://schemas.microsoft.com/office/word/2012/wordml" xmlns:w16cid="http://schemas.microsoft.com/office/word/2016/wordml/cid" xmlns:w16se="http://schemas.microsoft.com/office/word/2015/wordml/symex" xmlns:wpg="http://schemas.microsoft.com/office/word/2010/wordprocessingGroup" xmlns:wpi="http://schemas.microsoft.com/office/word/2010/wordprocessingInk" xmlns:wne="http://schemas.microsoft.com/office/word/2006/wordml" xmlns:wps="http://schemas.microsoft.com/office/word/2010/wordprocessingShape" mc:Ignorable="w14 w15 w16se w16cid wp14">
-  <w:p>
-    <w:pPr>
-      <w:pStyle w:val="Footer"/>
-    </w:pPr>
-  </w:p>
-</w:ftr>
-</file>
-
-<file path=word/footer2.xml><?xml version="1.0" encoding="utf-8"?>
-<w:ftr xmlns:wpc="http://schemas.microsoft.com/office/word/2010/wordprocessingCanvas" xmlns:cx="http://schemas.microsoft.com/office/drawing/2014/chartex" xmlns:cx1="http://schemas.microsoft.com/office/drawing/2015/9/8/chartex" xmlns:cx2="http://schemas.microsoft.com/office/drawing/2015/10/21/chartex" xmlns:cx3="http://schemas.microsoft.com/office/drawing/2016/5/9/chartex" xmlns:cx4="http://schemas.microsoft.com/office/drawing/2016/5/10/chartex" xmlns:cx5="http://schemas.microsoft.com/office/drawing/2016/5/11/chartex" xmlns:cx6="http://schemas.microsoft.com/office/drawing/2016/5/12/chartex" xmlns:cx7="http://schemas.microsoft.com/office/drawing/2016/5/13/chartex" xmlns:cx8="http://schemas.microsoft.com/office/drawing/2016/5/14/chartex" xmlns:mc="http://schemas.openxmlformats.org/markup-compatibility/2006" xmlns:aink="http://schemas.microsoft.com/office/drawing/2016/ink" xmlns:am3d="http://schemas.microsoft.com/office/drawing/2017/model3d" xmlns:o="urn:schemas-microsoft-com:office:office" xmlns:r="http://schemas.openxmlformats.org/officeDocument/2006/relationships" xmlns:m="http://schemas.openxmlformats.org/officeDocument/2006/math" xmlns:v="urn:schemas-microsoft-com:vml" xmlns:wp14="http://schemas.microsoft.com/office/word/2010/wordprocessingDrawing" xmlns:wp="http://schemas.openxmlformats.org/drawingml/2006/wordprocessingDrawing" xmlns:w10="urn:schemas-microsoft-com:office:word" xmlns:w="http://schemas.openxmlformats.org/wordprocessingml/2006/main" xmlns:w14="http://schemas.microsoft.com/office/word/2010/wordml" xmlns:w15="http://schemas.microsoft.com/office/word/2012/wordml" xmlns:w16cid="http://schemas.microsoft.com/office/word/2016/wordml/cid" xmlns:w16se="http://schemas.microsoft.com/office/word/2015/wordml/symex" xmlns:wpg="http://schemas.microsoft.com/office/word/2010/wordprocessingGroup" xmlns:wpi="http://schemas.microsoft.com/office/word/2010/wordprocessingInk" xmlns:wne="http://schemas.microsoft.com/office/word/2006/wordml" xmlns:wps="http://schemas.microsoft.com/office/word/2010/wordprocessingShape" mc:Ignorable="w14 w15 w16se w16cid wp14">
-  <w:p>
-    <w:pPr>
-      <w:pStyle w:val="Footer"/>
-    </w:pPr>
-    <w:r>
-      <w:rPr>
-        <w:noProof/>
-      </w:rPr>
-      <mc:AlternateContent>
-        <mc:Choice Requires="wps">
-          <w:drawing>
-            <wp:anchor distT="0" distB="0" distL="114300" distR="114300" simplePos="0" relativeHeight="251659264" behindDoc="0" locked="0" layoutInCell="0" allowOverlap="1">
-              <wp:simplePos x="0" y="0"/>
-              <wp:positionH relativeFrom="page">
-                <wp:posOffset>0</wp:posOffset>
-              </wp:positionH>
-              <wp:positionV relativeFrom="page">
-                <wp:posOffset>9601200</wp:posOffset>
-              </wp:positionV>
-              <wp:extent cx="7772400" cy="266700"/>
-              <wp:effectExtent l="0" t="0" r="0" b="0"/>
-              <wp:wrapNone/>
-              <wp:docPr id="717" name="MSIPCM2df14fbfa2a4797bf417ba19" descr="{&quot;HashCode&quot;:135238423,&quot;Height&quot;:792.0,&quot;Width&quot;:612.0,&quot;Placement&quot;:&quot;Footer&quot;,&quot;Index&quot;:&quot;Primary&quot;,&quot;Section&quot;:1,&quot;Top&quot;:0.0,&quot;Left&quot;:0.0}"/>
-              <wp:cNvGraphicFramePr/>
-              <a:graphic xmlns:a="http://schemas.openxmlformats.org/drawingml/2006/main">
-                <a:graphicData uri="http://schemas.microsoft.com/office/word/2010/wordprocessingShape">
-                  <wps:wsp>
-                    <wps:cNvSpPr txBox="1"/>
-                    <wps:spPr>
-                      <a:xfrm>
-                        <a:off x="0" y="0"/>
-                        <a:ext cx="7772400" cy="266700"/>
-                      </a:xfrm>
-                      <a:prstGeom prst="rect">
-                        <a:avLst/>
-                      </a:prstGeom>
-                      <a:noFill/>
-                      <a:ln w="6350">
-                        <a:noFill/>
-                      </a:ln>
-                      <a:extLst>
-                        <a:ext uri="{91240B29-F687-4F45-9708-019B960494DF}">
-                          <a14:hiddenLine xmlns:a14="http://schemas.microsoft.com/office/drawing/2010/main" w="6350">
-                            <a:solidFill>
-                              <a:prstClr val="black"/>
-                            </a:solidFill>
-                          </a14:hiddenLine>
-                        </a:ext>
-                      </a:extLst>
-                    </wps:spPr>
-                    <wps:txbx>
-                      <w:txbxContent>
-                        <w:p>
-                          <w:pPr>
-                            <w:spacing w:after="0"/>
-                            <w:rPr>
-                              <w:rFonts w:ascii="Calibri" w:hAnsi="Calibri"/>
-                              <w:color w:val="737373"/>
-                              <w:sz w:val="20"/>
-                            </w:rPr>
-                          </w:pPr>
-                          <w:r>
-                            <w:rPr>
-                              <w:rFonts w:ascii="Calibri" w:hAnsi="Calibri"/>
-                              <w:color w:val="737373"/>
-                              <w:sz w:val="20"/>
-                            </w:rPr>
-                            <w:t>Caterpillar: Confidential Green</w:t>
-                          </w:r>
-                        </w:p>
-                      </w:txbxContent>
-                    </wps:txbx>
-                    <wps:bodyPr rot="0" spcFirstLastPara="0" vertOverflow="overflow" horzOverflow="overflow" vert="horz" wrap="square" lIns="254000" tIns="0" rIns="91440" bIns="0" numCol="1" spcCol="0" rtlCol="0" fromWordArt="0" anchor="b" anchorCtr="0" forceAA="0" compatLnSpc="1">
-                      <a:prstTxWarp prst="textNoShape">
-                        <a:avLst/>
-                      </a:prstTxWarp>
-                      <a:noAutofit/>
-                    </wps:bodyPr>
-                  </wps:wsp>
-                </a:graphicData>
-              </a:graphic>
-            </wp:anchor>
-          </w:drawing>
-        </mc:Choice>
-        <mc:Fallback>
-          <w:pict>
-            <v:shapetype id="_x0000_t202" coordsize="21600,21600" o:spt="202" path="m,l,21600r21600,l21600,xe">
-              <v:stroke joinstyle="miter"/>
-              <v:path gradientshapeok="t" o:connecttype="rect"/>
-            </v:shapetype>
-            <v:shape id="MSIPCM2df14fbfa2a4797bf417ba19" o:spid="_x0000_s1026" type="#_x0000_t202" alt="{&quot;HashCode&quot;:135238423,&quot;Height&quot;:792.0,&quot;Width&quot;:612.0,&quot;Placement&quot;:&quot;Footer&quot;,&quot;Index&quot;:&quot;Primary&quot;,&quot;Section&quot;:1,&quot;Top&quot;:0.0,&quot;Left&quot;:0.0}" style="position:absolute;margin-left:0;margin-top:756pt;width:612pt;height:21pt;z-index:251659264;visibility:visible;mso-wrap-style:square;mso-wrap-distance-left:9pt;mso-wrap-distance-top:0;mso-wrap-distance-right:9pt;mso-wrap-distance-bottom:0;mso-position-horizontal:absolute;mso-position-horizontal-relative:page;mso-position-vertical:absolute;mso-position-vertical-relative:page;v-text-anchor:bottom" o:gfxdata="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" o:allowincell="f" filled="f" stroked="f" strokeweight=".5pt">
-              <v:fill o:detectmouseclick="t"/>
-              <v:textbox inset="20pt,0,,0">
-                <w:txbxContent>
-                  <w:p>
-                    <w:pPr>
-                      <w:spacing w:after="0"/>
-                      <w:rPr>
-                        <w:rFonts w:ascii="Calibri" w:hAnsi="Calibri"/>
-                        <w:color w:val="737373"/>
-                        <w:sz w:val="20"/>
-                      </w:rPr>
-                    </w:pPr>
-                    <w:r>
-                      <w:rPr>
-                        <w:rFonts w:ascii="Calibri" w:hAnsi="Calibri"/>
-                        <w:color w:val="737373"/>
-                        <w:sz w:val="20"/>
-                      </w:rPr>
-                      <w:t>Caterpillar: Confidential Green</w:t>
-                    </w:r>
-                  </w:p>
-                </w:txbxContent>
-              </v:textbox>
-              <w10:wrap anchorx="page" anchory="page"/>
-            </v:shape>
-          </w:pict>
-        </mc:Fallback>
-      </mc:AlternateContent>
-    </w:r>
-  </w:p>
-</w:ftr>
-</file>
-
-<file path=word/footer3.xml><?xml version="1.0" encoding="utf-8"?>
-<w:ftr xmlns:wpc="http://schemas.microsoft.com/office/word/2010/wordprocessingCanvas" xmlns:cx="http://schemas.microsoft.com/office/drawing/2014/chartex" xmlns:cx1="http://schemas.microsoft.com/office/drawing/2015/9/8/chartex" xmlns:cx2="http://schemas.microsoft.com/office/drawing/2015/10/21/chartex" xmlns:cx3="http://schemas.microsoft.com/office/drawing/2016/5/9/chartex" xmlns:cx4="http://schemas.microsoft.com/office/drawing/2016/5/10/chartex" xmlns:cx5="http://schemas.microsoft.com/office/drawing/2016/5/11/chartex" xmlns:cx6="http://schemas.microsoft.com/office/drawing/2016/5/12/chartex" xmlns:cx7="http://schemas.microsoft.com/office/drawing/2016/5/13/chartex" xmlns:cx8="http://schemas.microsoft.com/office/drawing/2016/5/14/chartex" xmlns:mc="http://schemas.openxmlformats.org/markup-compatibility/2006" xmlns:aink="http://schemas.microsoft.com/office/drawing/2016/ink" xmlns:am3d="http://schemas.microsoft.com/office/drawing/2017/model3d" xmlns:o="urn:schemas-microsoft-com:office:office" xmlns:r="http://schemas.openxmlformats.org/officeDocument/2006/relationships" xmlns:m="http://schemas.openxmlformats.org/officeDocument/2006/math" xmlns:v="urn:schemas-microsoft-com:vml" xmlns:wp14="http://schemas.microsoft.com/office/word/2010/wordprocessingDrawing" xmlns:wp="http://schemas.openxmlformats.org/drawingml/2006/wordprocessingDrawing" xmlns:w10="urn:schemas-microsoft-com:office:word" xmlns:w="http://schemas.openxmlformats.org/wordprocessingml/2006/main" xmlns:w14="http://schemas.microsoft.com/office/word/2010/wordml" xmlns:w15="http://schemas.microsoft.com/office/word/2012/wordml" xmlns:w16cid="http://schemas.microsoft.com/office/word/2016/wordml/cid" xmlns:w16se="http://schemas.microsoft.com/office/word/2015/wordml/symex" xmlns:wpg="http://schemas.microsoft.com/office/word/2010/wordprocessingGroup" xmlns:wpi="http://schemas.microsoft.com/office/word/2010/wordprocessingInk" xmlns:wne="http://schemas.microsoft.com/office/word/2006/wordml" xmlns:wps="http://schemas.microsoft.com/office/word/2010/wordprocessingShape" mc:Ignorable="w14 w15 w16se w16cid wp14">
-  <w:p>
-    <w:pPr>
-      <w:pStyle w:val="Footer"/>
-    </w:pPr>
-  </w:p>
-</w:ftr>
-</file>
-
 <file path=word/footnotes.xml><?xml version="1.0" encoding="utf-8"?>
-<w:footnotes xmlns:wpc="http://schemas.microsoft.com/office/word/2010/wordprocessingCanvas" xmlns:cx="http://schemas.microsoft.com/office/drawing/2014/chartex" xmlns:cx1="http://schemas.microsoft.com/office/drawing/2015/9/8/chartex" xmlns:cx2="http://schemas.microsoft.com/office/drawing/2015/10/21/chartex" xmlns:cx3="http://schemas.microsoft.com/office/drawing/2016/5/9/chartex" xmlns:cx4="http://schemas.microsoft.com/office/drawing/2016/5/10/chartex" xmlns:cx5="http://schemas.microsoft.com/office/drawing/2016/5/11/chartex" xmlns:cx6="http://schemas.microsoft.com/office/drawing/2016/5/12/chartex" xmlns:cx7="http://schemas.microsoft.com/office/drawing/2016/5/13/chartex" xmlns:cx8="http://schemas.microsoft.com/office/drawing/2016/5/14/chartex" xmlns:mc="http://schemas.openxmlformats.org/markup-compatibility/2006" xmlns:aink="http://schemas.microsoft.com/office/drawing/2016/ink" xmlns:am3d="http://schemas.microsoft.com/office/drawing/2017/model3d" xmlns:o="urn:schemas-microsoft-com:office:office" xmlns:r="http://schemas.openxmlformats.org/officeDocument/2006/relationships" xmlns:m="http://schemas.openxmlformats.org/officeDocument/2006/math" xmlns:v="urn:schemas-microsoft-com:vml" xmlns:wp14="http://schemas.microsoft.com/office/word/2010/wordprocessingDrawing" xmlns:wp="http://schemas.openxmlformats.org/drawingml/2006/wordprocessingDrawing" xmlns:w10="urn:schemas-microsoft-com:office:word" xmlns:w="http://schemas.openxmlformats.org/wordprocessingml/2006/main" xmlns:w14="http://schemas.microsoft.com/office/word/2010/wordml" xmlns:w15="http://schemas.microsoft.com/office/word/2012/wordml" xmlns:w16cid="http://schemas.microsoft.com/office/word/2016/wordml/cid" xmlns:w16se="http://schemas.microsoft.com/office/word/2015/wordml/symex" xmlns:wpg="http://schemas.microsoft.com/office/word/2010/wordprocessingGroup" xmlns:wpi="http://schemas.microsoft.com/office/word/2010/wordprocessingInk" xmlns:wne="http://schemas.microsoft.com/office/word/2006/wordml" xmlns:wps="http://schemas.microsoft.com/office/word/2010/wordprocessingShape" mc:Ignorable="w14 w15 w16se w16cid wp14">
+<w:footnotes xmlns:wpc="http://schemas.microsoft.com/office/word/2010/wordprocessingCanvas" xmlns:mc="http://schemas.openxmlformats.org/markup-compatibility/2006" xmlns:o="urn:schemas-microsoft-com:office:office" xmlns:r="http://schemas.openxmlformats.org/officeDocument/2006/relationships" xmlns:m="http://schemas.openxmlformats.org/officeDocument/2006/math" xmlns:v="urn:schemas-microsoft-com:vml" xmlns:wp14="http://schemas.microsoft.com/office/word/2010/wordprocessingDrawing" xmlns:wp="http://schemas.openxmlformats.org/drawingml/2006/wordprocessingDrawing" xmlns:w10="urn:schemas-microsoft-com:office:word" xmlns:w="http://schemas.openxmlformats.org/wordprocessingml/2006/main" xmlns:w14="http://schemas.microsoft.com/office/word/2010/wordml" xmlns:wpg="http://schemas.microsoft.com/office/word/2010/wordprocessingGroup" xmlns:wpi="http://schemas.microsoft.com/office/word/2010/wordprocessingInk" xmlns:wne="http://schemas.microsoft.com/office/word/2006/wordml" xmlns:wps="http://schemas.microsoft.com/office/word/2010/wordprocessingShape" mc:Ignorable="w14 wp14">
   <w:footnote w:type="separator" w:id="-1">
     <w:p>
       <w:pPr>
@@ -9751,38 +9552,8 @@
 </w:footnotes>
 </file>
 
-<file path=word/header1.xml><?xml version="1.0" encoding="utf-8"?>
-<w:hdr xmlns:wpc="http://schemas.microsoft.com/office/word/2010/wordprocessingCanvas" xmlns:cx="http://schemas.microsoft.com/office/drawing/2014/chartex" xmlns:cx1="http://schemas.microsoft.com/office/drawing/2015/9/8/chartex" xmlns:cx2="http://schemas.microsoft.com/office/drawing/2015/10/21/chartex" xmlns:cx3="http://schemas.microsoft.com/office/drawing/2016/5/9/chartex" xmlns:cx4="http://schemas.microsoft.com/office/drawing/2016/5/10/chartex" xmlns:cx5="http://schemas.microsoft.com/office/drawing/2016/5/11/chartex" xmlns:cx6="http://schemas.microsoft.com/office/drawing/2016/5/12/chartex" xmlns:cx7="http://schemas.microsoft.com/office/drawing/2016/5/13/chartex" xmlns:cx8="http://schemas.microsoft.com/office/drawing/2016/5/14/chartex" xmlns:mc="http://schemas.openxmlformats.org/markup-compatibility/2006" xmlns:aink="http://schemas.microsoft.com/office/drawing/2016/ink" xmlns:am3d="http://schemas.microsoft.com/office/drawing/2017/model3d" xmlns:o="urn:schemas-microsoft-com:office:office" xmlns:r="http://schemas.openxmlformats.org/officeDocument/2006/relationships" xmlns:m="http://schemas.openxmlformats.org/officeDocument/2006/math" xmlns:v="urn:schemas-microsoft-com:vml" xmlns:wp14="http://schemas.microsoft.com/office/word/2010/wordprocessingDrawing" xmlns:wp="http://schemas.openxmlformats.org/drawingml/2006/wordprocessingDrawing" xmlns:w10="urn:schemas-microsoft-com:office:word" xmlns:w="http://schemas.openxmlformats.org/wordprocessingml/2006/main" xmlns:w14="http://schemas.microsoft.com/office/word/2010/wordml" xmlns:w15="http://schemas.microsoft.com/office/word/2012/wordml" xmlns:w16cid="http://schemas.microsoft.com/office/word/2016/wordml/cid" xmlns:w16se="http://schemas.microsoft.com/office/word/2015/wordml/symex" xmlns:wpg="http://schemas.microsoft.com/office/word/2010/wordprocessingGroup" xmlns:wpi="http://schemas.microsoft.com/office/word/2010/wordprocessingInk" xmlns:wne="http://schemas.microsoft.com/office/word/2006/wordml" xmlns:wps="http://schemas.microsoft.com/office/word/2010/wordprocessingShape" mc:Ignorable="w14 w15 w16se w16cid wp14">
-  <w:p>
-    <w:pPr>
-      <w:pStyle w:val="Header"/>
-    </w:pPr>
-  </w:p>
-</w:hdr>
-</file>
-
-<file path=word/header2.xml><?xml version="1.0" encoding="utf-8"?>
-<w:hdr xmlns:wpc="http://schemas.microsoft.com/office/word/2010/wordprocessingCanvas" xmlns:cx="http://schemas.microsoft.com/office/drawing/2014/chartex" xmlns:cx1="http://schemas.microsoft.com/office/drawing/2015/9/8/chartex" xmlns:cx2="http://schemas.microsoft.com/office/drawing/2015/10/21/chartex" xmlns:cx3="http://schemas.microsoft.com/office/drawing/2016/5/9/chartex" xmlns:cx4="http://schemas.microsoft.com/office/drawing/2016/5/10/chartex" xmlns:cx5="http://schemas.microsoft.com/office/drawing/2016/5/11/chartex" xmlns:cx6="http://schemas.microsoft.com/office/drawing/2016/5/12/chartex" xmlns:cx7="http://schemas.microsoft.com/office/drawing/2016/5/13/chartex" xmlns:cx8="http://schemas.microsoft.com/office/drawing/2016/5/14/chartex" xmlns:mc="http://schemas.openxmlformats.org/markup-compatibility/2006" xmlns:aink="http://schemas.microsoft.com/office/drawing/2016/ink" xmlns:am3d="http://schemas.microsoft.com/office/drawing/2017/model3d" xmlns:o="urn:schemas-microsoft-com:office:office" xmlns:r="http://schemas.openxmlformats.org/officeDocument/2006/relationships" xmlns:m="http://schemas.openxmlformats.org/officeDocument/2006/math" xmlns:v="urn:schemas-microsoft-com:vml" xmlns:wp14="http://schemas.microsoft.com/office/word/2010/wordprocessingDrawing" xmlns:wp="http://schemas.openxmlformats.org/drawingml/2006/wordprocessingDrawing" xmlns:w10="urn:schemas-microsoft-com:office:word" xmlns:w="http://schemas.openxmlformats.org/wordprocessingml/2006/main" xmlns:w14="http://schemas.microsoft.com/office/word/2010/wordml" xmlns:w15="http://schemas.microsoft.com/office/word/2012/wordml" xmlns:w16cid="http://schemas.microsoft.com/office/word/2016/wordml/cid" xmlns:w16se="http://schemas.microsoft.com/office/word/2015/wordml/symex" xmlns:wpg="http://schemas.microsoft.com/office/word/2010/wordprocessingGroup" xmlns:wpi="http://schemas.microsoft.com/office/word/2010/wordprocessingInk" xmlns:wne="http://schemas.microsoft.com/office/word/2006/wordml" xmlns:wps="http://schemas.microsoft.com/office/word/2010/wordprocessingShape" mc:Ignorable="w14 w15 w16se w16cid wp14">
-  <w:p>
-    <w:pPr>
-      <w:pStyle w:val="Header"/>
-    </w:pPr>
-  </w:p>
-</w:hdr>
-</file>
-
-<file path=word/header3.xml><?xml version="1.0" encoding="utf-8"?>
-<w:hdr xmlns:wpc="http://schemas.microsoft.com/office/word/2010/wordprocessingCanvas" xmlns:cx="http://schemas.microsoft.com/office/drawing/2014/chartex" xmlns:cx1="http://schemas.microsoft.com/office/drawing/2015/9/8/chartex" xmlns:cx2="http://schemas.microsoft.com/office/drawing/2015/10/21/chartex" xmlns:cx3="http://schemas.microsoft.com/office/drawing/2016/5/9/chartex" xmlns:cx4="http://schemas.microsoft.com/office/drawing/2016/5/10/chartex" xmlns:cx5="http://schemas.microsoft.com/office/drawing/2016/5/11/chartex" xmlns:cx6="http://schemas.microsoft.com/office/drawing/2016/5/12/chartex" xmlns:cx7="http://schemas.microsoft.com/office/drawing/2016/5/13/chartex" xmlns:cx8="http://schemas.microsoft.com/office/drawing/2016/5/14/chartex" xmlns:mc="http://schemas.openxmlformats.org/markup-compatibility/2006" xmlns:aink="http://schemas.microsoft.com/office/drawing/2016/ink" xmlns:am3d="http://schemas.microsoft.com/office/drawing/2017/model3d" xmlns:o="urn:schemas-microsoft-com:office:office" xmlns:r="http://schemas.openxmlformats.org/officeDocument/2006/relationships" xmlns:m="http://schemas.openxmlformats.org/officeDocument/2006/math" xmlns:v="urn:schemas-microsoft-com:vml" xmlns:wp14="http://schemas.microsoft.com/office/word/2010/wordprocessingDrawing" xmlns:wp="http://schemas.openxmlformats.org/drawingml/2006/wordprocessingDrawing" xmlns:w10="urn:schemas-microsoft-com:office:word" xmlns:w="http://schemas.openxmlformats.org/wordprocessingml/2006/main" xmlns:w14="http://schemas.microsoft.com/office/word/2010/wordml" xmlns:w15="http://schemas.microsoft.com/office/word/2012/wordml" xmlns:w16cid="http://schemas.microsoft.com/office/word/2016/wordml/cid" xmlns:w16se="http://schemas.microsoft.com/office/word/2015/wordml/symex" xmlns:wpg="http://schemas.microsoft.com/office/word/2010/wordprocessingGroup" xmlns:wpi="http://schemas.microsoft.com/office/word/2010/wordprocessingInk" xmlns:wne="http://schemas.microsoft.com/office/word/2006/wordml" xmlns:wps="http://schemas.microsoft.com/office/word/2010/wordprocessingShape" mc:Ignorable="w14 w15 w16se w16cid wp14">
-  <w:p>
-    <w:pPr>
-      <w:pStyle w:val="Header"/>
-    </w:pPr>
-  </w:p>
-</w:hdr>
-</file>
-
 <file path=word/styles.xml><?xml version="1.0" encoding="utf-8"?>
-<w:styles xmlns:mc="http://schemas.openxmlformats.org/markup-compatibility/2006" xmlns:r="http://schemas.openxmlformats.org/officeDocument/2006/relationships" xmlns:w="http://schemas.openxmlformats.org/wordprocessingml/2006/main" xmlns:w14="http://schemas.microsoft.com/office/word/2010/wordml" xmlns:w15="http://schemas.microsoft.com/office/word/2012/wordml" xmlns:w16cid="http://schemas.microsoft.com/office/word/2016/wordml/cid" xmlns:w16se="http://schemas.microsoft.com/office/word/2015/wordml/symex" mc:Ignorable="w14 w15 w16se w16cid">
+<w:styles xmlns:mc="http://schemas.openxmlformats.org/markup-compatibility/2006" xmlns:r="http://schemas.openxmlformats.org/officeDocument/2006/relationships" xmlns:w="http://schemas.openxmlformats.org/wordprocessingml/2006/main" xmlns:w14="http://schemas.microsoft.com/office/word/2010/wordml" mc:Ignorable="w14">
   <w:docDefaults>
     <w:rPrDefault>
       <w:rPr>
@@ -9798,382 +9569,378 @@
       </w:pPr>
     </w:pPrDefault>
   </w:docDefaults>
-  <w:latentStyles w:defLockedState="0" w:defUIPriority="99" w:defSemiHidden="0" w:defUnhideWhenUsed="0" w:defQFormat="0" w:count="375">
-    <w:lsdException w:name="Normal" w:uiPriority="0" w:qFormat="1"/>
-    <w:lsdException w:name="heading 1" w:uiPriority="9" w:qFormat="1"/>
-    <w:lsdException w:name="heading 2" w:semiHidden="1" w:uiPriority="9" w:unhideWhenUsed="1" w:qFormat="1"/>
-    <w:lsdException w:name="heading 3" w:semiHidden="1" w:uiPriority="9" w:unhideWhenUsed="1" w:qFormat="1"/>
-    <w:lsdException w:name="heading 4" w:semiHidden="1" w:uiPriority="9" w:unhideWhenUsed="1" w:qFormat="1"/>
-    <w:lsdException w:name="heading 5" w:semiHidden="1" w:uiPriority="9" w:unhideWhenUsed="1" w:qFormat="1"/>
-    <w:lsdException w:name="heading 6" w:semiHidden="1" w:uiPriority="9" w:unhideWhenUsed="1" w:qFormat="1"/>
-    <w:lsdException w:name="heading 7" w:semiHidden="1" w:uiPriority="9" w:unhideWhenUsed="1" w:qFormat="1"/>
-    <w:lsdException w:name="heading 8" w:semiHidden="1" w:uiPriority="9" w:unhideWhenUsed="1" w:qFormat="1"/>
-    <w:lsdException w:name="heading 9" w:semiHidden="1" w:uiPriority="9" w:unhideWhenUsed="1" w:qFormat="1"/>
-    <w:lsdException w:name="index 1" w:semiHidden="1" w:unhideWhenUsed="1"/>
-    <w:lsdException w:name="index 2" w:semiHidden="1" w:unhideWhenUsed="1"/>
-    <w:lsdException w:name="index 3" w:semiHidden="1" w:unhideWhenUsed="1"/>
-    <w:lsdException w:name="index 4" w:semiHidden="1" w:unhideWhenUsed="1"/>
-    <w:lsdException w:name="index 5" w:semiHidden="1" w:unhideWhenUsed="1"/>
-    <w:lsdException w:name="index 6" w:semiHidden="1" w:unhideWhenUsed="1"/>
-    <w:lsdException w:name="index 7" w:semiHidden="1" w:unhideWhenUsed="1"/>
-    <w:lsdException w:name="index 8" w:semiHidden="1" w:unhideWhenUsed="1"/>
-    <w:lsdException w:name="index 9" w:semiHidden="1" w:unhideWhenUsed="1"/>
-    <w:lsdException w:name="toc 1" w:semiHidden="1" w:uiPriority="39" w:unhideWhenUsed="1"/>
-    <w:lsdException w:name="toc 2" w:semiHidden="1" w:uiPriority="39" w:unhideWhenUsed="1"/>
-    <w:lsdException w:name="toc 3" w:semiHidden="1" w:uiPriority="39" w:unhideWhenUsed="1"/>
-    <w:lsdException w:name="toc 4" w:semiHidden="1" w:uiPriority="39" w:unhideWhenUsed="1"/>
-    <w:lsdException w:name="toc 5" w:semiHidden="1" w:uiPriority="39" w:unhideWhenUsed="1"/>
-    <w:lsdException w:name="toc 6" w:semiHidden="1" w:uiPriority="39" w:unhideWhenUsed="1"/>
-    <w:lsdException w:name="toc 7" w:semiHidden="1" w:uiPriority="39" w:unhideWhenUsed="1"/>
-    <w:lsdException w:name="toc 8" w:semiHidden="1" w:uiPriority="39" w:unhideWhenUsed="1"/>
-    <w:lsdException w:name="toc 9" w:semiHidden="1" w:uiPriority="39" w:unhideWhenUsed="1"/>
-    <w:lsdException w:name="Normal Indent" w:semiHidden="1" w:unhideWhenUsed="1"/>
-    <w:lsdException w:name="footnote text" w:semiHidden="1" w:unhideWhenUsed="1"/>
-    <w:lsdException w:name="annotation text" w:semiHidden="1" w:unhideWhenUsed="1"/>
-    <w:lsdException w:name="header" w:semiHidden="1" w:unhideWhenUsed="1"/>
-    <w:lsdException w:name="footer" w:semiHidden="1" w:unhideWhenUsed="1"/>
-    <w:lsdException w:name="index heading" w:semiHidden="1" w:unhideWhenUsed="1"/>
-    <w:lsdException w:name="caption" w:semiHidden="1" w:uiPriority="35" w:unhideWhenUsed="1" w:qFormat="1"/>
-    <w:lsdException w:name="table of figures" w:semiHidden="1" w:unhideWhenUsed="1"/>
-    <w:lsdException w:name="envelope address" w:semiHidden="1" w:unhideWhenUsed="1"/>
-    <w:lsdException w:name="envelope return" w:semiHidden="1" w:unhideWhenUsed="1"/>
-    <w:lsdException w:name="footnote reference" w:semiHidden="1" w:unhideWhenUsed="1"/>
-    <w:lsdException w:name="annotation reference" w:semiHidden="1" w:unhideWhenUsed="1"/>
-    <w:lsdException w:name="line number" w:semiHidden="1" w:unhideWhenUsed="1"/>
-    <w:lsdException w:name="page number" w:semiHidden="1" w:unhideWhenUsed="1"/>
-    <w:lsdException w:name="endnote reference" w:semiHidden="1" w:unhideWhenUsed="1"/>
-    <w:lsdException w:name="endnote text" w:semiHidden="1" w:unhideWhenUsed="1"/>
-    <w:lsdException w:name="table of authorities" w:semiHidden="1" w:unhideWhenUsed="1"/>
-    <w:lsdException w:name="macro" w:semiHidden="1" w:unhideWhenUsed="1"/>
-    <w:lsdException w:name="toa heading" w:semiHidden="1" w:unhideWhenUsed="1"/>
-    <w:lsdException w:name="List" w:semiHidden="1" w:unhideWhenUsed="1"/>
-    <w:lsdException w:name="List Bullet" w:semiHidden="1" w:unhideWhenUsed="1"/>
-    <w:lsdException w:name="List Number" w:semiHidden="1" w:unhideWhenUsed="1"/>
-    <w:lsdException w:name="List 2" w:semiHidden="1" w:unhideWhenUsed="1"/>
-    <w:lsdException w:name="List 3" w:semiHidden="1" w:unhideWhenUsed="1"/>
-    <w:lsdException w:name="List 4" w:semiHidden="1" w:unhideWhenUsed="1"/>
-    <w:lsdException w:name="List 5" w:semiHidden="1" w:unhideWhenUsed="1"/>
-    <w:lsdException w:name="List Bullet 2" w:semiHidden="1" w:unhideWhenUsed="1"/>
-    <w:lsdException w:name="List Bullet 3" w:semiHidden="1" w:unhideWhenUsed="1"/>
-    <w:lsdException w:name="List Bullet 4" w:semiHidden="1" w:unhideWhenUsed="1"/>
-    <w:lsdException w:name="List Bullet 5" w:semiHidden="1" w:unhideWhenUsed="1"/>
-    <w:lsdException w:name="List Number 2" w:semiHidden="1" w:unhideWhenUsed="1"/>
-    <w:lsdException w:name="List Number 3" w:semiHidden="1" w:unhideWhenUsed="1"/>
-    <w:lsdException w:name="List Number 4" w:semiHidden="1" w:unhideWhenUsed="1"/>
-    <w:lsdException w:name="List Number 5" w:semiHidden="1" w:unhideWhenUsed="1"/>
-    <w:lsdException w:name="Title" w:uiPriority="10" w:qFormat="1"/>
-    <w:lsdException w:name="Closing" w:semiHidden="1" w:unhideWhenUsed="1"/>
-    <w:lsdException w:name="Signature" w:semiHidden="1" w:unhideWhenUsed="1"/>
-    <w:lsdException w:name="Default Paragraph Font" w:semiHidden="1" w:uiPriority="1" w:unhideWhenUsed="1"/>
-    <w:lsdException w:name="Body Text" w:semiHidden="1" w:unhideWhenUsed="1"/>
-    <w:lsdException w:name="Body Text Indent" w:semiHidden="1" w:unhideWhenUsed="1"/>
-    <w:lsdException w:name="List Continue" w:semiHidden="1" w:unhideWhenUsed="1"/>
-    <w:lsdException w:name="List Continue 2" w:semiHidden="1" w:unhideWhenUsed="1"/>
-    <w:lsdException w:name="List Continue 3" w:semiHidden="1" w:unhideWhenUsed="1"/>
-    <w:lsdException w:name="List Continue 4" w:semiHidden="1" w:unhideWhenUsed="1"/>
-    <w:lsdException w:name="List Continue 5" w:semiHidden="1" w:unhideWhenUsed="1"/>
-    <w:lsdException w:name="Message Header" w:semiHidden="1" w:unhideWhenUsed="1"/>
-    <w:lsdException w:name="Subtitle" w:uiPriority="11" w:qFormat="1"/>
-    <w:lsdException w:name="Salutation" w:semiHidden="1" w:unhideWhenUsed="1"/>
-    <w:lsdException w:name="Date" w:semiHidden="1" w:unhideWhenUsed="1"/>
-    <w:lsdException w:name="Body Text First Indent" w:semiHidden="1" w:unhideWhenUsed="1"/>
-    <w:lsdException w:name="Body Text First Indent 2" w:semiHidden="1" w:unhideWhenUsed="1"/>
-    <w:lsdException w:name="Note Heading" w:semiHidden="1" w:unhideWhenUsed="1"/>
-    <w:lsdException w:name="Body Text 2" w:semiHidden="1" w:unhideWhenUsed="1"/>
-    <w:lsdException w:name="Body Text 3" w:semiHidden="1" w:unhideWhenUsed="1"/>
-    <w:lsdException w:name="Body Text Indent 2" w:semiHidden="1" w:unhideWhenUsed="1"/>
-    <w:lsdException w:name="Body Text Indent 3" w:semiHidden="1" w:unhideWhenUsed="1"/>
-    <w:lsdException w:name="Block Text" w:semiHidden="1" w:unhideWhenUsed="1"/>
-    <w:lsdException w:name="Hyperlink" w:semiHidden="1" w:unhideWhenUsed="1"/>
-    <w:lsdException w:name="FollowedHyperlink" w:semiHidden="1" w:unhideWhenUsed="1"/>
-    <w:lsdException w:name="Strong" w:uiPriority="22" w:qFormat="1"/>
-    <w:lsdException w:name="Emphasis" w:uiPriority="20" w:qFormat="1"/>
-    <w:lsdException w:name="Document Map" w:semiHidden="1" w:unhideWhenUsed="1"/>
-    <w:lsdException w:name="Plain Text" w:semiHidden="1" w:unhideWhenUsed="1"/>
-    <w:lsdException w:name="E-mail Signature" w:semiHidden="1" w:unhideWhenUsed="1"/>
-    <w:lsdException w:name="HTML Top of Form" w:semiHidden="1" w:unhideWhenUsed="1"/>
-    <w:lsdException w:name="HTML Bottom of Form" w:semiHidden="1" w:unhideWhenUsed="1"/>
-    <w:lsdException w:name="Normal (Web)" w:semiHidden="1" w:unhideWhenUsed="1"/>
-    <w:lsdException w:name="HTML Acronym" w:semiHidden="1" w:unhideWhenUsed="1"/>
-    <w:lsdException w:name="HTML Address" w:semiHidden="1" w:unhideWhenUsed="1"/>
-    <w:lsdException w:name="HTML Cite" w:semiHidden="1" w:unhideWhenUsed="1"/>
-    <w:lsdException w:name="HTML Code" w:semiHidden="1" w:unhideWhenUsed="1"/>
-    <w:lsdException w:name="HTML Definition" w:semiHidden="1" w:unhideWhenUsed="1"/>
-    <w:lsdException w:name="HTML Keyboard" w:semiHidden="1" w:unhideWhenUsed="1"/>
-    <w:lsdException w:name="HTML Preformatted" w:semiHidden="1" w:unhideWhenUsed="1"/>
-    <w:lsdException w:name="HTML Sample" w:semiHidden="1" w:unhideWhenUsed="1"/>
-    <w:lsdException w:name="HTML Typewriter" w:semiHidden="1" w:unhideWhenUsed="1"/>
-    <w:lsdException w:name="HTML Variable" w:semiHidden="1" w:unhideWhenUsed="1"/>
-    <w:lsdException w:name="Normal Table" w:semiHidden="1" w:unhideWhenUsed="1"/>
-    <w:lsdException w:name="annotation subject" w:semiHidden="1" w:unhideWhenUsed="1"/>
-    <w:lsdException w:name="No List" w:semiHidden="1" w:unhideWhenUsed="1"/>
-    <w:lsdException w:name="Outline List 1" w:semiHidden="1" w:unhideWhenUsed="1"/>
-    <w:lsdException w:name="Outline List 2" w:semiHidden="1" w:unhideWhenUsed="1"/>
-    <w:lsdException w:name="Outline List 3" w:semiHidden="1" w:unhideWhenUsed="1"/>
-    <w:lsdException w:name="Table Simple 1" w:semiHidden="1" w:unhideWhenUsed="1"/>
-    <w:lsdException w:name="Table Simple 2" w:semiHidden="1" w:unhideWhenUsed="1"/>
-    <w:lsdException w:name="Table Simple 3" w:semiHidden="1" w:unhideWhenUsed="1"/>
-    <w:lsdException w:name="Table Classic 1" w:semiHidden="1" w:unhideWhenUsed="1"/>
-    <w:lsdException w:name="Table Classic 2" w:semiHidden="1" w:unhideWhenUsed="1"/>
-    <w:lsdException w:name="Table Classic 3" w:semiHidden="1" w:unhideWhenUsed="1"/>
-    <w:lsdException w:name="Table Classic 4" w:semiHidden="1" w:unhideWhenUsed="1"/>
-    <w:lsdException w:name="Table Colorful 1" w:semiHidden="1" w:unhideWhenUsed="1"/>
-    <w:lsdException w:name="Table Colorful 2" w:semiHidden="1" w:unhideWhenUsed="1"/>
-    <w:lsdException w:name="Table Colorful 3" w:semiHidden="1" w:unhideWhenUsed="1"/>
-    <w:lsdException w:name="Table Columns 1" w:semiHidden="1" w:unhideWhenUsed="1"/>
-    <w:lsdException w:name="Table Columns 2" w:semiHidden="1" w:unhideWhenUsed="1"/>
-    <w:lsdException w:name="Table Columns 3" w:semiHidden="1" w:unhideWhenUsed="1"/>
-    <w:lsdException w:name="Table Columns 4" w:semiHidden="1" w:unhideWhenUsed="1"/>
-    <w:lsdException w:name="Table Columns 5" w:semiHidden="1" w:unhideWhenUsed="1"/>
-    <w:lsdException w:name="Table Grid 1" w:semiHidden="1" w:unhideWhenUsed="1"/>
-    <w:lsdException w:name="Table Grid 2" w:semiHidden="1" w:unhideWhenUsed="1"/>
-    <w:lsdException w:name="Table Grid 3" w:semiHidden="1" w:unhideWhenUsed="1"/>
-    <w:lsdException w:name="Table Grid 4" w:semiHidden="1" w:unhideWhenUsed="1"/>
-    <w:lsdException w:name="Table Grid 5" w:semiHidden="1" w:unhideWhenUsed="1"/>
-    <w:lsdException w:name="Table Grid 6" w:semiHidden="1" w:unhideWhenUsed="1"/>
-    <w:lsdException w:name="Table Grid 7" w:semiHidden="1" w:unhideWhenUsed="1"/>
-    <w:lsdException w:name="Table Grid 8" w:semiHidden="1" w:unhideWhenUsed="1"/>
-    <w:lsdException w:name="Table List 1" w:semiHidden="1" w:unhideWhenUsed="1"/>
-    <w:lsdException w:name="Table List 2" w:semiHidden="1" w:unhideWhenUsed="1"/>
-    <w:lsdException w:name="Table List 3" w:semiHidden="1" w:unhideWhenUsed="1"/>
-    <w:lsdException w:name="Table List 4" w:semiHidden="1" w:unhideWhenUsed="1"/>
-    <w:lsdException w:name="Table List 5" w:semiHidden="1" w:unhideWhenUsed="1"/>
-    <w:lsdException w:name="Table List 6" w:semiHidden="1" w:unhideWhenUsed="1"/>
-    <w:lsdException w:name="Table List 7" w:semiHidden="1" w:unhideWhenUsed="1"/>
-    <w:lsdException w:name="Table List 8" w:semiHidden="1" w:unhideWhenUsed="1"/>
-    <w:lsdException w:name="Table 3D effects 1" w:semiHidden="1" w:unhideWhenUsed="1"/>
-    <w:lsdException w:name="Table 3D effects 2" w:semiHidden="1" w:unhideWhenUsed="1"/>
-    <w:lsdException w:name="Table 3D effects 3" w:semiHidden="1" w:unhideWhenUsed="1"/>
-    <w:lsdException w:name="Table Contemporary" w:semiHidden="1" w:unhideWhenUsed="1"/>
-    <w:lsdException w:name="Table Elegant" w:semiHidden="1" w:unhideWhenUsed="1"/>
-    <w:lsdException w:name="Table Professional" w:semiHidden="1" w:unhideWhenUsed="1"/>
-    <w:lsdException w:name="Table Subtle 1" w:semiHidden="1" w:unhideWhenUsed="1"/>
-    <w:lsdException w:name="Table Subtle 2" w:semiHidden="1" w:unhideWhenUsed="1"/>
-    <w:lsdException w:name="Table Web 1" w:semiHidden="1" w:unhideWhenUsed="1"/>
-    <w:lsdException w:name="Table Web 2" w:semiHidden="1" w:unhideWhenUsed="1"/>
-    <w:lsdException w:name="Table Web 3" w:semiHidden="1" w:unhideWhenUsed="1"/>
-    <w:lsdException w:name="Balloon Text" w:semiHidden="1" w:unhideWhenUsed="1"/>
-    <w:lsdException w:name="Table Grid" w:uiPriority="39"/>
-    <w:lsdException w:name="Table Theme" w:semiHidden="1" w:unhideWhenUsed="1"/>
-    <w:lsdException w:name="Placeholder Text" w:semiHidden="1"/>
-    <w:lsdException w:name="No Spacing" w:uiPriority="1" w:qFormat="1"/>
-    <w:lsdException w:name="Light Shading" w:uiPriority="60"/>
-    <w:lsdException w:name="Light List" w:uiPriority="61"/>
-    <w:lsdException w:name="Light Grid" w:uiPriority="62"/>
-    <w:lsdException w:name="Medium Shading 1" w:uiPriority="63"/>
-    <w:lsdException w:name="Medium Shading 2" w:uiPriority="64"/>
-    <w:lsdException w:name="Medium List 1" w:uiPriority="65"/>
-    <w:lsdException w:name="Medium List 2" w:uiPriority="66"/>
-    <w:lsdException w:name="Medium Grid 1" w:uiPriority="67"/>
-    <w:lsdException w:name="Medium Grid 2" w:uiPriority="68"/>
-    <w:lsdException w:name="Medium Grid 3" w:uiPriority="69"/>
-    <w:lsdException w:name="Dark List" w:uiPriority="70"/>
-    <w:lsdException w:name="Colorful Shading" w:uiPriority="71"/>
-    <w:lsdException w:name="Colorful List" w:uiPriority="72"/>
-    <w:lsdException w:name="Colorful Grid" w:uiPriority="73"/>
-    <w:lsdException w:name="Light Shading Accent 1" w:uiPriority="60"/>
-    <w:lsdException w:name="Light List Accent 1" w:uiPriority="61"/>
-    <w:lsdException w:name="Light Grid Accent 1" w:uiPriority="62"/>
-    <w:lsdException w:name="Medium Shading 1 Accent 1" w:uiPriority="63"/>
-    <w:lsdException w:name="Medium Shading 2 Accent 1" w:uiPriority="64"/>
-    <w:lsdException w:name="Medium List 1 Accent 1" w:uiPriority="65"/>
-    <w:lsdException w:name="Revision" w:semiHidden="1"/>
-    <w:lsdException w:name="List Paragraph" w:uiPriority="34" w:qFormat="1"/>
-    <w:lsdException w:name="Quote" w:uiPriority="29" w:qFormat="1"/>
-    <w:lsdException w:name="Intense Quote" w:uiPriority="30" w:qFormat="1"/>
-    <w:lsdException w:name="Medium List 2 Accent 1" w:uiPriority="66"/>
-    <w:lsdException w:name="Medium Grid 1 Accent 1" w:uiPriority="67"/>
-    <w:lsdException w:name="Medium Grid 2 Accent 1" w:uiPriority="68"/>
-    <w:lsdException w:name="Medium Grid 3 Accent 1" w:uiPriority="69"/>
-    <w:lsdException w:name="Dark List Accent 1" w:uiPriority="70"/>
-    <w:lsdException w:name="Colorful Shading Accent 1" w:uiPriority="71"/>
-    <w:lsdException w:name="Colorful List Accent 1" w:uiPriority="72"/>
-    <w:lsdException w:name="Colorful Grid Accent 1" w:uiPriority="73"/>
-    <w:lsdException w:name="Light Shading Accent 2" w:uiPriority="60"/>
-    <w:lsdException w:name="Light List Accent 2" w:uiPriority="61"/>
-    <w:lsdException w:name="Light Grid Accent 2" w:uiPriority="62"/>
-    <w:lsdException w:name="Medium Shading 1 Accent 2" w:uiPriority="63"/>
-    <w:lsdException w:name="Medium Shading 2 Accent 2" w:uiPriority="64"/>
-    <w:lsdException w:name="Medium List 1 Accent 2" w:uiPriority="65"/>
-    <w:lsdException w:name="Medium List 2 Accent 2" w:uiPriority="66"/>
-    <w:lsdException w:name="Medium Grid 1 Accent 2" w:uiPriority="67"/>
-    <w:lsdException w:name="Medium Grid 2 Accent 2" w:uiPriority="68"/>
-    <w:lsdException w:name="Medium Grid 3 Accent 2" w:uiPriority="69"/>
-    <w:lsdException w:name="Dark List Accent 2" w:uiPriority="70"/>
-    <w:lsdException w:name="Colorful Shading Accent 2" w:uiPriority="71"/>
-    <w:lsdException w:name="Colorful List Accent 2" w:uiPriority="72"/>
-    <w:lsdException w:name="Colorful Grid Accent 2" w:uiPriority="73"/>
-    <w:lsdException w:name="Light Shading Accent 3" w:uiPriority="60"/>
-    <w:lsdException w:name="Light List Accent 3" w:uiPriority="61"/>
-    <w:lsdException w:name="Light Grid Accent 3" w:uiPriority="62"/>
-    <w:lsdException w:name="Medium Shading 1 Accent 3" w:uiPriority="63"/>
-    <w:lsdException w:name="Medium Shading 2 Accent 3" w:uiPriority="64"/>
-    <w:lsdException w:name="Medium List 1 Accent 3" w:uiPriority="65"/>
-    <w:lsdException w:name="Medium List 2 Accent 3" w:uiPriority="66"/>
-    <w:lsdException w:name="Medium Grid 1 Accent 3" w:uiPriority="67"/>
-    <w:lsdException w:name="Medium Grid 2 Accent 3" w:uiPriority="68"/>
-    <w:lsdException w:name="Medium Grid 3 Accent 3" w:uiPriority="69"/>
-    <w:lsdException w:name="Dark List Accent 3" w:uiPriority="70"/>
-    <w:lsdException w:name="Colorful Shading Accent 3" w:uiPriority="71"/>
-    <w:lsdException w:name="Colorful List Accent 3" w:uiPriority="72"/>
-    <w:lsdException w:name="Colorful Grid Accent 3" w:uiPriority="73"/>
-    <w:lsdException w:name="Light Shading Accent 4" w:uiPriority="60"/>
-    <w:lsdException w:name="Light List Accent 4" w:uiPriority="61"/>
-    <w:lsdException w:name="Light Grid Accent 4" w:uiPriority="62"/>
-    <w:lsdException w:name="Medium Shading 1 Accent 4" w:uiPriority="63"/>
-    <w:lsdException w:name="Medium Shading 2 Accent 4" w:uiPriority="64"/>
-    <w:lsdException w:name="Medium List 1 Accent 4" w:uiPriority="65"/>
-    <w:lsdException w:name="Medium List 2 Accent 4" w:uiPriority="66"/>
-    <w:lsdException w:name="Medium Grid 1 Accent 4" w:uiPriority="67"/>
-    <w:lsdException w:name="Medium Grid 2 Accent 4" w:uiPriority="68"/>
-    <w:lsdException w:name="Medium Grid 3 Accent 4" w:uiPriority="69"/>
-    <w:lsdException w:name="Dark List Accent 4" w:uiPriority="70"/>
-    <w:lsdException w:name="Colorful Shading Accent 4" w:uiPriority="71"/>
-    <w:lsdException w:name="Colorful List Accent 4" w:uiPriority="72"/>
-    <w:lsdException w:name="Colorful Grid Accent 4" w:uiPriority="73"/>
-    <w:lsdException w:name="Light Shading Accent 5" w:uiPriority="60"/>
-    <w:lsdException w:name="Light List Accent 5" w:uiPriority="61"/>
-    <w:lsdException w:name="Light Grid Accent 5" w:uiPriority="62"/>
-    <w:lsdException w:name="Medium Shading 1 Accent 5" w:uiPriority="63"/>
-    <w:lsdException w:name="Medium Shading 2 Accent 5" w:uiPriority="64"/>
-    <w:lsdException w:name="Medium List 1 Accent 5" w:uiPriority="65"/>
-    <w:lsdException w:name="Medium List 2 Accent 5" w:uiPriority="66"/>
-    <w:lsdException w:name="Medium Grid 1 Accent 5" w:uiPriority="67"/>
-    <w:lsdException w:name="Medium Grid 2 Accent 5" w:uiPriority="68"/>
-    <w:lsdException w:name="Medium Grid 3 Accent 5" w:uiPriority="69"/>
-    <w:lsdException w:name="Dark List Accent 5" w:uiPriority="70"/>
-    <w:lsdException w:name="Colorful Shading Accent 5" w:uiPriority="71"/>
-    <w:lsdException w:name="Colorful List Accent 5" w:uiPriority="72"/>
-    <w:lsdException w:name="Colorful Grid Accent 5" w:uiPriority="73"/>
-    <w:lsdException w:name="Light Shading Accent 6" w:uiPriority="60"/>
-    <w:lsdException w:name="Light List Accent 6" w:uiPriority="61"/>
-    <w:lsdException w:name="Light Grid Accent 6" w:uiPriority="62"/>
-    <w:lsdException w:name="Medium Shading 1 Accent 6" w:uiPriority="63"/>
-    <w:lsdException w:name="Medium Shading 2 Accent 6" w:uiPriority="64"/>
-    <w:lsdException w:name="Medium List 1 Accent 6" w:uiPriority="65"/>
-    <w:lsdException w:name="Medium List 2 Accent 6" w:uiPriority="66"/>
-    <w:lsdException w:name="Medium Grid 1 Accent 6" w:uiPriority="67"/>
-    <w:lsdException w:name="Medium Grid 2 Accent 6" w:uiPriority="68"/>
-    <w:lsdException w:name="Medium Grid 3 Accent 6" w:uiPriority="69"/>
-    <w:lsdException w:name="Dark List Accent 6" w:uiPriority="70"/>
-    <w:lsdException w:name="Colorful Shading Accent 6" w:uiPriority="71"/>
-    <w:lsdException w:name="Colorful List Accent 6" w:uiPriority="72"/>
-    <w:lsdException w:name="Colorful Grid Accent 6" w:uiPriority="73"/>
-    <w:lsdException w:name="Subtle Emphasis" w:uiPriority="19" w:qFormat="1"/>
-    <w:lsdException w:name="Intense Emphasis" w:uiPriority="21" w:qFormat="1"/>
-    <w:lsdException w:name="Subtle Reference" w:uiPriority="31" w:qFormat="1"/>
-    <w:lsdException w:name="Intense Reference" w:uiPriority="32" w:qFormat="1"/>
-    <w:lsdException w:name="Book Title" w:uiPriority="33" w:qFormat="1"/>
-    <w:lsdException w:name="Bibliography" w:semiHidden="1" w:uiPriority="37" w:unhideWhenUsed="1"/>
-    <w:lsdException w:name="TOC Heading" w:semiHidden="1" w:uiPriority="39" w:unhideWhenUsed="1" w:qFormat="1"/>
-    <w:lsdException w:name="Plain Table 1" w:uiPriority="41"/>
-    <w:lsdException w:name="Plain Table 2" w:uiPriority="42"/>
-    <w:lsdException w:name="Plain Table 3" w:uiPriority="43"/>
-    <w:lsdException w:name="Plain Table 4" w:uiPriority="44"/>
-    <w:lsdException w:name="Plain Table 5" w:uiPriority="45"/>
-    <w:lsdException w:name="Grid Table Light" w:uiPriority="40"/>
-    <w:lsdException w:name="Grid Table 1 Light" w:uiPriority="46"/>
-    <w:lsdException w:name="Grid Table 2" w:uiPriority="47"/>
-    <w:lsdException w:name="Grid Table 3" w:uiPriority="48"/>
-    <w:lsdException w:name="Grid Table 4" w:uiPriority="49"/>
-    <w:lsdException w:name="Grid Table 5 Dark" w:uiPriority="50"/>
-    <w:lsdException w:name="Grid Table 6 Colorful" w:uiPriority="51"/>
-    <w:lsdException w:name="Grid Table 7 Colorful" w:uiPriority="52"/>
-    <w:lsdException w:name="Grid Table 1 Light Accent 1" w:uiPriority="46"/>
-    <w:lsdException w:name="Grid Table 2 Accent 1" w:uiPriority="47"/>
-    <w:lsdException w:name="Grid Table 3 Accent 1" w:uiPriority="48"/>
-    <w:lsdException w:name="Grid Table 4 Accent 1" w:uiPriority="49"/>
-    <w:lsdException w:name="Grid Table 5 Dark Accent 1" w:uiPriority="50"/>
-    <w:lsdException w:name="Grid Table 6 Colorful Accent 1" w:uiPriority="51"/>
-    <w:lsdException w:name="Grid Table 7 Colorful Accent 1" w:uiPriority="52"/>
-    <w:lsdException w:name="Grid Table 1 Light Accent 2" w:uiPriority="46"/>
-    <w:lsdException w:name="Grid Table 2 Accent 2" w:uiPriority="47"/>
-    <w:lsdException w:name="Grid Table 3 Accent 2" w:uiPriority="48"/>
-    <w:lsdException w:name="Grid Table 4 Accent 2" w:uiPriority="49"/>
-    <w:lsdException w:name="Grid Table 5 Dark Accent 2" w:uiPriority="50"/>
-    <w:lsdException w:name="Grid Table 6 Colorful Accent 2" w:uiPriority="51"/>
-    <w:lsdException w:name="Grid Table 7 Colorful Accent 2" w:uiPriority="52"/>
-    <w:lsdException w:name="Grid Table 1 Light Accent 3" w:uiPriority="46"/>
-    <w:lsdException w:name="Grid Table 2 Accent 3" w:uiPriority="47"/>
-    <w:lsdException w:name="Grid Table 3 Accent 3" w:uiPriority="48"/>
-    <w:lsdException w:name="Grid Table 4 Accent 3" w:uiPriority="49"/>
-    <w:lsdException w:name="Grid Table 5 Dark Accent 3" w:uiPriority="50"/>
-    <w:lsdException w:name="Grid Table 6 Colorful Accent 3" w:uiPriority="51"/>
-    <w:lsdException w:name="Grid Table 7 Colorful Accent 3" w:uiPriority="52"/>
-    <w:lsdException w:name="Grid Table 1 Light Accent 4" w:uiPriority="46"/>
-    <w:lsdException w:name="Grid Table 2 Accent 4" w:uiPriority="47"/>
-    <w:lsdException w:name="Grid Table 3 Accent 4" w:uiPriority="48"/>
-    <w:lsdException w:name="Grid Table 4 Accent 4" w:uiPriority="49"/>
-    <w:lsdException w:name="Grid Table 5 Dark Accent 4" w:uiPriority="50"/>
-    <w:lsdException w:name="Grid Table 6 Colorful Accent 4" w:uiPriority="51"/>
-    <w:lsdException w:name="Grid Table 7 Colorful Accent 4" w:uiPriority="52"/>
-    <w:lsdException w:name="Grid Table 1 Light Accent 5" w:uiPriority="46"/>
-    <w:lsdException w:name="Grid Table 2 Accent 5" w:uiPriority="47"/>
-    <w:lsdException w:name="Grid Table 3 Accent 5" w:uiPriority="48"/>
-    <w:lsdException w:name="Grid Table 4 Accent 5" w:uiPriority="49"/>
-    <w:lsdException w:name="Grid Table 5 Dark Accent 5" w:uiPriority="50"/>
-    <w:lsdException w:name="Grid Table 6 Colorful Accent 5" w:uiPriority="51"/>
-    <w:lsdException w:name="Grid Table 7 Colorful Accent 5" w:uiPriority="52"/>
-    <w:lsdException w:name="Grid Table 1 Light Accent 6" w:uiPriority="46"/>
-    <w:lsdException w:name="Grid Table 2 Accent 6" w:uiPriority="47"/>
-    <w:lsdException w:name="Grid Table 3 Accent 6" w:uiPriority="48"/>
-    <w:lsdException w:name="Grid Table 4 Accent 6" w:uiPriority="49"/>
-    <w:lsdException w:name="Grid Table 5 Dark Accent 6" w:uiPriority="50"/>
-    <w:lsdException w:name="Grid Table 6 Colorful Accent 6" w:uiPriority="51"/>
-    <w:lsdException w:name="Grid Table 7 Colorful Accent 6" w:uiPriority="52"/>
-    <w:lsdException w:name="List Table 1 Light" w:uiPriority="46"/>
-    <w:lsdException w:name="List Table 2" w:uiPriority="47"/>
-    <w:lsdException w:name="List Table 3" w:uiPriority="48"/>
-    <w:lsdException w:name="List Table 4" w:uiPriority="49"/>
-    <w:lsdException w:name="List Table 5 Dark" w:uiPriority="50"/>
-    <w:lsdException w:name="List Table 6 Colorful" w:uiPriority="51"/>
-    <w:lsdException w:name="List Table 7 Colorful" w:uiPriority="52"/>
-    <w:lsdException w:name="List Table 1 Light Accent 1" w:uiPriority="46"/>
-    <w:lsdException w:name="List Table 2 Accent 1" w:uiPriority="47"/>
-    <w:lsdException w:name="List Table 3 Accent 1" w:uiPriority="48"/>
-    <w:lsdException w:name="List Table 4 Accent 1" w:uiPriority="49"/>
-    <w:lsdException w:name="List Table 5 Dark Accent 1" w:uiPriority="50"/>
-    <w:lsdException w:name="List Table 6 Colorful Accent 1" w:uiPriority="51"/>
-    <w:lsdException w:name="List Table 7 Colorful Accent 1" w:uiPriority="52"/>
-    <w:lsdException w:name="List Table 1 Light Accent 2" w:uiPriority="46"/>
-    <w:lsdException w:name="List Table 2 Accent 2" w:uiPriority="47"/>
-    <w:lsdException w:name="List Table 3 Accent 2" w:uiPriority="48"/>
-    <w:lsdException w:name="List Table 4 Accent 2" w:uiPriority="49"/>
-    <w:lsdException w:name="List Table 5 Dark Accent 2" w:uiPriority="50"/>
-    <w:lsdException w:name="List Table 6 Colorful Accent 2" w:uiPriority="51"/>
-    <w:lsdException w:name="List Table 7 Colorful Accent 2" w:uiPriority="52"/>
-    <w:lsdException w:name="List Table 1 Light Accent 3" w:uiPriority="46"/>
-    <w:lsdException w:name="List Table 2 Accent 3" w:uiPriority="47"/>
-    <w:lsdException w:name="List Table 3 Accent 3" w:uiPriority="48"/>
-    <w:lsdException w:name="List Table 4 Accent 3" w:uiPriority="49"/>
-    <w:lsdException w:name="List Table 5 Dark Accent 3" w:uiPriority="50"/>
-    <w:lsdException w:name="List Table 6 Colorful Accent 3" w:uiPriority="51"/>
-    <w:lsdException w:name="List Table 7 Colorful Accent 3" w:uiPriority="52"/>
-    <w:lsdException w:name="List Table 1 Light Accent 4" w:uiPriority="46"/>
-    <w:lsdException w:name="List Table 2 Accent 4" w:uiPriority="47"/>
-    <w:lsdException w:name="List Table 3 Accent 4" w:uiPriority="48"/>
-    <w:lsdException w:name="List Table 4 Accent 4" w:uiPriority="49"/>
-    <w:lsdException w:name="List Table 5 Dark Accent 4" w:uiPriority="50"/>
-    <w:lsdException w:name="List Table 6 Colorful Accent 4" w:uiPriority="51"/>
-    <w:lsdException w:name="List Table 7 Colorful Accent 4" w:uiPriority="52"/>
-    <w:lsdException w:name="List Table 1 Light Accent 5" w:uiPriority="46"/>
-    <w:lsdException w:name="List Table 2 Accent 5" w:uiPriority="47"/>
-    <w:lsdException w:name="List Table 3 Accent 5" w:uiPriority="48"/>
-    <w:lsdException w:name="List Table 4 Accent 5" w:uiPriority="49"/>
-    <w:lsdException w:name="List Table 5 Dark Accent 5" w:uiPriority="50"/>
-    <w:lsdException w:name="List Table 6 Colorful Accent 5" w:uiPriority="51"/>
-    <w:lsdException w:name="List Table 7 Colorful Accent 5" w:uiPriority="52"/>
-    <w:lsdException w:name="List Table 1 Light Accent 6" w:uiPriority="46"/>
-    <w:lsdException w:name="List Table 2 Accent 6" w:uiPriority="47"/>
-    <w:lsdException w:name="List Table 3 Accent 6" w:uiPriority="48"/>
-    <w:lsdException w:name="List Table 4 Accent 6" w:uiPriority="49"/>
-    <w:lsdException w:name="List Table 5 Dark Accent 6" w:uiPriority="50"/>
-    <w:lsdException w:name="List Table 6 Colorful Accent 6" w:uiPriority="51"/>
-    <w:lsdException w:name="List Table 7 Colorful Accent 6" w:uiPriority="52"/>
-    <w:lsdException w:name="Mention" w:semiHidden="1" w:unhideWhenUsed="1"/>
-    <w:lsdException w:name="Smart Hyperlink" w:semiHidden="1" w:unhideWhenUsed="1"/>
-    <w:lsdException w:name="Hashtag" w:semiHidden="1" w:unhideWhenUsed="1"/>
-    <w:lsdException w:name="Unresolved Mention" w:semiHidden="1" w:unhideWhenUsed="1"/>
+  <w:latentStyles w:defLockedState="0" w:defUIPriority="99" w:defSemiHidden="1" w:defUnhideWhenUsed="1" w:defQFormat="0" w:count="267">
+    <w:lsdException w:name="Normal" w:semiHidden="0" w:uiPriority="0" w:unhideWhenUsed="0" w:qFormat="1"/>
+    <w:lsdException w:name="heading 1" w:semiHidden="0" w:uiPriority="9" w:unhideWhenUsed="0" w:qFormat="1"/>
+    <w:lsdException w:name="heading 2" w:uiPriority="9" w:qFormat="1"/>
+    <w:lsdException w:name="heading 3" w:uiPriority="9" w:qFormat="1"/>
+    <w:lsdException w:name="heading 4" w:uiPriority="9" w:qFormat="1"/>
+    <w:lsdException w:name="heading 5" w:uiPriority="9" w:qFormat="1"/>
+    <w:lsdException w:name="heading 6" w:uiPriority="9" w:qFormat="1"/>
+    <w:lsdException w:name="heading 7" w:uiPriority="9" w:qFormat="1"/>
+    <w:lsdException w:name="heading 8" w:uiPriority="9" w:qFormat="1"/>
+    <w:lsdException w:name="heading 9" w:uiPriority="9" w:qFormat="1"/>
+    <w:lsdException w:name="toc 1" w:uiPriority="39"/>
+    <w:lsdException w:name="toc 2" w:uiPriority="39"/>
+    <w:lsdException w:name="toc 3" w:uiPriority="39"/>
+    <w:lsdException w:name="toc 4" w:uiPriority="39"/>
+    <w:lsdException w:name="toc 5" w:uiPriority="39"/>
+    <w:lsdException w:name="toc 6" w:uiPriority="39"/>
+    <w:lsdException w:name="toc 7" w:uiPriority="39"/>
+    <w:lsdException w:name="toc 8" w:uiPriority="39"/>
+    <w:lsdException w:name="toc 9" w:uiPriority="39"/>
+    <w:lsdException w:name="caption" w:uiPriority="35" w:qFormat="1"/>
+    <w:lsdException w:name="Title" w:semiHidden="0" w:uiPriority="10" w:unhideWhenUsed="0" w:qFormat="1"/>
+    <w:lsdException w:name="Default Paragraph Font" w:uiPriority="1"/>
+    <w:lsdException w:name="Subtitle" w:semiHidden="0" w:uiPriority="11" w:unhideWhenUsed="0" w:qFormat="1"/>
+    <w:lsdException w:name="Strong" w:semiHidden="0" w:uiPriority="22" w:unhideWhenUsed="0" w:qFormat="1"/>
+    <w:lsdException w:name="Emphasis" w:semiHidden="0" w:uiPriority="20" w:unhideWhenUsed="0" w:qFormat="1"/>
+    <w:lsdException w:name="Table Grid" w:semiHidden="0" w:uiPriority="39" w:unhideWhenUsed="0"/>
+    <w:lsdException w:name="Placeholder Text" w:unhideWhenUsed="0"/>
+    <w:lsdException w:name="No Spacing" w:semiHidden="0" w:uiPriority="1" w:unhideWhenUsed="0" w:qFormat="1"/>
+    <w:lsdException w:name="Light Shading" w:semiHidden="0" w:uiPriority="60" w:unhideWhenUsed="0"/>
+    <w:lsdException w:name="Light List" w:semiHidden="0" w:uiPriority="61" w:unhideWhenUsed="0"/>
+    <w:lsdException w:name="Light Grid" w:semiHidden="0" w:uiPriority="62" w:unhideWhenUsed="0"/>
+    <w:lsdException w:name="Medium Shading 1" w:semiHidden="0" w:uiPriority="63" w:unhideWhenUsed="0"/>
+    <w:lsdException w:name="Medium Shading 2" w:semiHidden="0" w:uiPriority="64" w:unhideWhenUsed="0"/>
+    <w:lsdException w:name="Medium List 1" w:semiHidden="0" w:uiPriority="65" w:unhideWhenUsed="0"/>
+    <w:lsdException w:name="Medium List 2" w:semiHidden="0" w:uiPriority="66" w:unhideWhenUsed="0"/>
+    <w:lsdException w:name="Medium Grid 1" w:semiHidden="0" w:uiPriority="67" w:unhideWhenUsed="0"/>
+    <w:lsdException w:name="Medium Grid 2" w:semiHidden="0" w:uiPriority="68" w:unhideWhenUsed="0"/>
+    <w:lsdException w:name="Medium Grid 3" w:semiHidden="0" w:uiPriority="69" w:unhideWhenUsed="0"/>
+    <w:lsdException w:name="Dark List" w:semiHidden="0" w:uiPriority="70" w:unhideWhenUsed="0"/>
+    <w:lsdException w:name="Colorful Shading" w:semiHidden="0" w:uiPriority="71" w:unhideWhenUsed="0"/>
+    <w:lsdException w:name="Colorful List" w:semiHidden="0" w:uiPriority="72" w:unhideWhenUsed="0"/>
+    <w:lsdException w:name="Colorful Grid" w:semiHidden="0" w:uiPriority="73" w:unhideWhenUsed="0"/>
+    <w:lsdException w:name="Light Shading Accent 1" w:semiHidden="0" w:uiPriority="60" w:unhideWhenUsed="0"/>
+    <w:lsdException w:name="Light List Accent 1" w:semiHidden="0" w:uiPriority="61" w:unhideWhenUsed="0"/>
+    <w:lsdException w:name="Light Grid Accent 1" w:semiHidden="0" w:uiPriority="62" w:unhideWhenUsed="0"/>
+    <w:lsdException w:name="Medium Shading 1 Accent 1" w:semiHidden="0" w:uiPriority="63" w:unhideWhenUsed="0"/>
+    <w:lsdException w:name="Medium Shading 2 Accent 1" w:semiHidden="0" w:uiPriority="64" w:unhideWhenUsed="0"/>
+    <w:lsdException w:name="Medium List 1 Accent 1" w:semiHidden="0" w:uiPriority="65" w:unhideWhenUsed="0"/>
+    <w:lsdException w:name="Revision" w:unhideWhenUsed="0"/>
+    <w:lsdException w:name="List Paragraph" w:semiHidden="0" w:uiPriority="34" w:unhideWhenUsed="0" w:qFormat="1"/>
+    <w:lsdException w:name="Quote" w:semiHidden="0" w:uiPriority="29" w:unhideWhenUsed="0" w:qFormat="1"/>
+    <w:lsdException w:name="Intense Quote" w:semiHidden="0" w:uiPriority="30" w:unhideWhenUsed="0" w:qFormat="1"/>
+    <w:lsdException w:name="Medium List 2 Accent 1" w:semiHidden="0" w:uiPriority="66" w:unhideWhenUsed="0"/>
+    <w:lsdException w:name="Medium Grid 1 Accent 1" w:semiHidden="0" w:uiPriority="67" w:unhideWhenUsed="0"/>
+    <w:lsdException w:name="Medium Grid 2 Accent 1" w:semiHidden="0" w:uiPriority="68" w:unhideWhenUsed="0"/>
+    <w:lsdException w:name="Medium Grid 3 Accent 1" w:semiHidden="0" w:uiPriority="69" w:unhideWhenUsed="0"/>
+    <w:lsdException w:name="Dark List Accent 1" w:semiHidden="0" w:uiPriority="70" w:unhideWhenUsed="0"/>
+    <w:lsdException w:name="Colorful Shading Accent 1" w:semiHidden="0" w:uiPriority="71" w:unhideWhenUsed="0"/>
+    <w:lsdException w:name="Colorful List Accent 1" w:semiHidden="0" w:uiPriority="72" w:unhideWhenUsed="0"/>
+    <w:lsdException w:name="Colorful Grid Accent 1" w:semiHidden="0" w:uiPriority="73" w:unhideWhenUsed="0"/>
+    <w:lsdException w:name="Light Shading Accent 2" w:semiHidden="0" w:uiPriority="60" w:unhideWhenUsed="0"/>
+    <w:lsdException w:name="Light List Accent 2" w:semiHidden="0" w:uiPriority="61" w:unhideWhenUsed="0"/>
+    <w:lsdException w:name="Light Grid Accent 2" w:semiHidden="0" w:uiPriority="62" w:unhideWhenUsed="0"/>
+    <w:lsdException w:name="Medium Shading 1 Accent 2" w:semiHidden="0" w:uiPriority="63" w:unhideWhenUsed="0"/>
+    <w:lsdException w:name="Medium Shading 2 Accent 2" w:semiHidden="0" w:uiPriority="64" w:unhideWhenUsed="0"/>
+    <w:lsdException w:name="Medium List 1 Accent 2" w:semiHidden="0" w:uiPriority="65" w:unhideWhenUsed="0"/>
+    <w:lsdException w:name="Medium List 2 Accent 2" w:semiHidden="0" w:uiPriority="66" w:unhideWhenUsed="0"/>
+    <w:lsdException w:name="Medium Grid 1 Accent 2" w:semiHidden="0" w:uiPriority="67" w:unhideWhenUsed="0"/>
+    <w:lsdException w:name="Medium Grid 2 Accent 2" w:semiHidden="0" w:uiPriority="68" w:unhideWhenUsed="0"/>
+    <w:lsdException w:name="Medium Grid 3 Accent 2" w:semiHidden="0" w:uiPriority="69" w:unhideWhenUsed="0"/>
+    <w:lsdException w:name="Dark List Accent 2" w:semiHidden="0" w:uiPriority="70" w:unhideWhenUsed="0"/>
+    <w:lsdException w:name="Colorful Shading Accent 2" w:semiHidden="0" w:uiPriority="71" w:unhideWhenUsed="0"/>
+    <w:lsdException w:name="Colorful List Accent 2" w:semiHidden="0" w:uiPriority="72" w:unhideWhenUsed="0"/>
+    <w:lsdException w:name="Colorful Grid Accent 2" w:semiHidden="0" w:uiPriority="73" w:unhideWhenUsed="0"/>
+    <w:lsdException w:name="Light Shading Accent 3" w:semiHidden="0" w:uiPriority="60" w:unhideWhenUsed="0"/>
+    <w:lsdException w:name="Light List Accent 3" w:semiHidden="0" w:uiPriority="61" w:unhideWhenUsed="0"/>
+    <w:lsdException w:name="Light Grid Accent 3" w:semiHidden="0" w:uiPriority="62" w:unhideWhenUsed="0"/>
+    <w:lsdException w:name="Medium Shading 1 Accent 3" w:semiHidden="0" w:uiPriority="63" w:unhideWhenUsed="0"/>
+    <w:lsdException w:name="Medium Shading 2 Accent 3" w:semiHidden="0" w:uiPriority="64" w:unhideWhenUsed="0"/>
+    <w:lsdException w:name="Medium List 1 Accent 3" w:semiHidden="0" w:uiPriority="65" w:unhideWhenUsed="0"/>
+    <w:lsdException w:name="Medium List 2 Accent 3" w:semiHidden="0" w:uiPriority="66" w:unhideWhenUsed="0"/>
+    <w:lsdException w:name="Medium Grid 1 Accent 3" w:semiHidden="0" w:uiPriority="67" w:unhideWhenUsed="0"/>
+    <w:lsdException w:name="Medium Grid 2 Accent 3" w:semiHidden="0" w:uiPriority="68" w:unhideWhenUsed="0"/>
+    <w:lsdException w:name="Medium Grid 3 Accent 3" w:semiHidden="0" w:uiPriority="69" w:unhideWhenUsed="0"/>
+    <w:lsdException w:name="Dark List Accent 3" w:semiHidden="0" w:uiPriority="70" w:unhideWhenUsed="0"/>
+    <w:lsdException w:name="Colorful Shading Accent 3" w:semiHidden="0" w:uiPriority="71" w:unhideWhenUsed="0"/>
+    <w:lsdException w:name="Colorful List Accent 3" w:semiHidden="0" w:uiPriority="72" w:unhideWhenUsed="0"/>
+    <w:lsdException w:name="Colorful Grid Accent 3" w:semiHidden="0" w:uiPriority="73" w:unhideWhenUsed="0"/>
+    <w:lsdException w:name="Light Shading Accent 4" w:semiHidden="0" w:uiPriority="60" w:unhideWhenUsed="0"/>
+    <w:lsdException w:name="Light List Accent 4" w:semiHidden="0" w:uiPriority="61" w:unhideWhenUsed="0"/>
+    <w:lsdException w:name="Light Grid Accent 4" w:semiHidden="0" w:uiPriority="62" w:unhideWhenUsed="0"/>
+    <w:lsdException w:name="Medium Shading 1 Accent 4" w:semiHidden="0" w:uiPriority="63" w:unhideWhenUsed="0"/>
+    <w:lsdException w:name="Medium Shading 2 Accent 4" w:semiHidden="0" w:uiPriority="64" w:unhideWhenUsed="0"/>
+    <w:lsdException w:name="Medium List 1 Accent 4" w:semiHidden="0" w:uiPriority="65" w:unhideWhenUsed="0"/>
+    <w:lsdException w:name="Medium List 2 Accent 4" w:semiHidden="0" w:uiPriority="66" w:unhideWhenUsed="0"/>
+    <w:lsdException w:name="Medium Grid 1 Accent 4" w:semiHidden="0" w:uiPriority="67" w:unhideWhenUsed="0"/>
+    <w:lsdException w:name="Medium Grid 2 Accent 4" w:semiHidden="0" w:uiPriority="68" w:unhideWhenUsed="0"/>
+    <w:lsdException w:name="Medium Grid 3 Accent 4" w:semiHidden="0" w:uiPriority="69" w:unhideWhenUsed="0"/>
+    <w:lsdException w:name="Dark List Accent 4" w:semiHidden="0" w:uiPriority="70" w:unhideWhenUsed="0"/>
+    <w:lsdException w:name="Colorful Shading Accent 4" w:semiHidden="0" w:uiPriority="71" w:unhideWhenUsed="0"/>
+    <w:lsdException w:name="Colorful List Accent 4" w:semiHidden="0" w:uiPriority="72" w:unhideWhenUsed="0"/>
+    <w:lsdException w:name="Colorful Grid Accent 4" w:semiHidden="0" w:uiPriority="73" w:unhideWhenUsed="0"/>
+    <w:lsdException w:name="Light Shading Accent 5" w:semiHidden="0" w:uiPriority="60" w:unhideWhenUsed="0"/>
+    <w:lsdException w:name="Light List Accent 5" w:semiHidden="0" w:uiPriority="61" w:unhideWhenUsed="0"/>
+    <w:lsdException w:name="Light Grid Accent 5" w:semiHidden="0" w:uiPriority="62" w:unhideWhenUsed="0"/>
+    <w:lsdException w:name="Medium Shading 1 Accent 5" w:semiHidden="0" w:uiPriority="63" w:unhideWhenUsed="0"/>
+    <w:lsdException w:name="Medium Shading 2 Accent 5" w:semiHidden="0" w:uiPriority="64" w:unhideWhenUsed="0"/>
+    <w:lsdException w:name="Medium List 1 Accent 5" w:semiHidden="0" w:uiPriority="65" w:unhideWhenUsed="0"/>
+    <w:lsdException w:name="Medium List 2 Accent 5" w:semiHidden="0" w:uiPriority="66" w:unhideWhenUsed="0"/>
+    <w:lsdException w:name="Medium Grid 1 Accent 5" w:semiHidden="0" w:uiPriority="67" w:unhideWhenUsed="0"/>
+    <w:lsdException w:name="Medium Grid 2 Accent 5" w:semiHidden="0" w:uiPriority="68" w:unhideWhenUsed="0"/>
+    <w:lsdException w:name="Medium Grid 3 Accent 5" w:semiHidden="0" w:uiPriority="69" w:unhideWhenUsed="0"/>
+    <w:lsdException w:name="Dark List Accent 5" w:semiHidden="0" w:uiPriority="70" w:unhideWhenUsed="0"/>
+    <w:lsdException w:name="Colorful Shading Accent 5" w:semiHidden="0" w:uiPriority="71" w:unhideWhenUsed="0"/>
+    <w:lsdException w:name="Colorful List Accent 5" w:semiHidden="0" w:uiPriority="72" w:unhideWhenUsed="0"/>
+    <w:lsdException w:name="Colorful Grid Accent 5" w:semiHidden="0" w:uiPriority="73" w:unhideWhenUsed="0"/>
+    <w:lsdException w:name="Light Shading Accent 6" w:semiHidden="0" w:uiPriority="60" w:unhideWhenUsed="0"/>
+    <w:lsdException w:name="Light List Accent 6" w:semiHidden="0" w:uiPriority="61" w:unhideWhenUsed="0"/>
+    <w:lsdException w:name="Light Grid Accent 6" w:semiHidden="0" w:uiPriority="62" w:unhideWhenUsed="0"/>
+    <w:lsdException w:name="Medium Shading 1 Accent 6" w:semiHidden="0" w:uiPriority="63" w:unhideWhenUsed="0"/>
+    <w:lsdException w:name="Medium Shading 2 Accent 6" w:semiHidden="0" w:uiPriority="64" w:unhideWhenUsed="0"/>
+    <w:lsdException w:name="Medium List 1 Accent 6" w:semiHidden="0" w:uiPriority="65" w:unhideWhenUsed="0"/>
+    <w:lsdException w:name="Medium List 2 Accent 6" w:semiHidden="0" w:uiPriority="66" w:unhideWhenUsed="0"/>
+    <w:lsdException w:name="Medium Grid 1 Accent 6" w:semiHidden="0" w:uiPriority="67" w:unhideWhenUsed="0"/>
+    <w:lsdException w:name="Medium Grid 2 Accent 6" w:semiHidden="0" w:uiPriority="68" w:unhideWhenUsed="0"/>
+    <w:lsdException w:name="Medium Grid 3 Accent 6" w:semiHidden="0" w:uiPriority="69" w:unhideWhenUsed="0"/>
+    <w:lsdException w:name="Dark List Accent 6" w:semiHidden="0" w:uiPriority="70" w:unhideWhenUsed="0"/>
+    <w:lsdException w:name="Colorful Shading Accent 6" w:semiHidden="0" w:uiPriority="71" w:unhideWhenUsed="0"/>
+    <w:lsdException w:name="Colorful List Accent 6" w:semiHidden="0" w:uiPriority="72" w:unhideWhenUsed="0"/>
+    <w:lsdException w:name="Colorful Grid Accent 6" w:semiHidden="0" w:uiPriority="73" w:unhideWhenUsed="0"/>
+    <w:lsdException w:name="Subtle Emphasis" w:semiHidden="0" w:uiPriority="19" w:unhideWhenUsed="0" w:qFormat="1"/>
+    <w:lsdException w:name="Intense Emphasis" w:semiHidden="0" w:uiPriority="21" w:unhideWhenUsed="0" w:qFormat="1"/>
+    <w:lsdException w:name="Subtle Reference" w:semiHidden="0" w:uiPriority="31" w:unhideWhenUsed="0" w:qFormat="1"/>
+    <w:lsdException w:name="Intense Reference" w:semiHidden="0" w:uiPriority="32" w:unhideWhenUsed="0" w:qFormat="1"/>
+    <w:lsdException w:name="Book Title" w:semiHidden="0" w:uiPriority="33" w:unhideWhenUsed="0" w:qFormat="1"/>
+    <w:lsdException w:name="Bibliography" w:uiPriority="37"/>
+    <w:lsdException w:name="TOC Heading" w:uiPriority="39" w:qFormat="1"/>
+  </w:latentStyles>
+  <w:style w:type="paragraph" w:default="1" w:styleId="Normal">
+    <w:name w:val="Normal"/>
+    <w:qFormat/>
+  </w:style>
+  <w:style w:type="character" w:default="1" w:styleId="DefaultParagraphFont">
+    <w:name w:val="Default Paragraph Font"/>
+    <w:uiPriority w:val="1"/>
+    <w:semiHidden/>
+    <w:unhideWhenUsed/>
+  </w:style>
+  <w:style w:type="table" w:default="1" w:styleId="TableNormal">
+    <w:name w:val="Normal Table"/>
+    <w:uiPriority w:val="99"/>
+    <w:semiHidden/>
+    <w:unhideWhenUsed/>
+    <w:tblPr>
+      <w:tblInd w:w="0" w:type="dxa"/>
+      <w:tblCellMar>
+        <w:top w:w="0" w:type="dxa"/>
+        <w:left w:w="108" w:type="dxa"/>
+        <w:bottom w:w="0" w:type="dxa"/>
+        <w:right w:w="108" w:type="dxa"/>
+      </w:tblCellMar>
+    </w:tblPr>
+  </w:style>
+  <w:style w:type="numbering" w:default="1" w:styleId="NoList">
+    <w:name w:val="No List"/>
+    <w:uiPriority w:val="99"/>
+    <w:semiHidden/>
+    <w:unhideWhenUsed/>
+  </w:style>
+  <w:style w:type="paragraph" w:styleId="Header">
+    <w:name w:val="header"/>
+    <w:basedOn w:val="Normal"/>
+    <w:link w:val="HeaderChar"/>
+    <w:uiPriority w:val="99"/>
+    <w:unhideWhenUsed/>
+    <w:rsid w:val="00D60FC4"/>
+    <w:pPr>
+      <w:tabs>
+        <w:tab w:val="center" w:pos="4680"/>
+        <w:tab w:val="right" w:pos="9360"/>
+      </w:tabs>
+      <w:spacing w:after="0" w:line="240" w:lineRule="auto"/>
+    </w:pPr>
+  </w:style>
+  <w:style w:type="character" w:customStyle="1" w:styleId="HeaderChar">
+    <w:name w:val="Header Char"/>
+    <w:basedOn w:val="DefaultParagraphFont"/>
+    <w:link w:val="Header"/>
+    <w:uiPriority w:val="99"/>
+    <w:rsid w:val="00D60FC4"/>
+  </w:style>
+  <w:style w:type="paragraph" w:styleId="Footer">
+    <w:name w:val="footer"/>
+    <w:basedOn w:val="Normal"/>
+    <w:link w:val="FooterChar"/>
+    <w:uiPriority w:val="99"/>
+    <w:unhideWhenUsed/>
+    <w:rsid w:val="00D60FC4"/>
+    <w:pPr>
+      <w:tabs>
+        <w:tab w:val="center" w:pos="4680"/>
+        <w:tab w:val="right" w:pos="9360"/>
+      </w:tabs>
+      <w:spacing w:after="0" w:line="240" w:lineRule="auto"/>
+    </w:pPr>
+  </w:style>
+  <w:style w:type="character" w:customStyle="1" w:styleId="FooterChar">
+    <w:name w:val="Footer Char"/>
+    <w:basedOn w:val="DefaultParagraphFont"/>
+    <w:link w:val="Footer"/>
+    <w:uiPriority w:val="99"/>
+    <w:rsid w:val="00D60FC4"/>
+  </w:style>
+</w:styles>
+</file>
+
+<file path=word/stylesWithEffects.xml><?xml version="1.0" encoding="utf-8"?>
+<w:styles xmlns:wpc="http://schemas.microsoft.com/office/word/2010/wordprocessingCanvas" xmlns:mc="http://schemas.openxmlformats.org/markup-compatibility/2006" xmlns:o="urn:schemas-microsoft-com:office:office" xmlns:r="http://schemas.openxmlformats.org/officeDocument/2006/relationships" xmlns:m="http://schemas.openxmlformats.org/officeDocument/2006/math" xmlns:v="urn:schemas-microsoft-com:vml" xmlns:wp14="http://schemas.microsoft.com/office/word/2010/wordprocessingDrawing" xmlns:wp="http://schemas.openxmlformats.org/drawingml/2006/wordprocessingDrawing" xmlns:w10="urn:schemas-microsoft-com:office:word" xmlns:w="http://schemas.openxmlformats.org/wordprocessingml/2006/main" xmlns:w14="http://schemas.microsoft.com/office/word/2010/wordml" xmlns:wpg="http://schemas.microsoft.com/office/word/2010/wordprocessingGroup" xmlns:wpi="http://schemas.microsoft.com/office/word/2010/wordprocessingInk" xmlns:wne="http://schemas.microsoft.com/office/word/2006/wordml" xmlns:wps="http://schemas.microsoft.com/office/word/2010/wordprocessingShape" mc:Ignorable="w14 wp14">
+  <w:docDefaults>
+    <w:rPrDefault>
+      <w:rPr>
+        <w:rFonts w:asciiTheme="minorHAnsi" w:eastAsiaTheme="minorHAnsi" w:hAnsiTheme="minorHAnsi" w:cstheme="minorBidi"/>
+        <w:sz w:val="22"/>
+        <w:szCs w:val="22"/>
+        <w:lang w:val="en-US" w:eastAsia="en-US" w:bidi="ar-SA"/>
+      </w:rPr>
+    </w:rPrDefault>
+    <w:pPrDefault>
+      <w:pPr>
+        <w:spacing w:after="160" w:line="259" w:lineRule="auto"/>
+      </w:pPr>
+    </w:pPrDefault>
+  </w:docDefaults>
+  <w:latentStyles w:defLockedState="0" w:defUIPriority="99" w:defSemiHidden="1" w:defUnhideWhenUsed="1" w:defQFormat="0" w:count="267">
+    <w:lsdException w:name="Normal" w:semiHidden="0" w:uiPriority="0" w:unhideWhenUsed="0" w:qFormat="1"/>
+    <w:lsdException w:name="heading 1" w:semiHidden="0" w:uiPriority="9" w:unhideWhenUsed="0" w:qFormat="1"/>
+    <w:lsdException w:name="heading 2" w:uiPriority="9" w:qFormat="1"/>
+    <w:lsdException w:name="heading 3" w:uiPriority="9" w:qFormat="1"/>
+    <w:lsdException w:name="heading 4" w:uiPriority="9" w:qFormat="1"/>
+    <w:lsdException w:name="heading 5" w:uiPriority="9" w:qFormat="1"/>
+    <w:lsdException w:name="heading 6" w:uiPriority="9" w:qFormat="1"/>
+    <w:lsdException w:name="heading 7" w:uiPriority="9" w:qFormat="1"/>
+    <w:lsdException w:name="heading 8" w:uiPriority="9" w:qFormat="1"/>
+    <w:lsdException w:name="heading 9" w:uiPriority="9" w:qFormat="1"/>
+    <w:lsdException w:name="toc 1" w:uiPriority="39"/>
+    <w:lsdException w:name="toc 2" w:uiPriority="39"/>
+    <w:lsdException w:name="toc 3" w:uiPriority="39"/>
+    <w:lsdException w:name="toc 4" w:uiPriority="39"/>
+    <w:lsdException w:name="toc 5" w:uiPriority="39"/>
+    <w:lsdException w:name="toc 6" w:uiPriority="39"/>
+    <w:lsdException w:name="toc 7" w:uiPriority="39"/>
+    <w:lsdException w:name="toc 8" w:uiPriority="39"/>
+    <w:lsdException w:name="toc 9" w:uiPriority="39"/>
+    <w:lsdException w:name="caption" w:uiPriority="35" w:qFormat="1"/>
+    <w:lsdException w:name="Title" w:semiHidden="0" w:uiPriority="10" w:unhideWhenUsed="0" w:qFormat="1"/>
+    <w:lsdException w:name="Default Paragraph Font" w:uiPriority="1"/>
+    <w:lsdException w:name="Subtitle" w:semiHidden="0" w:uiPriority="11" w:unhideWhenUsed="0" w:qFormat="1"/>
+    <w:lsdException w:name="Strong" w:semiHidden="0" w:uiPriority="22" w:unhideWhenUsed="0" w:qFormat="1"/>
+    <w:lsdException w:name="Emphasis" w:semiHidden="0" w:uiPriority="20" w:unhideWhenUsed="0" w:qFormat="1"/>
+    <w:lsdException w:name="Table Grid" w:semiHidden="0" w:uiPriority="39" w:unhideWhenUsed="0"/>
+    <w:lsdException w:name="Placeholder Text" w:unhideWhenUsed="0"/>
+    <w:lsdException w:name="No Spacing" w:semiHidden="0" w:uiPriority="1" w:unhideWhenUsed="0" w:qFormat="1"/>
+    <w:lsdException w:name="Light Shading" w:semiHidden="0" w:uiPriority="60" w:unhideWhenUsed="0"/>
+    <w:lsdException w:name="Light List" w:semiHidden="0" w:uiPriority="61" w:unhideWhenUsed="0"/>
+    <w:lsdException w:name="Light Grid" w:semiHidden="0" w:uiPriority="62" w:unhideWhenUsed="0"/>
+    <w:lsdException w:name="Medium Shading 1" w:semiHidden="0" w:uiPriority="63" w:unhideWhenUsed="0"/>
+    <w:lsdException w:name="Medium Shading 2" w:semiHidden="0" w:uiPriority="64" w:unhideWhenUsed="0"/>
+    <w:lsdException w:name="Medium List 1" w:semiHidden="0" w:uiPriority="65" w:unhideWhenUsed="0"/>
+    <w:lsdException w:name="Medium List 2" w:semiHidden="0" w:uiPriority="66" w:unhideWhenUsed="0"/>
+    <w:lsdException w:name="Medium Grid 1" w:semiHidden="0" w:uiPriority="67" w:unhideWhenUsed="0"/>
+    <w:lsdException w:name="Medium Grid 2" w:semiHidden="0" w:uiPriority="68" w:unhideWhenUsed="0"/>
+    <w:lsdException w:name="Medium Grid 3" w:semiHidden="0" w:uiPriority="69" w:unhideWhenUsed="0"/>
+    <w:lsdException w:name="Dark List" w:semiHidden="0" w:uiPriority="70" w:unhideWhenUsed="0"/>
+    <w:lsdException w:name="Colorful Shading" w:semiHidden="0" w:uiPriority="71" w:unhideWhenUsed="0"/>
+    <w:lsdException w:name="Colorful List" w:semiHidden="0" w:uiPriority="72" w:unhideWhenUsed="0"/>
+    <w:lsdException w:name="Colorful Grid" w:semiHidden="0" w:uiPriority="73" w:unhideWhenUsed="0"/>
+    <w:lsdException w:name="Light Shading Accent 1" w:semiHidden="0" w:uiPriority="60" w:unhideWhenUsed="0"/>
+    <w:lsdException w:name="Light List Accent 1" w:semiHidden="0" w:uiPriority="61" w:unhideWhenUsed="0"/>
+    <w:lsdException w:name="Light Grid Accent 1" w:semiHidden="0" w:uiPriority="62" w:unhideWhenUsed="0"/>
+    <w:lsdException w:name="Medium Shading 1 Accent 1" w:semiHidden="0" w:uiPriority="63" w:unhideWhenUsed="0"/>
+    <w:lsdException w:name="Medium Shading 2 Accent 1" w:semiHidden="0" w:uiPriority="64" w:unhideWhenUsed="0"/>
+    <w:lsdException w:name="Medium List 1 Accent 1" w:semiHidden="0" w:uiPriority="65" w:unhideWhenUsed="0"/>
+    <w:lsdException w:name="Revision" w:unhideWhenUsed="0"/>
+    <w:lsdException w:name="List Paragraph" w:semiHidden="0" w:uiPriority="34" w:unhideWhenUsed="0" w:qFormat="1"/>
+    <w:lsdException w:name="Quote" w:semiHidden="0" w:uiPriority="29" w:unhideWhenUsed="0" w:qFormat="1"/>
+    <w:lsdException w:name="Intense Quote" w:semiHidden="0" w:uiPriority="30" w:unhideWhenUsed="0" w:qFormat="1"/>
+    <w:lsdException w:name="Medium List 2 Accent 1" w:semiHidden="0" w:uiPriority="66" w:unhideWhenUsed="0"/>
+    <w:lsdException w:name="Medium Grid 1 Accent 1" w:semiHidden="0" w:uiPriority="67" w:unhideWhenUsed="0"/>
+    <w:lsdException w:name="Medium Grid 2 Accent 1" w:semiHidden="0" w:uiPriority="68" w:unhideWhenUsed="0"/>
+    <w:lsdException w:name="Medium Grid 3 Accent 1" w:semiHidden="0" w:uiPriority="69" w:unhideWhenUsed="0"/>
+    <w:lsdException w:name="Dark List Accent 1" w:semiHidden="0" w:uiPriority="70" w:unhideWhenUsed="0"/>
+    <w:lsdException w:name="Colorful Shading Accent 1" w:semiHidden="0" w:uiPriority="71" w:unhideWhenUsed="0"/>
+    <w:lsdException w:name="Colorful List Accent 1" w:semiHidden="0" w:uiPriority="72" w:unhideWhenUsed="0"/>
+    <w:lsdException w:name="Colorful Grid Accent 1" w:semiHidden="0" w:uiPriority="73" w:unhideWhenUsed="0"/>
+    <w:lsdException w:name="Light Shading Accent 2" w:semiHidden="0" w:uiPriority="60" w:unhideWhenUsed="0"/>
+    <w:lsdException w:name="Light List Accent 2" w:semiHidden="0" w:uiPriority="61" w:unhideWhenUsed="0"/>
+    <w:lsdException w:name="Light Grid Accent 2" w:semiHidden="0" w:uiPriority="62" w:unhideWhenUsed="0"/>
+    <w:lsdException w:name="Medium Shading 1 Accent 2" w:semiHidden="0" w:uiPriority="63" w:unhideWhenUsed="0"/>
+    <w:lsdException w:name="Medium Shading 2 Accent 2" w:semiHidden="0" w:uiPriority="64" w:unhideWhenUsed="0"/>
+    <w:lsdException w:name="Medium List 1 Accent 2" w:semiHidden="0" w:uiPriority="65" w:unhideWhenUsed="0"/>
+    <w:lsdException w:name="Medium List 2 Accent 2" w:semiHidden="0" w:uiPriority="66" w:unhideWhenUsed="0"/>
+    <w:lsdException w:name="Medium Grid 1 Accent 2" w:semiHidden="0" w:uiPriority="67" w:unhideWhenUsed="0"/>
+    <w:lsdException w:name="Medium Grid 2 Accent 2" w:semiHidden="0" w:uiPriority="68" w:unhideWhenUsed="0"/>
+    <w:lsdException w:name="Medium Grid 3 Accent 2" w:semiHidden="0" w:uiPriority="69" w:unhideWhenUsed="0"/>
+    <w:lsdException w:name="Dark List Accent 2" w:semiHidden="0" w:uiPriority="70" w:unhideWhenUsed="0"/>
+    <w:lsdException w:name="Colorful Shading Accent 2" w:semiHidden="0" w:uiPriority="71" w:unhideWhenUsed="0"/>
+    <w:lsdException w:name="Colorful List Accent 2" w:semiHidden="0" w:uiPriority="72" w:unhideWhenUsed="0"/>
+    <w:lsdException w:name="Colorful Grid Accent 2" w:semiHidden="0" w:uiPriority="73" w:unhideWhenUsed="0"/>
+    <w:lsdException w:name="Light Shading Accent 3" w:semiHidden="0" w:uiPriority="60" w:unhideWhenUsed="0"/>
+    <w:lsdException w:name="Light List Accent 3" w:semiHidden="0" w:uiPriority="61" w:unhideWhenUsed="0"/>
+    <w:lsdException w:name="Light Grid Accent 3" w:semiHidden="0" w:uiPriority="62" w:unhideWhenUsed="0"/>
+    <w:lsdException w:name="Medium Shading 1 Accent 3" w:semiHidden="0" w:uiPriority="63" w:unhideWhenUsed="0"/>
+    <w:lsdException w:name="Medium Shading 2 Accent 3" w:semiHidden="0" w:uiPriority="64" w:unhideWhenUsed="0"/>
+    <w:lsdException w:name="Medium List 1 Accent 3" w:semiHidden="0" w:uiPriority="65" w:unhideWhenUsed="0"/>
+    <w:lsdException w:name="Medium List 2 Accent 3" w:semiHidden="0" w:uiPriority="66" w:unhideWhenUsed="0"/>
+    <w:lsdException w:name="Medium Grid 1 Accent 3" w:semiHidden="0" w:uiPriority="67" w:unhideWhenUsed="0"/>
+    <w:lsdException w:name="Medium Grid 2 Accent 3" w:semiHidden="0" w:uiPriority="68" w:unhideWhenUsed="0"/>
+    <w:lsdException w:name="Medium Grid 3 Accent 3" w:semiHidden="0" w:uiPriority="69" w:unhideWhenUsed="0"/>
+    <w:lsdException w:name="Dark List Accent 3" w:semiHidden="0" w:uiPriority="70" w:unhideWhenUsed="0"/>
+    <w:lsdException w:name="Colorful Shading Accent 3" w:semiHidden="0" w:uiPriority="71" w:unhideWhenUsed="0"/>
+    <w:lsdException w:name="Colorful List Accent 3" w:semiHidden="0" w:uiPriority="72" w:unhideWhenUsed="0"/>
+    <w:lsdException w:name="Colorful Grid Accent 3" w:semiHidden="0" w:uiPriority="73" w:unhideWhenUsed="0"/>
+    <w:lsdException w:name="Light Shading Accent 4" w:semiHidden="0" w:uiPriority="60" w:unhideWhenUsed="0"/>
+    <w:lsdException w:name="Light List Accent 4" w:semiHidden="0" w:uiPriority="61" w:unhideWhenUsed="0"/>
+    <w:lsdException w:name="Light Grid Accent 4" w:semiHidden="0" w:uiPriority="62" w:unhideWhenUsed="0"/>
+    <w:lsdException w:name="Medium Shading 1 Accent 4" w:semiHidden="0" w:uiPriority="63" w:unhideWhenUsed="0"/>
+    <w:lsdException w:name="Medium Shading 2 Accent 4" w:semiHidden="0" w:uiPriority="64" w:unhideWhenUsed="0"/>
+    <w:lsdException w:name="Medium List 1 Accent 4" w:semiHidden="0" w:uiPriority="65" w:unhideWhenUsed="0"/>
+    <w:lsdException w:name="Medium List 2 Accent 4" w:semiHidden="0" w:uiPriority="66" w:unhideWhenUsed="0"/>
+    <w:lsdException w:name="Medium Grid 1 Accent 4" w:semiHidden="0" w:uiPriority="67" w:unhideWhenUsed="0"/>
+    <w:lsdException w:name="Medium Grid 2 Accent 4" w:semiHidden="0" w:uiPriority="68" w:unhideWhenUsed="0"/>
+    <w:lsdException w:name="Medium Grid 3 Accent 4" w:semiHidden="0" w:uiPriority="69" w:unhideWhenUsed="0"/>
+    <w:lsdException w:name="Dark List Accent 4" w:semiHidden="0" w:uiPriority="70" w:unhideWhenUsed="0"/>
+    <w:lsdException w:name="Colorful Shading Accent 4" w:semiHidden="0" w:uiPriority="71" w:unhideWhenUsed="0"/>
+    <w:lsdException w:name="Colorful List Accent 4" w:semiHidden="0" w:uiPriority="72" w:unhideWhenUsed="0"/>
+    <w:lsdException w:name="Colorful Grid Accent 4" w:semiHidden="0" w:uiPriority="73" w:unhideWhenUsed="0"/>
+    <w:lsdException w:name="Light Shading Accent 5" w:semiHidden="0" w:uiPriority="60" w:unhideWhenUsed="0"/>
+    <w:lsdException w:name="Light List Accent 5" w:semiHidden="0" w:uiPriority="61" w:unhideWhenUsed="0"/>
+    <w:lsdException w:name="Light Grid Accent 5" w:semiHidden="0" w:uiPriority="62" w:unhideWhenUsed="0"/>
+    <w:lsdException w:name="Medium Shading 1 Accent 5" w:semiHidden="0" w:uiPriority="63" w:unhideWhenUsed="0"/>
+    <w:lsdException w:name="Medium Shading 2 Accent 5" w:semiHidden="0" w:uiPriority="64" w:unhideWhenUsed="0"/>
+    <w:lsdException w:name="Medium List 1 Accent 5" w:semiHidden="0" w:uiPriority="65" w:unhideWhenUsed="0"/>
+    <w:lsdException w:name="Medium List 2 Accent 5" w:semiHidden="0" w:uiPriority="66" w:unhideWhenUsed="0"/>
+    <w:lsdException w:name="Medium Grid 1 Accent 5" w:semiHidden="0" w:uiPriority="67" w:unhideWhenUsed="0"/>
+    <w:lsdException w:name="Medium Grid 2 Accent 5" w:semiHidden="0" w:uiPriority="68" w:unhideWhenUsed="0"/>
+    <w:lsdException w:name="Medium Grid 3 Accent 5" w:semiHidden="0" w:uiPriority="69" w:unhideWhenUsed="0"/>
+    <w:lsdException w:name="Dark List Accent 5" w:semiHidden="0" w:uiPriority="70" w:unhideWhenUsed="0"/>
+    <w:lsdException w:name="Colorful Shading Accent 5" w:semiHidden="0" w:uiPriority="71" w:unhideWhenUsed="0"/>
+    <w:lsdException w:name="Colorful List Accent 5" w:semiHidden="0" w:uiPriority="72" w:unhideWhenUsed="0"/>
+    <w:lsdException w:name="Colorful Grid Accent 5" w:semiHidden="0" w:uiPriority="73" w:unhideWhenUsed="0"/>
+    <w:lsdException w:name="Light Shading Accent 6" w:semiHidden="0" w:uiPriority="60" w:unhideWhenUsed="0"/>
+    <w:lsdException w:name="Light List Accent 6" w:semiHidden="0" w:uiPriority="61" w:unhideWhenUsed="0"/>
+    <w:lsdException w:name="Light Grid Accent 6" w:semiHidden="0" w:uiPriority="62" w:unhideWhenUsed="0"/>
+    <w:lsdException w:name="Medium Shading 1 Accent 6" w:semiHidden="0" w:uiPriority="63" w:unhideWhenUsed="0"/>
+    <w:lsdException w:name="Medium Shading 2 Accent 6" w:semiHidden="0" w:uiPriority="64" w:unhideWhenUsed="0"/>
+    <w:lsdException w:name="Medium List 1 Accent 6" w:semiHidden="0" w:uiPriority="65" w:unhideWhenUsed="0"/>
+    <w:lsdException w:name="Medium List 2 Accent 6" w:semiHidden="0" w:uiPriority="66" w:unhideWhenUsed="0"/>
+    <w:lsdException w:name="Medium Grid 1 Accent 6" w:semiHidden="0" w:uiPriority="67" w:unhideWhenUsed="0"/>
+    <w:lsdException w:name="Medium Grid 2 Accent 6" w:semiHidden="0" w:uiPriority="68" w:unhideWhenUsed="0"/>
+    <w:lsdException w:name="Medium Grid 3 Accent 6" w:semiHidden="0" w:uiPriority="69" w:unhideWhenUsed="0"/>
+    <w:lsdException w:name="Dark List Accent 6" w:semiHidden="0" w:uiPriority="70" w:unhideWhenUsed="0"/>
+    <w:lsdException w:name="Colorful Shading Accent 6" w:semiHidden="0" w:uiPriority="71" w:unhideWhenUsed="0"/>
+    <w:lsdException w:name="Colorful List Accent 6" w:semiHidden="0" w:uiPriority="72" w:unhideWhenUsed="0"/>
+    <w:lsdException w:name="Colorful Grid Accent 6" w:semiHidden="0" w:uiPriority="73" w:unhideWhenUsed="0"/>
+    <w:lsdException w:name="Subtle Emphasis" w:semiHidden="0" w:uiPriority="19" w:unhideWhenUsed="0" w:qFormat="1"/>
+    <w:lsdException w:name="Intense Emphasis" w:semiHidden="0" w:uiPriority="21" w:unhideWhenUsed="0" w:qFormat="1"/>
+    <w:lsdException w:name="Subtle Reference" w:semiHidden="0" w:uiPriority="31" w:unhideWhenUsed="0" w:qFormat="1"/>
+    <w:lsdException w:name="Intense Reference" w:semiHidden="0" w:uiPriority="32" w:unhideWhenUsed="0" w:qFormat="1"/>
+    <w:lsdException w:name="Book Title" w:semiHidden="0" w:uiPriority="33" w:unhideWhenUsed="0" w:qFormat="1"/>
+    <w:lsdException w:name="Bibliography" w:uiPriority="37"/>
+    <w:lsdException w:name="TOC Heading" w:uiPriority="39" w:qFormat="1"/>
   </w:latentStyles>
   <w:style w:type="paragraph" w:default="1" w:styleId="Normal">
     <w:name w:val="Normal"/>
@@ -10508,7 +10275,7 @@
   <a:extraClrSchemeLst/>
   <a:extLst>
     <a:ext uri="{05A4C25C-085E-4340-85A3-A5531E510DB2}">
-      <thm15:themeFamily xmlns:thm15="http://schemas.microsoft.com/office/thememl/2012/main" name="Office Theme" id="{62F939B6-93AF-4DB8-9C6B-D6C7DFDC589F}" vid="{4A3C46E8-61CC-4603-A589-7422A47A8E4A}"/>
+      <thm15:themeFamily xmlns:thm15="http://schemas.microsoft.com/office/thememl/2012/main" xmlns="" name="Office Theme" id="{62F939B6-93AF-4DB8-9C6B-D6C7DFDC589F}" vid="{4A3C46E8-61CC-4603-A589-7422A47A8E4A}"/>
     </a:ext>
   </a:extLst>
 </a:theme>
@@ -10519,7 +10286,7 @@
 </file>
 
 <file path=customXml/itemProps1.xml><?xml version="1.0" encoding="utf-8"?>
-<ds:datastoreItem xmlns:ds="http://schemas.openxmlformats.org/officeDocument/2006/customXml" ds:itemID="{6D7508D4-F223-4C55-BC78-903E7CFE2E71}">
+<ds:datastoreItem xmlns:ds="http://schemas.openxmlformats.org/officeDocument/2006/customXml" ds:itemID="{F66D4890-F92A-461F-BDEA-67520EA54C51}">
   <ds:schemaRefs>
     <ds:schemaRef ds:uri="http://schemas.openxmlformats.org/officeDocument/2006/bibliography"/>
   </ds:schemaRefs>

</xml_diff>